<commit_message>
25-12-14, de nieuwe Max Weber bijgewerkt
</commit_message>
<xml_diff>
--- a/BlogsWord/DenieuweMaxWeber.docx
+++ b/BlogsWord/DenieuweMaxWeber.docx
@@ -55,7 +55,183 @@
           <w:sz w:val="22"/>
           <w:szCs w:val="22"/>
         </w:rPr>
-        <w:t>Want hoewel Robert Bellah ongetwijfeld een grote figuur binnen de sociale wetenschappen was, bekend tot ver buiten de grenzen van zijn discipline, lijkt zijn leven niet bijzonder spannend te zijn geweest, vooral omdat hij het grootste deel ervan in Berkeley, Californië, doorbracht. En zijn werk kan nauwelijks heterodox worden genoemd, zeker niet wanneer men bedenkt dat Bellah de meest begaafde student was van Talcott Parsons aan Harvard, zodat zijn wetenschappelijke socialisatie plaatsvond binnen wat later het ‘orthodoxe consensusmodel’ werd genoemd.</w:t>
+        <w:t xml:space="preserve">Robert Bellah </w:t>
+      </w:r>
+      <w:r>
+        <w:rPr>
+          <w:rFonts w:ascii="Courier New" w:hAnsi="Courier New" w:cs="Courier New"/>
+          <w:sz w:val="22"/>
+          <w:szCs w:val="22"/>
+        </w:rPr>
+        <w:t xml:space="preserve">is </w:t>
+      </w:r>
+      <w:r>
+        <w:rPr>
+          <w:rFonts w:ascii="Courier New" w:hAnsi="Courier New" w:cs="Courier New"/>
+          <w:sz w:val="22"/>
+          <w:szCs w:val="22"/>
+        </w:rPr>
+        <w:t xml:space="preserve">een </w:t>
+      </w:r>
+      <w:r>
+        <w:rPr>
+          <w:rFonts w:ascii="Courier New" w:hAnsi="Courier New" w:cs="Courier New"/>
+          <w:sz w:val="22"/>
+          <w:szCs w:val="22"/>
+        </w:rPr>
+        <w:t xml:space="preserve">van de </w:t>
+      </w:r>
+      <w:r>
+        <w:rPr>
+          <w:rFonts w:ascii="Courier New" w:hAnsi="Courier New" w:cs="Courier New"/>
+          <w:sz w:val="22"/>
+          <w:szCs w:val="22"/>
+        </w:rPr>
+        <w:t xml:space="preserve">grote figuur </w:t>
+      </w:r>
+      <w:r>
+        <w:rPr>
+          <w:rFonts w:ascii="Courier New" w:hAnsi="Courier New" w:cs="Courier New"/>
+          <w:sz w:val="22"/>
+          <w:szCs w:val="22"/>
+        </w:rPr>
+        <w:t>van</w:t>
+      </w:r>
+      <w:r>
+        <w:rPr>
+          <w:rFonts w:ascii="Courier New" w:hAnsi="Courier New" w:cs="Courier New"/>
+          <w:sz w:val="22"/>
+          <w:szCs w:val="22"/>
+        </w:rPr>
+        <w:t xml:space="preserve"> de sociale wetenschappen </w:t>
+      </w:r>
+      <w:r>
+        <w:rPr>
+          <w:rFonts w:ascii="Courier New" w:hAnsi="Courier New" w:cs="Courier New"/>
+          <w:sz w:val="22"/>
+          <w:szCs w:val="22"/>
+        </w:rPr>
+        <w:t>na de Tweede Wereldoorlog</w:t>
+      </w:r>
+      <w:r>
+        <w:rPr>
+          <w:rFonts w:ascii="Courier New" w:hAnsi="Courier New" w:cs="Courier New"/>
+          <w:sz w:val="22"/>
+          <w:szCs w:val="22"/>
+        </w:rPr>
+        <w:t>, bekend tot ver buiten de grenzen van zijn discipline</w:t>
+      </w:r>
+      <w:r>
+        <w:rPr>
+          <w:rFonts w:ascii="Courier New" w:hAnsi="Courier New" w:cs="Courier New"/>
+          <w:sz w:val="22"/>
+          <w:szCs w:val="22"/>
+        </w:rPr>
+        <w:t>. Een wetenschapper die zijn leven vooral</w:t>
+      </w:r>
+      <w:r>
+        <w:rPr>
+          <w:rFonts w:ascii="Courier New" w:hAnsi="Courier New" w:cs="Courier New"/>
+          <w:sz w:val="22"/>
+          <w:szCs w:val="22"/>
+        </w:rPr>
+        <w:t xml:space="preserve"> in Berkeley, Californië, doorbracht</w:t>
+      </w:r>
+      <w:r>
+        <w:rPr>
+          <w:rFonts w:ascii="Courier New" w:hAnsi="Courier New" w:cs="Courier New"/>
+          <w:sz w:val="22"/>
+          <w:szCs w:val="22"/>
+        </w:rPr>
+        <w:t xml:space="preserve"> en wiens</w:t>
+      </w:r>
+      <w:r>
+        <w:rPr>
+          <w:rFonts w:ascii="Courier New" w:hAnsi="Courier New" w:cs="Courier New"/>
+          <w:sz w:val="22"/>
+          <w:szCs w:val="22"/>
+        </w:rPr>
+        <w:t xml:space="preserve"> leven </w:t>
+      </w:r>
+      <w:r>
+        <w:rPr>
+          <w:rFonts w:ascii="Courier New" w:hAnsi="Courier New" w:cs="Courier New"/>
+          <w:sz w:val="22"/>
+          <w:szCs w:val="22"/>
+        </w:rPr>
+        <w:t>helemaal niet heel</w:t>
+      </w:r>
+      <w:r>
+        <w:rPr>
+          <w:rFonts w:ascii="Courier New" w:hAnsi="Courier New" w:cs="Courier New"/>
+          <w:sz w:val="22"/>
+          <w:szCs w:val="22"/>
+        </w:rPr>
+        <w:t xml:space="preserve"> spannend </w:t>
+      </w:r>
+      <w:r>
+        <w:rPr>
+          <w:rFonts w:ascii="Courier New" w:hAnsi="Courier New" w:cs="Courier New"/>
+          <w:sz w:val="22"/>
+          <w:szCs w:val="22"/>
+        </w:rPr>
+        <w:t xml:space="preserve">lijkt </w:t>
+      </w:r>
+      <w:r>
+        <w:rPr>
+          <w:rFonts w:ascii="Courier New" w:hAnsi="Courier New" w:cs="Courier New"/>
+          <w:sz w:val="22"/>
+          <w:szCs w:val="22"/>
+        </w:rPr>
+        <w:t>te zijn geweest</w:t>
+      </w:r>
+      <w:r>
+        <w:rPr>
+          <w:rFonts w:ascii="Courier New" w:hAnsi="Courier New" w:cs="Courier New"/>
+          <w:sz w:val="22"/>
+          <w:szCs w:val="22"/>
+        </w:rPr>
+        <w:t xml:space="preserve">. </w:t>
+      </w:r>
+      <w:r>
+        <w:rPr>
+          <w:rFonts w:ascii="Courier New" w:hAnsi="Courier New" w:cs="Courier New"/>
+          <w:sz w:val="22"/>
+          <w:szCs w:val="22"/>
+        </w:rPr>
+        <w:t>Hij was de veelbelovende student</w:t>
+      </w:r>
+      <w:r>
+        <w:rPr>
+          <w:rFonts w:ascii="Courier New" w:hAnsi="Courier New" w:cs="Courier New"/>
+          <w:sz w:val="22"/>
+          <w:szCs w:val="22"/>
+        </w:rPr>
+        <w:t xml:space="preserve"> van</w:t>
+      </w:r>
+      <w:r>
+        <w:rPr>
+          <w:rFonts w:ascii="Courier New" w:hAnsi="Courier New" w:cs="Courier New"/>
+          <w:sz w:val="22"/>
+          <w:szCs w:val="22"/>
+        </w:rPr>
+        <w:t xml:space="preserve"> </w:t>
+      </w:r>
+      <w:r>
+        <w:rPr>
+          <w:rFonts w:ascii="Courier New" w:hAnsi="Courier New" w:cs="Courier New"/>
+          <w:sz w:val="22"/>
+          <w:szCs w:val="22"/>
+        </w:rPr>
+        <w:t xml:space="preserve">Talcott Parsons aan Harvard, </w:t>
+      </w:r>
+      <w:r>
+        <w:rPr>
+          <w:rFonts w:ascii="Courier New" w:hAnsi="Courier New" w:cs="Courier New"/>
+          <w:sz w:val="22"/>
+          <w:szCs w:val="22"/>
+        </w:rPr>
+        <w:t xml:space="preserve">ook al niet zo’n populaire wetenschapper. </w:t>
       </w:r>
     </w:p>
     <w:p>
@@ -90,23 +266,111 @@
           <w:sz w:val="22"/>
           <w:szCs w:val="22"/>
         </w:rPr>
-        <w:t xml:space="preserve">nam dan ook een aanzienlijk risico toen hij besloot Bellahs biografie te schrijven. Aan het begin van wat uiteindelijk </w:t>
-      </w:r>
-      <w:r>
-        <w:rPr>
-          <w:rFonts w:ascii="Courier New" w:hAnsi="Courier New" w:cs="Courier New"/>
-          <w:sz w:val="22"/>
-          <w:szCs w:val="22"/>
-        </w:rPr>
-        <w:t xml:space="preserve">twintig jaar </w:t>
-      </w:r>
-      <w:r>
-        <w:rPr>
-          <w:rFonts w:ascii="Courier New" w:hAnsi="Courier New" w:cs="Courier New"/>
-          <w:sz w:val="22"/>
-          <w:szCs w:val="22"/>
-        </w:rPr>
-        <w:t xml:space="preserve">onderzoek zou worden, kon immers nog niet bekend zijn dat Bellah een veel gefragmenteerder curriculum vitae had gehad dan men zou verwachten. Kortom, in dit briljant geschreven boek, gebaseerd op talrijke archiefbronnen en vele interviews (waaronder gesprekken met Bellah zelf), slaagt Bortolini erin de lezer een volstrekt onverwachte intellectuele figuur te presenteren en dat op een wijze die Bellahs oeuvre meer dan toegankelijk maakt. </w:t>
+        <w:t>eeft een geweldige</w:t>
+      </w:r>
+      <w:r>
+        <w:rPr>
+          <w:rFonts w:ascii="Courier New" w:hAnsi="Courier New" w:cs="Courier New"/>
+          <w:sz w:val="22"/>
+          <w:szCs w:val="22"/>
+        </w:rPr>
+        <w:t xml:space="preserve"> biografie</w:t>
+      </w:r>
+      <w:r>
+        <w:rPr>
+          <w:rFonts w:ascii="Courier New" w:hAnsi="Courier New" w:cs="Courier New"/>
+          <w:sz w:val="22"/>
+          <w:szCs w:val="22"/>
+        </w:rPr>
+        <w:t xml:space="preserve"> over Bellah geschreven, die niet alleen de beste introductie is op zijn werk, maar tegelijk een hele mooie geschiedenis is van de ontwikkelingen in de sociale wetenschappen aan de belangrijke Amerikaanse universiteiten in de naoorlogse periosw. Twintig jaar heeft Bortoline aan dit boek gewerkt. Het is </w:t>
+      </w:r>
+      <w:r>
+        <w:rPr>
+          <w:rFonts w:ascii="Courier New" w:hAnsi="Courier New" w:cs="Courier New"/>
+          <w:sz w:val="22"/>
+          <w:szCs w:val="22"/>
+        </w:rPr>
+        <w:t>briljant geschreven</w:t>
+      </w:r>
+      <w:r>
+        <w:rPr>
+          <w:rFonts w:ascii="Courier New" w:hAnsi="Courier New" w:cs="Courier New"/>
+          <w:sz w:val="22"/>
+          <w:szCs w:val="22"/>
+        </w:rPr>
+        <w:t xml:space="preserve"> en </w:t>
+      </w:r>
+      <w:r>
+        <w:rPr>
+          <w:rFonts w:ascii="Courier New" w:hAnsi="Courier New" w:cs="Courier New"/>
+          <w:sz w:val="22"/>
+          <w:szCs w:val="22"/>
+        </w:rPr>
+        <w:t>gebaseerd op talrijke archiefbronnen en vele interviews</w:t>
+      </w:r>
+      <w:r>
+        <w:rPr>
+          <w:rFonts w:ascii="Courier New" w:hAnsi="Courier New" w:cs="Courier New"/>
+          <w:sz w:val="22"/>
+          <w:szCs w:val="22"/>
+        </w:rPr>
+        <w:t xml:space="preserve">, </w:t>
+      </w:r>
+      <w:r>
+        <w:rPr>
+          <w:rFonts w:ascii="Courier New" w:hAnsi="Courier New" w:cs="Courier New"/>
+          <w:sz w:val="22"/>
+          <w:szCs w:val="22"/>
+        </w:rPr>
+        <w:t xml:space="preserve">waaronder gesprekken met Bellah </w:t>
+      </w:r>
+      <w:r>
+        <w:rPr>
+          <w:rFonts w:ascii="Courier New" w:hAnsi="Courier New" w:cs="Courier New"/>
+          <w:sz w:val="22"/>
+          <w:szCs w:val="22"/>
+        </w:rPr>
+        <w:t xml:space="preserve">toen hij nog leefde. </w:t>
+      </w:r>
+      <w:r>
+        <w:rPr>
+          <w:rFonts w:ascii="Courier New" w:hAnsi="Courier New" w:cs="Courier New"/>
+          <w:sz w:val="22"/>
+          <w:szCs w:val="22"/>
+        </w:rPr>
+        <w:t xml:space="preserve">Bortolini </w:t>
+      </w:r>
+      <w:r>
+        <w:rPr>
+          <w:rFonts w:ascii="Courier New" w:hAnsi="Courier New" w:cs="Courier New"/>
+          <w:sz w:val="22"/>
+          <w:szCs w:val="22"/>
+        </w:rPr>
+        <w:t xml:space="preserve">presenteert </w:t>
+      </w:r>
+      <w:r>
+        <w:rPr>
+          <w:rFonts w:ascii="Courier New" w:hAnsi="Courier New" w:cs="Courier New"/>
+          <w:sz w:val="22"/>
+          <w:szCs w:val="22"/>
+        </w:rPr>
+        <w:t xml:space="preserve">de lezer een volstrekt onverwachte intellectuele figuur en </w:t>
+      </w:r>
+      <w:r>
+        <w:rPr>
+          <w:rFonts w:ascii="Courier New" w:hAnsi="Courier New" w:cs="Courier New"/>
+          <w:sz w:val="22"/>
+          <w:szCs w:val="22"/>
+        </w:rPr>
+        <w:t xml:space="preserve">doet </w:t>
+      </w:r>
+      <w:r>
+        <w:rPr>
+          <w:rFonts w:ascii="Courier New" w:hAnsi="Courier New" w:cs="Courier New"/>
+          <w:sz w:val="22"/>
+          <w:szCs w:val="22"/>
+        </w:rPr>
+        <w:t xml:space="preserve">dat op een wijze die Bellahs oeuvre meer dan toegankelijk maakt. </w:t>
       </w:r>
     </w:p>
     <w:p>
@@ -520,32 +784,40 @@
           <w:sz w:val="22"/>
           <w:szCs w:val="22"/>
         </w:rPr>
+        <w:t>maar ook in</w:t>
+      </w:r>
+      <w:r>
+        <w:rPr>
+          <w:rFonts w:ascii="Courier New" w:hAnsi="Courier New" w:cs="Courier New"/>
+          <w:sz w:val="22"/>
+          <w:szCs w:val="22"/>
+        </w:rPr>
+        <w:t xml:space="preserve"> Freud en de psychoanalyse</w:t>
+      </w:r>
+      <w:r>
+        <w:rPr>
+          <w:rFonts w:ascii="Courier New" w:hAnsi="Courier New" w:cs="Courier New"/>
+          <w:sz w:val="22"/>
+          <w:szCs w:val="22"/>
+        </w:rPr>
+        <w:t xml:space="preserve">. </w:t>
+      </w:r>
+      <w:r>
+        <w:rPr>
+          <w:rFonts w:ascii="Courier New" w:hAnsi="Courier New" w:cs="Courier New"/>
+          <w:sz w:val="22"/>
+          <w:szCs w:val="22"/>
+        </w:rPr>
+        <w:t xml:space="preserve">In deze periode ontmoet hij </w:t>
+      </w:r>
+      <w:r>
+        <w:rPr>
+          <w:rFonts w:ascii="Courier New" w:hAnsi="Courier New" w:cs="Courier New"/>
+          <w:sz w:val="22"/>
+          <w:szCs w:val="22"/>
+        </w:rPr>
         <w:lastRenderedPageBreak/>
-        <w:t>maar ook in</w:t>
-      </w:r>
-      <w:r>
-        <w:rPr>
-          <w:rFonts w:ascii="Courier New" w:hAnsi="Courier New" w:cs="Courier New"/>
-          <w:sz w:val="22"/>
-          <w:szCs w:val="22"/>
-        </w:rPr>
-        <w:t xml:space="preserve"> Freud en de psychoanalyse</w:t>
-      </w:r>
-      <w:r>
-        <w:rPr>
-          <w:rFonts w:ascii="Courier New" w:hAnsi="Courier New" w:cs="Courier New"/>
-          <w:sz w:val="22"/>
-          <w:szCs w:val="22"/>
-        </w:rPr>
-        <w:t xml:space="preserve">. </w:t>
-      </w:r>
-      <w:r>
-        <w:rPr>
-          <w:rFonts w:ascii="Courier New" w:hAnsi="Courier New" w:cs="Courier New"/>
-          <w:sz w:val="22"/>
-          <w:szCs w:val="22"/>
-        </w:rPr>
-        <w:t xml:space="preserve">In deze periode ontmoet hij Talcott Parsons, </w:t>
+        <w:t xml:space="preserve">Talcott Parsons, </w:t>
       </w:r>
       <w:r>
         <w:rPr>
@@ -977,7 +1249,47 @@
           <w:sz w:val="22"/>
           <w:szCs w:val="22"/>
         </w:rPr>
-        <w:t>verzetten tegen eenvoudige secularisatienoties en altijd vasthield aan de autonome causale rol van cultuur en religie. Na de publicatie van het Japan-boek verbleef Bellah enige tijd in het buitenland en zijn reizen brachten hem in de intellectuele omgeving van American Studies. Vanaf het begin van de jaren zestig raakte Bellah steeds meer geïnteresseerd in de eigenaardigheden van de Amerikaanse cultuur en democratie en bereidde hij zo de tekst en het concept voor waarmee hij ook buiten de academische wereld bekend zou worden: </w:t>
+        <w:t xml:space="preserve">verzetten tegen eenvoudige secularisatienoties en </w:t>
+      </w:r>
+      <w:r>
+        <w:rPr>
+          <w:rFonts w:ascii="Courier New" w:hAnsi="Courier New" w:cs="Courier New"/>
+          <w:sz w:val="22"/>
+          <w:szCs w:val="22"/>
+        </w:rPr>
+        <w:t xml:space="preserve">houdt </w:t>
+      </w:r>
+      <w:r>
+        <w:rPr>
+          <w:rFonts w:ascii="Courier New" w:hAnsi="Courier New" w:cs="Courier New"/>
+          <w:sz w:val="22"/>
+          <w:szCs w:val="22"/>
+        </w:rPr>
+        <w:t>vast aan de autonome rol van cultuur en religie. Vanaf het begin van de jaren zestig raakt Bellah steeds meer geïnteresseerd in de eigenaardigheden van de Amerikaanse cultuur en democratie en bereid</w:t>
+      </w:r>
+      <w:r>
+        <w:rPr>
+          <w:rFonts w:ascii="Courier New" w:hAnsi="Courier New" w:cs="Courier New"/>
+          <w:sz w:val="22"/>
+          <w:szCs w:val="22"/>
+        </w:rPr>
+        <w:t>t</w:t>
+      </w:r>
+      <w:r>
+        <w:rPr>
+          <w:rFonts w:ascii="Courier New" w:hAnsi="Courier New" w:cs="Courier New"/>
+          <w:sz w:val="22"/>
+          <w:szCs w:val="22"/>
+        </w:rPr>
+        <w:t xml:space="preserve"> hij zo de tekst en het concept voor waarmee hij ook buiten de academische wereld bekend zou worden:</w:t>
+      </w:r>
+      <w:r>
+        <w:rPr>
+          <w:rFonts w:ascii="Courier New" w:hAnsi="Courier New" w:cs="Courier New"/>
+          <w:sz w:val="22"/>
+          <w:szCs w:val="22"/>
+        </w:rPr>
+        <w:t xml:space="preserve"> </w:t>
       </w:r>
       <w:r>
         <w:rPr>
@@ -995,12 +1307,392 @@
           <w:sz w:val="22"/>
           <w:szCs w:val="22"/>
         </w:rPr>
-        <w:t> (gepubliceerd in 1967). Hoewel hij een jaar eerder tot Associate Professor aan Harvard was benoemd, verliet Bellah de instelling – en daarmee het intellectuele universum van Parsons – om zich aan te sluiten bij de sociologie-afdeling van Berkeley, waar hij tot het einde van zijn leven zou blijven.</w:t>
+        <w:t> (1967). Hoewel hij een jaar eerder tot Associate Professor aan Harvard was benoemd, verl</w:t>
+      </w:r>
+      <w:r>
+        <w:rPr>
+          <w:rFonts w:ascii="Courier New" w:hAnsi="Courier New" w:cs="Courier New"/>
+          <w:sz w:val="22"/>
+          <w:szCs w:val="22"/>
+        </w:rPr>
+        <w:t>aat</w:t>
+      </w:r>
+      <w:r>
+        <w:rPr>
+          <w:rFonts w:ascii="Courier New" w:hAnsi="Courier New" w:cs="Courier New"/>
+          <w:sz w:val="22"/>
+          <w:szCs w:val="22"/>
+        </w:rPr>
+        <w:t xml:space="preserve"> Bellah de instelling</w:t>
+      </w:r>
+      <w:r>
+        <w:rPr>
+          <w:rFonts w:ascii="Courier New" w:hAnsi="Courier New" w:cs="Courier New"/>
+          <w:sz w:val="22"/>
+          <w:szCs w:val="22"/>
+        </w:rPr>
+        <w:t xml:space="preserve">, </w:t>
+      </w:r>
+      <w:r>
+        <w:rPr>
+          <w:rFonts w:ascii="Courier New" w:hAnsi="Courier New" w:cs="Courier New"/>
+          <w:sz w:val="22"/>
+          <w:szCs w:val="22"/>
+        </w:rPr>
+        <w:t>en daarmee het intellectuele universum van Parsons</w:t>
+      </w:r>
+      <w:r>
+        <w:rPr>
+          <w:rFonts w:ascii="Courier New" w:hAnsi="Courier New" w:cs="Courier New"/>
+          <w:sz w:val="22"/>
+          <w:szCs w:val="22"/>
+        </w:rPr>
+        <w:t xml:space="preserve">, </w:t>
+      </w:r>
+      <w:r>
+        <w:rPr>
+          <w:rFonts w:ascii="Courier New" w:hAnsi="Courier New" w:cs="Courier New"/>
+          <w:sz w:val="22"/>
+          <w:szCs w:val="22"/>
+        </w:rPr>
+        <w:t xml:space="preserve">om </w:t>
+      </w:r>
+      <w:r>
+        <w:rPr>
+          <w:rFonts w:ascii="Courier New" w:hAnsi="Courier New" w:cs="Courier New"/>
+          <w:sz w:val="22"/>
+          <w:szCs w:val="22"/>
+        </w:rPr>
+        <w:t>te gaan werken aan</w:t>
+      </w:r>
+      <w:r>
+        <w:rPr>
+          <w:rFonts w:ascii="Courier New" w:hAnsi="Courier New" w:cs="Courier New"/>
+          <w:sz w:val="22"/>
+          <w:szCs w:val="22"/>
+        </w:rPr>
+        <w:t xml:space="preserve"> de sociologie-afdeling van Berkeley, waar hij tot het einde van zijn leven zou blijven.</w:t>
+      </w:r>
+      <w:r>
+        <w:rPr>
+          <w:rFonts w:ascii="Courier New" w:hAnsi="Courier New" w:cs="Courier New"/>
+          <w:sz w:val="22"/>
+          <w:szCs w:val="22"/>
+        </w:rPr>
+        <w:t xml:space="preserve"> </w:t>
+      </w:r>
+      <w:r>
+        <w:rPr>
+          <w:rFonts w:ascii="Courier New" w:hAnsi="Courier New" w:cs="Courier New"/>
+          <w:sz w:val="22"/>
+          <w:szCs w:val="22"/>
+        </w:rPr>
+        <w:t xml:space="preserve">Berkeley </w:t>
+      </w:r>
+      <w:r>
+        <w:rPr>
+          <w:rFonts w:ascii="Courier New" w:hAnsi="Courier New" w:cs="Courier New"/>
+          <w:sz w:val="22"/>
+          <w:szCs w:val="22"/>
+        </w:rPr>
+        <w:t xml:space="preserve">is </w:t>
+      </w:r>
+      <w:r>
+        <w:rPr>
+          <w:rFonts w:ascii="Courier New" w:hAnsi="Courier New" w:cs="Courier New"/>
+          <w:sz w:val="22"/>
+          <w:szCs w:val="22"/>
+        </w:rPr>
+        <w:t>intellectueel minstens zo levendig als Harvard</w:t>
+      </w:r>
+      <w:r>
+        <w:rPr>
+          <w:rFonts w:ascii="Courier New" w:hAnsi="Courier New" w:cs="Courier New"/>
+          <w:sz w:val="22"/>
+          <w:szCs w:val="22"/>
+        </w:rPr>
+        <w:t>.</w:t>
+      </w:r>
+      <w:r>
+        <w:rPr>
+          <w:rFonts w:ascii="Courier New" w:hAnsi="Courier New" w:cs="Courier New"/>
+          <w:sz w:val="22"/>
+          <w:szCs w:val="22"/>
+        </w:rPr>
+        <w:t xml:space="preserve"> </w:t>
+      </w:r>
+      <w:r>
+        <w:rPr>
+          <w:rFonts w:ascii="Courier New" w:hAnsi="Courier New" w:cs="Courier New"/>
+          <w:sz w:val="22"/>
+          <w:szCs w:val="22"/>
+        </w:rPr>
+        <w:t>D</w:t>
+      </w:r>
+      <w:r>
+        <w:rPr>
+          <w:rFonts w:ascii="Courier New" w:hAnsi="Courier New" w:cs="Courier New"/>
+          <w:sz w:val="22"/>
+          <w:szCs w:val="22"/>
+        </w:rPr>
+        <w:t>eze omgeving</w:t>
+      </w:r>
+      <w:r>
+        <w:rPr>
+          <w:rFonts w:ascii="Courier New" w:hAnsi="Courier New" w:cs="Courier New"/>
+          <w:sz w:val="22"/>
+          <w:szCs w:val="22"/>
+        </w:rPr>
+        <w:t xml:space="preserve"> worst in deze</w:t>
+      </w:r>
+      <w:r>
+        <w:rPr>
+          <w:rFonts w:ascii="Courier New" w:hAnsi="Courier New" w:cs="Courier New"/>
+          <w:sz w:val="22"/>
+          <w:szCs w:val="22"/>
+        </w:rPr>
+        <w:t xml:space="preserve"> tijd sterk beïnvloed door de studentenbeweging</w:t>
+      </w:r>
+      <w:r>
+        <w:rPr>
+          <w:rFonts w:ascii="Courier New" w:hAnsi="Courier New" w:cs="Courier New"/>
+          <w:sz w:val="22"/>
+          <w:szCs w:val="22"/>
+        </w:rPr>
+        <w:t xml:space="preserve"> waarin hij zijn eigen positie</w:t>
+      </w:r>
+      <w:r>
+        <w:rPr>
+          <w:rFonts w:ascii="Courier New" w:hAnsi="Courier New" w:cs="Courier New"/>
+          <w:sz w:val="22"/>
+          <w:szCs w:val="22"/>
+        </w:rPr>
+        <w:t xml:space="preserve"> </w:t>
+      </w:r>
+      <w:r>
+        <w:rPr>
+          <w:rFonts w:ascii="Courier New" w:hAnsi="Courier New" w:cs="Courier New"/>
+          <w:sz w:val="22"/>
+          <w:szCs w:val="22"/>
+        </w:rPr>
+        <w:t xml:space="preserve">moest definiëren. Hier moest hij opnieuw nadenken over het </w:t>
+      </w:r>
+      <w:r>
+        <w:rPr>
+          <w:rFonts w:ascii="Courier New" w:hAnsi="Courier New" w:cs="Courier New"/>
+          <w:sz w:val="22"/>
+          <w:szCs w:val="22"/>
+        </w:rPr>
+        <w:t>concept van burgerlijke religie, de grenzen van de wetenschap en de scheidslijnen tussen sociale wetenschappen en theologie. Evenzo verzet Bellah zic</w:t>
+      </w:r>
+      <w:r>
+        <w:rPr>
+          <w:rFonts w:ascii="Courier New" w:hAnsi="Courier New" w:cs="Courier New"/>
+          <w:sz w:val="22"/>
+          <w:szCs w:val="22"/>
+        </w:rPr>
+        <w:t>h</w:t>
+      </w:r>
+      <w:r>
+        <w:rPr>
+          <w:rFonts w:ascii="Courier New" w:hAnsi="Courier New" w:cs="Courier New"/>
+          <w:sz w:val="22"/>
+          <w:szCs w:val="22"/>
+        </w:rPr>
+        <w:t xml:space="preserve"> tegen wat hij z</w:t>
+      </w:r>
+      <w:r>
+        <w:rPr>
+          <w:rFonts w:ascii="Courier New" w:hAnsi="Courier New" w:cs="Courier New"/>
+          <w:sz w:val="22"/>
+          <w:szCs w:val="22"/>
+        </w:rPr>
+        <w:t>iet</w:t>
+      </w:r>
+      <w:r>
+        <w:rPr>
+          <w:rFonts w:ascii="Courier New" w:hAnsi="Courier New" w:cs="Courier New"/>
+          <w:sz w:val="22"/>
+          <w:szCs w:val="22"/>
+        </w:rPr>
+        <w:t xml:space="preserve"> als de excessen van de linkse </w:t>
+      </w:r>
+      <w:r>
+        <w:rPr>
+          <w:rFonts w:ascii="Courier New" w:hAnsi="Courier New" w:cs="Courier New"/>
+          <w:sz w:val="22"/>
+          <w:szCs w:val="22"/>
+        </w:rPr>
+        <w:lastRenderedPageBreak/>
+        <w:t>studentenbeweging in Berkeley. Zo tr</w:t>
+      </w:r>
+      <w:r>
+        <w:rPr>
+          <w:rFonts w:ascii="Courier New" w:hAnsi="Courier New" w:cs="Courier New"/>
+          <w:sz w:val="22"/>
+          <w:szCs w:val="22"/>
+        </w:rPr>
+        <w:t>e</w:t>
+      </w:r>
+      <w:r>
+        <w:rPr>
+          <w:rFonts w:ascii="Courier New" w:hAnsi="Courier New" w:cs="Courier New"/>
+          <w:sz w:val="22"/>
+          <w:szCs w:val="22"/>
+        </w:rPr>
+        <w:t>k</w:t>
+      </w:r>
+      <w:r>
+        <w:rPr>
+          <w:rFonts w:ascii="Courier New" w:hAnsi="Courier New" w:cs="Courier New"/>
+          <w:sz w:val="22"/>
+          <w:szCs w:val="22"/>
+        </w:rPr>
+        <w:t>t</w:t>
+      </w:r>
+      <w:r>
+        <w:rPr>
+          <w:rFonts w:ascii="Courier New" w:hAnsi="Courier New" w:cs="Courier New"/>
+          <w:sz w:val="22"/>
+          <w:szCs w:val="22"/>
+        </w:rPr>
+        <w:t xml:space="preserve"> Bellah in 1969 tijdens een symposium in Rome, in aanwezigheid van vooraanstaande godsdienstsociologen, op bijna schandalige wijze de kritiek van zijn collega’s, die in zijn benadering een verraad aan de wetenschap meenden te zien. Bellah l</w:t>
+      </w:r>
+      <w:r>
+        <w:rPr>
+          <w:rFonts w:ascii="Courier New" w:hAnsi="Courier New" w:cs="Courier New"/>
+          <w:sz w:val="22"/>
+          <w:szCs w:val="22"/>
+        </w:rPr>
+        <w:t>aat</w:t>
+      </w:r>
+      <w:r>
+        <w:rPr>
+          <w:rFonts w:ascii="Courier New" w:hAnsi="Courier New" w:cs="Courier New"/>
+          <w:sz w:val="22"/>
+          <w:szCs w:val="22"/>
+        </w:rPr>
+        <w:t xml:space="preserve"> zich hierdoor niet van de wijs brengen</w:t>
+      </w:r>
+      <w:r>
+        <w:rPr>
+          <w:rFonts w:ascii="Courier New" w:hAnsi="Courier New" w:cs="Courier New"/>
+          <w:sz w:val="22"/>
+          <w:szCs w:val="22"/>
+        </w:rPr>
+        <w:t>. N</w:t>
+      </w:r>
+      <w:r>
+        <w:rPr>
+          <w:rFonts w:ascii="Courier New" w:hAnsi="Courier New" w:cs="Courier New"/>
+          <w:sz w:val="22"/>
+          <w:szCs w:val="22"/>
+        </w:rPr>
+        <w:t>ieuwe lezingen van Durkheims godsdienstsociologie versterk</w:t>
+      </w:r>
+      <w:r>
+        <w:rPr>
+          <w:rFonts w:ascii="Courier New" w:hAnsi="Courier New" w:cs="Courier New"/>
+          <w:sz w:val="22"/>
+          <w:szCs w:val="22"/>
+        </w:rPr>
+        <w:t>e</w:t>
+      </w:r>
+      <w:r>
+        <w:rPr>
+          <w:rFonts w:ascii="Courier New" w:hAnsi="Courier New" w:cs="Courier New"/>
+          <w:sz w:val="22"/>
+          <w:szCs w:val="22"/>
+        </w:rPr>
+        <w:t>en zijn nadruk op de autonomie en werkzaamheid van symbolische systemen en leidden tot een positie die hij uiteenzette in zijn boek</w:t>
+      </w:r>
+      <w:r>
+        <w:rPr>
+          <w:rFonts w:ascii="Courier New" w:hAnsi="Courier New" w:cs="Courier New"/>
+          <w:sz w:val="22"/>
+          <w:szCs w:val="22"/>
+        </w:rPr>
+        <w:t xml:space="preserve"> </w:t>
+      </w:r>
+      <w:r>
+        <w:rPr>
+          <w:rFonts w:ascii="Courier New" w:hAnsi="Courier New" w:cs="Courier New"/>
+          <w:i/>
+          <w:iCs/>
+          <w:sz w:val="22"/>
+          <w:szCs w:val="22"/>
+        </w:rPr>
+        <w:t>Beyond Belief: Essays on Religion in a Post-Traditionalist World</w:t>
+      </w:r>
+      <w:r>
+        <w:rPr>
+          <w:rFonts w:ascii="Courier New" w:hAnsi="Courier New" w:cs="Courier New"/>
+          <w:sz w:val="22"/>
+          <w:szCs w:val="22"/>
+        </w:rPr>
+        <w:t>(1970). Deze positie, vergelijkbaar met die van zijn vriend Clifford Geertz, markeer</w:t>
+      </w:r>
+      <w:r>
+        <w:rPr>
+          <w:rFonts w:ascii="Courier New" w:hAnsi="Courier New" w:cs="Courier New"/>
+          <w:sz w:val="22"/>
+          <w:szCs w:val="22"/>
+        </w:rPr>
+        <w:t>t</w:t>
+      </w:r>
+      <w:r>
+        <w:rPr>
+          <w:rFonts w:ascii="Courier New" w:hAnsi="Courier New" w:cs="Courier New"/>
+          <w:sz w:val="22"/>
+          <w:szCs w:val="22"/>
+        </w:rPr>
+        <w:t xml:space="preserve"> Bellahs toenemende afstand tot Parsons’ functionalistische denkhorizon en leid</w:t>
+      </w:r>
+      <w:r>
+        <w:rPr>
+          <w:rFonts w:ascii="Courier New" w:hAnsi="Courier New" w:cs="Courier New"/>
+          <w:sz w:val="22"/>
+          <w:szCs w:val="22"/>
+        </w:rPr>
+        <w:t>t</w:t>
+      </w:r>
+      <w:r>
+        <w:rPr>
+          <w:rFonts w:ascii="Courier New" w:hAnsi="Courier New" w:cs="Courier New"/>
+          <w:sz w:val="22"/>
+          <w:szCs w:val="22"/>
+        </w:rPr>
+        <w:t xml:space="preserve"> vervolgens tot een persoonlijke verwijdering van zijn voormalige leermeester. Met zo’n theoretische positie k</w:t>
+      </w:r>
+      <w:r>
+        <w:rPr>
+          <w:rFonts w:ascii="Courier New" w:hAnsi="Courier New" w:cs="Courier New"/>
+          <w:sz w:val="22"/>
+          <w:szCs w:val="22"/>
+        </w:rPr>
+        <w:t>a</w:t>
+      </w:r>
+      <w:r>
+        <w:rPr>
+          <w:rFonts w:ascii="Courier New" w:hAnsi="Courier New" w:cs="Courier New"/>
+          <w:sz w:val="22"/>
+          <w:szCs w:val="22"/>
+        </w:rPr>
+        <w:t>n Bellah nauwelijks (en wil hij waarschijnlijk ook niet) echte institutionele macht verwerven, ook al had hij een aantal studenten die later beroemd zouden word</w:t>
+      </w:r>
+      <w:r>
+        <w:rPr>
+          <w:rFonts w:ascii="Courier New" w:hAnsi="Courier New" w:cs="Courier New"/>
+          <w:sz w:val="22"/>
+          <w:szCs w:val="22"/>
+        </w:rPr>
+        <w:t>en.</w:t>
       </w:r>
     </w:p>
     <w:p>
       <w:pPr>
         <w:spacing w:line="360" w:lineRule="auto"/>
+        <w:ind w:firstLine="720"/>
         <w:rPr>
           <w:rFonts w:ascii="Courier New" w:hAnsi="Courier New" w:cs="Courier New"/>
           <w:sz w:val="22"/>
@@ -1013,7 +1705,327 @@
           <w:sz w:val="22"/>
           <w:szCs w:val="22"/>
         </w:rPr>
-        <w:t xml:space="preserve">In die tijd was Berkeley intellectueel minstens zo levendig als Harvard, aangezien het agressief nieuwe sociologen had aangetrokken, </w:t>
+        <w:t xml:space="preserve">De late jaren zestig en vroege jaren zeventig </w:t>
+      </w:r>
+      <w:r>
+        <w:rPr>
+          <w:rFonts w:ascii="Courier New" w:hAnsi="Courier New" w:cs="Courier New"/>
+          <w:sz w:val="22"/>
+          <w:szCs w:val="22"/>
+        </w:rPr>
+        <w:t xml:space="preserve">zijn </w:t>
+      </w:r>
+      <w:r>
+        <w:rPr>
+          <w:rFonts w:ascii="Courier New" w:hAnsi="Courier New" w:cs="Courier New"/>
+          <w:sz w:val="22"/>
+          <w:szCs w:val="22"/>
+        </w:rPr>
+        <w:t>een nieuwe vormende fase in Bellahs werk, temeer daar deze jaren ook w</w:t>
+      </w:r>
+      <w:r>
+        <w:rPr>
+          <w:rFonts w:ascii="Courier New" w:hAnsi="Courier New" w:cs="Courier New"/>
+          <w:sz w:val="22"/>
+          <w:szCs w:val="22"/>
+        </w:rPr>
+        <w:t>o</w:t>
+      </w:r>
+      <w:r>
+        <w:rPr>
+          <w:rFonts w:ascii="Courier New" w:hAnsi="Courier New" w:cs="Courier New"/>
+          <w:sz w:val="22"/>
+          <w:szCs w:val="22"/>
+        </w:rPr>
+        <w:t>rden gekenmerkt door professionele en persoonlijke lotgevallen. Enerzijds misluk</w:t>
+      </w:r>
+      <w:r>
+        <w:rPr>
+          <w:rFonts w:ascii="Courier New" w:hAnsi="Courier New" w:cs="Courier New"/>
+          <w:sz w:val="22"/>
+          <w:szCs w:val="22"/>
+        </w:rPr>
+        <w:t>t</w:t>
+      </w:r>
+      <w:r>
+        <w:rPr>
+          <w:rFonts w:ascii="Courier New" w:hAnsi="Courier New" w:cs="Courier New"/>
+          <w:sz w:val="22"/>
+          <w:szCs w:val="22"/>
+        </w:rPr>
+        <w:t xml:space="preserve"> Bellahs benoeming tot vast lid van het Institute for Advanced Study in Princeton en w</w:t>
+      </w:r>
+      <w:r>
+        <w:rPr>
+          <w:rFonts w:ascii="Courier New" w:hAnsi="Courier New" w:cs="Courier New"/>
+          <w:sz w:val="22"/>
+          <w:szCs w:val="22"/>
+        </w:rPr>
+        <w:t>o</w:t>
+      </w:r>
+      <w:r>
+        <w:rPr>
+          <w:rFonts w:ascii="Courier New" w:hAnsi="Courier New" w:cs="Courier New"/>
+          <w:sz w:val="22"/>
+          <w:szCs w:val="22"/>
+        </w:rPr>
+        <w:t>rd</w:t>
+      </w:r>
+      <w:r>
+        <w:rPr>
+          <w:rFonts w:ascii="Courier New" w:hAnsi="Courier New" w:cs="Courier New"/>
+          <w:sz w:val="22"/>
+          <w:szCs w:val="22"/>
+        </w:rPr>
+        <w:t>t</w:t>
+      </w:r>
+      <w:r>
+        <w:rPr>
+          <w:rFonts w:ascii="Courier New" w:hAnsi="Courier New" w:cs="Courier New"/>
+          <w:sz w:val="22"/>
+          <w:szCs w:val="22"/>
+        </w:rPr>
+        <w:t xml:space="preserve"> deze episode gekenmerkt door een zeer publieke en onaangename ‘moddergooioorlog’ over vermeende onwetenschappelijkheid van zijn werk. Anderzijds pleeg</w:t>
+      </w:r>
+      <w:r>
+        <w:rPr>
+          <w:rFonts w:ascii="Courier New" w:hAnsi="Courier New" w:cs="Courier New"/>
+          <w:sz w:val="22"/>
+          <w:szCs w:val="22"/>
+        </w:rPr>
+        <w:t>t</w:t>
+      </w:r>
+      <w:r>
+        <w:rPr>
+          <w:rFonts w:ascii="Courier New" w:hAnsi="Courier New" w:cs="Courier New"/>
+          <w:sz w:val="22"/>
+          <w:szCs w:val="22"/>
+        </w:rPr>
+        <w:t xml:space="preserve"> Tammy, een van </w:t>
+      </w:r>
+      <w:r>
+        <w:rPr>
+          <w:rFonts w:ascii="Courier New" w:hAnsi="Courier New" w:cs="Courier New"/>
+          <w:sz w:val="22"/>
+          <w:szCs w:val="22"/>
+        </w:rPr>
+        <w:t>zijn</w:t>
+      </w:r>
+      <w:r>
+        <w:rPr>
+          <w:rFonts w:ascii="Courier New" w:hAnsi="Courier New" w:cs="Courier New"/>
+          <w:sz w:val="22"/>
+          <w:szCs w:val="22"/>
+        </w:rPr>
+        <w:t xml:space="preserve"> vier dochters, in 1973 zelfmoord, terwijl Abby, een andere dochter, in 1976 omk</w:t>
+      </w:r>
+      <w:r>
+        <w:rPr>
+          <w:rFonts w:ascii="Courier New" w:hAnsi="Courier New" w:cs="Courier New"/>
+          <w:sz w:val="22"/>
+          <w:szCs w:val="22"/>
+        </w:rPr>
+        <w:t>omt</w:t>
+      </w:r>
+      <w:r>
+        <w:rPr>
+          <w:rFonts w:ascii="Courier New" w:hAnsi="Courier New" w:cs="Courier New"/>
+          <w:sz w:val="22"/>
+          <w:szCs w:val="22"/>
+        </w:rPr>
+        <w:t xml:space="preserve"> bij een auto-ongeluk. Deze persoonlijke gebeurtenissen veroorza</w:t>
+      </w:r>
+      <w:r>
+        <w:rPr>
+          <w:rFonts w:ascii="Courier New" w:hAnsi="Courier New" w:cs="Courier New"/>
+          <w:sz w:val="22"/>
+          <w:szCs w:val="22"/>
+        </w:rPr>
+        <w:t>ken</w:t>
+      </w:r>
+      <w:r>
+        <w:rPr>
+          <w:rFonts w:ascii="Courier New" w:hAnsi="Courier New" w:cs="Courier New"/>
+          <w:sz w:val="22"/>
+          <w:szCs w:val="22"/>
+        </w:rPr>
+        <w:t xml:space="preserve"> grote ontwrichting en br</w:t>
+      </w:r>
+      <w:r>
+        <w:rPr>
+          <w:rFonts w:ascii="Courier New" w:hAnsi="Courier New" w:cs="Courier New"/>
+          <w:sz w:val="22"/>
+          <w:szCs w:val="22"/>
+        </w:rPr>
+        <w:t>eng</w:t>
+      </w:r>
+      <w:r>
+        <w:rPr>
+          <w:rFonts w:ascii="Courier New" w:hAnsi="Courier New" w:cs="Courier New"/>
+          <w:sz w:val="22"/>
+          <w:szCs w:val="22"/>
+        </w:rPr>
+        <w:t xml:space="preserve">n eerder verborgen kwesties aan het licht. Zo </w:t>
+      </w:r>
+      <w:r>
+        <w:rPr>
+          <w:rFonts w:ascii="Courier New" w:hAnsi="Courier New" w:cs="Courier New"/>
+          <w:sz w:val="22"/>
+          <w:szCs w:val="22"/>
+        </w:rPr>
+        <w:t>gaat</w:t>
+      </w:r>
+      <w:r>
+        <w:rPr>
+          <w:rFonts w:ascii="Courier New" w:hAnsi="Courier New" w:cs="Courier New"/>
+          <w:sz w:val="22"/>
+          <w:szCs w:val="22"/>
+        </w:rPr>
+        <w:t xml:space="preserve"> Bellah in deze periode </w:t>
+      </w:r>
+      <w:r>
+        <w:rPr>
+          <w:rFonts w:ascii="Courier New" w:hAnsi="Courier New" w:cs="Courier New"/>
+          <w:sz w:val="22"/>
+          <w:szCs w:val="22"/>
+        </w:rPr>
+        <w:t>op zoek naar</w:t>
+      </w:r>
+      <w:r>
+        <w:rPr>
+          <w:rFonts w:ascii="Courier New" w:hAnsi="Courier New" w:cs="Courier New"/>
+          <w:sz w:val="22"/>
+          <w:szCs w:val="22"/>
+        </w:rPr>
+        <w:t xml:space="preserve"> homoseksuele ervaringen en k</w:t>
+      </w:r>
+      <w:r>
+        <w:rPr>
+          <w:rFonts w:ascii="Courier New" w:hAnsi="Courier New" w:cs="Courier New"/>
+          <w:sz w:val="22"/>
+          <w:szCs w:val="22"/>
+        </w:rPr>
+        <w:t>omt</w:t>
+      </w:r>
+      <w:r>
+        <w:rPr>
+          <w:rFonts w:ascii="Courier New" w:hAnsi="Courier New" w:cs="Courier New"/>
+          <w:sz w:val="22"/>
+          <w:szCs w:val="22"/>
+        </w:rPr>
+        <w:t xml:space="preserve"> hij uiteindelijk uit voor zijn homoseksualiteit, al w</w:t>
+      </w:r>
+      <w:r>
+        <w:rPr>
+          <w:rFonts w:ascii="Courier New" w:hAnsi="Courier New" w:cs="Courier New"/>
+          <w:sz w:val="22"/>
+          <w:szCs w:val="22"/>
+        </w:rPr>
+        <w:t>o</w:t>
+      </w:r>
+      <w:r>
+        <w:rPr>
+          <w:rFonts w:ascii="Courier New" w:hAnsi="Courier New" w:cs="Courier New"/>
+          <w:sz w:val="22"/>
+          <w:szCs w:val="22"/>
+        </w:rPr>
+        <w:t>rden de gevolgen enigszins verzacht doordat hij al jaren met zijn vrouw Melanie in een open huwelijk leef</w:t>
+      </w:r>
+      <w:r>
+        <w:rPr>
+          <w:rFonts w:ascii="Courier New" w:hAnsi="Courier New" w:cs="Courier New"/>
+          <w:sz w:val="22"/>
+          <w:szCs w:val="22"/>
+        </w:rPr>
+        <w:t>t</w:t>
+      </w:r>
+      <w:r>
+        <w:rPr>
+          <w:rFonts w:ascii="Courier New" w:hAnsi="Courier New" w:cs="Courier New"/>
+          <w:sz w:val="22"/>
+          <w:szCs w:val="22"/>
+        </w:rPr>
+        <w:t>, wat beide partners in staat stel</w:t>
+      </w:r>
+      <w:r>
+        <w:rPr>
+          <w:rFonts w:ascii="Courier New" w:hAnsi="Courier New" w:cs="Courier New"/>
+          <w:sz w:val="22"/>
+          <w:szCs w:val="22"/>
+        </w:rPr>
+        <w:t>t</w:t>
+      </w:r>
+      <w:r>
+        <w:rPr>
+          <w:rFonts w:ascii="Courier New" w:hAnsi="Courier New" w:cs="Courier New"/>
+          <w:sz w:val="22"/>
+          <w:szCs w:val="22"/>
+        </w:rPr>
+        <w:t xml:space="preserve"> hun seksualiteit te verkennen. In zijn professionele leven beg</w:t>
+      </w:r>
+      <w:r>
+        <w:rPr>
+          <w:rFonts w:ascii="Courier New" w:hAnsi="Courier New" w:cs="Courier New"/>
+          <w:sz w:val="22"/>
+          <w:szCs w:val="22"/>
+        </w:rPr>
+        <w:t>i</w:t>
+      </w:r>
+      <w:r>
+        <w:rPr>
+          <w:rFonts w:ascii="Courier New" w:hAnsi="Courier New" w:cs="Courier New"/>
+          <w:sz w:val="22"/>
+          <w:szCs w:val="22"/>
+        </w:rPr>
+        <w:t>n</w:t>
+      </w:r>
+      <w:r>
+        <w:rPr>
+          <w:rFonts w:ascii="Courier New" w:hAnsi="Courier New" w:cs="Courier New"/>
+          <w:sz w:val="22"/>
+          <w:szCs w:val="22"/>
+        </w:rPr>
+        <w:t>t</w:t>
+      </w:r>
+      <w:r>
+        <w:rPr>
+          <w:rFonts w:ascii="Courier New" w:hAnsi="Courier New" w:cs="Courier New"/>
+          <w:sz w:val="22"/>
+          <w:szCs w:val="22"/>
+        </w:rPr>
+        <w:t xml:space="preserve"> Bellah zich terug te trekken uit American Studies en raakt hij steeds meer geïnteresseerd in nieuwe religieuze bewegingen, waaronder de spirituele stromingen die door de hippiebeweging w</w:t>
+      </w:r>
+      <w:r>
+        <w:rPr>
+          <w:rFonts w:ascii="Courier New" w:hAnsi="Courier New" w:cs="Courier New"/>
+          <w:sz w:val="22"/>
+          <w:szCs w:val="22"/>
+        </w:rPr>
+        <w:t>o</w:t>
+      </w:r>
+      <w:r>
+        <w:rPr>
+          <w:rFonts w:ascii="Courier New" w:hAnsi="Courier New" w:cs="Courier New"/>
+          <w:sz w:val="22"/>
+          <w:szCs w:val="22"/>
+        </w:rPr>
+        <w:t xml:space="preserve">rden gedragen en gepromoot. Dit </w:t>
+      </w:r>
+      <w:r>
+        <w:rPr>
+          <w:rFonts w:ascii="Courier New" w:hAnsi="Courier New" w:cs="Courier New"/>
+          <w:sz w:val="22"/>
+          <w:szCs w:val="22"/>
+        </w:rPr>
+        <w:t>i</w:t>
+      </w:r>
+      <w:r>
+        <w:rPr>
+          <w:rFonts w:ascii="Courier New" w:hAnsi="Courier New" w:cs="Courier New"/>
+          <w:sz w:val="22"/>
+          <w:szCs w:val="22"/>
+        </w:rPr>
+        <w:t xml:space="preserve">s een van de redenen waarom Bellah, anders dan veel van zijn vrienden en </w:t>
       </w:r>
       <w:r>
         <w:rPr>
@@ -1022,30 +2034,29 @@
           <w:szCs w:val="22"/>
         </w:rPr>
         <w:lastRenderedPageBreak/>
-        <w:t>onder wie Erving Goffman, Nathan Glazer en Neil Smelser. Zij voegden zich bij bestaande ‘sterren’ van Berkeley, zoals Seymour Martin Lipset, Philip Selznick, Robert Nisbet en Herbert Blumer. In deze omgeving, die bovendien rond dezelfde tijd sterk werd beïnvloed door de studentenbeweging, moest Bellah zich vestigen – wat hij zonder schroom deed, zelfs wanneer hij standpunten innam die indruisten tegen die van de dominante figuren binnen de afdeling. Dat werd vooral duidelijk toen hij, in lijn met zijn concept van burgerlijke religie, de grenzen van de wetenschap aftastte en de scheidslijnen tussen sociale wetenschappen en theologie ter discussie stelde. Evenzo verzette Bellah zich, volgens Bortolini, tegen wat hij zag als de excessen van de linkse studentenbeweging in Berkeley, publiceerde hij een reader over het werk van Émile Durkheim en probeerde hij later bepaalde gevestigde vormen van differentiatie tussen wetenschap en religie te ondermijnen. Zo trok Bellah in 1969 tijdens een symposium in Rome, in aanwezigheid van vooraanstaande godsdienstsociologen, op bijna schandalige wijze de kritiek van zijn collega’s, die in zijn benadering een verraad aan de wetenschap meenden te zien. Bellah liet zich hierdoor niet van de wijs brengen; integendeel, nieuwe lezingen van Durkheims godsdienstsociologie versterkten zijn nadruk op de autonomie en werkzaamheid van symbolische systemen en leidden tot een positie – door Bortolini aangeduid als ‘symbolisch realisme’ – die hij uiteenzette in zijn boek </w:t>
-      </w:r>
-      <w:r>
-        <w:rPr>
-          <w:rFonts w:ascii="Courier New" w:hAnsi="Courier New" w:cs="Courier New"/>
-          <w:i/>
-          <w:iCs/>
-          <w:sz w:val="22"/>
-          <w:szCs w:val="22"/>
-        </w:rPr>
-        <w:t>Beyond Belief: Essays on Religion in a Post-Traditionalist World</w:t>
-      </w:r>
-      <w:r>
-        <w:rPr>
-          <w:rFonts w:ascii="Courier New" w:hAnsi="Courier New" w:cs="Courier New"/>
-          <w:sz w:val="22"/>
-          <w:szCs w:val="22"/>
-        </w:rPr>
-        <w:t> (1970). Deze positie, vergelijkbaar met die van zijn vriend Clifford Geertz, markeerde Bellahs toenemende afstand tot Parsons’ functionalistische denkhorizon en leidde vervolgens tot een persoonlijke verwijdering van zijn voormalige leermeester. Met zo’n theoretische positie kon Bellah nauwelijks (en wilde hij waarschijnlijk ook niet) echte institutionele macht verwerven, ook al had hij een aantal studenten die later beroemd zouden worden – van Jeffrey Alexander tot Robert Wuthnow en Ann Swidler.</w:t>
+        <w:t>collega’s, weiger</w:t>
+      </w:r>
+      <w:r>
+        <w:rPr>
+          <w:rFonts w:ascii="Courier New" w:hAnsi="Courier New" w:cs="Courier New"/>
+          <w:sz w:val="22"/>
+          <w:szCs w:val="22"/>
+        </w:rPr>
+        <w:t>t</w:t>
+      </w:r>
+      <w:r>
+        <w:rPr>
+          <w:rFonts w:ascii="Courier New" w:hAnsi="Courier New" w:cs="Courier New"/>
+          <w:sz w:val="22"/>
+          <w:szCs w:val="22"/>
+        </w:rPr>
+        <w:t xml:space="preserve"> de Amerikaanse tegencultuur bij voorbaat te veroordelen.</w:t>
       </w:r>
     </w:p>
     <w:p>
       <w:pPr>
         <w:spacing w:line="360" w:lineRule="auto"/>
+        <w:ind w:firstLine="720"/>
         <w:rPr>
           <w:rFonts w:ascii="Courier New" w:hAnsi="Courier New" w:cs="Courier New"/>
           <w:sz w:val="22"/>
@@ -1058,21 +2069,457 @@
           <w:sz w:val="22"/>
           <w:szCs w:val="22"/>
         </w:rPr>
-        <w:t xml:space="preserve">De late jaren zestig en vroege jaren zeventig kunnen zeker worden omschreven als een nieuwe vormende fase in Bellahs werk, temeer daar deze jaren ook werden gekenmerkt door professionele en persoonlijke lotgevallen. Enerzijds mislukte Bellahs benoeming tot vast lid van het Institute for Advanced Study in Princeton en werd deze episode </w:t>
-      </w:r>
-      <w:r>
-        <w:rPr>
-          <w:rFonts w:ascii="Courier New" w:hAnsi="Courier New" w:cs="Courier New"/>
-          <w:sz w:val="22"/>
-          <w:szCs w:val="22"/>
-        </w:rPr>
-        <w:lastRenderedPageBreak/>
-        <w:t>gekenmerkt door een zeer publieke en onaangename ‘moddergooioorlog’ over vermeende onwetenschappelijkheid van zijn werk. Anderzijds pleegde Tammy, een van de vier dochters van de Bellahs, in 1973 zelfmoord, terwijl Abby, een andere dochter, in 1976 omkwam bij een auto-ongeluk. Deze persoonlijke gebeurtenissen veroorzaakten grote ontwrichting en brachten eerder verborgen kwesties aan het licht. Zo zocht Bellah in deze periode openlijk homoseksuele ervaringen en kwam hij uiteindelijk uit voor zijn homoseksualiteit, al werden de gevolgen enigszins verzacht doordat hij al jaren met zijn vrouw Melanie in een open huwelijk leefde, wat beide partners in staat stelde hun seksualiteit buiten de gebruikelijke juridische kaders te verkennen. In zijn professionele leven begon Bellah zich terug te trekken uit American Studies en raakte hij steeds meer geïnteresseerd in nieuwe religieuze bewegingen, waaronder de spirituele stromingen die door de hippiebeweging werden gedragen en gepromoot. Dit was een van de redenen waarom Bellah, anders dan veel van zijn vrienden en collega’s, weigerde de Amerikaanse tegencultuur bij voorbaat te veroordelen.</w:t>
+        <w:t>In deze context beg</w:t>
+      </w:r>
+      <w:r>
+        <w:rPr>
+          <w:rFonts w:ascii="Courier New" w:hAnsi="Courier New" w:cs="Courier New"/>
+          <w:sz w:val="22"/>
+          <w:szCs w:val="22"/>
+        </w:rPr>
+        <w:t>i</w:t>
+      </w:r>
+      <w:r>
+        <w:rPr>
+          <w:rFonts w:ascii="Courier New" w:hAnsi="Courier New" w:cs="Courier New"/>
+          <w:sz w:val="22"/>
+          <w:szCs w:val="22"/>
+        </w:rPr>
+        <w:t>n</w:t>
+      </w:r>
+      <w:r>
+        <w:rPr>
+          <w:rFonts w:ascii="Courier New" w:hAnsi="Courier New" w:cs="Courier New"/>
+          <w:sz w:val="22"/>
+          <w:szCs w:val="22"/>
+        </w:rPr>
+        <w:t>t</w:t>
+      </w:r>
+      <w:r>
+        <w:rPr>
+          <w:rFonts w:ascii="Courier New" w:hAnsi="Courier New" w:cs="Courier New"/>
+          <w:sz w:val="22"/>
+          <w:szCs w:val="22"/>
+        </w:rPr>
+        <w:t xml:space="preserve"> Bellah aan de voorbereiding van het werk dat zijn beroemdste boek z</w:t>
+      </w:r>
+      <w:r>
+        <w:rPr>
+          <w:rFonts w:ascii="Courier New" w:hAnsi="Courier New" w:cs="Courier New"/>
+          <w:sz w:val="22"/>
+          <w:szCs w:val="22"/>
+        </w:rPr>
+        <w:t>al</w:t>
+      </w:r>
+      <w:r>
+        <w:rPr>
+          <w:rFonts w:ascii="Courier New" w:hAnsi="Courier New" w:cs="Courier New"/>
+          <w:sz w:val="22"/>
+          <w:szCs w:val="22"/>
+        </w:rPr>
+        <w:t xml:space="preserve"> worden, een ‘bestseller’, ook al schr</w:t>
+      </w:r>
+      <w:r>
+        <w:rPr>
+          <w:rFonts w:ascii="Courier New" w:hAnsi="Courier New" w:cs="Courier New"/>
+          <w:sz w:val="22"/>
+          <w:szCs w:val="22"/>
+        </w:rPr>
+        <w:t>ijft</w:t>
+      </w:r>
+      <w:r>
+        <w:rPr>
+          <w:rFonts w:ascii="Courier New" w:hAnsi="Courier New" w:cs="Courier New"/>
+          <w:sz w:val="22"/>
+          <w:szCs w:val="22"/>
+        </w:rPr>
+        <w:t xml:space="preserve"> hij het niet alleen:</w:t>
+      </w:r>
+      <w:r>
+        <w:rPr>
+          <w:rFonts w:ascii="Courier New" w:hAnsi="Courier New" w:cs="Courier New"/>
+          <w:sz w:val="22"/>
+          <w:szCs w:val="22"/>
+        </w:rPr>
+        <w:t xml:space="preserve"> </w:t>
+      </w:r>
+      <w:r>
+        <w:rPr>
+          <w:rFonts w:ascii="Courier New" w:hAnsi="Courier New" w:cs="Courier New"/>
+          <w:i/>
+          <w:iCs/>
+          <w:sz w:val="22"/>
+          <w:szCs w:val="22"/>
+        </w:rPr>
+        <w:t>Habits of the Heart: Individualism and Commitment in American Life</w:t>
+      </w:r>
+      <w:r>
+        <w:rPr>
+          <w:rFonts w:ascii="Courier New" w:hAnsi="Courier New" w:cs="Courier New"/>
+          <w:sz w:val="22"/>
+          <w:szCs w:val="22"/>
+        </w:rPr>
+        <w:t>. Het boek w</w:t>
+      </w:r>
+      <w:r>
+        <w:rPr>
+          <w:rFonts w:ascii="Courier New" w:hAnsi="Courier New" w:cs="Courier New"/>
+          <w:sz w:val="22"/>
+          <w:szCs w:val="22"/>
+        </w:rPr>
+        <w:t>o</w:t>
+      </w:r>
+      <w:r>
+        <w:rPr>
+          <w:rFonts w:ascii="Courier New" w:hAnsi="Courier New" w:cs="Courier New"/>
+          <w:sz w:val="22"/>
+          <w:szCs w:val="22"/>
+        </w:rPr>
+        <w:t>rd</w:t>
+      </w:r>
+      <w:r>
+        <w:rPr>
+          <w:rFonts w:ascii="Courier New" w:hAnsi="Courier New" w:cs="Courier New"/>
+          <w:sz w:val="22"/>
+          <w:szCs w:val="22"/>
+        </w:rPr>
+        <w:t>t</w:t>
+      </w:r>
+      <w:r>
+        <w:rPr>
+          <w:rFonts w:ascii="Courier New" w:hAnsi="Courier New" w:cs="Courier New"/>
+          <w:sz w:val="22"/>
+          <w:szCs w:val="22"/>
+        </w:rPr>
+        <w:t xml:space="preserve"> geschreven in de periode waarin Bellahs voormalige mentor Parsons, met wie hij zich h</w:t>
+      </w:r>
+      <w:r>
+        <w:rPr>
+          <w:rFonts w:ascii="Courier New" w:hAnsi="Courier New" w:cs="Courier New"/>
+          <w:sz w:val="22"/>
+          <w:szCs w:val="22"/>
+        </w:rPr>
+        <w:t>eeft</w:t>
+      </w:r>
+      <w:r>
+        <w:rPr>
+          <w:rFonts w:ascii="Courier New" w:hAnsi="Courier New" w:cs="Courier New"/>
+          <w:sz w:val="22"/>
+          <w:szCs w:val="22"/>
+        </w:rPr>
+        <w:t xml:space="preserve"> verzoend, overl</w:t>
+      </w:r>
+      <w:r>
+        <w:rPr>
+          <w:rFonts w:ascii="Courier New" w:hAnsi="Courier New" w:cs="Courier New"/>
+          <w:sz w:val="22"/>
+          <w:szCs w:val="22"/>
+        </w:rPr>
+        <w:t>ij</w:t>
+      </w:r>
+      <w:r>
+        <w:rPr>
+          <w:rFonts w:ascii="Courier New" w:hAnsi="Courier New" w:cs="Courier New"/>
+          <w:sz w:val="22"/>
+          <w:szCs w:val="22"/>
+        </w:rPr>
+        <w:t>d</w:t>
+      </w:r>
+      <w:r>
+        <w:rPr>
+          <w:rFonts w:ascii="Courier New" w:hAnsi="Courier New" w:cs="Courier New"/>
+          <w:sz w:val="22"/>
+          <w:szCs w:val="22"/>
+        </w:rPr>
+        <w:t>t</w:t>
+      </w:r>
+      <w:r>
+        <w:rPr>
+          <w:rFonts w:ascii="Courier New" w:hAnsi="Courier New" w:cs="Courier New"/>
+          <w:sz w:val="22"/>
+          <w:szCs w:val="22"/>
+        </w:rPr>
+        <w:t>, en waarin Bellah hoofd w</w:t>
+      </w:r>
+      <w:r>
+        <w:rPr>
+          <w:rFonts w:ascii="Courier New" w:hAnsi="Courier New" w:cs="Courier New"/>
+          <w:sz w:val="22"/>
+          <w:szCs w:val="22"/>
+        </w:rPr>
+        <w:t>ordt</w:t>
+      </w:r>
+      <w:r>
+        <w:rPr>
+          <w:rFonts w:ascii="Courier New" w:hAnsi="Courier New" w:cs="Courier New"/>
+          <w:sz w:val="22"/>
+          <w:szCs w:val="22"/>
+        </w:rPr>
+        <w:t xml:space="preserve"> van de sociologie-afdeling in Berkeley. Daarmee k</w:t>
+      </w:r>
+      <w:r>
+        <w:rPr>
+          <w:rFonts w:ascii="Courier New" w:hAnsi="Courier New" w:cs="Courier New"/>
+          <w:sz w:val="22"/>
+          <w:szCs w:val="22"/>
+        </w:rPr>
+        <w:t>omt</w:t>
+      </w:r>
+      <w:r>
+        <w:rPr>
+          <w:rFonts w:ascii="Courier New" w:hAnsi="Courier New" w:cs="Courier New"/>
+          <w:sz w:val="22"/>
+          <w:szCs w:val="22"/>
+        </w:rPr>
+        <w:t xml:space="preserve"> hij in een positie die enerzijds macht met zich meebr</w:t>
+      </w:r>
+      <w:r>
+        <w:rPr>
+          <w:rFonts w:ascii="Courier New" w:hAnsi="Courier New" w:cs="Courier New"/>
+          <w:sz w:val="22"/>
+          <w:szCs w:val="22"/>
+        </w:rPr>
+        <w:t>engt</w:t>
+      </w:r>
+      <w:r>
+        <w:rPr>
+          <w:rFonts w:ascii="Courier New" w:hAnsi="Courier New" w:cs="Courier New"/>
+          <w:sz w:val="22"/>
+          <w:szCs w:val="22"/>
+        </w:rPr>
+        <w:t xml:space="preserve">, maar hem anderzijds niet ertoe </w:t>
+      </w:r>
+      <w:r>
+        <w:rPr>
+          <w:rFonts w:ascii="Courier New" w:hAnsi="Courier New" w:cs="Courier New"/>
+          <w:sz w:val="22"/>
+          <w:szCs w:val="22"/>
+        </w:rPr>
+        <w:t>aanzet</w:t>
+      </w:r>
+      <w:r>
+        <w:rPr>
+          <w:rFonts w:ascii="Courier New" w:hAnsi="Courier New" w:cs="Courier New"/>
+          <w:sz w:val="22"/>
+          <w:szCs w:val="22"/>
+        </w:rPr>
+        <w:t xml:space="preserve"> overdreven invloed na te streven. Bellah handel</w:t>
+      </w:r>
+      <w:r>
+        <w:rPr>
+          <w:rFonts w:ascii="Courier New" w:hAnsi="Courier New" w:cs="Courier New"/>
+          <w:sz w:val="22"/>
+          <w:szCs w:val="22"/>
+        </w:rPr>
+        <w:t>t</w:t>
+      </w:r>
+      <w:r>
+        <w:rPr>
+          <w:rFonts w:ascii="Courier New" w:hAnsi="Courier New" w:cs="Courier New"/>
+          <w:sz w:val="22"/>
+          <w:szCs w:val="22"/>
+        </w:rPr>
+        <w:t xml:space="preserve"> zeker volgens de principes van een pluralistisch wetenschapsbegrip</w:t>
+      </w:r>
+      <w:r>
+        <w:rPr>
+          <w:rFonts w:ascii="Courier New" w:hAnsi="Courier New" w:cs="Courier New"/>
+          <w:sz w:val="22"/>
+          <w:szCs w:val="22"/>
+        </w:rPr>
+        <w:t>. H</w:t>
+      </w:r>
+      <w:r>
+        <w:rPr>
+          <w:rFonts w:ascii="Courier New" w:hAnsi="Courier New" w:cs="Courier New"/>
+          <w:sz w:val="22"/>
+          <w:szCs w:val="22"/>
+        </w:rPr>
+        <w:t>ij steun</w:t>
+      </w:r>
+      <w:r>
+        <w:rPr>
+          <w:rFonts w:ascii="Courier New" w:hAnsi="Courier New" w:cs="Courier New"/>
+          <w:sz w:val="22"/>
+          <w:szCs w:val="22"/>
+        </w:rPr>
+        <w:t xml:space="preserve">t </w:t>
+      </w:r>
+      <w:r>
+        <w:rPr>
+          <w:rFonts w:ascii="Courier New" w:hAnsi="Courier New" w:cs="Courier New"/>
+          <w:sz w:val="22"/>
+          <w:szCs w:val="22"/>
+        </w:rPr>
+        <w:t>Michael Burawoy zowel als Jürgen Habermas, ook al slaag</w:t>
+      </w:r>
+      <w:r>
+        <w:rPr>
+          <w:rFonts w:ascii="Courier New" w:hAnsi="Courier New" w:cs="Courier New"/>
+          <w:sz w:val="22"/>
+          <w:szCs w:val="22"/>
+        </w:rPr>
+        <w:t>t</w:t>
+      </w:r>
+      <w:r>
+        <w:rPr>
+          <w:rFonts w:ascii="Courier New" w:hAnsi="Courier New" w:cs="Courier New"/>
+          <w:sz w:val="22"/>
+          <w:szCs w:val="22"/>
+        </w:rPr>
+        <w:t xml:space="preserve"> hij er niet in laatstgenoemde naar Berkeley te halen.</w:t>
+      </w:r>
+      <w:r>
+        <w:rPr>
+          <w:rFonts w:ascii="Courier New" w:hAnsi="Courier New" w:cs="Courier New"/>
+          <w:sz w:val="22"/>
+          <w:szCs w:val="22"/>
+        </w:rPr>
+        <w:t xml:space="preserve"> </w:t>
+      </w:r>
+      <w:r>
+        <w:rPr>
+          <w:rFonts w:ascii="Courier New" w:hAnsi="Courier New" w:cs="Courier New"/>
+          <w:i/>
+          <w:iCs/>
+          <w:sz w:val="22"/>
+          <w:szCs w:val="22"/>
+        </w:rPr>
+        <w:t>Habits of the Heart</w:t>
+      </w:r>
+      <w:r>
+        <w:rPr>
+          <w:rFonts w:ascii="Courier New" w:hAnsi="Courier New" w:cs="Courier New"/>
+          <w:sz w:val="22"/>
+          <w:szCs w:val="22"/>
+        </w:rPr>
+        <w:t xml:space="preserve"> </w:t>
+      </w:r>
+      <w:r>
+        <w:rPr>
+          <w:rFonts w:ascii="Courier New" w:hAnsi="Courier New" w:cs="Courier New"/>
+          <w:sz w:val="22"/>
+          <w:szCs w:val="22"/>
+        </w:rPr>
+        <w:t>w</w:t>
+      </w:r>
+      <w:r>
+        <w:rPr>
+          <w:rFonts w:ascii="Courier New" w:hAnsi="Courier New" w:cs="Courier New"/>
+          <w:sz w:val="22"/>
+          <w:szCs w:val="22"/>
+        </w:rPr>
+        <w:t>ordt</w:t>
+      </w:r>
+      <w:r>
+        <w:rPr>
+          <w:rFonts w:ascii="Courier New" w:hAnsi="Courier New" w:cs="Courier New"/>
+          <w:sz w:val="22"/>
+          <w:szCs w:val="22"/>
+        </w:rPr>
+        <w:t xml:space="preserve"> een succes en verko</w:t>
+      </w:r>
+      <w:r>
+        <w:rPr>
+          <w:rFonts w:ascii="Courier New" w:hAnsi="Courier New" w:cs="Courier New"/>
+          <w:sz w:val="22"/>
+          <w:szCs w:val="22"/>
+        </w:rPr>
+        <w:t>opt</w:t>
+      </w:r>
+      <w:r>
+        <w:rPr>
+          <w:rFonts w:ascii="Courier New" w:hAnsi="Courier New" w:cs="Courier New"/>
+          <w:sz w:val="22"/>
+          <w:szCs w:val="22"/>
+        </w:rPr>
+        <w:t xml:space="preserve"> in de VS </w:t>
+      </w:r>
+      <w:r>
+        <w:rPr>
+          <w:rFonts w:ascii="Courier New" w:hAnsi="Courier New" w:cs="Courier New"/>
+          <w:sz w:val="22"/>
+          <w:szCs w:val="22"/>
+        </w:rPr>
+        <w:t xml:space="preserve">alleen </w:t>
+      </w:r>
+      <w:r>
+        <w:rPr>
+          <w:rFonts w:ascii="Courier New" w:hAnsi="Courier New" w:cs="Courier New"/>
+          <w:sz w:val="22"/>
+          <w:szCs w:val="22"/>
+        </w:rPr>
+        <w:t>400.000 tot 500.000 exemplaren. Bellah w</w:t>
+      </w:r>
+      <w:r>
+        <w:rPr>
+          <w:rFonts w:ascii="Courier New" w:hAnsi="Courier New" w:cs="Courier New"/>
+          <w:sz w:val="22"/>
+          <w:szCs w:val="22"/>
+        </w:rPr>
+        <w:t>ordt</w:t>
+      </w:r>
+      <w:r>
+        <w:rPr>
+          <w:rFonts w:ascii="Courier New" w:hAnsi="Courier New" w:cs="Courier New"/>
+          <w:sz w:val="22"/>
+          <w:szCs w:val="22"/>
+        </w:rPr>
+        <w:t xml:space="preserve"> een veelgevraagd spreker die aanzienlijke honoraria k</w:t>
+      </w:r>
+      <w:r>
+        <w:rPr>
+          <w:rFonts w:ascii="Courier New" w:hAnsi="Courier New" w:cs="Courier New"/>
+          <w:sz w:val="22"/>
+          <w:szCs w:val="22"/>
+        </w:rPr>
+        <w:t>an</w:t>
+      </w:r>
+      <w:r>
+        <w:rPr>
+          <w:rFonts w:ascii="Courier New" w:hAnsi="Courier New" w:cs="Courier New"/>
+          <w:sz w:val="22"/>
+          <w:szCs w:val="22"/>
+        </w:rPr>
+        <w:t xml:space="preserve"> bedingen en tr</w:t>
+      </w:r>
+      <w:r>
+        <w:rPr>
+          <w:rFonts w:ascii="Courier New" w:hAnsi="Courier New" w:cs="Courier New"/>
+          <w:sz w:val="22"/>
+          <w:szCs w:val="22"/>
+        </w:rPr>
+        <w:t>ekt</w:t>
+      </w:r>
+      <w:r>
+        <w:rPr>
+          <w:rFonts w:ascii="Courier New" w:hAnsi="Courier New" w:cs="Courier New"/>
+          <w:sz w:val="22"/>
+          <w:szCs w:val="22"/>
+        </w:rPr>
+        <w:t xml:space="preserve"> de aandacht van politici. </w:t>
+      </w:r>
+      <w:r>
+        <w:rPr>
+          <w:rFonts w:ascii="Courier New" w:hAnsi="Courier New" w:cs="Courier New"/>
+          <w:sz w:val="22"/>
+          <w:szCs w:val="22"/>
+        </w:rPr>
+        <w:t>Hij is</w:t>
+      </w:r>
+      <w:r>
+        <w:rPr>
+          <w:rFonts w:ascii="Courier New" w:hAnsi="Courier New" w:cs="Courier New"/>
+          <w:sz w:val="22"/>
+          <w:szCs w:val="22"/>
+        </w:rPr>
+        <w:t xml:space="preserve"> even teleurgesteld in president Jimmy Carter als – veel later – in Bill Clinton en diens beleid, waarbij Bellahs geschriften een toenemend pessimisme laten zien ten aanzien van de toekomst van de Amerikaanse politiek en samenleving.</w:t>
       </w:r>
     </w:p>
     <w:p>
       <w:pPr>
         <w:spacing w:line="360" w:lineRule="auto"/>
+        <w:ind w:firstLine="720"/>
         <w:rPr>
           <w:rFonts w:ascii="Courier New" w:hAnsi="Courier New" w:cs="Courier New"/>
           <w:sz w:val="22"/>
@@ -1085,7 +2532,159 @@
           <w:sz w:val="22"/>
           <w:szCs w:val="22"/>
         </w:rPr>
-        <w:t>In deze context begon Bellah aan de voorbereiding van het werk dat zijn beroemdste boek zou worden, een ‘bestseller’, ook al schreef hij het niet alleen: </w:t>
+        <w:t>Bij de conceptualisering van zijn werk uit 1985 w</w:t>
+      </w:r>
+      <w:r>
+        <w:rPr>
+          <w:rFonts w:ascii="Courier New" w:hAnsi="Courier New" w:cs="Courier New"/>
+          <w:sz w:val="22"/>
+          <w:szCs w:val="22"/>
+        </w:rPr>
+        <w:t>o</w:t>
+      </w:r>
+      <w:r>
+        <w:rPr>
+          <w:rFonts w:ascii="Courier New" w:hAnsi="Courier New" w:cs="Courier New"/>
+          <w:sz w:val="22"/>
+          <w:szCs w:val="22"/>
+        </w:rPr>
+        <w:t>rd</w:t>
+      </w:r>
+      <w:r>
+        <w:rPr>
+          <w:rFonts w:ascii="Courier New" w:hAnsi="Courier New" w:cs="Courier New"/>
+          <w:sz w:val="22"/>
+          <w:szCs w:val="22"/>
+        </w:rPr>
+        <w:t>t</w:t>
+      </w:r>
+      <w:r>
+        <w:rPr>
+          <w:rFonts w:ascii="Courier New" w:hAnsi="Courier New" w:cs="Courier New"/>
+          <w:sz w:val="22"/>
+          <w:szCs w:val="22"/>
+        </w:rPr>
+        <w:t xml:space="preserve"> Bellah sterk beïnvloed door aristotelisch geïnspireerde denkers als Alasdair MacIntyre, Charles Taylor en Joachim Ritter en w</w:t>
+      </w:r>
+      <w:r>
+        <w:rPr>
+          <w:rFonts w:ascii="Courier New" w:hAnsi="Courier New" w:cs="Courier New"/>
+          <w:sz w:val="22"/>
+          <w:szCs w:val="22"/>
+        </w:rPr>
+        <w:t>ordt</w:t>
+      </w:r>
+      <w:r>
+        <w:rPr>
+          <w:rFonts w:ascii="Courier New" w:hAnsi="Courier New" w:cs="Courier New"/>
+          <w:sz w:val="22"/>
+          <w:szCs w:val="22"/>
+        </w:rPr>
+        <w:t xml:space="preserve"> hij zich steeds meer bewust van het belang van republikeinse (en bijbelse) ideeën en idealen. Onder invloed van deze denkers verw</w:t>
+      </w:r>
+      <w:r>
+        <w:rPr>
+          <w:rFonts w:ascii="Courier New" w:hAnsi="Courier New" w:cs="Courier New"/>
+          <w:sz w:val="22"/>
+          <w:szCs w:val="22"/>
+        </w:rPr>
+        <w:t>erpt</w:t>
+      </w:r>
+      <w:r>
+        <w:rPr>
+          <w:rFonts w:ascii="Courier New" w:hAnsi="Courier New" w:cs="Courier New"/>
+          <w:sz w:val="22"/>
+          <w:szCs w:val="22"/>
+        </w:rPr>
+        <w:t xml:space="preserve"> Bellah Kants radicale dualisme van normen en verlangens, richt hij zich in plaats daarvan op deugden en praktijken en beg</w:t>
+      </w:r>
+      <w:r>
+        <w:rPr>
+          <w:rFonts w:ascii="Courier New" w:hAnsi="Courier New" w:cs="Courier New"/>
+          <w:sz w:val="22"/>
+          <w:szCs w:val="22"/>
+        </w:rPr>
+        <w:t>i</w:t>
+      </w:r>
+      <w:r>
+        <w:rPr>
+          <w:rFonts w:ascii="Courier New" w:hAnsi="Courier New" w:cs="Courier New"/>
+          <w:sz w:val="22"/>
+          <w:szCs w:val="22"/>
+        </w:rPr>
+        <w:t>n</w:t>
+      </w:r>
+      <w:r>
+        <w:rPr>
+          <w:rFonts w:ascii="Courier New" w:hAnsi="Courier New" w:cs="Courier New"/>
+          <w:sz w:val="22"/>
+          <w:szCs w:val="22"/>
+        </w:rPr>
+        <w:t>t</w:t>
+      </w:r>
+      <w:r>
+        <w:rPr>
+          <w:rFonts w:ascii="Courier New" w:hAnsi="Courier New" w:cs="Courier New"/>
+          <w:sz w:val="22"/>
+          <w:szCs w:val="22"/>
+        </w:rPr>
+        <w:t xml:space="preserve"> hij het belang van instituties voor het functioneren van het sociale weefsel te benadrukken</w:t>
+      </w:r>
+      <w:r>
+        <w:rPr>
+          <w:rFonts w:ascii="Courier New" w:hAnsi="Courier New" w:cs="Courier New"/>
+          <w:sz w:val="22"/>
+          <w:szCs w:val="22"/>
+        </w:rPr>
+        <w:t>. Dit brengt hem</w:t>
+      </w:r>
+      <w:r>
+        <w:rPr>
+          <w:rFonts w:ascii="Courier New" w:hAnsi="Courier New" w:cs="Courier New"/>
+          <w:sz w:val="22"/>
+          <w:szCs w:val="22"/>
+        </w:rPr>
+        <w:t xml:space="preserve"> ook nader bracht tot de katholieke kerk. Bellahs pessimisme h</w:t>
+      </w:r>
+      <w:r>
+        <w:rPr>
+          <w:rFonts w:ascii="Courier New" w:hAnsi="Courier New" w:cs="Courier New"/>
+          <w:sz w:val="22"/>
+          <w:szCs w:val="22"/>
+        </w:rPr>
+        <w:t>eeft</w:t>
+      </w:r>
+      <w:r>
+        <w:rPr>
+          <w:rFonts w:ascii="Courier New" w:hAnsi="Courier New" w:cs="Courier New"/>
+          <w:sz w:val="22"/>
+          <w:szCs w:val="22"/>
+        </w:rPr>
+        <w:t xml:space="preserve"> waarschijnlijk veel te maken met het feit dat</w:t>
+      </w:r>
+      <w:r>
+        <w:rPr>
+          <w:rFonts w:ascii="Courier New" w:hAnsi="Courier New" w:cs="Courier New"/>
+          <w:sz w:val="22"/>
+          <w:szCs w:val="22"/>
+        </w:rPr>
+        <w:t xml:space="preserve">, </w:t>
+      </w:r>
+      <w:r>
+        <w:rPr>
+          <w:rFonts w:ascii="Courier New" w:hAnsi="Courier New" w:cs="Courier New"/>
+          <w:sz w:val="22"/>
+          <w:szCs w:val="22"/>
+        </w:rPr>
+        <w:t>zoals de vervolgstudie</w:t>
+      </w:r>
+      <w:r>
+        <w:rPr>
+          <w:rFonts w:ascii="Courier New" w:hAnsi="Courier New" w:cs="Courier New"/>
+          <w:sz w:val="22"/>
+          <w:szCs w:val="22"/>
+        </w:rPr>
+        <w:t xml:space="preserve"> </w:t>
       </w:r>
       <w:r>
         <w:rPr>
@@ -1095,38 +2694,166 @@
           <w:sz w:val="22"/>
           <w:szCs w:val="22"/>
         </w:rPr>
-        <w:t>Habits of the Heart: Individualism and Commitment in American Life</w:t>
-      </w:r>
-      <w:r>
-        <w:rPr>
-          <w:rFonts w:ascii="Courier New" w:hAnsi="Courier New" w:cs="Courier New"/>
-          <w:sz w:val="22"/>
-          <w:szCs w:val="22"/>
-        </w:rPr>
-        <w:t>. Het boek werd geschreven in de periode waarin Bellahs voormalige mentor Parsons, met wie hij zich had verzoend, overleed, en waarin Bellah hoofd werd van de sociologie-afdeling in Berkeley. Daarmee kwam hij in een positie die enerzijds macht met zich meebracht, maar hem anderzijds niet ertoe bracht overdreven invloed na te streven. Bellah handelde zeker volgens de principes van een pluralistisch wetenschapsbegrip: hij steunde Michael Burawoy zowel als Jürgen Habermas, ook al slaagde hij er niet in laatstgenoemde naar Berkeley te halen. </w:t>
-      </w:r>
-      <w:r>
-        <w:rPr>
-          <w:rFonts w:ascii="Courier New" w:hAnsi="Courier New" w:cs="Courier New"/>
-          <w:i/>
-          <w:iCs/>
-          <w:sz w:val="22"/>
-          <w:szCs w:val="22"/>
-        </w:rPr>
-        <w:t>Habits of the Heart</w:t>
-      </w:r>
-      <w:r>
-        <w:rPr>
-          <w:rFonts w:ascii="Courier New" w:hAnsi="Courier New" w:cs="Courier New"/>
-          <w:sz w:val="22"/>
-          <w:szCs w:val="22"/>
-        </w:rPr>
-        <w:t> werd een succes en verkocht in de VS 400.000 tot 500.000 exemplaren. Bellah werd een veelgevraagd spreker die aanzienlijke honoraria kon bedingen en trok de aandacht van politici. Toch was hij even teleurgesteld in president Jimmy Carter als – veel later – in Bill Clinton en diens beleid, waarbij Bellahs geschriften een toenemend pessimisme laten zien ten aanzien van de toekomst van de Amerikaanse politiek en samenleving.</w:t>
+        <w:t>The Good Society</w:t>
+      </w:r>
+      <w:r>
+        <w:rPr>
+          <w:rFonts w:ascii="Courier New" w:hAnsi="Courier New" w:cs="Courier New"/>
+          <w:sz w:val="22"/>
+          <w:szCs w:val="22"/>
+        </w:rPr>
+        <w:t xml:space="preserve"> </w:t>
+      </w:r>
+      <w:r>
+        <w:rPr>
+          <w:rFonts w:ascii="Courier New" w:hAnsi="Courier New" w:cs="Courier New"/>
+          <w:sz w:val="22"/>
+          <w:szCs w:val="22"/>
+        </w:rPr>
+        <w:t>(1991) l</w:t>
+      </w:r>
+      <w:r>
+        <w:rPr>
+          <w:rFonts w:ascii="Courier New" w:hAnsi="Courier New" w:cs="Courier New"/>
+          <w:sz w:val="22"/>
+          <w:szCs w:val="22"/>
+        </w:rPr>
+        <w:t>aa</w:t>
+      </w:r>
+      <w:r>
+        <w:rPr>
+          <w:rFonts w:ascii="Courier New" w:hAnsi="Courier New" w:cs="Courier New"/>
+          <w:sz w:val="22"/>
+          <w:szCs w:val="22"/>
+        </w:rPr>
+        <w:t>t zien</w:t>
+      </w:r>
+      <w:r>
+        <w:rPr>
+          <w:rFonts w:ascii="Courier New" w:hAnsi="Courier New" w:cs="Courier New"/>
+          <w:sz w:val="22"/>
+          <w:szCs w:val="22"/>
+        </w:rPr>
+        <w:t xml:space="preserve">, </w:t>
+      </w:r>
+      <w:r>
+        <w:rPr>
+          <w:rFonts w:ascii="Courier New" w:hAnsi="Courier New" w:cs="Courier New"/>
+          <w:sz w:val="22"/>
+          <w:szCs w:val="22"/>
+        </w:rPr>
+        <w:t>het hem en zijn mede-auteurs steeds onduidelijker w</w:t>
+      </w:r>
+      <w:r>
+        <w:rPr>
+          <w:rFonts w:ascii="Courier New" w:hAnsi="Courier New" w:cs="Courier New"/>
+          <w:sz w:val="22"/>
+          <w:szCs w:val="22"/>
+        </w:rPr>
+        <w:t>o</w:t>
+      </w:r>
+      <w:r>
+        <w:rPr>
+          <w:rFonts w:ascii="Courier New" w:hAnsi="Courier New" w:cs="Courier New"/>
+          <w:sz w:val="22"/>
+          <w:szCs w:val="22"/>
+        </w:rPr>
+        <w:t>rd</w:t>
+      </w:r>
+      <w:r>
+        <w:rPr>
+          <w:rFonts w:ascii="Courier New" w:hAnsi="Courier New" w:cs="Courier New"/>
+          <w:sz w:val="22"/>
+          <w:szCs w:val="22"/>
+        </w:rPr>
+        <w:t>t</w:t>
+      </w:r>
+      <w:r>
+        <w:rPr>
+          <w:rFonts w:ascii="Courier New" w:hAnsi="Courier New" w:cs="Courier New"/>
+          <w:sz w:val="22"/>
+          <w:szCs w:val="22"/>
+        </w:rPr>
+        <w:t xml:space="preserve"> hoe ‘goede’ sociale structuren concreet vormgegeven k</w:t>
+      </w:r>
+      <w:r>
+        <w:rPr>
+          <w:rFonts w:ascii="Courier New" w:hAnsi="Courier New" w:cs="Courier New"/>
+          <w:sz w:val="22"/>
+          <w:szCs w:val="22"/>
+        </w:rPr>
+        <w:t>unnen</w:t>
+      </w:r>
+      <w:r>
+        <w:rPr>
+          <w:rFonts w:ascii="Courier New" w:hAnsi="Courier New" w:cs="Courier New"/>
+          <w:sz w:val="22"/>
+          <w:szCs w:val="22"/>
+        </w:rPr>
+        <w:t xml:space="preserve"> worden en, vooral, welke collectieve actoren deze moeten dragen en realiseren. De gevolgen van het neoliberale beleid van Ronald Reagan en zijn Republikeinse opvolgers l</w:t>
+      </w:r>
+      <w:r>
+        <w:rPr>
+          <w:rFonts w:ascii="Courier New" w:hAnsi="Courier New" w:cs="Courier New"/>
+          <w:sz w:val="22"/>
+          <w:szCs w:val="22"/>
+        </w:rPr>
+        <w:t>ijken</w:t>
+      </w:r>
+      <w:r>
+        <w:rPr>
+          <w:rFonts w:ascii="Courier New" w:hAnsi="Courier New" w:cs="Courier New"/>
+          <w:sz w:val="22"/>
+          <w:szCs w:val="22"/>
+        </w:rPr>
+        <w:t xml:space="preserve"> te verwoestend, waardoor het steeds </w:t>
+      </w:r>
+      <w:r>
+        <w:rPr>
+          <w:rFonts w:ascii="Courier New" w:hAnsi="Courier New" w:cs="Courier New"/>
+          <w:sz w:val="22"/>
+          <w:szCs w:val="22"/>
+        </w:rPr>
+        <w:lastRenderedPageBreak/>
+        <w:t>moeilijker w</w:t>
+      </w:r>
+      <w:r>
+        <w:rPr>
+          <w:rFonts w:ascii="Courier New" w:hAnsi="Courier New" w:cs="Courier New"/>
+          <w:sz w:val="22"/>
+          <w:szCs w:val="22"/>
+        </w:rPr>
+        <w:t>ordt</w:t>
+      </w:r>
+      <w:r>
+        <w:rPr>
+          <w:rFonts w:ascii="Courier New" w:hAnsi="Courier New" w:cs="Courier New"/>
+          <w:sz w:val="22"/>
+          <w:szCs w:val="22"/>
+        </w:rPr>
+        <w:t xml:space="preserve"> overtuigende politieke alternatieven aan te wijzen. Dit weerh</w:t>
+      </w:r>
+      <w:r>
+        <w:rPr>
+          <w:rFonts w:ascii="Courier New" w:hAnsi="Courier New" w:cs="Courier New"/>
+          <w:sz w:val="22"/>
+          <w:szCs w:val="22"/>
+        </w:rPr>
+        <w:t>oudt</w:t>
+      </w:r>
+      <w:r>
+        <w:rPr>
+          <w:rFonts w:ascii="Courier New" w:hAnsi="Courier New" w:cs="Courier New"/>
+          <w:sz w:val="22"/>
+          <w:szCs w:val="22"/>
+        </w:rPr>
+        <w:t xml:space="preserve"> Bellah er echter niet van om herhaaldelijk kritiek te leveren op het Amerikaanse buitenlandbeleid, bijvoorbeeld na 9/11, en de verwoestende effecten daarvan op de Amerikaanse samenleving te benadrukken.</w:t>
       </w:r>
     </w:p>
     <w:p>
       <w:pPr>
         <w:spacing w:line="360" w:lineRule="auto"/>
+        <w:ind w:firstLine="720"/>
         <w:rPr>
           <w:rFonts w:ascii="Courier New" w:hAnsi="Courier New" w:cs="Courier New"/>
           <w:sz w:val="22"/>
@@ -1139,8 +2866,199 @@
           <w:sz w:val="22"/>
           <w:szCs w:val="22"/>
         </w:rPr>
-        <w:lastRenderedPageBreak/>
-        <w:t>Bij de conceptualisering van zijn werk uit 1985 werd Bellah sterk beïnvloed door aristotelisch geïnspireerde denkers als Alasdair MacIntyre, Charles Taylor en Joachim Ritter, en werd hij zich steeds meer bewust van het belang van republikeinse (en bijbelse) ideeën en idealen. Onder invloed van deze denkers verwierp Bellah Kants radicale dualisme van normen en verlangens, richtte hij zich in plaats daarvan op deugden en praktijken, en begon hij het belang van instituties voor het functioneren van het sociale weefsel te benadrukken, wat hem ook nader bracht tot de katholieke kerk. Bellahs pessimisme had waarschijnlijk veel te maken met het feit dat – zoals de vervolgstudie </w:t>
+        <w:t>N</w:t>
+      </w:r>
+      <w:r>
+        <w:rPr>
+          <w:rFonts w:ascii="Courier New" w:hAnsi="Courier New" w:cs="Courier New"/>
+          <w:sz w:val="22"/>
+          <w:szCs w:val="22"/>
+        </w:rPr>
+        <w:t xml:space="preserve">a de eeuwwisseling </w:t>
+      </w:r>
+      <w:r>
+        <w:rPr>
+          <w:rFonts w:ascii="Courier New" w:hAnsi="Courier New" w:cs="Courier New"/>
+          <w:sz w:val="22"/>
+          <w:szCs w:val="22"/>
+        </w:rPr>
+        <w:t xml:space="preserve">gaat Bellah </w:t>
+      </w:r>
+      <w:r>
+        <w:rPr>
+          <w:rFonts w:ascii="Courier New" w:hAnsi="Courier New" w:cs="Courier New"/>
+          <w:sz w:val="22"/>
+          <w:szCs w:val="22"/>
+        </w:rPr>
+        <w:t>zich steeds meer verdiepen in de geschiedenis van de mensheid. In de jaren zestig had Bellah belangrijke essays geschreven over religieuze evolutie, en in de laatste decennia van zijn leven keer</w:t>
+      </w:r>
+      <w:r>
+        <w:rPr>
+          <w:rFonts w:ascii="Courier New" w:hAnsi="Courier New" w:cs="Courier New"/>
+          <w:sz w:val="22"/>
+          <w:szCs w:val="22"/>
+        </w:rPr>
+        <w:t>t</w:t>
+      </w:r>
+      <w:r>
+        <w:rPr>
+          <w:rFonts w:ascii="Courier New" w:hAnsi="Courier New" w:cs="Courier New"/>
+          <w:sz w:val="22"/>
+          <w:szCs w:val="22"/>
+        </w:rPr>
+        <w:t xml:space="preserve"> hij naar dit thema terug</w:t>
+      </w:r>
+      <w:r>
+        <w:rPr>
+          <w:rFonts w:ascii="Courier New" w:hAnsi="Courier New" w:cs="Courier New"/>
+          <w:sz w:val="22"/>
+          <w:szCs w:val="22"/>
+        </w:rPr>
+        <w:t>. R</w:t>
+      </w:r>
+      <w:r>
+        <w:rPr>
+          <w:rFonts w:ascii="Courier New" w:hAnsi="Courier New" w:cs="Courier New"/>
+          <w:sz w:val="22"/>
+          <w:szCs w:val="22"/>
+        </w:rPr>
+        <w:t>eligie beschouw</w:t>
+      </w:r>
+      <w:r>
+        <w:rPr>
+          <w:rFonts w:ascii="Courier New" w:hAnsi="Courier New" w:cs="Courier New"/>
+          <w:sz w:val="22"/>
+          <w:szCs w:val="22"/>
+        </w:rPr>
+        <w:t>t hij hierbij</w:t>
+      </w:r>
+      <w:r>
+        <w:rPr>
+          <w:rFonts w:ascii="Courier New" w:hAnsi="Courier New" w:cs="Courier New"/>
+          <w:sz w:val="22"/>
+          <w:szCs w:val="22"/>
+        </w:rPr>
+        <w:t xml:space="preserve"> als een aspect van symbolische ontwikkeling. Hij benadrukt dat geen enkele ontwikkeling uitsluitend tot het verleden behoort, maar altijd in gewijzigde vorm voortgezet </w:t>
+      </w:r>
+      <w:r>
+        <w:rPr>
+          <w:rFonts w:ascii="Courier New" w:hAnsi="Courier New" w:cs="Courier New"/>
+          <w:sz w:val="22"/>
+          <w:szCs w:val="22"/>
+        </w:rPr>
+        <w:t xml:space="preserve">worst </w:t>
+      </w:r>
+      <w:r>
+        <w:rPr>
+          <w:rFonts w:ascii="Courier New" w:hAnsi="Courier New" w:cs="Courier New"/>
+          <w:sz w:val="22"/>
+          <w:szCs w:val="22"/>
+        </w:rPr>
+        <w:t>in latere perioden</w:t>
+      </w:r>
+      <w:r>
+        <w:rPr>
+          <w:rFonts w:ascii="Courier New" w:hAnsi="Courier New" w:cs="Courier New"/>
+          <w:sz w:val="22"/>
+          <w:szCs w:val="22"/>
+        </w:rPr>
+        <w:t>,</w:t>
+      </w:r>
+      <w:r>
+        <w:rPr>
+          <w:rFonts w:ascii="Courier New" w:hAnsi="Courier New" w:cs="Courier New"/>
+          <w:sz w:val="22"/>
+          <w:szCs w:val="22"/>
+        </w:rPr>
+        <w:t xml:space="preserve"> ‘niets gaat ooit verloren’. </w:t>
+      </w:r>
+      <w:r>
+        <w:rPr>
+          <w:rFonts w:ascii="Courier New" w:hAnsi="Courier New" w:cs="Courier New"/>
+          <w:sz w:val="22"/>
+          <w:szCs w:val="22"/>
+        </w:rPr>
+        <w:t>B</w:t>
+      </w:r>
+      <w:r>
+        <w:rPr>
+          <w:rFonts w:ascii="Courier New" w:hAnsi="Courier New" w:cs="Courier New"/>
+          <w:sz w:val="22"/>
+          <w:szCs w:val="22"/>
+        </w:rPr>
+        <w:t xml:space="preserve">ellah </w:t>
+      </w:r>
+      <w:r>
+        <w:rPr>
+          <w:rFonts w:ascii="Courier New" w:hAnsi="Courier New" w:cs="Courier New"/>
+          <w:sz w:val="22"/>
+          <w:szCs w:val="22"/>
+        </w:rPr>
+        <w:t xml:space="preserve">begint </w:t>
+      </w:r>
+      <w:r>
+        <w:rPr>
+          <w:rFonts w:ascii="Courier New" w:hAnsi="Courier New" w:cs="Courier New"/>
+          <w:sz w:val="22"/>
+          <w:szCs w:val="22"/>
+        </w:rPr>
+        <w:t xml:space="preserve">aan een onderzoeksproject waarvan hij </w:t>
+      </w:r>
+      <w:r>
+        <w:rPr>
+          <w:rFonts w:ascii="Courier New" w:hAnsi="Courier New" w:cs="Courier New"/>
+          <w:sz w:val="22"/>
+          <w:szCs w:val="22"/>
+        </w:rPr>
+        <w:t>wet</w:t>
+      </w:r>
+      <w:r>
+        <w:rPr>
+          <w:rFonts w:ascii="Courier New" w:hAnsi="Courier New" w:cs="Courier New"/>
+          <w:sz w:val="22"/>
+          <w:szCs w:val="22"/>
+        </w:rPr>
+        <w:t xml:space="preserve"> dat hij het nooit volledig </w:t>
+      </w:r>
+      <w:r>
+        <w:rPr>
+          <w:rFonts w:ascii="Courier New" w:hAnsi="Courier New" w:cs="Courier New"/>
+          <w:sz w:val="22"/>
+          <w:szCs w:val="22"/>
+        </w:rPr>
+        <w:t>kan</w:t>
+      </w:r>
+      <w:r>
+        <w:rPr>
+          <w:rFonts w:ascii="Courier New" w:hAnsi="Courier New" w:cs="Courier New"/>
+          <w:sz w:val="22"/>
+          <w:szCs w:val="22"/>
+        </w:rPr>
+        <w:t xml:space="preserve"> afronden: een onderzoek naar de geschiedenis van de mens als symboolgebruikend dier. Daarbij sl</w:t>
+      </w:r>
+      <w:r>
+        <w:rPr>
+          <w:rFonts w:ascii="Courier New" w:hAnsi="Courier New" w:cs="Courier New"/>
+          <w:sz w:val="22"/>
+          <w:szCs w:val="22"/>
+        </w:rPr>
+        <w:t>uit</w:t>
+      </w:r>
+      <w:r>
+        <w:rPr>
+          <w:rFonts w:ascii="Courier New" w:hAnsi="Courier New" w:cs="Courier New"/>
+          <w:sz w:val="22"/>
+          <w:szCs w:val="22"/>
+        </w:rPr>
+        <w:t xml:space="preserve"> hij aan bij het Axiale Tijdperk-debat onder historici en historisch sociologen (dat sinds de jaren tachtig beslissend is gevormd door Shmuel Eisenstadt), maar ook bij de evolutionaire biologie en antropologische inzichten, met name die van Merlin Donald.</w:t>
+      </w:r>
+      <w:r>
+        <w:rPr>
+          <w:rFonts w:ascii="Courier New" w:hAnsi="Courier New" w:cs="Courier New"/>
+          <w:sz w:val="22"/>
+          <w:szCs w:val="22"/>
+        </w:rPr>
+        <w:t xml:space="preserve"> </w:t>
       </w:r>
       <w:r>
         <w:rPr>
@@ -1150,51 +3068,6 @@
           <w:sz w:val="22"/>
           <w:szCs w:val="22"/>
         </w:rPr>
-        <w:t>The Good Society</w:t>
-      </w:r>
-      <w:r>
-        <w:rPr>
-          <w:rFonts w:ascii="Courier New" w:hAnsi="Courier New" w:cs="Courier New"/>
-          <w:sz w:val="22"/>
-          <w:szCs w:val="22"/>
-        </w:rPr>
-        <w:t> (1991) liet zien – het hem en zijn mede-auteurs steeds onduidelijker werd hoe ‘goede’ sociale structuren concreet vormgegeven konden worden en, vooral, welke collectieve actoren deze zouden moeten dragen en realiseren. De gevolgen van het neoliberale beleid van Ronald Reagan en zijn Republikeinse opvolgers leken te verwoestend, waardoor het steeds moeilijker werd overtuigende politieke alternatieven aan te wijzen. Dit weerhield Bellah er echter niet van om herhaaldelijk kritiek te leveren op het Amerikaanse buitenlandbeleid, bijvoorbeeld na 9/11, en de verwoestende effecten daarvan op de Amerikaanse samenleving te benadrukken.</w:t>
-      </w:r>
-    </w:p>
-    <w:p>
-      <w:pPr>
-        <w:spacing w:line="360" w:lineRule="auto"/>
-        <w:rPr>
-          <w:rFonts w:ascii="Courier New" w:hAnsi="Courier New" w:cs="Courier New"/>
-          <w:sz w:val="22"/>
-          <w:szCs w:val="22"/>
-        </w:rPr>
-      </w:pPr>
-      <w:r>
-        <w:rPr>
-          <w:rFonts w:ascii="Courier New" w:hAnsi="Courier New" w:cs="Courier New"/>
-          <w:sz w:val="22"/>
-          <w:szCs w:val="22"/>
-        </w:rPr>
-        <w:t xml:space="preserve">Men zou kunnen veronderstellen – hoewel Bortolini het niet zo formuleert – dat juist deze desillusie Bellah na de eeuwwisseling ertoe bracht zich steeds meer te verdiepen in de geschiedenis van de mensheid. In de jaren zestig had Bellah belangrijke essays geschreven over religieuze evolutie, en in de laatste decennia van zijn leven keerde hij naar dit thema terug, waarbij hij religie beschouwde als een aspect van symbolische ontwikkeling. Hij benadrukte dat geen enkele ontwikkeling uitsluitend tot het verleden behoort, maar altijd in gewijzigde vorm wordt voortgezet in latere perioden – ‘niets gaat ooit verloren’. Als oude man begon Bellah aan een onderzoeksproject waarvan hij wist dat hij het nooit volledig zou kunnen afronden: een onderzoek naar de geschiedenis van de mens als symboolgebruikend dier. Daarbij sloot hij aan bij het Axiale Tijdperk-debat onder historici en historisch sociologen (dat sinds de jaren tachtig beslissend is gevormd door Shmuel Eisenstadt), maar ook bij de evolutionaire biologie en antropologische inzichten, met </w:t>
-      </w:r>
-      <w:r>
-        <w:rPr>
-          <w:rFonts w:ascii="Courier New" w:hAnsi="Courier New" w:cs="Courier New"/>
-          <w:sz w:val="22"/>
-          <w:szCs w:val="22"/>
-        </w:rPr>
-        <w:lastRenderedPageBreak/>
-        <w:t>name die van Merlin Donald. </w:t>
-      </w:r>
-      <w:r>
-        <w:rPr>
-          <w:rFonts w:ascii="Courier New" w:hAnsi="Courier New" w:cs="Courier New"/>
-          <w:i/>
-          <w:iCs/>
-          <w:sz w:val="22"/>
-          <w:szCs w:val="22"/>
-        </w:rPr>
         <w:t>Religion in Human Evolution: From the Paleolithic to the Axial Age</w:t>
       </w:r>
       <w:r>
@@ -1203,7 +3076,39 @@
           <w:sz w:val="22"/>
           <w:szCs w:val="22"/>
         </w:rPr>
-        <w:t> werd in 2011 gepubliceerd en werd Bellahs laatste grote werk.</w:t>
+        <w:t> w</w:t>
+      </w:r>
+      <w:r>
+        <w:rPr>
+          <w:rFonts w:ascii="Courier New" w:hAnsi="Courier New" w:cs="Courier New"/>
+          <w:sz w:val="22"/>
+          <w:szCs w:val="22"/>
+        </w:rPr>
+        <w:t>ordt</w:t>
+      </w:r>
+      <w:r>
+        <w:rPr>
+          <w:rFonts w:ascii="Courier New" w:hAnsi="Courier New" w:cs="Courier New"/>
+          <w:sz w:val="22"/>
+          <w:szCs w:val="22"/>
+        </w:rPr>
+        <w:t xml:space="preserve"> in 2011 gepubliceerd en w</w:t>
+      </w:r>
+      <w:r>
+        <w:rPr>
+          <w:rFonts w:ascii="Courier New" w:hAnsi="Courier New" w:cs="Courier New"/>
+          <w:sz w:val="22"/>
+          <w:szCs w:val="22"/>
+        </w:rPr>
+        <w:t>ordt</w:t>
+      </w:r>
+      <w:r>
+        <w:rPr>
+          <w:rFonts w:ascii="Courier New" w:hAnsi="Courier New" w:cs="Courier New"/>
+          <w:sz w:val="22"/>
+          <w:szCs w:val="22"/>
+        </w:rPr>
+        <w:t xml:space="preserve"> Bellahs laatste grote werk.</w:t>
       </w:r>
     </w:p>
     <w:p>
@@ -1241,7 +3146,163 @@
           <w:sz w:val="22"/>
           <w:szCs w:val="22"/>
         </w:rPr>
-        <w:t>Bellahs laatste jaren – hij overleed in 2013 – werden gekenmerkt door meerdere verdrietige gebeurtenissen (zo stierven zijn vrouw Melanie en zijn vriend Eisenstadt op dezelfde dag), maar melancholie is zijn werk vreemd. Integendeel, de analytische kracht van Bellah, die nooit terugschrok voor grote opgaven en aanzienlijke intellectuele risico’s, bleef ook in deze jaren zichtbaar. Het leek alsof hij zijn onderzoek naar de geschiedenis van de mensheid eindeloos had kunnen en willen voortzetten, alsof er steeds nieuwe boeken van Bellah aan dit oeuvre hadden kunnen worden toegevoegd. Dit alles wordt levendig aan de lezer gepresenteerd, en Bortolini’s uitstekende biografie doet Bellah volledig recht. Men zou op sommige punten meer uitwerking kunnen wensen, of meer informatie over de invloed van Tillichs denken op Bellahs sociologische redeneringen; meer achtergrond bij de redenen voor Barrington Moores kritiek op Bellah; meer details over de periode waarin Bellah zich begon te distantiëren van de moderniseringstheorie, enzovoort. Tegelijkertijd moet echter worden benadrukt dat Bellahs lange leven en zijn verankering in vele discussiefora en intellectuele kringen betekenen dat een volledige intellectuele biografie vrijwel onmogelijk is. In dat opzicht moet dergelijke kritiek niet al te zwaar worden opgevat. Want het valt nauwelijks te ontkennen dat Matteo Bortolini een indrukwekkende biografie heeft geschreven over een van de belangrijkste figuren binnen de internationale sociale wetenschappen – en dat hij dit heeft gedaan op een manier die lezers ongetwijfeld doet wensen dat binnenkort biografieën van vergelijkbare kwaliteit over andere publieke intellectuelen beschikbaar zullen zijn.</w:t>
+        <w:t>Bellahs laatste jaren – hij overl</w:t>
+      </w:r>
+      <w:r>
+        <w:rPr>
+          <w:rFonts w:ascii="Courier New" w:hAnsi="Courier New" w:cs="Courier New"/>
+          <w:sz w:val="22"/>
+          <w:szCs w:val="22"/>
+        </w:rPr>
+        <w:t>ijdt</w:t>
+      </w:r>
+      <w:r>
+        <w:rPr>
+          <w:rFonts w:ascii="Courier New" w:hAnsi="Courier New" w:cs="Courier New"/>
+          <w:sz w:val="22"/>
+          <w:szCs w:val="22"/>
+        </w:rPr>
+        <w:t xml:space="preserve"> in 2013 – w</w:t>
+      </w:r>
+      <w:r>
+        <w:rPr>
+          <w:rFonts w:ascii="Courier New" w:hAnsi="Courier New" w:cs="Courier New"/>
+          <w:sz w:val="22"/>
+          <w:szCs w:val="22"/>
+        </w:rPr>
+        <w:t>o</w:t>
+      </w:r>
+      <w:r>
+        <w:rPr>
+          <w:rFonts w:ascii="Courier New" w:hAnsi="Courier New" w:cs="Courier New"/>
+          <w:sz w:val="22"/>
+          <w:szCs w:val="22"/>
+        </w:rPr>
+        <w:t>rden gekenmerkt door meerdere verdrietige gebeurtenissen (zo sterven zijn vrouw Melanie en zijn vriend Eisenstadt op dezelfde dag), maar melancholie is zijn werk vreemd. Integendeel, de analytische kracht van Bellah, die nooit terugschr</w:t>
+      </w:r>
+      <w:r>
+        <w:rPr>
+          <w:rFonts w:ascii="Courier New" w:hAnsi="Courier New" w:cs="Courier New"/>
+          <w:sz w:val="22"/>
+          <w:szCs w:val="22"/>
+        </w:rPr>
+        <w:t>ikt</w:t>
+      </w:r>
+      <w:r>
+        <w:rPr>
+          <w:rFonts w:ascii="Courier New" w:hAnsi="Courier New" w:cs="Courier New"/>
+          <w:sz w:val="22"/>
+          <w:szCs w:val="22"/>
+        </w:rPr>
+        <w:t xml:space="preserve"> voor grote opgaven en aanzienlijke intellectuele risico’s, bl</w:t>
+      </w:r>
+      <w:r>
+        <w:rPr>
+          <w:rFonts w:ascii="Courier New" w:hAnsi="Courier New" w:cs="Courier New"/>
+          <w:sz w:val="22"/>
+          <w:szCs w:val="22"/>
+        </w:rPr>
+        <w:t>ijft</w:t>
+      </w:r>
+      <w:r>
+        <w:rPr>
+          <w:rFonts w:ascii="Courier New" w:hAnsi="Courier New" w:cs="Courier New"/>
+          <w:sz w:val="22"/>
+          <w:szCs w:val="22"/>
+        </w:rPr>
+        <w:t xml:space="preserve"> ook in deze jaren zichtbaar. Het l</w:t>
+      </w:r>
+      <w:r>
+        <w:rPr>
+          <w:rFonts w:ascii="Courier New" w:hAnsi="Courier New" w:cs="Courier New"/>
+          <w:sz w:val="22"/>
+          <w:szCs w:val="22"/>
+        </w:rPr>
+        <w:t xml:space="preserve">ijkt </w:t>
+      </w:r>
+      <w:r>
+        <w:rPr>
+          <w:rFonts w:ascii="Courier New" w:hAnsi="Courier New" w:cs="Courier New"/>
+          <w:sz w:val="22"/>
+          <w:szCs w:val="22"/>
+        </w:rPr>
+        <w:t>alsof hij zijn onderzoek naar de geschiedenis van de mensheid eindeloos</w:t>
+      </w:r>
+      <w:r>
+        <w:rPr>
+          <w:rFonts w:ascii="Courier New" w:hAnsi="Courier New" w:cs="Courier New"/>
+          <w:sz w:val="22"/>
+          <w:szCs w:val="22"/>
+        </w:rPr>
+        <w:t xml:space="preserve"> kan</w:t>
+      </w:r>
+      <w:r>
+        <w:rPr>
+          <w:rFonts w:ascii="Courier New" w:hAnsi="Courier New" w:cs="Courier New"/>
+          <w:sz w:val="22"/>
+          <w:szCs w:val="22"/>
+        </w:rPr>
+        <w:t xml:space="preserve"> en wil voortzetten, alsof er steeds nieuwe boeken van Bellah aan dit oeuvre kunnen worden toegevoegd. Dit alles wordt levendig aan de lezer gepresenteerd en Bortolini’s uitstekende biografie doet Bellah volledig recht. </w:t>
+      </w:r>
+    </w:p>
+    <w:p>
+      <w:pPr>
+        <w:spacing w:line="360" w:lineRule="auto"/>
+        <w:ind w:firstLine="720"/>
+        <w:rPr>
+          <w:rFonts w:ascii="Courier New" w:hAnsi="Courier New" w:cs="Courier New"/>
+          <w:sz w:val="22"/>
+          <w:szCs w:val="22"/>
+        </w:rPr>
+      </w:pPr>
+      <w:r>
+        <w:rPr>
+          <w:rFonts w:ascii="Courier New" w:hAnsi="Courier New" w:cs="Courier New"/>
+          <w:sz w:val="22"/>
+          <w:szCs w:val="22"/>
+        </w:rPr>
+        <w:t xml:space="preserve">Men zou op sommige punten meer uitwerking kunnen wensen, of meer informatie over de invloed van Tillichs denken op Bellahs </w:t>
+      </w:r>
+      <w:r>
+        <w:rPr>
+          <w:rFonts w:ascii="Courier New" w:hAnsi="Courier New" w:cs="Courier New"/>
+          <w:sz w:val="22"/>
+          <w:szCs w:val="22"/>
+        </w:rPr>
+        <w:lastRenderedPageBreak/>
+        <w:t>sociologische redeneringen; meer details over de periode waarin Bellah zich begon te distantiëren van de moderniseringstheorie, enzovoort. Tegelijkertijd moet echter worden benadrukt dat Bellahs lange leven en zijn verankering in vele discussiefora en intellectuele kringen betekenen dat een volledige intellectuele biografie vrijwel onmogelijk is. In dat opzicht moet dergelijke kritiek niet al te zwaar worden opgevat. Want het valt nauwelijks te ontkennen dat Matteo Bortolini een indrukwekkende biografie heeft geschreven over een van de belangrijkste figuren binnen de internationale sociale wetenschappen</w:t>
+      </w:r>
+      <w:r>
+        <w:rPr>
+          <w:rFonts w:ascii="Courier New" w:hAnsi="Courier New" w:cs="Courier New"/>
+          <w:sz w:val="22"/>
+          <w:szCs w:val="22"/>
+        </w:rPr>
+        <w:t>. H</w:t>
+      </w:r>
+      <w:r>
+        <w:rPr>
+          <w:rFonts w:ascii="Courier New" w:hAnsi="Courier New" w:cs="Courier New"/>
+          <w:sz w:val="22"/>
+          <w:szCs w:val="22"/>
+        </w:rPr>
+        <w:t xml:space="preserve">ij heeft </w:t>
+      </w:r>
+      <w:r>
+        <w:rPr>
+          <w:rFonts w:ascii="Courier New" w:hAnsi="Courier New" w:cs="Courier New"/>
+          <w:sz w:val="22"/>
+          <w:szCs w:val="22"/>
+        </w:rPr>
+        <w:t xml:space="preserve">dit </w:t>
+      </w:r>
+      <w:r>
+        <w:rPr>
+          <w:rFonts w:ascii="Courier New" w:hAnsi="Courier New" w:cs="Courier New"/>
+          <w:sz w:val="22"/>
+          <w:szCs w:val="22"/>
+        </w:rPr>
+        <w:t>gedaan op een manier die lezers ongetwijfeld doet wensen dat binnenkort biografieën van vergelijkbare kwaliteit over andere publieke intellectuelen beschikbaar zullen zijn.</w:t>
       </w:r>
     </w:p>
     <w:p>

</xml_diff>

<commit_message>
25-12-14; Bellah blog bijgewerkt
</commit_message>
<xml_diff>
--- a/BlogsWord/DenieuweMaxWeber.docx
+++ b/BlogsWord/DenieuweMaxWeber.docx
@@ -143,23 +143,7 @@
           <w:sz w:val="22"/>
           <w:szCs w:val="22"/>
         </w:rPr>
-        <w:t xml:space="preserve"> en wiens</w:t>
-      </w:r>
-      <w:r>
-        <w:rPr>
-          <w:rFonts w:ascii="Courier New" w:hAnsi="Courier New" w:cs="Courier New"/>
-          <w:sz w:val="22"/>
-          <w:szCs w:val="22"/>
-        </w:rPr>
-        <w:t xml:space="preserve"> leven </w:t>
-      </w:r>
-      <w:r>
-        <w:rPr>
-          <w:rFonts w:ascii="Courier New" w:hAnsi="Courier New" w:cs="Courier New"/>
-          <w:sz w:val="22"/>
-          <w:szCs w:val="22"/>
-        </w:rPr>
-        <w:t>helemaal niet heel</w:t>
+        <w:t xml:space="preserve"> en wiens leven helemaal niet heel</w:t>
       </w:r>
       <w:r>
         <w:rPr>
@@ -338,6 +322,14 @@
           <w:sz w:val="22"/>
           <w:szCs w:val="22"/>
         </w:rPr>
+        <w:t xml:space="preserve">Het boek kwam enkele jaren geleden uit, maar vorig maand verscheen de pocketversie. </w:t>
+      </w:r>
+      <w:r>
+        <w:rPr>
+          <w:rFonts w:ascii="Courier New" w:hAnsi="Courier New" w:cs="Courier New"/>
+          <w:sz w:val="22"/>
+          <w:szCs w:val="22"/>
+        </w:rPr>
         <w:t xml:space="preserve">Bortolini </w:t>
       </w:r>
       <w:r>
@@ -784,6 +776,7 @@
           <w:sz w:val="22"/>
           <w:szCs w:val="22"/>
         </w:rPr>
+        <w:lastRenderedPageBreak/>
         <w:t>maar ook in</w:t>
       </w:r>
       <w:r>
@@ -808,16 +801,7 @@
           <w:sz w:val="22"/>
           <w:szCs w:val="22"/>
         </w:rPr>
-        <w:t xml:space="preserve">In deze periode ontmoet hij </w:t>
-      </w:r>
-      <w:r>
-        <w:rPr>
-          <w:rFonts w:ascii="Courier New" w:hAnsi="Courier New" w:cs="Courier New"/>
-          <w:sz w:val="22"/>
-          <w:szCs w:val="22"/>
-        </w:rPr>
-        <w:lastRenderedPageBreak/>
-        <w:t xml:space="preserve">Talcott Parsons, </w:t>
+        <w:t xml:space="preserve">In deze periode ontmoet hij Talcott Parsons, </w:t>
       </w:r>
       <w:r>
         <w:rPr>
@@ -1483,7 +1467,16 @@
           <w:sz w:val="22"/>
           <w:szCs w:val="22"/>
         </w:rPr>
-        <w:t>concept van burgerlijke religie, de grenzen van de wetenschap en de scheidslijnen tussen sociale wetenschappen en theologie. Evenzo verzet Bellah zic</w:t>
+        <w:t xml:space="preserve">concept van burgerlijke religie, de grenzen van de wetenschap en de scheidslijnen tussen sociale wetenschappen en theologie. Evenzo </w:t>
+      </w:r>
+      <w:r>
+        <w:rPr>
+          <w:rFonts w:ascii="Courier New" w:hAnsi="Courier New" w:cs="Courier New"/>
+          <w:sz w:val="22"/>
+          <w:szCs w:val="22"/>
+        </w:rPr>
+        <w:lastRenderedPageBreak/>
+        <w:t>verzet Bellah zic</w:t>
       </w:r>
       <w:r>
         <w:rPr>
@@ -1515,16 +1508,7 @@
           <w:sz w:val="22"/>
           <w:szCs w:val="22"/>
         </w:rPr>
-        <w:t xml:space="preserve"> als de excessen van de linkse </w:t>
-      </w:r>
-      <w:r>
-        <w:rPr>
-          <w:rFonts w:ascii="Courier New" w:hAnsi="Courier New" w:cs="Courier New"/>
-          <w:sz w:val="22"/>
-          <w:szCs w:val="22"/>
-        </w:rPr>
-        <w:lastRenderedPageBreak/>
-        <w:t>studentenbeweging in Berkeley. Zo tr</w:t>
+        <w:t xml:space="preserve"> als de excessen van de linkse studentenbeweging in Berkeley. Zo tr</w:t>
       </w:r>
       <w:r>
         <w:rPr>
@@ -3314,6 +3298,68 @@
           <w:szCs w:val="22"/>
         </w:rPr>
       </w:pPr>
+    </w:p>
+    <w:p>
+      <w:pPr>
+        <w:spacing w:line="360" w:lineRule="auto"/>
+        <w:rPr>
+          <w:rFonts w:ascii="Courier New" w:hAnsi="Courier New" w:cs="Courier New"/>
+          <w:sz w:val="22"/>
+          <w:szCs w:val="22"/>
+        </w:rPr>
+      </w:pPr>
+    </w:p>
+    <w:p>
+      <w:pPr>
+        <w:spacing w:line="360" w:lineRule="auto"/>
+        <w:rPr>
+          <w:rFonts w:ascii="Courier New" w:hAnsi="Courier New" w:cs="Courier New"/>
+          <w:sz w:val="22"/>
+          <w:szCs w:val="22"/>
+        </w:rPr>
+      </w:pPr>
+      <w:r>
+        <w:rPr>
+          <w:rFonts w:ascii="Courier New" w:hAnsi="Courier New" w:cs="Courier New"/>
+          <w:sz w:val="22"/>
+          <w:szCs w:val="22"/>
+        </w:rPr>
+        <w:t>Bortolini, Matteo (202</w:t>
+      </w:r>
+      <w:r>
+        <w:rPr>
+          <w:rFonts w:ascii="Courier New" w:hAnsi="Courier New" w:cs="Courier New"/>
+          <w:sz w:val="22"/>
+          <w:szCs w:val="22"/>
+        </w:rPr>
+        <w:t>5/2021</w:t>
+      </w:r>
+      <w:r>
+        <w:rPr>
+          <w:rFonts w:ascii="Courier New" w:hAnsi="Courier New" w:cs="Courier New"/>
+          <w:sz w:val="22"/>
+          <w:szCs w:val="22"/>
+        </w:rPr>
+        <w:t xml:space="preserve">) </w:t>
+      </w:r>
+      <w:r>
+        <w:rPr>
+          <w:rFonts w:ascii="Courier New" w:hAnsi="Courier New" w:cs="Courier New"/>
+          <w:i/>
+          <w:iCs/>
+          <w:sz w:val="22"/>
+          <w:szCs w:val="22"/>
+        </w:rPr>
+        <w:t>A Joyfully Serious Man. The Life of Robert Bella</w:t>
+      </w:r>
+      <w:r>
+        <w:rPr>
+          <w:rFonts w:ascii="Courier New" w:hAnsi="Courier New" w:cs="Courier New"/>
+          <w:sz w:val="22"/>
+          <w:szCs w:val="22"/>
+        </w:rPr>
+        <w:t>h, Princeton &amp; Oxford: Princeton University Press. 497 pp</w:t>
+      </w:r>
     </w:p>
     <w:sectPr>
       <w:pgSz w:w="11906" w:h="16838"/>

</xml_diff>

<commit_message>
25-12-17, Bellah blog bijgewerkt
</commit_message>
<xml_diff>
--- a/BlogsWord/DenieuweMaxWeber.docx
+++ b/BlogsWord/DenieuweMaxWeber.docx
@@ -7,15 +7,23 @@
         <w:spacing w:line="360" w:lineRule="auto"/>
         <w:rPr>
           <w:rFonts w:ascii="Courier New" w:hAnsi="Courier New" w:cs="Courier New"/>
-          <w:sz w:val="22"/>
-          <w:szCs w:val="22"/>
+          <w:b/>
+          <w:bCs/>
+          <w:i/>
+          <w:iCs/>
+          <w:sz w:val="32"/>
+          <w:szCs w:val="32"/>
         </w:rPr>
       </w:pPr>
       <w:r>
         <w:rPr>
           <w:rFonts w:ascii="Courier New" w:hAnsi="Courier New" w:cs="Courier New"/>
-          <w:sz w:val="22"/>
-          <w:szCs w:val="22"/>
+          <w:b/>
+          <w:bCs/>
+          <w:i/>
+          <w:iCs/>
+          <w:sz w:val="32"/>
+          <w:szCs w:val="32"/>
         </w:rPr>
         <w:t>De nieuwe Max Weber</w:t>
       </w:r>
@@ -55,6 +63,85 @@
           <w:sz w:val="22"/>
           <w:szCs w:val="22"/>
         </w:rPr>
+        <w:t>“</w:t>
+      </w:r>
+      <w:r>
+        <w:rPr>
+          <w:rFonts w:ascii="Courier New" w:hAnsi="Courier New" w:cs="Courier New"/>
+          <w:i/>
+          <w:iCs/>
+          <w:sz w:val="22"/>
+          <w:szCs w:val="22"/>
+        </w:rPr>
+        <w:t>Heel diep is de bron van het verleden</w:t>
+      </w:r>
+      <w:r>
+        <w:rPr>
+          <w:rFonts w:ascii="Courier New" w:hAnsi="Courier New" w:cs="Courier New"/>
+          <w:sz w:val="22"/>
+          <w:szCs w:val="22"/>
+        </w:rPr>
+        <w:t>”.</w:t>
+      </w:r>
+    </w:p>
+    <w:p>
+      <w:pPr>
+        <w:pStyle w:val="ListParagraph"/>
+        <w:numPr>
+          <w:ilvl w:val="0"/>
+          <w:numId w:val="1"/>
+        </w:numPr>
+        <w:spacing w:line="360" w:lineRule="auto"/>
+        <w:rPr>
+          <w:rFonts w:ascii="Courier New" w:hAnsi="Courier New" w:cs="Courier New"/>
+          <w:sz w:val="22"/>
+          <w:szCs w:val="22"/>
+        </w:rPr>
+      </w:pPr>
+      <w:r>
+        <w:rPr>
+          <w:rFonts w:ascii="Courier New" w:hAnsi="Courier New" w:cs="Courier New"/>
+          <w:sz w:val="22"/>
+          <w:szCs w:val="22"/>
+        </w:rPr>
+        <w:t>Thomas Mann</w:t>
+      </w:r>
+    </w:p>
+    <w:p>
+      <w:pPr>
+        <w:spacing w:line="360" w:lineRule="auto"/>
+        <w:rPr>
+          <w:rFonts w:ascii="Courier New" w:hAnsi="Courier New" w:cs="Courier New"/>
+          <w:sz w:val="22"/>
+          <w:szCs w:val="22"/>
+        </w:rPr>
+      </w:pPr>
+    </w:p>
+    <w:p>
+      <w:pPr>
+        <w:spacing w:line="360" w:lineRule="auto"/>
+        <w:rPr>
+          <w:rFonts w:ascii="Courier New" w:hAnsi="Courier New" w:cs="Courier New"/>
+          <w:sz w:val="22"/>
+          <w:szCs w:val="22"/>
+        </w:rPr>
+      </w:pPr>
+    </w:p>
+    <w:p>
+      <w:pPr>
+        <w:spacing w:line="360" w:lineRule="auto"/>
+        <w:rPr>
+          <w:rFonts w:ascii="Courier New" w:hAnsi="Courier New" w:cs="Courier New"/>
+          <w:sz w:val="22"/>
+          <w:szCs w:val="22"/>
+        </w:rPr>
+      </w:pPr>
+      <w:r>
+        <w:rPr>
+          <w:rFonts w:ascii="Courier New" w:hAnsi="Courier New" w:cs="Courier New"/>
+          <w:sz w:val="22"/>
+          <w:szCs w:val="22"/>
+        </w:rPr>
         <w:t xml:space="preserve">Robert Bellah </w:t>
       </w:r>
       <w:r>
@@ -119,15 +206,39 @@
           <w:sz w:val="22"/>
           <w:szCs w:val="22"/>
         </w:rPr>
-        <w:t>, bekend tot ver buiten de grenzen van zijn discipline</w:t>
-      </w:r>
-      <w:r>
-        <w:rPr>
-          <w:rFonts w:ascii="Courier New" w:hAnsi="Courier New" w:cs="Courier New"/>
-          <w:sz w:val="22"/>
-          <w:szCs w:val="22"/>
-        </w:rPr>
-        <w:t>. Een wetenschapper die zijn leven vooral</w:t>
+        <w:t xml:space="preserve"> en</w:t>
+      </w:r>
+      <w:r>
+        <w:rPr>
+          <w:rFonts w:ascii="Courier New" w:hAnsi="Courier New" w:cs="Courier New"/>
+          <w:sz w:val="22"/>
+          <w:szCs w:val="22"/>
+        </w:rPr>
+        <w:t xml:space="preserve"> bekend tot ver buiten de grenzen van zijn discipline</w:t>
+      </w:r>
+      <w:r>
+        <w:rPr>
+          <w:rFonts w:ascii="Courier New" w:hAnsi="Courier New" w:cs="Courier New"/>
+          <w:sz w:val="22"/>
+          <w:szCs w:val="22"/>
+        </w:rPr>
+        <w:t xml:space="preserve">. Een wetenschapper die zijn leven </w:t>
+      </w:r>
+      <w:r>
+        <w:rPr>
+          <w:rFonts w:ascii="Courier New" w:hAnsi="Courier New" w:cs="Courier New"/>
+          <w:sz w:val="22"/>
+          <w:szCs w:val="22"/>
+        </w:rPr>
+        <w:t xml:space="preserve">in Cambridge, Massachusetts, en </w:t>
+      </w:r>
+      <w:r>
+        <w:rPr>
+          <w:rFonts w:ascii="Courier New" w:hAnsi="Courier New" w:cs="Courier New"/>
+          <w:sz w:val="22"/>
+          <w:szCs w:val="22"/>
+        </w:rPr>
+        <w:t>vooral</w:t>
       </w:r>
       <w:r>
         <w:rPr>
@@ -143,7 +254,63 @@
           <w:sz w:val="22"/>
           <w:szCs w:val="22"/>
         </w:rPr>
-        <w:t xml:space="preserve"> en wiens leven helemaal niet heel</w:t>
+        <w:t>. Een</w:t>
+      </w:r>
+      <w:r>
+        <w:rPr>
+          <w:rFonts w:ascii="Courier New" w:hAnsi="Courier New" w:cs="Courier New"/>
+          <w:sz w:val="22"/>
+          <w:szCs w:val="22"/>
+        </w:rPr>
+        <w:t xml:space="preserve"> leven </w:t>
+      </w:r>
+      <w:r>
+        <w:rPr>
+          <w:rFonts w:ascii="Courier New" w:hAnsi="Courier New" w:cs="Courier New"/>
+          <w:sz w:val="22"/>
+          <w:szCs w:val="22"/>
+        </w:rPr>
+        <w:t xml:space="preserve">dat </w:t>
+      </w:r>
+      <w:r>
+        <w:rPr>
+          <w:rFonts w:ascii="Courier New" w:hAnsi="Courier New" w:cs="Courier New"/>
+          <w:sz w:val="22"/>
+          <w:szCs w:val="22"/>
+        </w:rPr>
+        <w:t xml:space="preserve">misschien </w:t>
+      </w:r>
+      <w:r>
+        <w:rPr>
+          <w:rFonts w:ascii="Courier New" w:hAnsi="Courier New" w:cs="Courier New"/>
+          <w:sz w:val="22"/>
+          <w:szCs w:val="22"/>
+        </w:rPr>
+        <w:t>helemaal</w:t>
+      </w:r>
+      <w:r>
+        <w:rPr>
+          <w:rFonts w:ascii="Courier New" w:hAnsi="Courier New" w:cs="Courier New"/>
+          <w:sz w:val="22"/>
+          <w:szCs w:val="22"/>
+        </w:rPr>
+        <w:t xml:space="preserve"> niet </w:t>
+      </w:r>
+      <w:r>
+        <w:rPr>
+          <w:rFonts w:ascii="Courier New" w:hAnsi="Courier New" w:cs="Courier New"/>
+          <w:sz w:val="22"/>
+          <w:szCs w:val="22"/>
+        </w:rPr>
+        <w:t xml:space="preserve">zo </w:t>
+      </w:r>
+      <w:r>
+        <w:rPr>
+          <w:rFonts w:ascii="Courier New" w:hAnsi="Courier New" w:cs="Courier New"/>
+          <w:sz w:val="22"/>
+          <w:szCs w:val="22"/>
+        </w:rPr>
+        <w:t>heel</w:t>
       </w:r>
       <w:r>
         <w:rPr>
@@ -159,31 +326,39 @@
           <w:sz w:val="22"/>
           <w:szCs w:val="22"/>
         </w:rPr>
-        <w:t xml:space="preserve">lijkt </w:t>
-      </w:r>
-      <w:r>
-        <w:rPr>
-          <w:rFonts w:ascii="Courier New" w:hAnsi="Courier New" w:cs="Courier New"/>
-          <w:sz w:val="22"/>
-          <w:szCs w:val="22"/>
-        </w:rPr>
-        <w:t>te zijn geweest</w:t>
-      </w:r>
-      <w:r>
-        <w:rPr>
-          <w:rFonts w:ascii="Courier New" w:hAnsi="Courier New" w:cs="Courier New"/>
-          <w:sz w:val="22"/>
-          <w:szCs w:val="22"/>
-        </w:rPr>
-        <w:t xml:space="preserve">. </w:t>
-      </w:r>
-      <w:r>
-        <w:rPr>
-          <w:rFonts w:ascii="Courier New" w:hAnsi="Courier New" w:cs="Courier New"/>
-          <w:sz w:val="22"/>
-          <w:szCs w:val="22"/>
-        </w:rPr>
-        <w:t>Hij was de veelbelovende student</w:t>
+        <w:t>was, denk je eerst</w:t>
+      </w:r>
+      <w:r>
+        <w:rPr>
+          <w:rFonts w:ascii="Courier New" w:hAnsi="Courier New" w:cs="Courier New"/>
+          <w:sz w:val="22"/>
+          <w:szCs w:val="22"/>
+        </w:rPr>
+        <w:t xml:space="preserve">, </w:t>
+      </w:r>
+      <w:r>
+        <w:rPr>
+          <w:rFonts w:ascii="Courier New" w:hAnsi="Courier New" w:cs="Courier New"/>
+          <w:sz w:val="22"/>
+          <w:szCs w:val="22"/>
+        </w:rPr>
+        <w:t>zo’n</w:t>
+      </w:r>
+      <w:r>
+        <w:rPr>
+          <w:rFonts w:ascii="Courier New" w:hAnsi="Courier New" w:cs="Courier New"/>
+          <w:sz w:val="22"/>
+          <w:szCs w:val="22"/>
+        </w:rPr>
+        <w:t xml:space="preserve"> leven van </w:t>
+      </w:r>
+      <w:r>
+        <w:rPr>
+          <w:rFonts w:ascii="Courier New" w:hAnsi="Courier New" w:cs="Courier New"/>
+          <w:sz w:val="22"/>
+          <w:szCs w:val="22"/>
+        </w:rPr>
+        <w:t>de veelbelovende student</w:t>
       </w:r>
       <w:r>
         <w:rPr>
@@ -207,15 +382,31 @@
           <w:sz w:val="22"/>
           <w:szCs w:val="22"/>
         </w:rPr>
-        <w:t xml:space="preserve">Talcott Parsons aan Harvard, </w:t>
-      </w:r>
-      <w:r>
-        <w:rPr>
-          <w:rFonts w:ascii="Courier New" w:hAnsi="Courier New" w:cs="Courier New"/>
-          <w:sz w:val="22"/>
-          <w:szCs w:val="22"/>
-        </w:rPr>
-        <w:t xml:space="preserve">ook al niet zo’n populaire wetenschapper. </w:t>
+        <w:t>Talcott Parsons aan Harvard</w:t>
+      </w:r>
+      <w:r>
+        <w:rPr>
+          <w:rFonts w:ascii="Courier New" w:hAnsi="Courier New" w:cs="Courier New"/>
+          <w:sz w:val="22"/>
+          <w:szCs w:val="22"/>
+        </w:rPr>
+        <w:t xml:space="preserve">, </w:t>
+      </w:r>
+      <w:r>
+        <w:rPr>
+          <w:rFonts w:ascii="Courier New" w:hAnsi="Courier New" w:cs="Courier New"/>
+          <w:sz w:val="22"/>
+          <w:szCs w:val="22"/>
+        </w:rPr>
+        <w:t xml:space="preserve">ook al niet zo populaire wetenschapper. </w:t>
+      </w:r>
+      <w:r>
+        <w:rPr>
+          <w:rFonts w:ascii="Courier New" w:hAnsi="Courier New" w:cs="Courier New"/>
+          <w:sz w:val="22"/>
+          <w:szCs w:val="22"/>
+        </w:rPr>
+        <w:t>Als je het boek uit hebt, denk je hier heel anders over.</w:t>
       </w:r>
     </w:p>
     <w:p>
@@ -234,7 +425,433 @@
           <w:sz w:val="22"/>
           <w:szCs w:val="22"/>
         </w:rPr>
-        <w:t>Matteo Bortolini, een Italiaanse socioloog</w:t>
+        <w:t>Matteo Bortolini</w:t>
+      </w:r>
+      <w:r>
+        <w:rPr>
+          <w:rFonts w:ascii="Courier New" w:hAnsi="Courier New" w:cs="Courier New"/>
+          <w:sz w:val="22"/>
+          <w:szCs w:val="22"/>
+        </w:rPr>
+        <w:t xml:space="preserve"> is </w:t>
+      </w:r>
+      <w:r>
+        <w:rPr>
+          <w:rFonts w:ascii="Courier New" w:hAnsi="Courier New" w:cs="Courier New"/>
+          <w:sz w:val="22"/>
+          <w:szCs w:val="22"/>
+        </w:rPr>
+        <w:t>een Italiaanse socioloog</w:t>
+      </w:r>
+      <w:r>
+        <w:rPr>
+          <w:rFonts w:ascii="Courier New" w:hAnsi="Courier New" w:cs="Courier New"/>
+          <w:sz w:val="22"/>
+          <w:szCs w:val="22"/>
+        </w:rPr>
+        <w:t xml:space="preserve"> die het lef had over hem een biografie te schrijven</w:t>
+      </w:r>
+      <w:r>
+        <w:rPr>
+          <w:rFonts w:ascii="Courier New" w:hAnsi="Courier New" w:cs="Courier New"/>
+          <w:sz w:val="22"/>
+          <w:szCs w:val="22"/>
+        </w:rPr>
+        <w:t xml:space="preserve"> </w:t>
+      </w:r>
+      <w:r>
+        <w:rPr>
+          <w:rFonts w:ascii="Courier New" w:hAnsi="Courier New" w:cs="Courier New"/>
+          <w:sz w:val="22"/>
+          <w:szCs w:val="22"/>
+        </w:rPr>
+        <w:t>h</w:t>
+      </w:r>
+      <w:r>
+        <w:rPr>
+          <w:rFonts w:ascii="Courier New" w:hAnsi="Courier New" w:cs="Courier New"/>
+          <w:sz w:val="22"/>
+          <w:szCs w:val="22"/>
+        </w:rPr>
+        <w:t xml:space="preserve">eeft </w:t>
+      </w:r>
+      <w:r>
+        <w:rPr>
+          <w:rFonts w:ascii="Courier New" w:hAnsi="Courier New" w:cs="Courier New"/>
+          <w:sz w:val="22"/>
+          <w:szCs w:val="22"/>
+        </w:rPr>
+        <w:t xml:space="preserve">er </w:t>
+      </w:r>
+      <w:r>
+        <w:rPr>
+          <w:rFonts w:ascii="Courier New" w:hAnsi="Courier New" w:cs="Courier New"/>
+          <w:sz w:val="22"/>
+          <w:szCs w:val="22"/>
+        </w:rPr>
+        <w:t>een geweldige</w:t>
+      </w:r>
+      <w:r>
+        <w:rPr>
+          <w:rFonts w:ascii="Courier New" w:hAnsi="Courier New" w:cs="Courier New"/>
+          <w:sz w:val="22"/>
+          <w:szCs w:val="22"/>
+        </w:rPr>
+        <w:t xml:space="preserve"> biografie</w:t>
+      </w:r>
+      <w:r>
+        <w:rPr>
+          <w:rFonts w:ascii="Courier New" w:hAnsi="Courier New" w:cs="Courier New"/>
+          <w:sz w:val="22"/>
+          <w:szCs w:val="22"/>
+        </w:rPr>
+        <w:t xml:space="preserve"> </w:t>
+      </w:r>
+      <w:r>
+        <w:rPr>
+          <w:rFonts w:ascii="Courier New" w:hAnsi="Courier New" w:cs="Courier New"/>
+          <w:sz w:val="22"/>
+          <w:szCs w:val="22"/>
+        </w:rPr>
+        <w:t>van gemaakt</w:t>
+      </w:r>
+      <w:r>
+        <w:rPr>
+          <w:rFonts w:ascii="Courier New" w:hAnsi="Courier New" w:cs="Courier New"/>
+          <w:sz w:val="22"/>
+          <w:szCs w:val="22"/>
+        </w:rPr>
+        <w:t>.</w:t>
+      </w:r>
+      <w:r>
+        <w:rPr>
+          <w:rFonts w:ascii="Courier New" w:hAnsi="Courier New" w:cs="Courier New"/>
+          <w:sz w:val="22"/>
+          <w:szCs w:val="22"/>
+        </w:rPr>
+        <w:t xml:space="preserve"> </w:t>
+      </w:r>
+      <w:r>
+        <w:rPr>
+          <w:rFonts w:ascii="Courier New" w:hAnsi="Courier New" w:cs="Courier New"/>
+          <w:sz w:val="22"/>
+          <w:szCs w:val="22"/>
+        </w:rPr>
+        <w:t xml:space="preserve">Toen Bellah’s laatste boek en magnum opus </w:t>
+      </w:r>
+      <w:r>
+        <w:rPr>
+          <w:rFonts w:ascii="Courier New" w:hAnsi="Courier New" w:cs="Courier New"/>
+          <w:i/>
+          <w:iCs/>
+          <w:sz w:val="22"/>
+          <w:szCs w:val="22"/>
+        </w:rPr>
+        <w:t>Religion</w:t>
+      </w:r>
+      <w:r>
+        <w:rPr>
+          <w:rFonts w:ascii="Courier New" w:hAnsi="Courier New" w:cs="Courier New"/>
+          <w:sz w:val="22"/>
+          <w:szCs w:val="22"/>
+        </w:rPr>
+        <w:t xml:space="preserve"> uitkwam, zo schrijft Bortolini, </w:t>
+      </w:r>
+      <w:r>
+        <w:rPr>
+          <w:rFonts w:ascii="Courier New" w:hAnsi="Courier New" w:cs="Courier New"/>
+          <w:sz w:val="22"/>
+          <w:szCs w:val="22"/>
+        </w:rPr>
+        <w:t xml:space="preserve">gebruikten de meeste commentatoren bijvoeglijke naamwoorden als episch, uniek, majestueus, immens, fascinerend, magistraal en monumentaal. </w:t>
+      </w:r>
+      <w:r>
+        <w:rPr>
+          <w:rFonts w:ascii="Courier New" w:hAnsi="Courier New" w:cs="Courier New"/>
+          <w:sz w:val="22"/>
+          <w:szCs w:val="22"/>
+        </w:rPr>
+        <w:t>Over de</w:t>
+      </w:r>
+      <w:r>
+        <w:rPr>
+          <w:rFonts w:ascii="Courier New" w:hAnsi="Courier New" w:cs="Courier New"/>
+          <w:sz w:val="22"/>
+          <w:szCs w:val="22"/>
+        </w:rPr>
+        <w:t xml:space="preserve"> breedte van het boek en de eruditie van de auteur </w:t>
+      </w:r>
+      <w:r>
+        <w:rPr>
+          <w:rFonts w:ascii="Courier New" w:hAnsi="Courier New" w:cs="Courier New"/>
+          <w:sz w:val="22"/>
+          <w:szCs w:val="22"/>
+        </w:rPr>
+        <w:t>sprak een</w:t>
+      </w:r>
+      <w:r>
+        <w:rPr>
+          <w:rFonts w:ascii="Courier New" w:hAnsi="Courier New" w:cs="Courier New"/>
+          <w:sz w:val="22"/>
+          <w:szCs w:val="22"/>
+        </w:rPr>
+        <w:t xml:space="preserve"> recensent </w:t>
+      </w:r>
+      <w:r>
+        <w:rPr>
+          <w:rFonts w:ascii="Courier New" w:hAnsi="Courier New" w:cs="Courier New"/>
+          <w:sz w:val="22"/>
+          <w:szCs w:val="22"/>
+        </w:rPr>
+        <w:t xml:space="preserve">over </w:t>
+      </w:r>
+      <w:r>
+        <w:rPr>
+          <w:rFonts w:ascii="Courier New" w:hAnsi="Courier New" w:cs="Courier New"/>
+          <w:sz w:val="22"/>
+          <w:szCs w:val="22"/>
+        </w:rPr>
+        <w:t>een ‘grand narrative’, d</w:t>
+      </w:r>
+      <w:r>
+        <w:rPr>
+          <w:rFonts w:ascii="Courier New" w:hAnsi="Courier New" w:cs="Courier New"/>
+          <w:sz w:val="22"/>
+          <w:szCs w:val="22"/>
+        </w:rPr>
+        <w:t>at</w:t>
+      </w:r>
+      <w:r>
+        <w:rPr>
+          <w:rFonts w:ascii="Courier New" w:hAnsi="Courier New" w:cs="Courier New"/>
+          <w:sz w:val="22"/>
+          <w:szCs w:val="22"/>
+        </w:rPr>
+        <w:t xml:space="preserve"> tevens een beeld opriep van Bellah als een titaneske wetenschappelijke figuur.</w:t>
+      </w:r>
+      <w:r>
+        <w:rPr>
+          <w:rFonts w:ascii="Courier New" w:hAnsi="Courier New" w:cs="Courier New"/>
+          <w:sz w:val="22"/>
+          <w:szCs w:val="22"/>
+        </w:rPr>
+        <w:t xml:space="preserve"> </w:t>
+      </w:r>
+      <w:r>
+        <w:rPr>
+          <w:rFonts w:ascii="Courier New" w:hAnsi="Courier New" w:cs="Courier New"/>
+          <w:sz w:val="22"/>
+          <w:szCs w:val="22"/>
+        </w:rPr>
+        <w:t xml:space="preserve">Zo is het allicht niet hier, maar heel goed is deze biografie wel. </w:t>
+      </w:r>
+      <w:r>
+        <w:rPr>
+          <w:rFonts w:ascii="Courier New" w:hAnsi="Courier New" w:cs="Courier New"/>
+          <w:sz w:val="22"/>
+          <w:szCs w:val="22"/>
+        </w:rPr>
+        <w:t xml:space="preserve">Dit </w:t>
+      </w:r>
+      <w:r>
+        <w:rPr>
+          <w:rFonts w:ascii="Courier New" w:hAnsi="Courier New" w:cs="Courier New"/>
+          <w:sz w:val="22"/>
+          <w:szCs w:val="22"/>
+        </w:rPr>
+        <w:t>boek is</w:t>
+      </w:r>
+      <w:r>
+        <w:rPr>
+          <w:rFonts w:ascii="Courier New" w:hAnsi="Courier New" w:cs="Courier New"/>
+          <w:sz w:val="22"/>
+          <w:szCs w:val="22"/>
+        </w:rPr>
+        <w:t xml:space="preserve"> </w:t>
+      </w:r>
+      <w:r>
+        <w:rPr>
+          <w:rFonts w:ascii="Courier New" w:hAnsi="Courier New" w:cs="Courier New"/>
+          <w:sz w:val="22"/>
+          <w:szCs w:val="22"/>
+        </w:rPr>
+        <w:t xml:space="preserve">de </w:t>
+      </w:r>
+      <w:r>
+        <w:rPr>
+          <w:rFonts w:ascii="Courier New" w:hAnsi="Courier New" w:cs="Courier New"/>
+          <w:sz w:val="22"/>
+          <w:szCs w:val="22"/>
+        </w:rPr>
+        <w:t>best</w:t>
+      </w:r>
+      <w:r>
+        <w:rPr>
+          <w:rFonts w:ascii="Courier New" w:hAnsi="Courier New" w:cs="Courier New"/>
+          <w:sz w:val="22"/>
+          <w:szCs w:val="22"/>
+        </w:rPr>
+        <w:t>e</w:t>
+      </w:r>
+      <w:r>
+        <w:rPr>
+          <w:rFonts w:ascii="Courier New" w:hAnsi="Courier New" w:cs="Courier New"/>
+          <w:sz w:val="22"/>
+          <w:szCs w:val="22"/>
+        </w:rPr>
+        <w:t xml:space="preserve"> </w:t>
+      </w:r>
+      <w:r>
+        <w:rPr>
+          <w:rFonts w:ascii="Courier New" w:hAnsi="Courier New" w:cs="Courier New"/>
+          <w:sz w:val="22"/>
+          <w:szCs w:val="22"/>
+        </w:rPr>
+        <w:t>introductie op zijn werk</w:t>
+      </w:r>
+      <w:r>
+        <w:rPr>
+          <w:rFonts w:ascii="Courier New" w:hAnsi="Courier New" w:cs="Courier New"/>
+          <w:sz w:val="22"/>
+          <w:szCs w:val="22"/>
+        </w:rPr>
+        <w:t>. T</w:t>
+      </w:r>
+      <w:r>
+        <w:rPr>
+          <w:rFonts w:ascii="Courier New" w:hAnsi="Courier New" w:cs="Courier New"/>
+          <w:sz w:val="22"/>
+          <w:szCs w:val="22"/>
+        </w:rPr>
+        <w:t xml:space="preserve">egelijk </w:t>
+      </w:r>
+      <w:r>
+        <w:rPr>
+          <w:rFonts w:ascii="Courier New" w:hAnsi="Courier New" w:cs="Courier New"/>
+          <w:sz w:val="22"/>
+          <w:szCs w:val="22"/>
+        </w:rPr>
+        <w:t xml:space="preserve">is het </w:t>
+      </w:r>
+      <w:r>
+        <w:rPr>
+          <w:rFonts w:ascii="Courier New" w:hAnsi="Courier New" w:cs="Courier New"/>
+          <w:sz w:val="22"/>
+          <w:szCs w:val="22"/>
+        </w:rPr>
+        <w:t xml:space="preserve">een hele mooie geschiedenis van de ontwikkelingen in de sociale wetenschappen aan de belangrijke Amerikaanse universiteiten </w:t>
+      </w:r>
+      <w:r>
+        <w:rPr>
+          <w:rFonts w:ascii="Courier New" w:hAnsi="Courier New" w:cs="Courier New"/>
+          <w:sz w:val="22"/>
+          <w:szCs w:val="22"/>
+        </w:rPr>
+        <w:t>n</w:t>
+      </w:r>
+      <w:r>
+        <w:rPr>
+          <w:rFonts w:ascii="Courier New" w:hAnsi="Courier New" w:cs="Courier New"/>
+          <w:sz w:val="22"/>
+          <w:szCs w:val="22"/>
+        </w:rPr>
+        <w:t xml:space="preserve">n vertelt </w:t>
+      </w:r>
+      <w:r>
+        <w:rPr>
+          <w:rFonts w:ascii="Courier New" w:hAnsi="Courier New" w:cs="Courier New"/>
+          <w:sz w:val="22"/>
+          <w:szCs w:val="22"/>
+        </w:rPr>
+        <w:t xml:space="preserve">het </w:t>
+      </w:r>
+      <w:r>
+        <w:rPr>
+          <w:rFonts w:ascii="Courier New" w:hAnsi="Courier New" w:cs="Courier New"/>
+          <w:sz w:val="22"/>
+          <w:szCs w:val="22"/>
+        </w:rPr>
+        <w:t xml:space="preserve">ons ook het nodige over de </w:t>
+      </w:r>
+      <w:r>
+        <w:rPr>
+          <w:rFonts w:ascii="Courier New" w:hAnsi="Courier New" w:cs="Courier New"/>
+          <w:sz w:val="22"/>
+          <w:szCs w:val="22"/>
+        </w:rPr>
+        <w:t xml:space="preserve">naoorlogse </w:t>
+      </w:r>
+      <w:r>
+        <w:rPr>
+          <w:rFonts w:ascii="Courier New" w:hAnsi="Courier New" w:cs="Courier New"/>
+          <w:sz w:val="22"/>
+          <w:szCs w:val="22"/>
+        </w:rPr>
+        <w:t xml:space="preserve">geschiedenis </w:t>
+      </w:r>
+      <w:r>
+        <w:rPr>
+          <w:rFonts w:ascii="Courier New" w:hAnsi="Courier New" w:cs="Courier New"/>
+          <w:sz w:val="22"/>
+          <w:szCs w:val="22"/>
+        </w:rPr>
+        <w:t>in Amerika</w:t>
+      </w:r>
+      <w:r>
+        <w:rPr>
+          <w:rFonts w:ascii="Courier New" w:hAnsi="Courier New" w:cs="Courier New"/>
+          <w:sz w:val="22"/>
+          <w:szCs w:val="22"/>
+        </w:rPr>
+        <w:t>. T</w:t>
+      </w:r>
+      <w:r>
+        <w:rPr>
+          <w:rFonts w:ascii="Courier New" w:hAnsi="Courier New" w:cs="Courier New"/>
+          <w:sz w:val="22"/>
+          <w:szCs w:val="22"/>
+        </w:rPr>
+        <w:t>wintig jaar</w:t>
+      </w:r>
+      <w:r>
+        <w:rPr>
+          <w:rFonts w:ascii="Courier New" w:hAnsi="Courier New" w:cs="Courier New"/>
+          <w:sz w:val="22"/>
+          <w:szCs w:val="22"/>
+        </w:rPr>
+        <w:t xml:space="preserve"> bijna</w:t>
+      </w:r>
+      <w:r>
+        <w:rPr>
+          <w:rFonts w:ascii="Courier New" w:hAnsi="Courier New" w:cs="Courier New"/>
+          <w:sz w:val="22"/>
+          <w:szCs w:val="22"/>
+        </w:rPr>
+        <w:t xml:space="preserve"> heeft Bortoline aan dit boek gewerkt. Het is </w:t>
+      </w:r>
+      <w:r>
+        <w:rPr>
+          <w:rFonts w:ascii="Courier New" w:hAnsi="Courier New" w:cs="Courier New"/>
+          <w:sz w:val="22"/>
+          <w:szCs w:val="22"/>
+        </w:rPr>
+        <w:t>briljant geschreven</w:t>
+      </w:r>
+      <w:r>
+        <w:rPr>
+          <w:rFonts w:ascii="Courier New" w:hAnsi="Courier New" w:cs="Courier New"/>
+          <w:sz w:val="22"/>
+          <w:szCs w:val="22"/>
+        </w:rPr>
+        <w:t xml:space="preserve"> en </w:t>
+      </w:r>
+      <w:r>
+        <w:rPr>
+          <w:rFonts w:ascii="Courier New" w:hAnsi="Courier New" w:cs="Courier New"/>
+          <w:sz w:val="22"/>
+          <w:szCs w:val="22"/>
+        </w:rPr>
+        <w:t>gebaseerd op talrijke archiefbronnen en vele interviews</w:t>
       </w:r>
       <w:r>
         <w:rPr>
@@ -250,62 +867,6 @@
           <w:sz w:val="22"/>
           <w:szCs w:val="22"/>
         </w:rPr>
-        <w:t>eeft een geweldige</w:t>
-      </w:r>
-      <w:r>
-        <w:rPr>
-          <w:rFonts w:ascii="Courier New" w:hAnsi="Courier New" w:cs="Courier New"/>
-          <w:sz w:val="22"/>
-          <w:szCs w:val="22"/>
-        </w:rPr>
-        <w:t xml:space="preserve"> biografie</w:t>
-      </w:r>
-      <w:r>
-        <w:rPr>
-          <w:rFonts w:ascii="Courier New" w:hAnsi="Courier New" w:cs="Courier New"/>
-          <w:sz w:val="22"/>
-          <w:szCs w:val="22"/>
-        </w:rPr>
-        <w:t xml:space="preserve"> over Bellah geschreven, die niet alleen de beste introductie is op zijn werk, maar tegelijk een hele mooie geschiedenis is van de ontwikkelingen in de sociale wetenschappen aan de belangrijke Amerikaanse universiteiten in de naoorlogse periosw. Twintig jaar heeft Bortoline aan dit boek gewerkt. Het is </w:t>
-      </w:r>
-      <w:r>
-        <w:rPr>
-          <w:rFonts w:ascii="Courier New" w:hAnsi="Courier New" w:cs="Courier New"/>
-          <w:sz w:val="22"/>
-          <w:szCs w:val="22"/>
-        </w:rPr>
-        <w:t>briljant geschreven</w:t>
-      </w:r>
-      <w:r>
-        <w:rPr>
-          <w:rFonts w:ascii="Courier New" w:hAnsi="Courier New" w:cs="Courier New"/>
-          <w:sz w:val="22"/>
-          <w:szCs w:val="22"/>
-        </w:rPr>
-        <w:t xml:space="preserve"> en </w:t>
-      </w:r>
-      <w:r>
-        <w:rPr>
-          <w:rFonts w:ascii="Courier New" w:hAnsi="Courier New" w:cs="Courier New"/>
-          <w:sz w:val="22"/>
-          <w:szCs w:val="22"/>
-        </w:rPr>
-        <w:t>gebaseerd op talrijke archiefbronnen en vele interviews</w:t>
-      </w:r>
-      <w:r>
-        <w:rPr>
-          <w:rFonts w:ascii="Courier New" w:hAnsi="Courier New" w:cs="Courier New"/>
-          <w:sz w:val="22"/>
-          <w:szCs w:val="22"/>
-        </w:rPr>
-        <w:t xml:space="preserve">, </w:t>
-      </w:r>
-      <w:r>
-        <w:rPr>
-          <w:rFonts w:ascii="Courier New" w:hAnsi="Courier New" w:cs="Courier New"/>
-          <w:sz w:val="22"/>
-          <w:szCs w:val="22"/>
-        </w:rPr>
         <w:t xml:space="preserve">waaronder gesprekken met Bellah </w:t>
       </w:r>
       <w:r>
@@ -314,55 +875,95 @@
           <w:sz w:val="22"/>
           <w:szCs w:val="22"/>
         </w:rPr>
-        <w:t xml:space="preserve">toen hij nog leefde. </w:t>
-      </w:r>
-      <w:r>
-        <w:rPr>
-          <w:rFonts w:ascii="Courier New" w:hAnsi="Courier New" w:cs="Courier New"/>
-          <w:sz w:val="22"/>
-          <w:szCs w:val="22"/>
-        </w:rPr>
-        <w:t xml:space="preserve">Het boek kwam enkele jaren geleden uit, maar vorig maand verscheen de pocketversie. </w:t>
-      </w:r>
-      <w:r>
-        <w:rPr>
-          <w:rFonts w:ascii="Courier New" w:hAnsi="Courier New" w:cs="Courier New"/>
-          <w:sz w:val="22"/>
-          <w:szCs w:val="22"/>
-        </w:rPr>
-        <w:t xml:space="preserve">Bortolini </w:t>
-      </w:r>
-      <w:r>
-        <w:rPr>
-          <w:rFonts w:ascii="Courier New" w:hAnsi="Courier New" w:cs="Courier New"/>
-          <w:sz w:val="22"/>
-          <w:szCs w:val="22"/>
-        </w:rPr>
-        <w:t xml:space="preserve">presenteert </w:t>
-      </w:r>
-      <w:r>
-        <w:rPr>
-          <w:rFonts w:ascii="Courier New" w:hAnsi="Courier New" w:cs="Courier New"/>
-          <w:sz w:val="22"/>
-          <w:szCs w:val="22"/>
-        </w:rPr>
-        <w:t xml:space="preserve">de lezer een volstrekt onverwachte intellectuele figuur en </w:t>
-      </w:r>
-      <w:r>
-        <w:rPr>
-          <w:rFonts w:ascii="Courier New" w:hAnsi="Courier New" w:cs="Courier New"/>
-          <w:sz w:val="22"/>
-          <w:szCs w:val="22"/>
-        </w:rPr>
-        <w:t xml:space="preserve">doet </w:t>
-      </w:r>
-      <w:r>
-        <w:rPr>
-          <w:rFonts w:ascii="Courier New" w:hAnsi="Courier New" w:cs="Courier New"/>
-          <w:sz w:val="22"/>
-          <w:szCs w:val="22"/>
-        </w:rPr>
-        <w:t xml:space="preserve">dat op een wijze die Bellahs oeuvre meer dan toegankelijk maakt. </w:t>
+        <w:t>toen hij nog leefde</w:t>
+      </w:r>
+      <w:r>
+        <w:rPr>
+          <w:rFonts w:ascii="Courier New" w:hAnsi="Courier New" w:cs="Courier New"/>
+          <w:sz w:val="22"/>
+          <w:szCs w:val="22"/>
+        </w:rPr>
+        <w:t>,</w:t>
+      </w:r>
+      <w:r>
+        <w:rPr>
+          <w:rFonts w:ascii="Courier New" w:hAnsi="Courier New" w:cs="Courier New"/>
+          <w:sz w:val="22"/>
+          <w:szCs w:val="22"/>
+        </w:rPr>
+        <w:t xml:space="preserve"> en mailcontacten met heel veel mensen die Bellah hebben gekend</w:t>
+      </w:r>
+      <w:r>
+        <w:rPr>
+          <w:rFonts w:ascii="Courier New" w:hAnsi="Courier New" w:cs="Courier New"/>
+          <w:sz w:val="22"/>
+          <w:szCs w:val="22"/>
+        </w:rPr>
+        <w:t xml:space="preserve">. </w:t>
+      </w:r>
+      <w:r>
+        <w:rPr>
+          <w:rFonts w:ascii="Courier New" w:hAnsi="Courier New" w:cs="Courier New"/>
+          <w:sz w:val="22"/>
+          <w:szCs w:val="22"/>
+        </w:rPr>
+        <w:t xml:space="preserve">Verschillende vooraanstaande onderzoeksinstituten hebben hem ondersteund bij zijn werk. </w:t>
+      </w:r>
+      <w:r>
+        <w:rPr>
+          <w:rFonts w:ascii="Courier New" w:hAnsi="Courier New" w:cs="Courier New"/>
+          <w:sz w:val="22"/>
+          <w:szCs w:val="22"/>
+        </w:rPr>
+        <w:t xml:space="preserve">Het boek kwam </w:t>
+      </w:r>
+      <w:r>
+        <w:rPr>
+          <w:rFonts w:ascii="Courier New" w:hAnsi="Courier New" w:cs="Courier New"/>
+          <w:sz w:val="22"/>
+          <w:szCs w:val="22"/>
+        </w:rPr>
+        <w:t xml:space="preserve">alweer </w:t>
+      </w:r>
+      <w:r>
+        <w:rPr>
+          <w:rFonts w:ascii="Courier New" w:hAnsi="Courier New" w:cs="Courier New"/>
+          <w:sz w:val="22"/>
+          <w:szCs w:val="22"/>
+        </w:rPr>
+        <w:t>enkele jaren geleden uit</w:t>
+      </w:r>
+      <w:r>
+        <w:rPr>
+          <w:rFonts w:ascii="Courier New" w:hAnsi="Courier New" w:cs="Courier New"/>
+          <w:sz w:val="22"/>
+          <w:szCs w:val="22"/>
+        </w:rPr>
+        <w:t xml:space="preserve"> en in november 2025</w:t>
+      </w:r>
+      <w:r>
+        <w:rPr>
+          <w:rFonts w:ascii="Courier New" w:hAnsi="Courier New" w:cs="Courier New"/>
+          <w:sz w:val="22"/>
+          <w:szCs w:val="22"/>
+        </w:rPr>
+        <w:t xml:space="preserve"> verscheen de pocketversie</w:t>
+      </w:r>
+      <w:r>
+        <w:rPr>
+          <w:rFonts w:ascii="Courier New" w:hAnsi="Courier New" w:cs="Courier New"/>
+          <w:sz w:val="22"/>
+          <w:szCs w:val="22"/>
+        </w:rPr>
+        <w:t xml:space="preserve"> ervan</w:t>
+      </w:r>
+      <w:r>
+        <w:rPr>
+          <w:rFonts w:ascii="Courier New" w:hAnsi="Courier New" w:cs="Courier New"/>
+          <w:sz w:val="22"/>
+          <w:szCs w:val="22"/>
+        </w:rPr>
+        <w:t xml:space="preserve">. </w:t>
       </w:r>
     </w:p>
     <w:p>
@@ -448,15 +1049,47 @@
           <w:sz w:val="22"/>
           <w:szCs w:val="22"/>
         </w:rPr>
-        <w:t>s midden jaren twintig een redelijk succesvolle journalist en uitgever van een lokale krant in Oklahoma</w:t>
-      </w:r>
-      <w:r>
-        <w:rPr>
-          <w:rFonts w:ascii="Courier New" w:hAnsi="Courier New" w:cs="Courier New"/>
-          <w:sz w:val="22"/>
-          <w:szCs w:val="22"/>
-        </w:rPr>
-        <w:t>. Hij verkoopt</w:t>
+        <w:t xml:space="preserve">s </w:t>
+      </w:r>
+      <w:r>
+        <w:rPr>
+          <w:rFonts w:ascii="Courier New" w:hAnsi="Courier New" w:cs="Courier New"/>
+          <w:sz w:val="22"/>
+          <w:szCs w:val="22"/>
+        </w:rPr>
+        <w:t>dan een</w:t>
+      </w:r>
+      <w:r>
+        <w:rPr>
+          <w:rFonts w:ascii="Courier New" w:hAnsi="Courier New" w:cs="Courier New"/>
+          <w:sz w:val="22"/>
+          <w:szCs w:val="22"/>
+        </w:rPr>
+        <w:t xml:space="preserve"> succesvolle journalist en uitgever van een lokale krant in Oklahoma</w:t>
+      </w:r>
+      <w:r>
+        <w:rPr>
+          <w:rFonts w:ascii="Courier New" w:hAnsi="Courier New" w:cs="Courier New"/>
+          <w:sz w:val="22"/>
+          <w:szCs w:val="22"/>
+        </w:rPr>
+        <w:t xml:space="preserve">. </w:t>
+      </w:r>
+      <w:r>
+        <w:rPr>
+          <w:rFonts w:ascii="Courier New" w:hAnsi="Courier New" w:cs="Courier New"/>
+          <w:sz w:val="22"/>
+          <w:szCs w:val="22"/>
+        </w:rPr>
+        <w:t>Zijn vader</w:t>
+      </w:r>
+      <w:r>
+        <w:rPr>
+          <w:rFonts w:ascii="Courier New" w:hAnsi="Courier New" w:cs="Courier New"/>
+          <w:sz w:val="22"/>
+          <w:szCs w:val="22"/>
+        </w:rPr>
+        <w:t xml:space="preserve"> verkoopt</w:t>
       </w:r>
       <w:r>
         <w:rPr>
@@ -488,7 +1121,15 @@
           <w:sz w:val="22"/>
           <w:szCs w:val="22"/>
         </w:rPr>
-        <w:t>verliest het</w:t>
+        <w:t xml:space="preserve">verliest </w:t>
+      </w:r>
+      <w:r>
+        <w:rPr>
+          <w:rFonts w:ascii="Courier New" w:hAnsi="Courier New" w:cs="Courier New"/>
+          <w:sz w:val="22"/>
+          <w:szCs w:val="22"/>
+        </w:rPr>
+        <w:t>het opgebouwde</w:t>
       </w:r>
       <w:r>
         <w:rPr>
@@ -512,7 +1153,23 @@
           <w:sz w:val="22"/>
           <w:szCs w:val="22"/>
         </w:rPr>
-        <w:t xml:space="preserve"> naar Los Angeles om bij familie van Bellahs moeder in te trekken. De vader verl</w:t>
+        <w:t xml:space="preserve"> naar Los Angeles </w:t>
+      </w:r>
+      <w:r>
+        <w:rPr>
+          <w:rFonts w:ascii="Courier New" w:hAnsi="Courier New" w:cs="Courier New"/>
+          <w:sz w:val="22"/>
+          <w:szCs w:val="22"/>
+        </w:rPr>
+        <w:t>trekken</w:t>
+      </w:r>
+      <w:r>
+        <w:rPr>
+          <w:rFonts w:ascii="Courier New" w:hAnsi="Courier New" w:cs="Courier New"/>
+          <w:sz w:val="22"/>
+          <w:szCs w:val="22"/>
+        </w:rPr>
+        <w:t xml:space="preserve"> bij familie van Bellahs moeder in. De vader verl</w:t>
       </w:r>
       <w:r>
         <w:rPr>
@@ -568,7 +1225,23 @@
           <w:sz w:val="22"/>
           <w:szCs w:val="22"/>
         </w:rPr>
-        <w:t xml:space="preserve">. Rober (‘Bob’) groeit </w:t>
+        <w:t>. Rober</w:t>
+      </w:r>
+      <w:r>
+        <w:rPr>
+          <w:rFonts w:ascii="Courier New" w:hAnsi="Courier New" w:cs="Courier New"/>
+          <w:sz w:val="22"/>
+          <w:szCs w:val="22"/>
+        </w:rPr>
+        <w:t>t</w:t>
+      </w:r>
+      <w:r>
+        <w:rPr>
+          <w:rFonts w:ascii="Courier New" w:hAnsi="Courier New" w:cs="Courier New"/>
+          <w:sz w:val="22"/>
+          <w:szCs w:val="22"/>
+        </w:rPr>
+        <w:t xml:space="preserve"> (‘Bob’) groeit </w:t>
       </w:r>
       <w:r>
         <w:rPr>
@@ -584,14 +1257,6 @@
           <w:sz w:val="22"/>
           <w:szCs w:val="22"/>
         </w:rPr>
-        <w:t xml:space="preserve"> onder</w:t>
-      </w:r>
-      <w:r>
-        <w:rPr>
-          <w:rFonts w:ascii="Courier New" w:hAnsi="Courier New" w:cs="Courier New"/>
-          <w:sz w:val="22"/>
-          <w:szCs w:val="22"/>
-        </w:rPr>
         <w:t xml:space="preserve"> </w:t>
       </w:r>
       <w:r>
@@ -600,6 +1265,30 @@
           <w:sz w:val="22"/>
           <w:szCs w:val="22"/>
         </w:rPr>
+        <w:t xml:space="preserve">en </w:t>
+      </w:r>
+      <w:r>
+        <w:rPr>
+          <w:rFonts w:ascii="Courier New" w:hAnsi="Courier New" w:cs="Courier New"/>
+          <w:sz w:val="22"/>
+          <w:szCs w:val="22"/>
+        </w:rPr>
+        <w:t>onder</w:t>
+      </w:r>
+      <w:r>
+        <w:rPr>
+          <w:rFonts w:ascii="Courier New" w:hAnsi="Courier New" w:cs="Courier New"/>
+          <w:sz w:val="22"/>
+          <w:szCs w:val="22"/>
+        </w:rPr>
+        <w:t xml:space="preserve"> </w:t>
+      </w:r>
+      <w:r>
+        <w:rPr>
+          <w:rFonts w:ascii="Courier New" w:hAnsi="Courier New" w:cs="Courier New"/>
+          <w:sz w:val="22"/>
+          <w:szCs w:val="22"/>
+        </w:rPr>
         <w:t xml:space="preserve">moeilijke </w:t>
       </w:r>
       <w:r>
@@ -648,7 +1337,23 @@
           <w:sz w:val="22"/>
           <w:szCs w:val="22"/>
         </w:rPr>
-        <w:t xml:space="preserve"> maar moet direct diensplicht vervullen</w:t>
+        <w:t xml:space="preserve"> maar moet </w:t>
+      </w:r>
+      <w:r>
+        <w:rPr>
+          <w:rFonts w:ascii="Courier New" w:hAnsi="Courier New" w:cs="Courier New"/>
+          <w:sz w:val="22"/>
+          <w:szCs w:val="22"/>
+        </w:rPr>
+        <w:t xml:space="preserve">dan </w:t>
+      </w:r>
+      <w:r>
+        <w:rPr>
+          <w:rFonts w:ascii="Courier New" w:hAnsi="Courier New" w:cs="Courier New"/>
+          <w:sz w:val="22"/>
+          <w:szCs w:val="22"/>
+        </w:rPr>
+        <w:t>direct diensplicht vervullen</w:t>
       </w:r>
       <w:r>
         <w:rPr>
@@ -728,7 +1433,7 @@
           <w:sz w:val="22"/>
           <w:szCs w:val="22"/>
         </w:rPr>
-        <w:t>en worddt lid</w:t>
+        <w:t>en wordt lid</w:t>
       </w:r>
       <w:r>
         <w:rPr>
@@ -776,7 +1481,6 @@
           <w:sz w:val="22"/>
           <w:szCs w:val="22"/>
         </w:rPr>
-        <w:lastRenderedPageBreak/>
         <w:t>maar ook in</w:t>
       </w:r>
       <w:r>
@@ -801,15 +1505,63 @@
           <w:sz w:val="22"/>
           <w:szCs w:val="22"/>
         </w:rPr>
-        <w:t xml:space="preserve">In deze periode ontmoet hij Talcott Parsons, </w:t>
-      </w:r>
-      <w:r>
-        <w:rPr>
-          <w:rFonts w:ascii="Courier New" w:hAnsi="Courier New" w:cs="Courier New"/>
-          <w:sz w:val="22"/>
-          <w:szCs w:val="22"/>
-        </w:rPr>
-        <w:t>die zijn grote leermeester wordt en zijn vrouw Melanie.</w:t>
+        <w:t>In de</w:t>
+      </w:r>
+      <w:r>
+        <w:rPr>
+          <w:rFonts w:ascii="Courier New" w:hAnsi="Courier New" w:cs="Courier New"/>
+          <w:sz w:val="22"/>
+          <w:szCs w:val="22"/>
+        </w:rPr>
+        <w:t xml:space="preserve"> jaren vlak na de Tweede Wereldoorlog</w:t>
+      </w:r>
+      <w:r>
+        <w:rPr>
+          <w:rFonts w:ascii="Courier New" w:hAnsi="Courier New" w:cs="Courier New"/>
+          <w:sz w:val="22"/>
+          <w:szCs w:val="22"/>
+        </w:rPr>
+        <w:t xml:space="preserve"> ontmoet hij Talcott Parsons, </w:t>
+      </w:r>
+      <w:r>
+        <w:rPr>
+          <w:rFonts w:ascii="Courier New" w:hAnsi="Courier New" w:cs="Courier New"/>
+          <w:sz w:val="22"/>
+          <w:szCs w:val="22"/>
+        </w:rPr>
+        <w:t>die zijn grote leermeester wordt</w:t>
+      </w:r>
+      <w:r>
+        <w:rPr>
+          <w:rFonts w:ascii="Courier New" w:hAnsi="Courier New" w:cs="Courier New"/>
+          <w:sz w:val="22"/>
+          <w:szCs w:val="22"/>
+        </w:rPr>
+        <w:t>,</w:t>
+      </w:r>
+      <w:r>
+        <w:rPr>
+          <w:rFonts w:ascii="Courier New" w:hAnsi="Courier New" w:cs="Courier New"/>
+          <w:sz w:val="22"/>
+          <w:szCs w:val="22"/>
+        </w:rPr>
+        <w:t xml:space="preserve"> en zijn vrouw Melanie</w:t>
+      </w:r>
+      <w:r>
+        <w:rPr>
+          <w:rFonts w:ascii="Courier New" w:hAnsi="Courier New" w:cs="Courier New"/>
+          <w:sz w:val="22"/>
+          <w:szCs w:val="22"/>
+        </w:rPr>
+        <w:t xml:space="preserve"> Hymann</w:t>
+      </w:r>
+      <w:r>
+        <w:rPr>
+          <w:rFonts w:ascii="Courier New" w:hAnsi="Courier New" w:cs="Courier New"/>
+          <w:sz w:val="22"/>
+          <w:szCs w:val="22"/>
+        </w:rPr>
+        <w:t>.</w:t>
       </w:r>
     </w:p>
     <w:p>
@@ -884,7 +1636,15 @@
           <w:sz w:val="22"/>
           <w:szCs w:val="22"/>
         </w:rPr>
-        <w:t xml:space="preserve">Zijn </w:t>
+        <w:t>Hij werkt aan zijn</w:t>
+      </w:r>
+      <w:r>
+        <w:rPr>
+          <w:rFonts w:ascii="Courier New" w:hAnsi="Courier New" w:cs="Courier New"/>
+          <w:sz w:val="22"/>
+          <w:szCs w:val="22"/>
+        </w:rPr>
+        <w:t xml:space="preserve"> </w:t>
       </w:r>
       <w:r>
         <w:rPr>
@@ -918,23 +1678,15 @@
           <w:sz w:val="22"/>
           <w:szCs w:val="22"/>
         </w:rPr>
-        <w:t xml:space="preserve"> (later gepubliceerd in 1957) </w:t>
-      </w:r>
-      <w:r>
-        <w:rPr>
-          <w:rFonts w:ascii="Courier New" w:hAnsi="Courier New" w:cs="Courier New"/>
-          <w:sz w:val="22"/>
-          <w:szCs w:val="22"/>
-        </w:rPr>
-        <w:t xml:space="preserve">krijgt </w:t>
-      </w:r>
-      <w:r>
-        <w:rPr>
-          <w:rFonts w:ascii="Courier New" w:hAnsi="Courier New" w:cs="Courier New"/>
-          <w:sz w:val="22"/>
-          <w:szCs w:val="22"/>
-        </w:rPr>
-        <w:t xml:space="preserve">gestalte. </w:t>
+        <w:t xml:space="preserve"> </w:t>
+      </w:r>
+      <w:r>
+        <w:rPr>
+          <w:rFonts w:ascii="Courier New" w:hAnsi="Courier New" w:cs="Courier New"/>
+          <w:sz w:val="22"/>
+          <w:szCs w:val="22"/>
+        </w:rPr>
+        <w:t xml:space="preserve">(later gepubliceerd in 1957). </w:t>
       </w:r>
       <w:r>
         <w:rPr>
@@ -958,15 +1710,63 @@
           <w:sz w:val="22"/>
           <w:szCs w:val="22"/>
         </w:rPr>
-        <w:t xml:space="preserve">maakt het hem niet makkelijk omdat </w:t>
-      </w:r>
-      <w:r>
-        <w:rPr>
-          <w:rFonts w:ascii="Courier New" w:hAnsi="Courier New" w:cs="Courier New"/>
-          <w:sz w:val="22"/>
-          <w:szCs w:val="22"/>
-        </w:rPr>
-        <w:t xml:space="preserve">een onderzoeksreis naar Japan werd geweigerd. Het McCarthyisme en het problematische binnenlandse politieke klimaat in de VS </w:t>
+        <w:t xml:space="preserve">maakt het hem niet makkelijk </w:t>
+      </w:r>
+      <w:r>
+        <w:rPr>
+          <w:rFonts w:ascii="Courier New" w:hAnsi="Courier New" w:cs="Courier New"/>
+          <w:sz w:val="22"/>
+          <w:szCs w:val="22"/>
+        </w:rPr>
+        <w:t>en</w:t>
+      </w:r>
+      <w:r>
+        <w:rPr>
+          <w:rFonts w:ascii="Courier New" w:hAnsi="Courier New" w:cs="Courier New"/>
+          <w:sz w:val="22"/>
+          <w:szCs w:val="22"/>
+        </w:rPr>
+        <w:t xml:space="preserve"> </w:t>
+      </w:r>
+      <w:r>
+        <w:rPr>
+          <w:rFonts w:ascii="Courier New" w:hAnsi="Courier New" w:cs="Courier New"/>
+          <w:sz w:val="22"/>
+          <w:szCs w:val="22"/>
+        </w:rPr>
+        <w:t>een onderzoeksreis naar Japan w</w:t>
+      </w:r>
+      <w:r>
+        <w:rPr>
+          <w:rFonts w:ascii="Courier New" w:hAnsi="Courier New" w:cs="Courier New"/>
+          <w:sz w:val="22"/>
+          <w:szCs w:val="22"/>
+        </w:rPr>
+        <w:t>ordt</w:t>
+      </w:r>
+      <w:r>
+        <w:rPr>
+          <w:rFonts w:ascii="Courier New" w:hAnsi="Courier New" w:cs="Courier New"/>
+          <w:sz w:val="22"/>
+          <w:szCs w:val="22"/>
+        </w:rPr>
+        <w:t xml:space="preserve"> </w:t>
+      </w:r>
+      <w:r>
+        <w:rPr>
+          <w:rFonts w:ascii="Courier New" w:hAnsi="Courier New" w:cs="Courier New"/>
+          <w:sz w:val="22"/>
+          <w:szCs w:val="22"/>
+        </w:rPr>
+        <w:t>hem onmogelijk gemaakt</w:t>
+      </w:r>
+      <w:r>
+        <w:rPr>
+          <w:rFonts w:ascii="Courier New" w:hAnsi="Courier New" w:cs="Courier New"/>
+          <w:sz w:val="22"/>
+          <w:szCs w:val="22"/>
+        </w:rPr>
+        <w:t xml:space="preserve">. Het McCarthyisme en het problematische binnenlandse politieke klimaat in de VS </w:t>
       </w:r>
       <w:r>
         <w:rPr>
@@ -1030,7 +1830,23 @@
           <w:sz w:val="22"/>
           <w:szCs w:val="22"/>
         </w:rPr>
-        <w:t xml:space="preserve"> hij naar de McGill University in Montreal om te ontsnappen aan politieke druk en verdere ondervragingen door de FBI. </w:t>
+        <w:t xml:space="preserve"> hij naar de McGill University in Montreal om aan politieke druk en verdere ondervragingen door de FBI</w:t>
+      </w:r>
+      <w:r>
+        <w:rPr>
+          <w:rFonts w:ascii="Courier New" w:hAnsi="Courier New" w:cs="Courier New"/>
+          <w:sz w:val="22"/>
+          <w:szCs w:val="22"/>
+        </w:rPr>
+        <w:t xml:space="preserve"> te ontsnappen</w:t>
+      </w:r>
+      <w:r>
+        <w:rPr>
+          <w:rFonts w:ascii="Courier New" w:hAnsi="Courier New" w:cs="Courier New"/>
+          <w:sz w:val="22"/>
+          <w:szCs w:val="22"/>
+        </w:rPr>
+        <w:t xml:space="preserve">. </w:t>
       </w:r>
       <w:r>
         <w:rPr>
@@ -1118,31 +1934,39 @@
           <w:sz w:val="22"/>
           <w:szCs w:val="22"/>
         </w:rPr>
-        <w:t>w</w:t>
-      </w:r>
-      <w:r>
-        <w:rPr>
-          <w:rFonts w:ascii="Courier New" w:hAnsi="Courier New" w:cs="Courier New"/>
-          <w:sz w:val="22"/>
-          <w:szCs w:val="22"/>
-        </w:rPr>
-        <w:t>ordt</w:t>
-      </w:r>
-      <w:r>
-        <w:rPr>
-          <w:rFonts w:ascii="Courier New" w:hAnsi="Courier New" w:cs="Courier New"/>
-          <w:sz w:val="22"/>
-          <w:szCs w:val="22"/>
-        </w:rPr>
-        <w:t xml:space="preserve"> </w:t>
-      </w:r>
-      <w:r>
-        <w:rPr>
-          <w:rFonts w:ascii="Courier New" w:hAnsi="Courier New" w:cs="Courier New"/>
-          <w:sz w:val="22"/>
-          <w:szCs w:val="22"/>
-        </w:rPr>
-        <w:t>sterk beïnvloed door Parsons en diens AGIL-schema</w:t>
+        <w:t>laat de sterke invloed van</w:t>
+      </w:r>
+      <w:r>
+        <w:rPr>
+          <w:rFonts w:ascii="Courier New" w:hAnsi="Courier New" w:cs="Courier New"/>
+          <w:sz w:val="22"/>
+          <w:szCs w:val="22"/>
+        </w:rPr>
+        <w:t xml:space="preserve"> Parsons en </w:t>
+      </w:r>
+      <w:r>
+        <w:rPr>
+          <w:rFonts w:ascii="Courier New" w:hAnsi="Courier New" w:cs="Courier New"/>
+          <w:sz w:val="22"/>
+          <w:szCs w:val="22"/>
+        </w:rPr>
+        <w:t>zijn</w:t>
+      </w:r>
+      <w:r>
+        <w:rPr>
+          <w:rFonts w:ascii="Courier New" w:hAnsi="Courier New" w:cs="Courier New"/>
+          <w:sz w:val="22"/>
+          <w:szCs w:val="22"/>
+        </w:rPr>
+        <w:t xml:space="preserve"> AGIL-schema</w:t>
+      </w:r>
+      <w:r>
+        <w:rPr>
+          <w:rFonts w:ascii="Courier New" w:hAnsi="Courier New" w:cs="Courier New"/>
+          <w:sz w:val="22"/>
+          <w:szCs w:val="22"/>
+        </w:rPr>
+        <w:t xml:space="preserve"> zien</w:t>
       </w:r>
       <w:r>
         <w:rPr>
@@ -1158,7 +1982,15 @@
           <w:sz w:val="22"/>
           <w:szCs w:val="22"/>
         </w:rPr>
-        <w:t>een systematische weergave van maatschappelijke functies die fundamenteel zijn voor het in stand houden van het sociale leven)</w:t>
+        <w:t xml:space="preserve">dat het beste begrepen kan worden als </w:t>
+      </w:r>
+      <w:r>
+        <w:rPr>
+          <w:rFonts w:ascii="Courier New" w:hAnsi="Courier New" w:cs="Courier New"/>
+          <w:sz w:val="22"/>
+          <w:szCs w:val="22"/>
+        </w:rPr>
+        <w:t>een systematische weergave van maatschappelijke functies die fundamenteel zijn voor het in stand houden van het sociale leven</w:t>
       </w:r>
       <w:r>
         <w:rPr>
@@ -1190,7 +2022,39 @@
           <w:sz w:val="22"/>
           <w:szCs w:val="22"/>
         </w:rPr>
-        <w:t>, een denker die een aanzienlijke invloed zou hebben op zijn eigen begrip van religie.</w:t>
+        <w:t xml:space="preserve">, een denker die een aanzienlijke invloed </w:t>
+      </w:r>
+      <w:r>
+        <w:rPr>
+          <w:rFonts w:ascii="Courier New" w:hAnsi="Courier New" w:cs="Courier New"/>
+          <w:sz w:val="22"/>
+          <w:szCs w:val="22"/>
+        </w:rPr>
+        <w:t xml:space="preserve">heeft </w:t>
+      </w:r>
+      <w:r>
+        <w:rPr>
+          <w:rFonts w:ascii="Courier New" w:hAnsi="Courier New" w:cs="Courier New"/>
+          <w:sz w:val="22"/>
+          <w:szCs w:val="22"/>
+        </w:rPr>
+        <w:t xml:space="preserve">op zijn </w:t>
+      </w:r>
+      <w:r>
+        <w:rPr>
+          <w:rFonts w:ascii="Courier New" w:hAnsi="Courier New" w:cs="Courier New"/>
+          <w:sz w:val="22"/>
+          <w:szCs w:val="22"/>
+        </w:rPr>
+        <w:t>denken over</w:t>
+      </w:r>
+      <w:r>
+        <w:rPr>
+          <w:rFonts w:ascii="Courier New" w:hAnsi="Courier New" w:cs="Courier New"/>
+          <w:sz w:val="22"/>
+          <w:szCs w:val="22"/>
+        </w:rPr>
+        <w:t xml:space="preserve"> religie.</w:t>
       </w:r>
     </w:p>
     <w:p>
@@ -1249,7 +2113,16 @@
           <w:sz w:val="22"/>
           <w:szCs w:val="22"/>
         </w:rPr>
-        <w:t>vast aan de autonome rol van cultuur en religie. Vanaf het begin van de jaren zestig raakt Bellah steeds meer geïnteresseerd in de eigenaardigheden van de Amerikaanse cultuur en democratie en bereid</w:t>
+        <w:t xml:space="preserve">vast aan de autonome rol van </w:t>
+      </w:r>
+      <w:r>
+        <w:rPr>
+          <w:rFonts w:ascii="Courier New" w:hAnsi="Courier New" w:cs="Courier New"/>
+          <w:sz w:val="22"/>
+          <w:szCs w:val="22"/>
+        </w:rPr>
+        <w:lastRenderedPageBreak/>
+        <w:t>cultuur en religie. Vanaf het begin van de jaren zestig raakt Bellah steeds meer geïnteresseerd in de eigenaardigheden van de Amerikaanse cultuur en democratie en bereid</w:t>
       </w:r>
       <w:r>
         <w:rPr>
@@ -1291,7 +2164,15 @@
           <w:sz w:val="22"/>
           <w:szCs w:val="22"/>
         </w:rPr>
-        <w:t> (1967). Hoewel hij een jaar eerder tot Associate Professor aan Harvard was benoemd, verl</w:t>
+        <w:t xml:space="preserve"> </w:t>
+      </w:r>
+      <w:r>
+        <w:rPr>
+          <w:rFonts w:ascii="Courier New" w:hAnsi="Courier New" w:cs="Courier New"/>
+          <w:sz w:val="22"/>
+          <w:szCs w:val="22"/>
+        </w:rPr>
+        <w:t>(1967). Hoewel hij een jaar eerder tot Associate Professor aan Harvard was benoemd, verl</w:t>
       </w:r>
       <w:r>
         <w:rPr>
@@ -1315,6 +2196,38 @@
           <w:sz w:val="22"/>
           <w:szCs w:val="22"/>
         </w:rPr>
+        <w:t xml:space="preserve"> </w:t>
+      </w:r>
+      <w:r>
+        <w:rPr>
+          <w:rFonts w:ascii="Courier New" w:hAnsi="Courier New" w:cs="Courier New"/>
+          <w:sz w:val="22"/>
+          <w:szCs w:val="22"/>
+        </w:rPr>
+        <w:t xml:space="preserve">en </w:t>
+      </w:r>
+      <w:r>
+        <w:rPr>
+          <w:rFonts w:ascii="Courier New" w:hAnsi="Courier New" w:cs="Courier New"/>
+          <w:sz w:val="22"/>
+          <w:szCs w:val="22"/>
+        </w:rPr>
+        <w:t>het wereldje</w:t>
+      </w:r>
+      <w:r>
+        <w:rPr>
+          <w:rFonts w:ascii="Courier New" w:hAnsi="Courier New" w:cs="Courier New"/>
+          <w:sz w:val="22"/>
+          <w:szCs w:val="22"/>
+        </w:rPr>
+        <w:t xml:space="preserve"> van Parsons</w:t>
+      </w:r>
+      <w:r>
+        <w:rPr>
+          <w:rFonts w:ascii="Courier New" w:hAnsi="Courier New" w:cs="Courier New"/>
+          <w:sz w:val="22"/>
+          <w:szCs w:val="22"/>
+        </w:rPr>
         <w:t xml:space="preserve">, </w:t>
       </w:r>
       <w:r>
@@ -1323,39 +2236,55 @@
           <w:sz w:val="22"/>
           <w:szCs w:val="22"/>
         </w:rPr>
-        <w:t>en daarmee het intellectuele universum van Parsons</w:t>
-      </w:r>
-      <w:r>
-        <w:rPr>
-          <w:rFonts w:ascii="Courier New" w:hAnsi="Courier New" w:cs="Courier New"/>
-          <w:sz w:val="22"/>
-          <w:szCs w:val="22"/>
-        </w:rPr>
-        <w:t xml:space="preserve">, </w:t>
-      </w:r>
-      <w:r>
-        <w:rPr>
-          <w:rFonts w:ascii="Courier New" w:hAnsi="Courier New" w:cs="Courier New"/>
-          <w:sz w:val="22"/>
-          <w:szCs w:val="22"/>
-        </w:rPr>
-        <w:t xml:space="preserve">om </w:t>
-      </w:r>
-      <w:r>
-        <w:rPr>
-          <w:rFonts w:ascii="Courier New" w:hAnsi="Courier New" w:cs="Courier New"/>
-          <w:sz w:val="22"/>
-          <w:szCs w:val="22"/>
-        </w:rPr>
-        <w:t>te gaan werken aan</w:t>
-      </w:r>
-      <w:r>
-        <w:rPr>
-          <w:rFonts w:ascii="Courier New" w:hAnsi="Courier New" w:cs="Courier New"/>
-          <w:sz w:val="22"/>
-          <w:szCs w:val="22"/>
-        </w:rPr>
-        <w:t xml:space="preserve"> de sociologie-afdeling van Berkeley, waar hij tot het einde van zijn leven zou blijven.</w:t>
+        <w:t>om op eigen benen te komen staan. Hij gaat</w:t>
+      </w:r>
+      <w:r>
+        <w:rPr>
+          <w:rFonts w:ascii="Courier New" w:hAnsi="Courier New" w:cs="Courier New"/>
+          <w:sz w:val="22"/>
+          <w:szCs w:val="22"/>
+        </w:rPr>
+        <w:t xml:space="preserve"> werken aan</w:t>
+      </w:r>
+      <w:r>
+        <w:rPr>
+          <w:rFonts w:ascii="Courier New" w:hAnsi="Courier New" w:cs="Courier New"/>
+          <w:sz w:val="22"/>
+          <w:szCs w:val="22"/>
+        </w:rPr>
+        <w:t xml:space="preserve"> de sociologie-afdeling van Berkeley</w:t>
+      </w:r>
+      <w:r>
+        <w:rPr>
+          <w:rFonts w:ascii="Courier New" w:hAnsi="Courier New" w:cs="Courier New"/>
+          <w:sz w:val="22"/>
+          <w:szCs w:val="22"/>
+        </w:rPr>
+        <w:t xml:space="preserve"> en dat doet</w:t>
+      </w:r>
+      <w:r>
+        <w:rPr>
+          <w:rFonts w:ascii="Courier New" w:hAnsi="Courier New" w:cs="Courier New"/>
+          <w:sz w:val="22"/>
+          <w:szCs w:val="22"/>
+        </w:rPr>
+        <w:t xml:space="preserve"> hij tot </w:t>
+      </w:r>
+      <w:r>
+        <w:rPr>
+          <w:rFonts w:ascii="Courier New" w:hAnsi="Courier New" w:cs="Courier New"/>
+          <w:sz w:val="22"/>
+          <w:szCs w:val="22"/>
+        </w:rPr>
+        <w:t xml:space="preserve">aan </w:t>
+      </w:r>
+      <w:r>
+        <w:rPr>
+          <w:rFonts w:ascii="Courier New" w:hAnsi="Courier New" w:cs="Courier New"/>
+          <w:sz w:val="22"/>
+          <w:szCs w:val="22"/>
+        </w:rPr>
+        <w:t>het einde van zijn leven.</w:t>
       </w:r>
       <w:r>
         <w:rPr>
@@ -1419,31 +2348,15 @@
           <w:sz w:val="22"/>
           <w:szCs w:val="22"/>
         </w:rPr>
-        <w:t>eze omgeving</w:t>
-      </w:r>
-      <w:r>
-        <w:rPr>
-          <w:rFonts w:ascii="Courier New" w:hAnsi="Courier New" w:cs="Courier New"/>
-          <w:sz w:val="22"/>
-          <w:szCs w:val="22"/>
-        </w:rPr>
-        <w:t xml:space="preserve"> worst in deze</w:t>
-      </w:r>
-      <w:r>
-        <w:rPr>
-          <w:rFonts w:ascii="Courier New" w:hAnsi="Courier New" w:cs="Courier New"/>
-          <w:sz w:val="22"/>
-          <w:szCs w:val="22"/>
-        </w:rPr>
-        <w:t xml:space="preserve"> tijd sterk beïnvloed door de studentenbeweging</w:t>
-      </w:r>
-      <w:r>
-        <w:rPr>
-          <w:rFonts w:ascii="Courier New" w:hAnsi="Courier New" w:cs="Courier New"/>
-          <w:sz w:val="22"/>
-          <w:szCs w:val="22"/>
-        </w:rPr>
-        <w:t xml:space="preserve"> waarin hij zijn eigen positie</w:t>
+        <w:t>aar heeft hij te maken met de</w:t>
+      </w:r>
+      <w:r>
+        <w:rPr>
+          <w:rFonts w:ascii="Courier New" w:hAnsi="Courier New" w:cs="Courier New"/>
+          <w:sz w:val="22"/>
+          <w:szCs w:val="22"/>
+        </w:rPr>
+        <w:t xml:space="preserve"> studentenbeweging</w:t>
       </w:r>
       <w:r>
         <w:rPr>
@@ -1459,136 +2372,159 @@
           <w:sz w:val="22"/>
           <w:szCs w:val="22"/>
         </w:rPr>
-        <w:t xml:space="preserve">moest definiëren. Hier moest hij opnieuw nadenken over het </w:t>
-      </w:r>
-      <w:r>
-        <w:rPr>
-          <w:rFonts w:ascii="Courier New" w:hAnsi="Courier New" w:cs="Courier New"/>
-          <w:sz w:val="22"/>
-          <w:szCs w:val="22"/>
-        </w:rPr>
-        <w:t xml:space="preserve">concept van burgerlijke religie, de grenzen van de wetenschap en de scheidslijnen tussen sociale wetenschappen en theologie. Evenzo </w:t>
-      </w:r>
-      <w:r>
-        <w:rPr>
-          <w:rFonts w:ascii="Courier New" w:hAnsi="Courier New" w:cs="Courier New"/>
-          <w:sz w:val="22"/>
-          <w:szCs w:val="22"/>
-        </w:rPr>
-        <w:lastRenderedPageBreak/>
-        <w:t>verzet Bellah zic</w:t>
-      </w:r>
-      <w:r>
-        <w:rPr>
-          <w:rFonts w:ascii="Courier New" w:hAnsi="Courier New" w:cs="Courier New"/>
-          <w:sz w:val="22"/>
-          <w:szCs w:val="22"/>
-        </w:rPr>
-        <w:t>h</w:t>
-      </w:r>
-      <w:r>
-        <w:rPr>
-          <w:rFonts w:ascii="Courier New" w:hAnsi="Courier New" w:cs="Courier New"/>
-          <w:sz w:val="22"/>
-          <w:szCs w:val="22"/>
-        </w:rPr>
-        <w:t xml:space="preserve"> tegen wat hij z</w:t>
-      </w:r>
-      <w:r>
-        <w:rPr>
-          <w:rFonts w:ascii="Courier New" w:hAnsi="Courier New" w:cs="Courier New"/>
-          <w:sz w:val="22"/>
-          <w:szCs w:val="22"/>
-        </w:rPr>
-        <w:t>iet</w:t>
-      </w:r>
-      <w:r>
-        <w:rPr>
-          <w:rFonts w:ascii="Courier New" w:hAnsi="Courier New" w:cs="Courier New"/>
-          <w:sz w:val="22"/>
-          <w:szCs w:val="22"/>
-        </w:rPr>
-        <w:t xml:space="preserve"> als de excessen van de linkse studentenbeweging in Berkeley. Zo tr</w:t>
-      </w:r>
-      <w:r>
-        <w:rPr>
-          <w:rFonts w:ascii="Courier New" w:hAnsi="Courier New" w:cs="Courier New"/>
-          <w:sz w:val="22"/>
-          <w:szCs w:val="22"/>
-        </w:rPr>
-        <w:t>e</w:t>
-      </w:r>
-      <w:r>
-        <w:rPr>
-          <w:rFonts w:ascii="Courier New" w:hAnsi="Courier New" w:cs="Courier New"/>
-          <w:sz w:val="22"/>
-          <w:szCs w:val="22"/>
-        </w:rPr>
-        <w:t>k</w:t>
-      </w:r>
-      <w:r>
-        <w:rPr>
-          <w:rFonts w:ascii="Courier New" w:hAnsi="Courier New" w:cs="Courier New"/>
-          <w:sz w:val="22"/>
-          <w:szCs w:val="22"/>
-        </w:rPr>
-        <w:t>t</w:t>
-      </w:r>
-      <w:r>
-        <w:rPr>
-          <w:rFonts w:ascii="Courier New" w:hAnsi="Courier New" w:cs="Courier New"/>
-          <w:sz w:val="22"/>
-          <w:szCs w:val="22"/>
-        </w:rPr>
-        <w:t xml:space="preserve"> Bellah in 1969 tijdens een symposium in Rome, in aanwezigheid van vooraanstaande godsdienstsociologen, op bijna schandalige wijze de kritiek van zijn collega’s, die in zijn benadering een verraad aan de wetenschap meenden te zien. Bellah l</w:t>
-      </w:r>
-      <w:r>
-        <w:rPr>
-          <w:rFonts w:ascii="Courier New" w:hAnsi="Courier New" w:cs="Courier New"/>
-          <w:sz w:val="22"/>
-          <w:szCs w:val="22"/>
-        </w:rPr>
-        <w:t>aat</w:t>
-      </w:r>
-      <w:r>
-        <w:rPr>
-          <w:rFonts w:ascii="Courier New" w:hAnsi="Courier New" w:cs="Courier New"/>
-          <w:sz w:val="22"/>
-          <w:szCs w:val="22"/>
-        </w:rPr>
-        <w:t xml:space="preserve"> zich hierdoor niet van de wijs brengen</w:t>
-      </w:r>
-      <w:r>
-        <w:rPr>
-          <w:rFonts w:ascii="Courier New" w:hAnsi="Courier New" w:cs="Courier New"/>
-          <w:sz w:val="22"/>
-          <w:szCs w:val="22"/>
-        </w:rPr>
-        <w:t>. N</w:t>
-      </w:r>
-      <w:r>
-        <w:rPr>
-          <w:rFonts w:ascii="Courier New" w:hAnsi="Courier New" w:cs="Courier New"/>
-          <w:sz w:val="22"/>
-          <w:szCs w:val="22"/>
-        </w:rPr>
-        <w:t>ieuwe lezingen van Durkheims godsdienstsociologie versterk</w:t>
-      </w:r>
-      <w:r>
-        <w:rPr>
-          <w:rFonts w:ascii="Courier New" w:hAnsi="Courier New" w:cs="Courier New"/>
-          <w:sz w:val="22"/>
-          <w:szCs w:val="22"/>
-        </w:rPr>
-        <w:t>e</w:t>
-      </w:r>
-      <w:r>
-        <w:rPr>
-          <w:rFonts w:ascii="Courier New" w:hAnsi="Courier New" w:cs="Courier New"/>
-          <w:sz w:val="22"/>
-          <w:szCs w:val="22"/>
-        </w:rPr>
-        <w:t>en zijn nadruk op de autonomie en werkzaamheid van symbolische systemen en leidden tot een positie die hij uiteenzette in zijn boek</w:t>
+        <w:t>en moet</w:t>
+      </w:r>
+      <w:r>
+        <w:rPr>
+          <w:rFonts w:ascii="Courier New" w:hAnsi="Courier New" w:cs="Courier New"/>
+          <w:sz w:val="22"/>
+          <w:szCs w:val="22"/>
+        </w:rPr>
+        <w:t xml:space="preserve"> hij zijn eigen positie definiëren. Hier </w:t>
+      </w:r>
+      <w:r>
+        <w:rPr>
+          <w:rFonts w:ascii="Courier New" w:hAnsi="Courier New" w:cs="Courier New"/>
+          <w:sz w:val="22"/>
+          <w:szCs w:val="22"/>
+        </w:rPr>
+        <w:t>gaat hij nadenken over de betekenis</w:t>
+      </w:r>
+      <w:r>
+        <w:rPr>
+          <w:rFonts w:ascii="Courier New" w:hAnsi="Courier New" w:cs="Courier New"/>
+          <w:sz w:val="22"/>
+          <w:szCs w:val="22"/>
+        </w:rPr>
+        <w:t xml:space="preserve"> van burgerlijke religie, de grenzen van de wetenschap en de scheidslijnen tussen sociale wetenschappen en theologie. </w:t>
+      </w:r>
+      <w:r>
+        <w:rPr>
+          <w:rFonts w:ascii="Courier New" w:hAnsi="Courier New" w:cs="Courier New"/>
+          <w:sz w:val="22"/>
+          <w:szCs w:val="22"/>
+        </w:rPr>
+        <w:t>In Rome moet hij zich verzetten tegen schandalige kritiek van</w:t>
+      </w:r>
+      <w:r>
+        <w:rPr>
+          <w:rFonts w:ascii="Courier New" w:hAnsi="Courier New" w:cs="Courier New"/>
+          <w:sz w:val="22"/>
+          <w:szCs w:val="22"/>
+        </w:rPr>
+        <w:t xml:space="preserve"> vooraanstaande godsdienstsociologen</w:t>
+      </w:r>
+      <w:r>
+        <w:rPr>
+          <w:rFonts w:ascii="Courier New" w:hAnsi="Courier New" w:cs="Courier New"/>
+          <w:sz w:val="22"/>
+          <w:szCs w:val="22"/>
+        </w:rPr>
+        <w:t>. Noch door de radicale studenten als vooraanstaande wetenschappers laat</w:t>
+      </w:r>
+      <w:r>
+        <w:rPr>
+          <w:rFonts w:ascii="Courier New" w:hAnsi="Courier New" w:cs="Courier New"/>
+          <w:sz w:val="22"/>
+          <w:szCs w:val="22"/>
+        </w:rPr>
+        <w:t xml:space="preserve"> Bellah </w:t>
+      </w:r>
+      <w:r>
+        <w:rPr>
+          <w:rFonts w:ascii="Courier New" w:hAnsi="Courier New" w:cs="Courier New"/>
+          <w:sz w:val="22"/>
+          <w:szCs w:val="22"/>
+        </w:rPr>
+        <w:t>zich</w:t>
+      </w:r>
+      <w:r>
+        <w:rPr>
+          <w:rFonts w:ascii="Courier New" w:hAnsi="Courier New" w:cs="Courier New"/>
+          <w:sz w:val="22"/>
+          <w:szCs w:val="22"/>
+        </w:rPr>
+        <w:t xml:space="preserve"> van de wijs brengen</w:t>
+      </w:r>
+      <w:r>
+        <w:rPr>
+          <w:rFonts w:ascii="Courier New" w:hAnsi="Courier New" w:cs="Courier New"/>
+          <w:sz w:val="22"/>
+          <w:szCs w:val="22"/>
+        </w:rPr>
+        <w:t xml:space="preserve">. </w:t>
+      </w:r>
+      <w:r>
+        <w:rPr>
+          <w:rFonts w:ascii="Courier New" w:hAnsi="Courier New" w:cs="Courier New"/>
+          <w:sz w:val="22"/>
+          <w:szCs w:val="22"/>
+        </w:rPr>
+        <w:t>Met zijn</w:t>
+      </w:r>
+      <w:r>
+        <w:rPr>
+          <w:rFonts w:ascii="Courier New" w:hAnsi="Courier New" w:cs="Courier New"/>
+          <w:sz w:val="22"/>
+          <w:szCs w:val="22"/>
+        </w:rPr>
+        <w:t xml:space="preserve"> godsdienstsociologi</w:t>
+      </w:r>
+      <w:r>
+        <w:rPr>
+          <w:rFonts w:ascii="Courier New" w:hAnsi="Courier New" w:cs="Courier New"/>
+          <w:sz w:val="22"/>
+          <w:szCs w:val="22"/>
+        </w:rPr>
+        <w:t>sche studies, onder andere naar het werk van Durkheim,</w:t>
+      </w:r>
+      <w:r>
+        <w:rPr>
+          <w:rFonts w:ascii="Courier New" w:hAnsi="Courier New" w:cs="Courier New"/>
+          <w:sz w:val="22"/>
+          <w:szCs w:val="22"/>
+        </w:rPr>
+        <w:t xml:space="preserve"> </w:t>
+      </w:r>
+      <w:r>
+        <w:rPr>
+          <w:rFonts w:ascii="Courier New" w:hAnsi="Courier New" w:cs="Courier New"/>
+          <w:sz w:val="22"/>
+          <w:szCs w:val="22"/>
+        </w:rPr>
+        <w:t>gaat hij de</w:t>
+      </w:r>
+      <w:r>
+        <w:rPr>
+          <w:rFonts w:ascii="Courier New" w:hAnsi="Courier New" w:cs="Courier New"/>
+          <w:sz w:val="22"/>
+          <w:szCs w:val="22"/>
+        </w:rPr>
+        <w:t xml:space="preserve"> nadruk </w:t>
+      </w:r>
+      <w:r>
+        <w:rPr>
+          <w:rFonts w:ascii="Courier New" w:hAnsi="Courier New" w:cs="Courier New"/>
+          <w:sz w:val="22"/>
+          <w:szCs w:val="22"/>
+        </w:rPr>
+        <w:t xml:space="preserve">leggen </w:t>
+      </w:r>
+      <w:r>
+        <w:rPr>
+          <w:rFonts w:ascii="Courier New" w:hAnsi="Courier New" w:cs="Courier New"/>
+          <w:sz w:val="22"/>
+          <w:szCs w:val="22"/>
+        </w:rPr>
+        <w:t xml:space="preserve">op de autonomie en werkzaamheid van symbolische systemen en </w:t>
+      </w:r>
+      <w:r>
+        <w:rPr>
+          <w:rFonts w:ascii="Courier New" w:hAnsi="Courier New" w:cs="Courier New"/>
+          <w:sz w:val="22"/>
+          <w:szCs w:val="22"/>
+        </w:rPr>
+        <w:t>dat komt terug in een boek als</w:t>
       </w:r>
       <w:r>
         <w:rPr>
@@ -1614,63 +2550,23 @@
           <w:sz w:val="22"/>
           <w:szCs w:val="22"/>
         </w:rPr>
-        <w:t>(1970). Deze positie, vergelijkbaar met die van zijn vriend Clifford Geertz, markeer</w:t>
-      </w:r>
-      <w:r>
-        <w:rPr>
-          <w:rFonts w:ascii="Courier New" w:hAnsi="Courier New" w:cs="Courier New"/>
-          <w:sz w:val="22"/>
-          <w:szCs w:val="22"/>
-        </w:rPr>
-        <w:t>t</w:t>
-      </w:r>
-      <w:r>
-        <w:rPr>
-          <w:rFonts w:ascii="Courier New" w:hAnsi="Courier New" w:cs="Courier New"/>
-          <w:sz w:val="22"/>
-          <w:szCs w:val="22"/>
-        </w:rPr>
-        <w:t xml:space="preserve"> Bellahs toenemende afstand tot Parsons’ functionalistische denkhorizon en leid</w:t>
-      </w:r>
-      <w:r>
-        <w:rPr>
-          <w:rFonts w:ascii="Courier New" w:hAnsi="Courier New" w:cs="Courier New"/>
-          <w:sz w:val="22"/>
-          <w:szCs w:val="22"/>
-        </w:rPr>
-        <w:t>t</w:t>
-      </w:r>
-      <w:r>
-        <w:rPr>
-          <w:rFonts w:ascii="Courier New" w:hAnsi="Courier New" w:cs="Courier New"/>
-          <w:sz w:val="22"/>
-          <w:szCs w:val="22"/>
-        </w:rPr>
-        <w:t xml:space="preserve"> vervolgens tot een persoonlijke verwijdering van zijn voormalige leermeester. Met zo’n theoretische positie k</w:t>
-      </w:r>
-      <w:r>
-        <w:rPr>
-          <w:rFonts w:ascii="Courier New" w:hAnsi="Courier New" w:cs="Courier New"/>
-          <w:sz w:val="22"/>
-          <w:szCs w:val="22"/>
-        </w:rPr>
-        <w:t>a</w:t>
-      </w:r>
-      <w:r>
-        <w:rPr>
-          <w:rFonts w:ascii="Courier New" w:hAnsi="Courier New" w:cs="Courier New"/>
-          <w:sz w:val="22"/>
-          <w:szCs w:val="22"/>
-        </w:rPr>
-        <w:t>n Bellah nauwelijks (en wil hij waarschijnlijk ook niet) echte institutionele macht verwerven, ook al had hij een aantal studenten die later beroemd zouden word</w:t>
-      </w:r>
-      <w:r>
-        <w:rPr>
-          <w:rFonts w:ascii="Courier New" w:hAnsi="Courier New" w:cs="Courier New"/>
-          <w:sz w:val="22"/>
-          <w:szCs w:val="22"/>
-        </w:rPr>
-        <w:t>en.</w:t>
+        <w:t>(1970)</w:t>
+      </w:r>
+      <w:r>
+        <w:rPr>
+          <w:rFonts w:ascii="Courier New" w:hAnsi="Courier New" w:cs="Courier New"/>
+          <w:sz w:val="22"/>
+          <w:szCs w:val="22"/>
+        </w:rPr>
+        <w:t xml:space="preserve"> en neemt zo meer afstand van het functionalistische werk van zijn leermeester Talcott Parsons.</w:t>
+      </w:r>
+      <w:r>
+        <w:rPr>
+          <w:rFonts w:ascii="Courier New" w:hAnsi="Courier New" w:cs="Courier New"/>
+          <w:sz w:val="22"/>
+          <w:szCs w:val="22"/>
+        </w:rPr>
+        <w:t xml:space="preserve"> </w:t>
       </w:r>
     </w:p>
     <w:p>
@@ -1689,95 +2585,55 @@
           <w:sz w:val="22"/>
           <w:szCs w:val="22"/>
         </w:rPr>
-        <w:t xml:space="preserve">De late jaren zestig en vroege jaren zeventig </w:t>
-      </w:r>
-      <w:r>
-        <w:rPr>
-          <w:rFonts w:ascii="Courier New" w:hAnsi="Courier New" w:cs="Courier New"/>
-          <w:sz w:val="22"/>
-          <w:szCs w:val="22"/>
-        </w:rPr>
-        <w:t xml:space="preserve">zijn </w:t>
-      </w:r>
-      <w:r>
-        <w:rPr>
-          <w:rFonts w:ascii="Courier New" w:hAnsi="Courier New" w:cs="Courier New"/>
-          <w:sz w:val="22"/>
-          <w:szCs w:val="22"/>
-        </w:rPr>
-        <w:t>een nieuwe vormende fase in Bellahs werk, temeer daar deze jaren ook w</w:t>
-      </w:r>
-      <w:r>
-        <w:rPr>
-          <w:rFonts w:ascii="Courier New" w:hAnsi="Courier New" w:cs="Courier New"/>
-          <w:sz w:val="22"/>
-          <w:szCs w:val="22"/>
-        </w:rPr>
-        <w:t>o</w:t>
-      </w:r>
-      <w:r>
-        <w:rPr>
-          <w:rFonts w:ascii="Courier New" w:hAnsi="Courier New" w:cs="Courier New"/>
-          <w:sz w:val="22"/>
-          <w:szCs w:val="22"/>
-        </w:rPr>
-        <w:t>rden gekenmerkt door professionele en persoonlijke lotgevallen. Enerzijds misluk</w:t>
-      </w:r>
-      <w:r>
-        <w:rPr>
-          <w:rFonts w:ascii="Courier New" w:hAnsi="Courier New" w:cs="Courier New"/>
-          <w:sz w:val="22"/>
-          <w:szCs w:val="22"/>
-        </w:rPr>
-        <w:t>t</w:t>
-      </w:r>
-      <w:r>
-        <w:rPr>
-          <w:rFonts w:ascii="Courier New" w:hAnsi="Courier New" w:cs="Courier New"/>
-          <w:sz w:val="22"/>
-          <w:szCs w:val="22"/>
-        </w:rPr>
-        <w:t xml:space="preserve"> Bellahs benoeming tot vast lid van het Institute for Advanced Study in Princeton en w</w:t>
-      </w:r>
-      <w:r>
-        <w:rPr>
-          <w:rFonts w:ascii="Courier New" w:hAnsi="Courier New" w:cs="Courier New"/>
-          <w:sz w:val="22"/>
-          <w:szCs w:val="22"/>
-        </w:rPr>
-        <w:t>o</w:t>
-      </w:r>
-      <w:r>
-        <w:rPr>
-          <w:rFonts w:ascii="Courier New" w:hAnsi="Courier New" w:cs="Courier New"/>
-          <w:sz w:val="22"/>
-          <w:szCs w:val="22"/>
-        </w:rPr>
-        <w:t>rd</w:t>
-      </w:r>
-      <w:r>
-        <w:rPr>
-          <w:rFonts w:ascii="Courier New" w:hAnsi="Courier New" w:cs="Courier New"/>
-          <w:sz w:val="22"/>
-          <w:szCs w:val="22"/>
-        </w:rPr>
-        <w:t>t</w:t>
-      </w:r>
-      <w:r>
-        <w:rPr>
-          <w:rFonts w:ascii="Courier New" w:hAnsi="Courier New" w:cs="Courier New"/>
-          <w:sz w:val="22"/>
-          <w:szCs w:val="22"/>
-        </w:rPr>
-        <w:t xml:space="preserve"> deze episode gekenmerkt door een zeer publieke en onaangename ‘moddergooioorlog’ over vermeende onwetenschappelijkheid van zijn werk. Anderzijds pleeg</w:t>
-      </w:r>
-      <w:r>
-        <w:rPr>
-          <w:rFonts w:ascii="Courier New" w:hAnsi="Courier New" w:cs="Courier New"/>
-          <w:sz w:val="22"/>
-          <w:szCs w:val="22"/>
-        </w:rPr>
-        <w:t>t</w:t>
+        <w:t>In d</w:t>
+      </w:r>
+      <w:r>
+        <w:rPr>
+          <w:rFonts w:ascii="Courier New" w:hAnsi="Courier New" w:cs="Courier New"/>
+          <w:sz w:val="22"/>
+          <w:szCs w:val="22"/>
+        </w:rPr>
+        <w:t xml:space="preserve">e late jaren zestig en vroege jaren zeventig </w:t>
+      </w:r>
+      <w:r>
+        <w:rPr>
+          <w:rFonts w:ascii="Courier New" w:hAnsi="Courier New" w:cs="Courier New"/>
+          <w:sz w:val="22"/>
+          <w:szCs w:val="22"/>
+        </w:rPr>
+        <w:t xml:space="preserve">gebeurt er nogal wat in het leven van Robert Bellah. Hij wordt niet benoemd to een </w:t>
+      </w:r>
+      <w:r>
+        <w:rPr>
+          <w:rFonts w:ascii="Courier New" w:hAnsi="Courier New" w:cs="Courier New"/>
+          <w:sz w:val="22"/>
+          <w:szCs w:val="22"/>
+        </w:rPr>
+        <w:t>vast lid van het Institute for Advanced Study in Princeton</w:t>
+      </w:r>
+      <w:r>
+        <w:rPr>
+          <w:rFonts w:ascii="Courier New" w:hAnsi="Courier New" w:cs="Courier New"/>
+          <w:sz w:val="22"/>
+          <w:szCs w:val="22"/>
+        </w:rPr>
+        <w:t>. Dit is een periode van ruzie maken en hem wordt onwetenschappelijkheid verweten</w:t>
+      </w:r>
+      <w:r>
+        <w:rPr>
+          <w:rFonts w:ascii="Courier New" w:hAnsi="Courier New" w:cs="Courier New"/>
+          <w:sz w:val="22"/>
+          <w:szCs w:val="22"/>
+        </w:rPr>
+        <w:t xml:space="preserve">. </w:t>
+      </w:r>
+      <w:r>
+        <w:rPr>
+          <w:rFonts w:ascii="Courier New" w:hAnsi="Courier New" w:cs="Courier New"/>
+          <w:sz w:val="22"/>
+          <w:szCs w:val="22"/>
+        </w:rPr>
+        <w:t>Zijn oudste dochter</w:t>
       </w:r>
       <w:r>
         <w:rPr>
@@ -1801,7 +2657,103 @@
           <w:sz w:val="22"/>
           <w:szCs w:val="22"/>
         </w:rPr>
-        <w:t xml:space="preserve"> vier dochters, in 1973 zelfmoord, terwijl Abby, een andere dochter, in 1976 omk</w:t>
+        <w:t xml:space="preserve"> vier dochters, </w:t>
+      </w:r>
+      <w:r>
+        <w:rPr>
+          <w:rFonts w:ascii="Courier New" w:hAnsi="Courier New" w:cs="Courier New"/>
+          <w:sz w:val="22"/>
+          <w:szCs w:val="22"/>
+        </w:rPr>
+        <w:t>pleegt in</w:t>
+      </w:r>
+      <w:r>
+        <w:rPr>
+          <w:rFonts w:ascii="Courier New" w:hAnsi="Courier New" w:cs="Courier New"/>
+          <w:sz w:val="22"/>
+          <w:szCs w:val="22"/>
+        </w:rPr>
+        <w:t xml:space="preserve"> 1973 zelfmoord</w:t>
+      </w:r>
+      <w:r>
+        <w:rPr>
+          <w:rFonts w:ascii="Courier New" w:hAnsi="Courier New" w:cs="Courier New"/>
+          <w:sz w:val="22"/>
+          <w:szCs w:val="22"/>
+        </w:rPr>
+        <w:t xml:space="preserve"> en een andere dochter,</w:t>
+      </w:r>
+      <w:r>
+        <w:rPr>
+          <w:rFonts w:ascii="Courier New" w:hAnsi="Courier New" w:cs="Courier New"/>
+          <w:sz w:val="22"/>
+          <w:szCs w:val="22"/>
+        </w:rPr>
+        <w:t xml:space="preserve"> Abby, </w:t>
+      </w:r>
+      <w:r>
+        <w:rPr>
+          <w:rFonts w:ascii="Courier New" w:hAnsi="Courier New" w:cs="Courier New"/>
+          <w:sz w:val="22"/>
+          <w:szCs w:val="22"/>
+        </w:rPr>
+        <w:t xml:space="preserve">komt een paar jaar later </w:t>
+      </w:r>
+      <w:r>
+        <w:rPr>
+          <w:rFonts w:ascii="Courier New" w:hAnsi="Courier New" w:cs="Courier New"/>
+          <w:sz w:val="22"/>
+          <w:szCs w:val="22"/>
+        </w:rPr>
+        <w:t>om bij een auto-ongeluk.</w:t>
+      </w:r>
+      <w:r>
+        <w:rPr>
+          <w:rFonts w:ascii="Courier New" w:hAnsi="Courier New" w:cs="Courier New"/>
+          <w:sz w:val="22"/>
+          <w:szCs w:val="22"/>
+        </w:rPr>
+        <w:t xml:space="preserve"> In deze jaren</w:t>
+      </w:r>
+      <w:r>
+        <w:rPr>
+          <w:rFonts w:ascii="Courier New" w:hAnsi="Courier New" w:cs="Courier New"/>
+          <w:sz w:val="22"/>
+          <w:szCs w:val="22"/>
+        </w:rPr>
+        <w:t xml:space="preserve"> </w:t>
+      </w:r>
+      <w:r>
+        <w:rPr>
+          <w:rFonts w:ascii="Courier New" w:hAnsi="Courier New" w:cs="Courier New"/>
+          <w:sz w:val="22"/>
+          <w:szCs w:val="22"/>
+        </w:rPr>
+        <w:t>gaat</w:t>
+      </w:r>
+      <w:r>
+        <w:rPr>
+          <w:rFonts w:ascii="Courier New" w:hAnsi="Courier New" w:cs="Courier New"/>
+          <w:sz w:val="22"/>
+          <w:szCs w:val="22"/>
+        </w:rPr>
+        <w:t xml:space="preserve"> Bellah </w:t>
+      </w:r>
+      <w:r>
+        <w:rPr>
+          <w:rFonts w:ascii="Courier New" w:hAnsi="Courier New" w:cs="Courier New"/>
+          <w:sz w:val="22"/>
+          <w:szCs w:val="22"/>
+        </w:rPr>
+        <w:t>op zoek naar</w:t>
+      </w:r>
+      <w:r>
+        <w:rPr>
+          <w:rFonts w:ascii="Courier New" w:hAnsi="Courier New" w:cs="Courier New"/>
+          <w:sz w:val="22"/>
+          <w:szCs w:val="22"/>
+        </w:rPr>
+        <w:t xml:space="preserve"> homoseksuele ervaringen en k</w:t>
       </w:r>
       <w:r>
         <w:rPr>
@@ -1817,167 +2769,55 @@
           <w:sz w:val="22"/>
           <w:szCs w:val="22"/>
         </w:rPr>
-        <w:t xml:space="preserve"> bij een auto-ongeluk. Deze persoonlijke gebeurtenissen veroorza</w:t>
-      </w:r>
-      <w:r>
-        <w:rPr>
-          <w:rFonts w:ascii="Courier New" w:hAnsi="Courier New" w:cs="Courier New"/>
-          <w:sz w:val="22"/>
-          <w:szCs w:val="22"/>
-        </w:rPr>
-        <w:t>ken</w:t>
-      </w:r>
-      <w:r>
-        <w:rPr>
-          <w:rFonts w:ascii="Courier New" w:hAnsi="Courier New" w:cs="Courier New"/>
-          <w:sz w:val="22"/>
-          <w:szCs w:val="22"/>
-        </w:rPr>
-        <w:t xml:space="preserve"> grote ontwrichting en br</w:t>
-      </w:r>
-      <w:r>
-        <w:rPr>
-          <w:rFonts w:ascii="Courier New" w:hAnsi="Courier New" w:cs="Courier New"/>
-          <w:sz w:val="22"/>
-          <w:szCs w:val="22"/>
-        </w:rPr>
-        <w:t>eng</w:t>
-      </w:r>
-      <w:r>
-        <w:rPr>
-          <w:rFonts w:ascii="Courier New" w:hAnsi="Courier New" w:cs="Courier New"/>
-          <w:sz w:val="22"/>
-          <w:szCs w:val="22"/>
-        </w:rPr>
-        <w:t xml:space="preserve">n eerder verborgen kwesties aan het licht. Zo </w:t>
-      </w:r>
-      <w:r>
-        <w:rPr>
-          <w:rFonts w:ascii="Courier New" w:hAnsi="Courier New" w:cs="Courier New"/>
-          <w:sz w:val="22"/>
-          <w:szCs w:val="22"/>
-        </w:rPr>
-        <w:t>gaat</w:t>
-      </w:r>
-      <w:r>
-        <w:rPr>
-          <w:rFonts w:ascii="Courier New" w:hAnsi="Courier New" w:cs="Courier New"/>
-          <w:sz w:val="22"/>
-          <w:szCs w:val="22"/>
-        </w:rPr>
-        <w:t xml:space="preserve"> Bellah in deze periode </w:t>
-      </w:r>
-      <w:r>
-        <w:rPr>
-          <w:rFonts w:ascii="Courier New" w:hAnsi="Courier New" w:cs="Courier New"/>
-          <w:sz w:val="22"/>
-          <w:szCs w:val="22"/>
-        </w:rPr>
-        <w:t>op zoek naar</w:t>
-      </w:r>
-      <w:r>
-        <w:rPr>
-          <w:rFonts w:ascii="Courier New" w:hAnsi="Courier New" w:cs="Courier New"/>
-          <w:sz w:val="22"/>
-          <w:szCs w:val="22"/>
-        </w:rPr>
-        <w:t xml:space="preserve"> homoseksuele ervaringen en k</w:t>
-      </w:r>
-      <w:r>
-        <w:rPr>
-          <w:rFonts w:ascii="Courier New" w:hAnsi="Courier New" w:cs="Courier New"/>
-          <w:sz w:val="22"/>
-          <w:szCs w:val="22"/>
-        </w:rPr>
-        <w:t>omt</w:t>
-      </w:r>
-      <w:r>
-        <w:rPr>
-          <w:rFonts w:ascii="Courier New" w:hAnsi="Courier New" w:cs="Courier New"/>
-          <w:sz w:val="22"/>
-          <w:szCs w:val="22"/>
-        </w:rPr>
-        <w:t xml:space="preserve"> hij uiteindelijk uit voor zijn homoseksualiteit, al w</w:t>
-      </w:r>
-      <w:r>
-        <w:rPr>
-          <w:rFonts w:ascii="Courier New" w:hAnsi="Courier New" w:cs="Courier New"/>
-          <w:sz w:val="22"/>
-          <w:szCs w:val="22"/>
-        </w:rPr>
-        <w:t>o</w:t>
-      </w:r>
-      <w:r>
-        <w:rPr>
-          <w:rFonts w:ascii="Courier New" w:hAnsi="Courier New" w:cs="Courier New"/>
-          <w:sz w:val="22"/>
-          <w:szCs w:val="22"/>
-        </w:rPr>
-        <w:t>rden de gevolgen enigszins verzacht doordat hij al jaren met zijn vrouw Melanie in een open huwelijk leef</w:t>
-      </w:r>
-      <w:r>
-        <w:rPr>
-          <w:rFonts w:ascii="Courier New" w:hAnsi="Courier New" w:cs="Courier New"/>
-          <w:sz w:val="22"/>
-          <w:szCs w:val="22"/>
-        </w:rPr>
-        <w:t>t</w:t>
-      </w:r>
-      <w:r>
-        <w:rPr>
-          <w:rFonts w:ascii="Courier New" w:hAnsi="Courier New" w:cs="Courier New"/>
-          <w:sz w:val="22"/>
-          <w:szCs w:val="22"/>
-        </w:rPr>
-        <w:t>, wat beide partners in staat stel</w:t>
-      </w:r>
-      <w:r>
-        <w:rPr>
-          <w:rFonts w:ascii="Courier New" w:hAnsi="Courier New" w:cs="Courier New"/>
-          <w:sz w:val="22"/>
-          <w:szCs w:val="22"/>
-        </w:rPr>
-        <w:t>t</w:t>
-      </w:r>
-      <w:r>
-        <w:rPr>
-          <w:rFonts w:ascii="Courier New" w:hAnsi="Courier New" w:cs="Courier New"/>
-          <w:sz w:val="22"/>
-          <w:szCs w:val="22"/>
-        </w:rPr>
-        <w:t xml:space="preserve"> hun seksualiteit te verkennen. In zijn professionele leven beg</w:t>
-      </w:r>
-      <w:r>
-        <w:rPr>
-          <w:rFonts w:ascii="Courier New" w:hAnsi="Courier New" w:cs="Courier New"/>
-          <w:sz w:val="22"/>
-          <w:szCs w:val="22"/>
-        </w:rPr>
-        <w:t>i</w:t>
-      </w:r>
-      <w:r>
-        <w:rPr>
-          <w:rFonts w:ascii="Courier New" w:hAnsi="Courier New" w:cs="Courier New"/>
-          <w:sz w:val="22"/>
-          <w:szCs w:val="22"/>
-        </w:rPr>
-        <w:t>n</w:t>
-      </w:r>
-      <w:r>
-        <w:rPr>
-          <w:rFonts w:ascii="Courier New" w:hAnsi="Courier New" w:cs="Courier New"/>
-          <w:sz w:val="22"/>
-          <w:szCs w:val="22"/>
-        </w:rPr>
-        <w:t>t</w:t>
-      </w:r>
-      <w:r>
-        <w:rPr>
-          <w:rFonts w:ascii="Courier New" w:hAnsi="Courier New" w:cs="Courier New"/>
-          <w:sz w:val="22"/>
-          <w:szCs w:val="22"/>
-        </w:rPr>
-        <w:t xml:space="preserve"> Bellah zich terug te trekken uit American Studies en raakt hij steeds meer geïnteresseerd in nieuwe religieuze bewegingen, waaronder de spirituele stromingen die door de hippiebeweging w</w:t>
+        <w:t xml:space="preserve"> hij uiteindelijk uit voor zijn homoseksualiteit</w:t>
+      </w:r>
+      <w:r>
+        <w:rPr>
+          <w:rFonts w:ascii="Courier New" w:hAnsi="Courier New" w:cs="Courier New"/>
+          <w:sz w:val="22"/>
+          <w:szCs w:val="22"/>
+        </w:rPr>
+        <w:t>. Hij leeft met zijn</w:t>
+      </w:r>
+      <w:r>
+        <w:rPr>
+          <w:rFonts w:ascii="Courier New" w:hAnsi="Courier New" w:cs="Courier New"/>
+          <w:sz w:val="22"/>
+          <w:szCs w:val="22"/>
+        </w:rPr>
+        <w:t xml:space="preserve"> vrouw Melanie in een open huwelijk </w:t>
+      </w:r>
+      <w:r>
+        <w:rPr>
+          <w:rFonts w:ascii="Courier New" w:hAnsi="Courier New" w:cs="Courier New"/>
+          <w:sz w:val="22"/>
+          <w:szCs w:val="22"/>
+        </w:rPr>
+        <w:t>xxx</w:t>
+      </w:r>
+      <w:r>
+        <w:rPr>
+          <w:rFonts w:ascii="Courier New" w:hAnsi="Courier New" w:cs="Courier New"/>
+          <w:sz w:val="22"/>
+          <w:szCs w:val="22"/>
+        </w:rPr>
+        <w:t xml:space="preserve"> </w:t>
+      </w:r>
+      <w:r>
+        <w:rPr>
+          <w:rFonts w:ascii="Courier New" w:hAnsi="Courier New" w:cs="Courier New"/>
+          <w:sz w:val="22"/>
+          <w:szCs w:val="22"/>
+        </w:rPr>
+        <w:t>Professioneel</w:t>
+      </w:r>
+      <w:r>
+        <w:rPr>
+          <w:rFonts w:ascii="Courier New" w:hAnsi="Courier New" w:cs="Courier New"/>
+          <w:sz w:val="22"/>
+          <w:szCs w:val="22"/>
+        </w:rPr>
+        <w:t xml:space="preserve"> raakt hij steeds meer geïnteresseerd in nieuwe religieuze bewegingen, waaronder de spirituele stromingen die door de hippiebeweging w</w:t>
       </w:r>
       <w:r>
         <w:rPr>
@@ -2085,39 +2925,15 @@
           <w:sz w:val="22"/>
           <w:szCs w:val="22"/>
         </w:rPr>
-        <w:t xml:space="preserve"> Bellah aan de voorbereiding van het werk dat zijn beroemdste boek z</w:t>
-      </w:r>
-      <w:r>
-        <w:rPr>
-          <w:rFonts w:ascii="Courier New" w:hAnsi="Courier New" w:cs="Courier New"/>
-          <w:sz w:val="22"/>
-          <w:szCs w:val="22"/>
-        </w:rPr>
-        <w:t>al</w:t>
-      </w:r>
-      <w:r>
-        <w:rPr>
-          <w:rFonts w:ascii="Courier New" w:hAnsi="Courier New" w:cs="Courier New"/>
-          <w:sz w:val="22"/>
-          <w:szCs w:val="22"/>
-        </w:rPr>
-        <w:t xml:space="preserve"> worden, een ‘bestseller’, ook al schr</w:t>
-      </w:r>
-      <w:r>
-        <w:rPr>
-          <w:rFonts w:ascii="Courier New" w:hAnsi="Courier New" w:cs="Courier New"/>
-          <w:sz w:val="22"/>
-          <w:szCs w:val="22"/>
-        </w:rPr>
-        <w:t>ijft</w:t>
-      </w:r>
-      <w:r>
-        <w:rPr>
-          <w:rFonts w:ascii="Courier New" w:hAnsi="Courier New" w:cs="Courier New"/>
-          <w:sz w:val="22"/>
-          <w:szCs w:val="22"/>
-        </w:rPr>
-        <w:t xml:space="preserve"> hij het niet alleen:</w:t>
+        <w:t xml:space="preserve"> Bellah aan </w:t>
+      </w:r>
+      <w:r>
+        <w:rPr>
+          <w:rFonts w:ascii="Courier New" w:hAnsi="Courier New" w:cs="Courier New"/>
+          <w:sz w:val="22"/>
+          <w:szCs w:val="22"/>
+        </w:rPr>
+        <w:t>een boek dat hem bekend zal maken</w:t>
       </w:r>
       <w:r>
         <w:rPr>
@@ -2126,6 +2942,14 @@
           <w:szCs w:val="22"/>
         </w:rPr>
         <w:t xml:space="preserve"> </w:t>
+      </w:r>
+      <w:r>
+        <w:rPr>
+          <w:rFonts w:ascii="Courier New" w:hAnsi="Courier New" w:cs="Courier New"/>
+          <w:sz w:val="22"/>
+          <w:szCs w:val="22"/>
+        </w:rPr>
+        <w:t>(</w:t>
       </w:r>
       <w:r>
         <w:rPr>
@@ -2143,23 +2967,63 @@
           <w:sz w:val="22"/>
           <w:szCs w:val="22"/>
         </w:rPr>
-        <w:t>. Het boek w</w:t>
-      </w:r>
-      <w:r>
-        <w:rPr>
-          <w:rFonts w:ascii="Courier New" w:hAnsi="Courier New" w:cs="Courier New"/>
-          <w:sz w:val="22"/>
-          <w:szCs w:val="22"/>
-        </w:rPr>
-        <w:t>o</w:t>
-      </w:r>
-      <w:r>
-        <w:rPr>
-          <w:rFonts w:ascii="Courier New" w:hAnsi="Courier New" w:cs="Courier New"/>
-          <w:sz w:val="22"/>
-          <w:szCs w:val="22"/>
-        </w:rPr>
-        <w:t>rd</w:t>
+        <w:t>), dat hij met vier anderen schrijft. Habits</w:t>
+      </w:r>
+      <w:r>
+        <w:rPr>
+          <w:rFonts w:ascii="Courier New" w:hAnsi="Courier New" w:cs="Courier New"/>
+          <w:sz w:val="22"/>
+          <w:szCs w:val="22"/>
+        </w:rPr>
+        <w:t xml:space="preserve"> </w:t>
+      </w:r>
+      <w:r>
+        <w:rPr>
+          <w:rFonts w:ascii="Courier New" w:hAnsi="Courier New" w:cs="Courier New"/>
+          <w:sz w:val="22"/>
+          <w:szCs w:val="22"/>
+        </w:rPr>
+        <w:t>wordt geschreven</w:t>
+      </w:r>
+      <w:r>
+        <w:rPr>
+          <w:rFonts w:ascii="Courier New" w:hAnsi="Courier New" w:cs="Courier New"/>
+          <w:sz w:val="22"/>
+          <w:szCs w:val="22"/>
+        </w:rPr>
+        <w:t xml:space="preserve"> in de periode waarin Bellahs voormalige mentor Parsons, met wie hij zich h</w:t>
+      </w:r>
+      <w:r>
+        <w:rPr>
+          <w:rFonts w:ascii="Courier New" w:hAnsi="Courier New" w:cs="Courier New"/>
+          <w:sz w:val="22"/>
+          <w:szCs w:val="22"/>
+        </w:rPr>
+        <w:t>eeft</w:t>
+      </w:r>
+      <w:r>
+        <w:rPr>
+          <w:rFonts w:ascii="Courier New" w:hAnsi="Courier New" w:cs="Courier New"/>
+          <w:sz w:val="22"/>
+          <w:szCs w:val="22"/>
+        </w:rPr>
+        <w:t xml:space="preserve"> verzoend, overl</w:t>
+      </w:r>
+      <w:r>
+        <w:rPr>
+          <w:rFonts w:ascii="Courier New" w:hAnsi="Courier New" w:cs="Courier New"/>
+          <w:sz w:val="22"/>
+          <w:szCs w:val="22"/>
+        </w:rPr>
+        <w:t>ij</w:t>
+      </w:r>
+      <w:r>
+        <w:rPr>
+          <w:rFonts w:ascii="Courier New" w:hAnsi="Courier New" w:cs="Courier New"/>
+          <w:sz w:val="22"/>
+          <w:szCs w:val="22"/>
+        </w:rPr>
+        <w:t>d</w:t>
       </w:r>
       <w:r>
         <w:rPr>
@@ -2175,183 +3039,47 @@
           <w:sz w:val="22"/>
           <w:szCs w:val="22"/>
         </w:rPr>
-        <w:t xml:space="preserve"> geschreven in de periode waarin Bellahs voormalige mentor Parsons, met wie hij zich h</w:t>
-      </w:r>
-      <w:r>
-        <w:rPr>
-          <w:rFonts w:ascii="Courier New" w:hAnsi="Courier New" w:cs="Courier New"/>
-          <w:sz w:val="22"/>
-          <w:szCs w:val="22"/>
-        </w:rPr>
-        <w:t>eeft</w:t>
-      </w:r>
-      <w:r>
-        <w:rPr>
-          <w:rFonts w:ascii="Courier New" w:hAnsi="Courier New" w:cs="Courier New"/>
-          <w:sz w:val="22"/>
-          <w:szCs w:val="22"/>
-        </w:rPr>
-        <w:t xml:space="preserve"> verzoend, overl</w:t>
-      </w:r>
-      <w:r>
-        <w:rPr>
-          <w:rFonts w:ascii="Courier New" w:hAnsi="Courier New" w:cs="Courier New"/>
-          <w:sz w:val="22"/>
-          <w:szCs w:val="22"/>
-        </w:rPr>
-        <w:t>ij</w:t>
-      </w:r>
-      <w:r>
-        <w:rPr>
-          <w:rFonts w:ascii="Courier New" w:hAnsi="Courier New" w:cs="Courier New"/>
-          <w:sz w:val="22"/>
-          <w:szCs w:val="22"/>
-        </w:rPr>
-        <w:t>d</w:t>
-      </w:r>
-      <w:r>
-        <w:rPr>
-          <w:rFonts w:ascii="Courier New" w:hAnsi="Courier New" w:cs="Courier New"/>
-          <w:sz w:val="22"/>
-          <w:szCs w:val="22"/>
-        </w:rPr>
-        <w:t>t</w:t>
-      </w:r>
-      <w:r>
-        <w:rPr>
-          <w:rFonts w:ascii="Courier New" w:hAnsi="Courier New" w:cs="Courier New"/>
-          <w:sz w:val="22"/>
-          <w:szCs w:val="22"/>
-        </w:rPr>
-        <w:t>, en waarin Bellah hoofd w</w:t>
-      </w:r>
-      <w:r>
-        <w:rPr>
-          <w:rFonts w:ascii="Courier New" w:hAnsi="Courier New" w:cs="Courier New"/>
-          <w:sz w:val="22"/>
-          <w:szCs w:val="22"/>
-        </w:rPr>
-        <w:t>ordt</w:t>
-      </w:r>
-      <w:r>
-        <w:rPr>
-          <w:rFonts w:ascii="Courier New" w:hAnsi="Courier New" w:cs="Courier New"/>
-          <w:sz w:val="22"/>
-          <w:szCs w:val="22"/>
-        </w:rPr>
-        <w:t xml:space="preserve"> van de sociologie-afdeling in Berkeley. Daarmee k</w:t>
-      </w:r>
-      <w:r>
-        <w:rPr>
-          <w:rFonts w:ascii="Courier New" w:hAnsi="Courier New" w:cs="Courier New"/>
-          <w:sz w:val="22"/>
-          <w:szCs w:val="22"/>
-        </w:rPr>
-        <w:t>omt</w:t>
-      </w:r>
-      <w:r>
-        <w:rPr>
-          <w:rFonts w:ascii="Courier New" w:hAnsi="Courier New" w:cs="Courier New"/>
-          <w:sz w:val="22"/>
-          <w:szCs w:val="22"/>
-        </w:rPr>
-        <w:t xml:space="preserve"> hij in een positie die enerzijds macht met zich meebr</w:t>
-      </w:r>
-      <w:r>
-        <w:rPr>
-          <w:rFonts w:ascii="Courier New" w:hAnsi="Courier New" w:cs="Courier New"/>
-          <w:sz w:val="22"/>
-          <w:szCs w:val="22"/>
-        </w:rPr>
-        <w:t>engt</w:t>
-      </w:r>
-      <w:r>
-        <w:rPr>
-          <w:rFonts w:ascii="Courier New" w:hAnsi="Courier New" w:cs="Courier New"/>
-          <w:sz w:val="22"/>
-          <w:szCs w:val="22"/>
-        </w:rPr>
-        <w:t xml:space="preserve">, maar hem anderzijds niet ertoe </w:t>
-      </w:r>
-      <w:r>
-        <w:rPr>
-          <w:rFonts w:ascii="Courier New" w:hAnsi="Courier New" w:cs="Courier New"/>
-          <w:sz w:val="22"/>
-          <w:szCs w:val="22"/>
-        </w:rPr>
-        <w:t>aanzet</w:t>
-      </w:r>
-      <w:r>
-        <w:rPr>
-          <w:rFonts w:ascii="Courier New" w:hAnsi="Courier New" w:cs="Courier New"/>
-          <w:sz w:val="22"/>
-          <w:szCs w:val="22"/>
-        </w:rPr>
-        <w:t xml:space="preserve"> overdreven invloed na te streven. Bellah handel</w:t>
-      </w:r>
-      <w:r>
-        <w:rPr>
-          <w:rFonts w:ascii="Courier New" w:hAnsi="Courier New" w:cs="Courier New"/>
-          <w:sz w:val="22"/>
-          <w:szCs w:val="22"/>
-        </w:rPr>
-        <w:t>t</w:t>
-      </w:r>
-      <w:r>
-        <w:rPr>
-          <w:rFonts w:ascii="Courier New" w:hAnsi="Courier New" w:cs="Courier New"/>
-          <w:sz w:val="22"/>
-          <w:szCs w:val="22"/>
-        </w:rPr>
-        <w:t xml:space="preserve"> zeker volgens de principes van een pluralistisch wetenschapsbegrip</w:t>
-      </w:r>
-      <w:r>
-        <w:rPr>
-          <w:rFonts w:ascii="Courier New" w:hAnsi="Courier New" w:cs="Courier New"/>
-          <w:sz w:val="22"/>
-          <w:szCs w:val="22"/>
-        </w:rPr>
-        <w:t>. H</w:t>
-      </w:r>
-      <w:r>
-        <w:rPr>
-          <w:rFonts w:ascii="Courier New" w:hAnsi="Courier New" w:cs="Courier New"/>
-          <w:sz w:val="22"/>
-          <w:szCs w:val="22"/>
-        </w:rPr>
-        <w:t>ij steun</w:t>
-      </w:r>
-      <w:r>
-        <w:rPr>
-          <w:rFonts w:ascii="Courier New" w:hAnsi="Courier New" w:cs="Courier New"/>
-          <w:sz w:val="22"/>
-          <w:szCs w:val="22"/>
-        </w:rPr>
-        <w:t xml:space="preserve">t </w:t>
-      </w:r>
-      <w:r>
-        <w:rPr>
-          <w:rFonts w:ascii="Courier New" w:hAnsi="Courier New" w:cs="Courier New"/>
-          <w:sz w:val="22"/>
-          <w:szCs w:val="22"/>
-        </w:rPr>
-        <w:t>Michael Burawoy zowel als Jürgen Habermas, ook al slaag</w:t>
-      </w:r>
-      <w:r>
-        <w:rPr>
-          <w:rFonts w:ascii="Courier New" w:hAnsi="Courier New" w:cs="Courier New"/>
-          <w:sz w:val="22"/>
-          <w:szCs w:val="22"/>
-        </w:rPr>
-        <w:t>t</w:t>
-      </w:r>
-      <w:r>
-        <w:rPr>
-          <w:rFonts w:ascii="Courier New" w:hAnsi="Courier New" w:cs="Courier New"/>
-          <w:sz w:val="22"/>
-          <w:szCs w:val="22"/>
-        </w:rPr>
-        <w:t xml:space="preserve"> hij er niet in laatstgenoemde naar Berkeley te halen.</w:t>
+        <w:t xml:space="preserve">. </w:t>
+      </w:r>
+      <w:r>
+        <w:rPr>
+          <w:rFonts w:ascii="Courier New" w:hAnsi="Courier New" w:cs="Courier New"/>
+          <w:sz w:val="22"/>
+          <w:szCs w:val="22"/>
+        </w:rPr>
+        <w:t xml:space="preserve">Bellah </w:t>
+      </w:r>
+      <w:r>
+        <w:rPr>
+          <w:rFonts w:ascii="Courier New" w:hAnsi="Courier New" w:cs="Courier New"/>
+          <w:sz w:val="22"/>
+          <w:szCs w:val="22"/>
+        </w:rPr>
+        <w:t xml:space="preserve">wordt </w:t>
+      </w:r>
+      <w:r>
+        <w:rPr>
+          <w:rFonts w:ascii="Courier New" w:hAnsi="Courier New" w:cs="Courier New"/>
+          <w:sz w:val="22"/>
+          <w:szCs w:val="22"/>
+        </w:rPr>
+        <w:t>hoofd van de sociologie-afdeling in Berkeley</w:t>
+      </w:r>
+      <w:r>
+        <w:rPr>
+          <w:rFonts w:ascii="Courier New" w:hAnsi="Courier New" w:cs="Courier New"/>
+          <w:sz w:val="22"/>
+          <w:szCs w:val="22"/>
+        </w:rPr>
+        <w:t xml:space="preserve"> en kan daarbij met hele verschillende mensen omgaan</w:t>
+      </w:r>
+      <w:r>
+        <w:rPr>
+          <w:rFonts w:ascii="Courier New" w:hAnsi="Courier New" w:cs="Courier New"/>
+          <w:sz w:val="22"/>
+          <w:szCs w:val="22"/>
+        </w:rPr>
+        <w:t>.</w:t>
       </w:r>
       <w:r>
         <w:rPr>
@@ -2498,6 +3226,408 @@
           <w:szCs w:val="22"/>
         </w:rPr>
         <w:t xml:space="preserve"> even teleurgesteld in president Jimmy Carter als – veel later – in Bill Clinton en diens beleid, waarbij Bellahs geschriften een toenemend pessimisme laten zien ten aanzien van de toekomst van de Amerikaanse politiek en samenleving.</w:t>
+      </w:r>
+      <w:r>
+        <w:rPr>
+          <w:rFonts w:ascii="Courier New" w:hAnsi="Courier New" w:cs="Courier New"/>
+          <w:sz w:val="22"/>
+          <w:szCs w:val="22"/>
+        </w:rPr>
+        <w:t xml:space="preserve"> In deze jaren </w:t>
+      </w:r>
+      <w:r>
+        <w:rPr>
+          <w:rFonts w:ascii="Courier New" w:hAnsi="Courier New" w:cs="Courier New"/>
+          <w:sz w:val="22"/>
+          <w:szCs w:val="22"/>
+        </w:rPr>
+        <w:t>w</w:t>
+      </w:r>
+      <w:r>
+        <w:rPr>
+          <w:rFonts w:ascii="Courier New" w:hAnsi="Courier New" w:cs="Courier New"/>
+          <w:sz w:val="22"/>
+          <w:szCs w:val="22"/>
+        </w:rPr>
+        <w:t>o</w:t>
+      </w:r>
+      <w:r>
+        <w:rPr>
+          <w:rFonts w:ascii="Courier New" w:hAnsi="Courier New" w:cs="Courier New"/>
+          <w:sz w:val="22"/>
+          <w:szCs w:val="22"/>
+        </w:rPr>
+        <w:t>rd</w:t>
+      </w:r>
+      <w:r>
+        <w:rPr>
+          <w:rFonts w:ascii="Courier New" w:hAnsi="Courier New" w:cs="Courier New"/>
+          <w:sz w:val="22"/>
+          <w:szCs w:val="22"/>
+        </w:rPr>
+        <w:t>t</w:t>
+      </w:r>
+      <w:r>
+        <w:rPr>
+          <w:rFonts w:ascii="Courier New" w:hAnsi="Courier New" w:cs="Courier New"/>
+          <w:sz w:val="22"/>
+          <w:szCs w:val="22"/>
+        </w:rPr>
+        <w:t xml:space="preserve"> Bellah sterk </w:t>
+      </w:r>
+      <w:r>
+        <w:rPr>
+          <w:rFonts w:ascii="Courier New" w:hAnsi="Courier New" w:cs="Courier New"/>
+          <w:sz w:val="22"/>
+          <w:szCs w:val="22"/>
+        </w:rPr>
+        <w:t>geïnsprieerd</w:t>
+      </w:r>
+      <w:r>
+        <w:rPr>
+          <w:rFonts w:ascii="Courier New" w:hAnsi="Courier New" w:cs="Courier New"/>
+          <w:sz w:val="22"/>
+          <w:szCs w:val="22"/>
+        </w:rPr>
+        <w:t xml:space="preserve"> door aristotelisch denkers als Alasdair MacIntyre</w:t>
+      </w:r>
+      <w:r>
+        <w:rPr>
+          <w:rFonts w:ascii="Courier New" w:hAnsi="Courier New" w:cs="Courier New"/>
+          <w:sz w:val="22"/>
+          <w:szCs w:val="22"/>
+        </w:rPr>
+        <w:t xml:space="preserve"> en </w:t>
+      </w:r>
+      <w:r>
+        <w:rPr>
+          <w:rFonts w:ascii="Courier New" w:hAnsi="Courier New" w:cs="Courier New"/>
+          <w:sz w:val="22"/>
+          <w:szCs w:val="22"/>
+        </w:rPr>
+        <w:t>Charles Taylor en w</w:t>
+      </w:r>
+      <w:r>
+        <w:rPr>
+          <w:rFonts w:ascii="Courier New" w:hAnsi="Courier New" w:cs="Courier New"/>
+          <w:sz w:val="22"/>
+          <w:szCs w:val="22"/>
+        </w:rPr>
+        <w:t>ordt</w:t>
+      </w:r>
+      <w:r>
+        <w:rPr>
+          <w:rFonts w:ascii="Courier New" w:hAnsi="Courier New" w:cs="Courier New"/>
+          <w:sz w:val="22"/>
+          <w:szCs w:val="22"/>
+        </w:rPr>
+        <w:t xml:space="preserve"> hij zich steeds meer bewust van het belang van republikeinse (en bijbelse) ideeën en idealen. Onder invloed van deze denkers verw</w:t>
+      </w:r>
+      <w:r>
+        <w:rPr>
+          <w:rFonts w:ascii="Courier New" w:hAnsi="Courier New" w:cs="Courier New"/>
+          <w:sz w:val="22"/>
+          <w:szCs w:val="22"/>
+        </w:rPr>
+        <w:t>erpt</w:t>
+      </w:r>
+      <w:r>
+        <w:rPr>
+          <w:rFonts w:ascii="Courier New" w:hAnsi="Courier New" w:cs="Courier New"/>
+          <w:sz w:val="22"/>
+          <w:szCs w:val="22"/>
+        </w:rPr>
+        <w:t xml:space="preserve"> Bellah Kants radicale dualisme van normen en verlangens, richt hij zich in plaats daarvan op deugden en praktijken en beg</w:t>
+      </w:r>
+      <w:r>
+        <w:rPr>
+          <w:rFonts w:ascii="Courier New" w:hAnsi="Courier New" w:cs="Courier New"/>
+          <w:sz w:val="22"/>
+          <w:szCs w:val="22"/>
+        </w:rPr>
+        <w:t>i</w:t>
+      </w:r>
+      <w:r>
+        <w:rPr>
+          <w:rFonts w:ascii="Courier New" w:hAnsi="Courier New" w:cs="Courier New"/>
+          <w:sz w:val="22"/>
+          <w:szCs w:val="22"/>
+        </w:rPr>
+        <w:t>n</w:t>
+      </w:r>
+      <w:r>
+        <w:rPr>
+          <w:rFonts w:ascii="Courier New" w:hAnsi="Courier New" w:cs="Courier New"/>
+          <w:sz w:val="22"/>
+          <w:szCs w:val="22"/>
+        </w:rPr>
+        <w:t>t</w:t>
+      </w:r>
+      <w:r>
+        <w:rPr>
+          <w:rFonts w:ascii="Courier New" w:hAnsi="Courier New" w:cs="Courier New"/>
+          <w:sz w:val="22"/>
+          <w:szCs w:val="22"/>
+        </w:rPr>
+        <w:t xml:space="preserve"> hij het belang van instituties voor het functioneren van het sociale weefsel te benadrukken</w:t>
+      </w:r>
+      <w:r>
+        <w:rPr>
+          <w:rFonts w:ascii="Courier New" w:hAnsi="Courier New" w:cs="Courier New"/>
+          <w:sz w:val="22"/>
+          <w:szCs w:val="22"/>
+        </w:rPr>
+        <w:t>. Dit brengt hem</w:t>
+      </w:r>
+      <w:r>
+        <w:rPr>
+          <w:rFonts w:ascii="Courier New" w:hAnsi="Courier New" w:cs="Courier New"/>
+          <w:sz w:val="22"/>
+          <w:szCs w:val="22"/>
+        </w:rPr>
+        <w:t xml:space="preserve"> ook nader tot de katholieke kerk. Bellahs pessimisme h</w:t>
+      </w:r>
+      <w:r>
+        <w:rPr>
+          <w:rFonts w:ascii="Courier New" w:hAnsi="Courier New" w:cs="Courier New"/>
+          <w:sz w:val="22"/>
+          <w:szCs w:val="22"/>
+        </w:rPr>
+        <w:t>eeft</w:t>
+      </w:r>
+      <w:r>
+        <w:rPr>
+          <w:rFonts w:ascii="Courier New" w:hAnsi="Courier New" w:cs="Courier New"/>
+          <w:sz w:val="22"/>
+          <w:szCs w:val="22"/>
+        </w:rPr>
+        <w:t xml:space="preserve"> waarschijnlijk veel te maken met het feit dat</w:t>
+      </w:r>
+      <w:r>
+        <w:rPr>
+          <w:rFonts w:ascii="Courier New" w:hAnsi="Courier New" w:cs="Courier New"/>
+          <w:sz w:val="22"/>
+          <w:szCs w:val="22"/>
+        </w:rPr>
+        <w:t xml:space="preserve">, </w:t>
+      </w:r>
+      <w:r>
+        <w:rPr>
+          <w:rFonts w:ascii="Courier New" w:hAnsi="Courier New" w:cs="Courier New"/>
+          <w:sz w:val="22"/>
+          <w:szCs w:val="22"/>
+        </w:rPr>
+        <w:t>zoals de vervolgstudie</w:t>
+      </w:r>
+      <w:r>
+        <w:rPr>
+          <w:rFonts w:ascii="Courier New" w:hAnsi="Courier New" w:cs="Courier New"/>
+          <w:sz w:val="22"/>
+          <w:szCs w:val="22"/>
+        </w:rPr>
+        <w:t xml:space="preserve"> </w:t>
+      </w:r>
+      <w:r>
+        <w:rPr>
+          <w:rFonts w:ascii="Courier New" w:hAnsi="Courier New" w:cs="Courier New"/>
+          <w:i/>
+          <w:iCs/>
+          <w:sz w:val="22"/>
+          <w:szCs w:val="22"/>
+        </w:rPr>
+        <w:t>The Good Society</w:t>
+      </w:r>
+      <w:r>
+        <w:rPr>
+          <w:rFonts w:ascii="Courier New" w:hAnsi="Courier New" w:cs="Courier New"/>
+          <w:sz w:val="22"/>
+          <w:szCs w:val="22"/>
+        </w:rPr>
+        <w:t xml:space="preserve"> </w:t>
+      </w:r>
+      <w:r>
+        <w:rPr>
+          <w:rFonts w:ascii="Courier New" w:hAnsi="Courier New" w:cs="Courier New"/>
+          <w:sz w:val="22"/>
+          <w:szCs w:val="22"/>
+        </w:rPr>
+        <w:t>(1991) l</w:t>
+      </w:r>
+      <w:r>
+        <w:rPr>
+          <w:rFonts w:ascii="Courier New" w:hAnsi="Courier New" w:cs="Courier New"/>
+          <w:sz w:val="22"/>
+          <w:szCs w:val="22"/>
+        </w:rPr>
+        <w:t>aa</w:t>
+      </w:r>
+      <w:r>
+        <w:rPr>
+          <w:rFonts w:ascii="Courier New" w:hAnsi="Courier New" w:cs="Courier New"/>
+          <w:sz w:val="22"/>
+          <w:szCs w:val="22"/>
+        </w:rPr>
+        <w:t>t zien</w:t>
+      </w:r>
+      <w:r>
+        <w:rPr>
+          <w:rFonts w:ascii="Courier New" w:hAnsi="Courier New" w:cs="Courier New"/>
+          <w:sz w:val="22"/>
+          <w:szCs w:val="22"/>
+        </w:rPr>
+        <w:t xml:space="preserve">, </w:t>
+      </w:r>
+      <w:r>
+        <w:rPr>
+          <w:rFonts w:ascii="Courier New" w:hAnsi="Courier New" w:cs="Courier New"/>
+          <w:sz w:val="22"/>
+          <w:szCs w:val="22"/>
+        </w:rPr>
+        <w:t>het hem en zijn mede-auteurs steeds onduidelijker w</w:t>
+      </w:r>
+      <w:r>
+        <w:rPr>
+          <w:rFonts w:ascii="Courier New" w:hAnsi="Courier New" w:cs="Courier New"/>
+          <w:sz w:val="22"/>
+          <w:szCs w:val="22"/>
+        </w:rPr>
+        <w:t>o</w:t>
+      </w:r>
+      <w:r>
+        <w:rPr>
+          <w:rFonts w:ascii="Courier New" w:hAnsi="Courier New" w:cs="Courier New"/>
+          <w:sz w:val="22"/>
+          <w:szCs w:val="22"/>
+        </w:rPr>
+        <w:t>rd</w:t>
+      </w:r>
+      <w:r>
+        <w:rPr>
+          <w:rFonts w:ascii="Courier New" w:hAnsi="Courier New" w:cs="Courier New"/>
+          <w:sz w:val="22"/>
+          <w:szCs w:val="22"/>
+        </w:rPr>
+        <w:t>t</w:t>
+      </w:r>
+      <w:r>
+        <w:rPr>
+          <w:rFonts w:ascii="Courier New" w:hAnsi="Courier New" w:cs="Courier New"/>
+          <w:sz w:val="22"/>
+          <w:szCs w:val="22"/>
+        </w:rPr>
+        <w:t xml:space="preserve"> hoe ‘goede’ sociale structuren concreet vormgegeven k</w:t>
+      </w:r>
+      <w:r>
+        <w:rPr>
+          <w:rFonts w:ascii="Courier New" w:hAnsi="Courier New" w:cs="Courier New"/>
+          <w:sz w:val="22"/>
+          <w:szCs w:val="22"/>
+        </w:rPr>
+        <w:t>unnen</w:t>
+      </w:r>
+      <w:r>
+        <w:rPr>
+          <w:rFonts w:ascii="Courier New" w:hAnsi="Courier New" w:cs="Courier New"/>
+          <w:sz w:val="22"/>
+          <w:szCs w:val="22"/>
+        </w:rPr>
+        <w:t xml:space="preserve"> worden en, vooral, w</w:t>
+      </w:r>
+      <w:r>
+        <w:rPr>
+          <w:rFonts w:ascii="Courier New" w:hAnsi="Courier New" w:cs="Courier New"/>
+          <w:sz w:val="22"/>
+          <w:szCs w:val="22"/>
+        </w:rPr>
+        <w:t xml:space="preserve">ie </w:t>
+      </w:r>
+      <w:r>
+        <w:rPr>
+          <w:rFonts w:ascii="Courier New" w:hAnsi="Courier New" w:cs="Courier New"/>
+          <w:sz w:val="22"/>
+          <w:szCs w:val="22"/>
+        </w:rPr>
+        <w:t>deze moeten dragen en realiseren. De gevolgen van het neoliberale beleid van Ronald Reagan en zijn Republikeinse opvolgers l</w:t>
+      </w:r>
+      <w:r>
+        <w:rPr>
+          <w:rFonts w:ascii="Courier New" w:hAnsi="Courier New" w:cs="Courier New"/>
+          <w:sz w:val="22"/>
+          <w:szCs w:val="22"/>
+        </w:rPr>
+        <w:t>ijken</w:t>
+      </w:r>
+      <w:r>
+        <w:rPr>
+          <w:rFonts w:ascii="Courier New" w:hAnsi="Courier New" w:cs="Courier New"/>
+          <w:sz w:val="22"/>
+          <w:szCs w:val="22"/>
+        </w:rPr>
+        <w:t xml:space="preserve"> te verwoestend</w:t>
+      </w:r>
+      <w:r>
+        <w:rPr>
+          <w:rFonts w:ascii="Courier New" w:hAnsi="Courier New" w:cs="Courier New"/>
+          <w:sz w:val="22"/>
+          <w:szCs w:val="22"/>
+        </w:rPr>
+        <w:t>. H</w:t>
+      </w:r>
+      <w:r>
+        <w:rPr>
+          <w:rFonts w:ascii="Courier New" w:hAnsi="Courier New" w:cs="Courier New"/>
+          <w:sz w:val="22"/>
+          <w:szCs w:val="22"/>
+        </w:rPr>
+        <w:t xml:space="preserve">et </w:t>
+      </w:r>
+      <w:r>
+        <w:rPr>
+          <w:rFonts w:ascii="Courier New" w:hAnsi="Courier New" w:cs="Courier New"/>
+          <w:sz w:val="22"/>
+          <w:szCs w:val="22"/>
+        </w:rPr>
+        <w:t xml:space="preserve">wordt voor hem </w:t>
+      </w:r>
+      <w:r>
+        <w:rPr>
+          <w:rFonts w:ascii="Courier New" w:hAnsi="Courier New" w:cs="Courier New"/>
+          <w:sz w:val="22"/>
+          <w:szCs w:val="22"/>
+        </w:rPr>
+        <w:t>steeds moeilijker overtuigende politieke alternatieven aan te wijzen. Dit weerh</w:t>
+      </w:r>
+      <w:r>
+        <w:rPr>
+          <w:rFonts w:ascii="Courier New" w:hAnsi="Courier New" w:cs="Courier New"/>
+          <w:sz w:val="22"/>
+          <w:szCs w:val="22"/>
+        </w:rPr>
+        <w:t>oudt</w:t>
+      </w:r>
+      <w:r>
+        <w:rPr>
+          <w:rFonts w:ascii="Courier New" w:hAnsi="Courier New" w:cs="Courier New"/>
+          <w:sz w:val="22"/>
+          <w:szCs w:val="22"/>
+        </w:rPr>
+        <w:t xml:space="preserve"> Bellah er echter niet van om herhaaldelijk kritiek te leveren op het Amerikaanse buitenlandbeleid, bijvoorbeeld na 9/11</w:t>
+      </w:r>
+      <w:r>
+        <w:rPr>
+          <w:rFonts w:ascii="Courier New" w:hAnsi="Courier New" w:cs="Courier New"/>
+          <w:sz w:val="22"/>
+          <w:szCs w:val="22"/>
+        </w:rPr>
+        <w:t xml:space="preserve"> en de Irak-oorlog</w:t>
+      </w:r>
+      <w:r>
+        <w:rPr>
+          <w:rFonts w:ascii="Courier New" w:hAnsi="Courier New" w:cs="Courier New"/>
+          <w:sz w:val="22"/>
+          <w:szCs w:val="22"/>
+        </w:rPr>
+        <w:t>, en de verwoestende effecten daarvan op de Amerikaanse samenleving te benadrukken.</w:t>
       </w:r>
     </w:p>
     <w:p>
@@ -2516,23 +3646,64 @@
           <w:sz w:val="22"/>
           <w:szCs w:val="22"/>
         </w:rPr>
-        <w:t>Bij de conceptualisering van zijn werk uit 1985 w</w:t>
-      </w:r>
-      <w:r>
-        <w:rPr>
-          <w:rFonts w:ascii="Courier New" w:hAnsi="Courier New" w:cs="Courier New"/>
-          <w:sz w:val="22"/>
-          <w:szCs w:val="22"/>
-        </w:rPr>
-        <w:t>o</w:t>
-      </w:r>
-      <w:r>
-        <w:rPr>
-          <w:rFonts w:ascii="Courier New" w:hAnsi="Courier New" w:cs="Courier New"/>
-          <w:sz w:val="22"/>
-          <w:szCs w:val="22"/>
-        </w:rPr>
-        <w:t>rd</w:t>
+        <w:lastRenderedPageBreak/>
+        <w:t>N</w:t>
+      </w:r>
+      <w:r>
+        <w:rPr>
+          <w:rFonts w:ascii="Courier New" w:hAnsi="Courier New" w:cs="Courier New"/>
+          <w:sz w:val="22"/>
+          <w:szCs w:val="22"/>
+        </w:rPr>
+        <w:t xml:space="preserve">a de eeuwwisseling </w:t>
+      </w:r>
+      <w:r>
+        <w:rPr>
+          <w:rFonts w:ascii="Courier New" w:hAnsi="Courier New" w:cs="Courier New"/>
+          <w:sz w:val="22"/>
+          <w:szCs w:val="22"/>
+        </w:rPr>
+        <w:t xml:space="preserve">gaat Bellah </w:t>
+      </w:r>
+      <w:r>
+        <w:rPr>
+          <w:rFonts w:ascii="Courier New" w:hAnsi="Courier New" w:cs="Courier New"/>
+          <w:sz w:val="22"/>
+          <w:szCs w:val="22"/>
+        </w:rPr>
+        <w:t xml:space="preserve">zich steeds meer verdiepen in de geschiedenis van de mensheid. In de jaren zestig had Bellah </w:t>
+      </w:r>
+      <w:r>
+        <w:rPr>
+          <w:rFonts w:ascii="Courier New" w:hAnsi="Courier New" w:cs="Courier New"/>
+          <w:sz w:val="22"/>
+          <w:szCs w:val="22"/>
+        </w:rPr>
+        <w:t xml:space="preserve">al </w:t>
+      </w:r>
+      <w:r>
+        <w:rPr>
+          <w:rFonts w:ascii="Courier New" w:hAnsi="Courier New" w:cs="Courier New"/>
+          <w:sz w:val="22"/>
+          <w:szCs w:val="22"/>
+        </w:rPr>
+        <w:t>belangrijke essays geschreven over religieuze evolutie</w:t>
+      </w:r>
+      <w:r>
+        <w:rPr>
+          <w:rFonts w:ascii="Courier New" w:hAnsi="Courier New" w:cs="Courier New"/>
+          <w:sz w:val="22"/>
+          <w:szCs w:val="22"/>
+        </w:rPr>
+        <w:t>. I</w:t>
+      </w:r>
+      <w:r>
+        <w:rPr>
+          <w:rFonts w:ascii="Courier New" w:hAnsi="Courier New" w:cs="Courier New"/>
+          <w:sz w:val="22"/>
+          <w:szCs w:val="22"/>
+        </w:rPr>
+        <w:t>n de laatste decennia van zijn leven keer</w:t>
       </w:r>
       <w:r>
         <w:rPr>
@@ -2548,119 +3719,303 @@
           <w:sz w:val="22"/>
           <w:szCs w:val="22"/>
         </w:rPr>
-        <w:t xml:space="preserve"> Bellah sterk beïnvloed door aristotelisch geïnspireerde denkers als Alasdair MacIntyre, Charles Taylor en Joachim Ritter en w</w:t>
-      </w:r>
-      <w:r>
-        <w:rPr>
-          <w:rFonts w:ascii="Courier New" w:hAnsi="Courier New" w:cs="Courier New"/>
-          <w:sz w:val="22"/>
-          <w:szCs w:val="22"/>
-        </w:rPr>
-        <w:t>ordt</w:t>
-      </w:r>
-      <w:r>
-        <w:rPr>
-          <w:rFonts w:ascii="Courier New" w:hAnsi="Courier New" w:cs="Courier New"/>
-          <w:sz w:val="22"/>
-          <w:szCs w:val="22"/>
-        </w:rPr>
-        <w:t xml:space="preserve"> hij zich steeds meer bewust van het belang van republikeinse (en bijbelse) ideeën en idealen. Onder invloed van deze denkers verw</w:t>
-      </w:r>
-      <w:r>
-        <w:rPr>
-          <w:rFonts w:ascii="Courier New" w:hAnsi="Courier New" w:cs="Courier New"/>
-          <w:sz w:val="22"/>
-          <w:szCs w:val="22"/>
-        </w:rPr>
-        <w:t>erpt</w:t>
-      </w:r>
-      <w:r>
-        <w:rPr>
-          <w:rFonts w:ascii="Courier New" w:hAnsi="Courier New" w:cs="Courier New"/>
-          <w:sz w:val="22"/>
-          <w:szCs w:val="22"/>
-        </w:rPr>
-        <w:t xml:space="preserve"> Bellah Kants radicale dualisme van normen en verlangens, richt hij zich in plaats daarvan op deugden en praktijken en beg</w:t>
-      </w:r>
-      <w:r>
-        <w:rPr>
-          <w:rFonts w:ascii="Courier New" w:hAnsi="Courier New" w:cs="Courier New"/>
-          <w:sz w:val="22"/>
-          <w:szCs w:val="22"/>
-        </w:rPr>
-        <w:t>i</w:t>
-      </w:r>
-      <w:r>
-        <w:rPr>
-          <w:rFonts w:ascii="Courier New" w:hAnsi="Courier New" w:cs="Courier New"/>
-          <w:sz w:val="22"/>
-          <w:szCs w:val="22"/>
-        </w:rPr>
-        <w:t>n</w:t>
-      </w:r>
-      <w:r>
-        <w:rPr>
-          <w:rFonts w:ascii="Courier New" w:hAnsi="Courier New" w:cs="Courier New"/>
-          <w:sz w:val="22"/>
-          <w:szCs w:val="22"/>
-        </w:rPr>
-        <w:t>t</w:t>
-      </w:r>
-      <w:r>
-        <w:rPr>
-          <w:rFonts w:ascii="Courier New" w:hAnsi="Courier New" w:cs="Courier New"/>
-          <w:sz w:val="22"/>
-          <w:szCs w:val="22"/>
-        </w:rPr>
-        <w:t xml:space="preserve"> hij het belang van instituties voor het functioneren van het sociale weefsel te benadrukken</w:t>
-      </w:r>
-      <w:r>
-        <w:rPr>
-          <w:rFonts w:ascii="Courier New" w:hAnsi="Courier New" w:cs="Courier New"/>
-          <w:sz w:val="22"/>
-          <w:szCs w:val="22"/>
-        </w:rPr>
-        <w:t>. Dit brengt hem</w:t>
-      </w:r>
-      <w:r>
-        <w:rPr>
-          <w:rFonts w:ascii="Courier New" w:hAnsi="Courier New" w:cs="Courier New"/>
-          <w:sz w:val="22"/>
-          <w:szCs w:val="22"/>
-        </w:rPr>
-        <w:t xml:space="preserve"> ook nader bracht tot de katholieke kerk. Bellahs pessimisme h</w:t>
-      </w:r>
-      <w:r>
-        <w:rPr>
-          <w:rFonts w:ascii="Courier New" w:hAnsi="Courier New" w:cs="Courier New"/>
-          <w:sz w:val="22"/>
-          <w:szCs w:val="22"/>
-        </w:rPr>
-        <w:t>eeft</w:t>
-      </w:r>
-      <w:r>
-        <w:rPr>
-          <w:rFonts w:ascii="Courier New" w:hAnsi="Courier New" w:cs="Courier New"/>
-          <w:sz w:val="22"/>
-          <w:szCs w:val="22"/>
-        </w:rPr>
-        <w:t xml:space="preserve"> waarschijnlijk veel te maken met het feit dat</w:t>
-      </w:r>
-      <w:r>
-        <w:rPr>
-          <w:rFonts w:ascii="Courier New" w:hAnsi="Courier New" w:cs="Courier New"/>
-          <w:sz w:val="22"/>
-          <w:szCs w:val="22"/>
-        </w:rPr>
-        <w:t xml:space="preserve">, </w:t>
-      </w:r>
-      <w:r>
-        <w:rPr>
-          <w:rFonts w:ascii="Courier New" w:hAnsi="Courier New" w:cs="Courier New"/>
-          <w:sz w:val="22"/>
-          <w:szCs w:val="22"/>
-        </w:rPr>
-        <w:t>zoals de vervolgstudie</w:t>
+        <w:t xml:space="preserve"> hij naar dit thema terug</w:t>
+      </w:r>
+      <w:r>
+        <w:rPr>
+          <w:rFonts w:ascii="Courier New" w:hAnsi="Courier New" w:cs="Courier New"/>
+          <w:sz w:val="22"/>
+          <w:szCs w:val="22"/>
+        </w:rPr>
+        <w:t>. R</w:t>
+      </w:r>
+      <w:r>
+        <w:rPr>
+          <w:rFonts w:ascii="Courier New" w:hAnsi="Courier New" w:cs="Courier New"/>
+          <w:sz w:val="22"/>
+          <w:szCs w:val="22"/>
+        </w:rPr>
+        <w:t xml:space="preserve">eligie </w:t>
+      </w:r>
+      <w:r>
+        <w:rPr>
+          <w:rFonts w:ascii="Courier New" w:hAnsi="Courier New" w:cs="Courier New"/>
+          <w:sz w:val="22"/>
+          <w:szCs w:val="22"/>
+        </w:rPr>
+        <w:t>is voor hem</w:t>
+      </w:r>
+      <w:r>
+        <w:rPr>
+          <w:rFonts w:ascii="Courier New" w:hAnsi="Courier New" w:cs="Courier New"/>
+          <w:sz w:val="22"/>
+          <w:szCs w:val="22"/>
+        </w:rPr>
+        <w:t xml:space="preserve"> een aspect van symbolische ontwikkeling. </w:t>
+      </w:r>
+      <w:r>
+        <w:rPr>
+          <w:rFonts w:ascii="Courier New" w:hAnsi="Courier New" w:cs="Courier New"/>
+          <w:sz w:val="22"/>
+          <w:szCs w:val="22"/>
+        </w:rPr>
+        <w:t>G</w:t>
+      </w:r>
+      <w:r>
+        <w:rPr>
+          <w:rFonts w:ascii="Courier New" w:hAnsi="Courier New" w:cs="Courier New"/>
+          <w:sz w:val="22"/>
+          <w:szCs w:val="22"/>
+        </w:rPr>
+        <w:t xml:space="preserve">een enkele ontwikkeling </w:t>
+      </w:r>
+      <w:r>
+        <w:rPr>
+          <w:rFonts w:ascii="Courier New" w:hAnsi="Courier New" w:cs="Courier New"/>
+          <w:sz w:val="22"/>
+          <w:szCs w:val="22"/>
+        </w:rPr>
+        <w:t xml:space="preserve">behoort voor hem </w:t>
+      </w:r>
+      <w:r>
+        <w:rPr>
+          <w:rFonts w:ascii="Courier New" w:hAnsi="Courier New" w:cs="Courier New"/>
+          <w:sz w:val="22"/>
+          <w:szCs w:val="22"/>
+        </w:rPr>
+        <w:t>uitsluitend tot het verleden behoort</w:t>
+      </w:r>
+      <w:r>
+        <w:rPr>
+          <w:rFonts w:ascii="Courier New" w:hAnsi="Courier New" w:cs="Courier New"/>
+          <w:sz w:val="22"/>
+          <w:szCs w:val="22"/>
+        </w:rPr>
+        <w:t xml:space="preserve"> en elke ontwikkeling wordt in</w:t>
+      </w:r>
+      <w:r>
+        <w:rPr>
+          <w:rFonts w:ascii="Courier New" w:hAnsi="Courier New" w:cs="Courier New"/>
+          <w:sz w:val="22"/>
+          <w:szCs w:val="22"/>
+        </w:rPr>
+        <w:t xml:space="preserve"> gewijzigde vorm voortgezet</w:t>
+      </w:r>
+      <w:r>
+        <w:rPr>
+          <w:rFonts w:ascii="Courier New" w:hAnsi="Courier New" w:cs="Courier New"/>
+          <w:sz w:val="22"/>
+          <w:szCs w:val="22"/>
+        </w:rPr>
+        <w:t xml:space="preserve"> </w:t>
+      </w:r>
+      <w:r>
+        <w:rPr>
+          <w:rFonts w:ascii="Courier New" w:hAnsi="Courier New" w:cs="Courier New"/>
+          <w:sz w:val="22"/>
+          <w:szCs w:val="22"/>
+        </w:rPr>
+        <w:t>in latere perioden</w:t>
+      </w:r>
+      <w:r>
+        <w:rPr>
+          <w:rFonts w:ascii="Courier New" w:hAnsi="Courier New" w:cs="Courier New"/>
+          <w:sz w:val="22"/>
+          <w:szCs w:val="22"/>
+        </w:rPr>
+        <w:t>:</w:t>
+      </w:r>
+      <w:r>
+        <w:rPr>
+          <w:rFonts w:ascii="Courier New" w:hAnsi="Courier New" w:cs="Courier New"/>
+          <w:sz w:val="22"/>
+          <w:szCs w:val="22"/>
+        </w:rPr>
+        <w:t xml:space="preserve"> ‘niets gaat ooit verloren’. </w:t>
+      </w:r>
+      <w:r>
+        <w:rPr>
+          <w:rFonts w:ascii="Courier New" w:hAnsi="Courier New" w:cs="Courier New"/>
+          <w:sz w:val="22"/>
+          <w:szCs w:val="22"/>
+        </w:rPr>
+        <w:t>B</w:t>
+      </w:r>
+      <w:r>
+        <w:rPr>
+          <w:rFonts w:ascii="Courier New" w:hAnsi="Courier New" w:cs="Courier New"/>
+          <w:sz w:val="22"/>
+          <w:szCs w:val="22"/>
+        </w:rPr>
+        <w:t xml:space="preserve">ellah </w:t>
+      </w:r>
+      <w:r>
+        <w:rPr>
+          <w:rFonts w:ascii="Courier New" w:hAnsi="Courier New" w:cs="Courier New"/>
+          <w:sz w:val="22"/>
+          <w:szCs w:val="22"/>
+        </w:rPr>
+        <w:t xml:space="preserve">begint </w:t>
+      </w:r>
+      <w:r>
+        <w:rPr>
+          <w:rFonts w:ascii="Courier New" w:hAnsi="Courier New" w:cs="Courier New"/>
+          <w:sz w:val="22"/>
+          <w:szCs w:val="22"/>
+        </w:rPr>
+        <w:t xml:space="preserve">aan een onderzoeksproject waarvan hij </w:t>
+      </w:r>
+      <w:r>
+        <w:rPr>
+          <w:rFonts w:ascii="Courier New" w:hAnsi="Courier New" w:cs="Courier New"/>
+          <w:sz w:val="22"/>
+          <w:szCs w:val="22"/>
+        </w:rPr>
+        <w:t>w</w:t>
+      </w:r>
+      <w:r>
+        <w:rPr>
+          <w:rFonts w:ascii="Courier New" w:hAnsi="Courier New" w:cs="Courier New"/>
+          <w:sz w:val="22"/>
+          <w:szCs w:val="22"/>
+        </w:rPr>
+        <w:t>e</w:t>
+      </w:r>
+      <w:r>
+        <w:rPr>
+          <w:rFonts w:ascii="Courier New" w:hAnsi="Courier New" w:cs="Courier New"/>
+          <w:sz w:val="22"/>
+          <w:szCs w:val="22"/>
+        </w:rPr>
+        <w:t>et</w:t>
+      </w:r>
+      <w:r>
+        <w:rPr>
+          <w:rFonts w:ascii="Courier New" w:hAnsi="Courier New" w:cs="Courier New"/>
+          <w:sz w:val="22"/>
+          <w:szCs w:val="22"/>
+        </w:rPr>
+        <w:t xml:space="preserve"> dat hij het nooit volledig </w:t>
+      </w:r>
+      <w:r>
+        <w:rPr>
+          <w:rFonts w:ascii="Courier New" w:hAnsi="Courier New" w:cs="Courier New"/>
+          <w:sz w:val="22"/>
+          <w:szCs w:val="22"/>
+        </w:rPr>
+        <w:t>kan</w:t>
+      </w:r>
+      <w:r>
+        <w:rPr>
+          <w:rFonts w:ascii="Courier New" w:hAnsi="Courier New" w:cs="Courier New"/>
+          <w:sz w:val="22"/>
+          <w:szCs w:val="22"/>
+        </w:rPr>
+        <w:t xml:space="preserve"> afronden: een onderzoek naar de geschiedenis van de mens als symboolgebruikend dier. Daarbij sl</w:t>
+      </w:r>
+      <w:r>
+        <w:rPr>
+          <w:rFonts w:ascii="Courier New" w:hAnsi="Courier New" w:cs="Courier New"/>
+          <w:sz w:val="22"/>
+          <w:szCs w:val="22"/>
+        </w:rPr>
+        <w:t>uit</w:t>
+      </w:r>
+      <w:r>
+        <w:rPr>
+          <w:rFonts w:ascii="Courier New" w:hAnsi="Courier New" w:cs="Courier New"/>
+          <w:sz w:val="22"/>
+          <w:szCs w:val="22"/>
+        </w:rPr>
+        <w:t xml:space="preserve"> hij aan bij het Axiale Tijdperk-debat </w:t>
+      </w:r>
+      <w:r>
+        <w:rPr>
+          <w:rFonts w:ascii="Courier New" w:hAnsi="Courier New" w:cs="Courier New"/>
+          <w:sz w:val="22"/>
+          <w:szCs w:val="22"/>
+        </w:rPr>
+        <w:t xml:space="preserve">waaraan </w:t>
+      </w:r>
+      <w:r>
+        <w:rPr>
+          <w:rFonts w:ascii="Courier New" w:hAnsi="Courier New" w:cs="Courier New"/>
+          <w:sz w:val="22"/>
+          <w:szCs w:val="22"/>
+        </w:rPr>
+        <w:t xml:space="preserve">historici en historisch sociologen </w:t>
+      </w:r>
+      <w:r>
+        <w:rPr>
+          <w:rFonts w:ascii="Courier New" w:hAnsi="Courier New" w:cs="Courier New"/>
+          <w:sz w:val="22"/>
+          <w:szCs w:val="22"/>
+        </w:rPr>
+        <w:t xml:space="preserve">meedoen </w:t>
+      </w:r>
+      <w:r>
+        <w:rPr>
+          <w:rFonts w:ascii="Courier New" w:hAnsi="Courier New" w:cs="Courier New"/>
+          <w:sz w:val="22"/>
+          <w:szCs w:val="22"/>
+        </w:rPr>
+        <w:t>als</w:t>
+      </w:r>
+      <w:r>
+        <w:rPr>
+          <w:rFonts w:ascii="Courier New" w:hAnsi="Courier New" w:cs="Courier New"/>
+          <w:sz w:val="22"/>
+          <w:szCs w:val="22"/>
+        </w:rPr>
+        <w:t xml:space="preserve"> Shmuel Eisenstadt </w:t>
+      </w:r>
+      <w:r>
+        <w:rPr>
+          <w:rFonts w:ascii="Courier New" w:hAnsi="Courier New" w:cs="Courier New"/>
+          <w:sz w:val="22"/>
+          <w:szCs w:val="22"/>
+        </w:rPr>
+        <w:t>en</w:t>
+      </w:r>
+      <w:r>
+        <w:rPr>
+          <w:rFonts w:ascii="Courier New" w:hAnsi="Courier New" w:cs="Courier New"/>
+          <w:sz w:val="22"/>
+          <w:szCs w:val="22"/>
+        </w:rPr>
+        <w:t xml:space="preserve"> evolutionaire biolog</w:t>
+      </w:r>
+      <w:r>
+        <w:rPr>
+          <w:rFonts w:ascii="Courier New" w:hAnsi="Courier New" w:cs="Courier New"/>
+          <w:sz w:val="22"/>
+          <w:szCs w:val="22"/>
+        </w:rPr>
+        <w:t>en</w:t>
+      </w:r>
+      <w:r>
+        <w:rPr>
+          <w:rFonts w:ascii="Courier New" w:hAnsi="Courier New" w:cs="Courier New"/>
+          <w:sz w:val="22"/>
+          <w:szCs w:val="22"/>
+        </w:rPr>
+        <w:t xml:space="preserve"> en antropolog</w:t>
+      </w:r>
+      <w:r>
+        <w:rPr>
+          <w:rFonts w:ascii="Courier New" w:hAnsi="Courier New" w:cs="Courier New"/>
+          <w:sz w:val="22"/>
+          <w:szCs w:val="22"/>
+        </w:rPr>
+        <w:t>en en mensen als</w:t>
+      </w:r>
+      <w:r>
+        <w:rPr>
+          <w:rFonts w:ascii="Courier New" w:hAnsi="Courier New" w:cs="Courier New"/>
+          <w:sz w:val="22"/>
+          <w:szCs w:val="22"/>
+        </w:rPr>
+        <w:t xml:space="preserve"> Merlin Donald.</w:t>
       </w:r>
       <w:r>
         <w:rPr>
@@ -2678,7 +4033,7 @@
           <w:sz w:val="22"/>
           <w:szCs w:val="22"/>
         </w:rPr>
-        <w:t>The Good Society</w:t>
+        <w:t>Religion in Human Evolution: From the Paleolithic to the Axial Age</w:t>
       </w:r>
       <w:r>
         <w:rPr>
@@ -2694,39 +4049,101 @@
           <w:sz w:val="22"/>
           <w:szCs w:val="22"/>
         </w:rPr>
-        <w:t>(1991) l</w:t>
-      </w:r>
-      <w:r>
-        <w:rPr>
-          <w:rFonts w:ascii="Courier New" w:hAnsi="Courier New" w:cs="Courier New"/>
-          <w:sz w:val="22"/>
-          <w:szCs w:val="22"/>
-        </w:rPr>
-        <w:t>aa</w:t>
-      </w:r>
-      <w:r>
-        <w:rPr>
-          <w:rFonts w:ascii="Courier New" w:hAnsi="Courier New" w:cs="Courier New"/>
-          <w:sz w:val="22"/>
-          <w:szCs w:val="22"/>
-        </w:rPr>
-        <w:t>t zien</w:t>
-      </w:r>
-      <w:r>
-        <w:rPr>
-          <w:rFonts w:ascii="Courier New" w:hAnsi="Courier New" w:cs="Courier New"/>
-          <w:sz w:val="22"/>
-          <w:szCs w:val="22"/>
-        </w:rPr>
-        <w:t xml:space="preserve">, </w:t>
-      </w:r>
-      <w:r>
-        <w:rPr>
-          <w:rFonts w:ascii="Courier New" w:hAnsi="Courier New" w:cs="Courier New"/>
-          <w:sz w:val="22"/>
-          <w:szCs w:val="22"/>
-        </w:rPr>
-        <w:t>het hem en zijn mede-auteurs steeds onduidelijker w</w:t>
+        <w:t>w</w:t>
+      </w:r>
+      <w:r>
+        <w:rPr>
+          <w:rFonts w:ascii="Courier New" w:hAnsi="Courier New" w:cs="Courier New"/>
+          <w:sz w:val="22"/>
+          <w:szCs w:val="22"/>
+        </w:rPr>
+        <w:t>ordt</w:t>
+      </w:r>
+      <w:r>
+        <w:rPr>
+          <w:rFonts w:ascii="Courier New" w:hAnsi="Courier New" w:cs="Courier New"/>
+          <w:sz w:val="22"/>
+          <w:szCs w:val="22"/>
+        </w:rPr>
+        <w:t xml:space="preserve"> in 2011 gepubliceerd en w</w:t>
+      </w:r>
+      <w:r>
+        <w:rPr>
+          <w:rFonts w:ascii="Courier New" w:hAnsi="Courier New" w:cs="Courier New"/>
+          <w:sz w:val="22"/>
+          <w:szCs w:val="22"/>
+        </w:rPr>
+        <w:t>ordt</w:t>
+      </w:r>
+      <w:r>
+        <w:rPr>
+          <w:rFonts w:ascii="Courier New" w:hAnsi="Courier New" w:cs="Courier New"/>
+          <w:sz w:val="22"/>
+          <w:szCs w:val="22"/>
+        </w:rPr>
+        <w:t xml:space="preserve"> Bellahs laatste grote werk</w:t>
+      </w:r>
+      <w:r>
+        <w:rPr>
+          <w:rFonts w:ascii="Courier New" w:hAnsi="Courier New" w:cs="Courier New"/>
+          <w:sz w:val="22"/>
+          <w:szCs w:val="22"/>
+        </w:rPr>
+        <w:t xml:space="preserve"> en dat is zijn magnum opus.</w:t>
+      </w:r>
+    </w:p>
+    <w:p>
+      <w:pPr>
+        <w:spacing w:line="360" w:lineRule="auto"/>
+        <w:rPr>
+          <w:rFonts w:ascii="Courier New" w:hAnsi="Courier New" w:cs="Courier New"/>
+          <w:sz w:val="22"/>
+          <w:szCs w:val="22"/>
+        </w:rPr>
+      </w:pPr>
+    </w:p>
+    <w:p>
+      <w:pPr>
+        <w:spacing w:line="360" w:lineRule="auto"/>
+        <w:rPr>
+          <w:rFonts w:ascii="Courier New" w:hAnsi="Courier New" w:cs="Courier New"/>
+          <w:sz w:val="22"/>
+          <w:szCs w:val="22"/>
+        </w:rPr>
+      </w:pPr>
+    </w:p>
+    <w:p>
+      <w:pPr>
+        <w:spacing w:line="360" w:lineRule="auto"/>
+        <w:rPr>
+          <w:rFonts w:ascii="Courier New" w:hAnsi="Courier New" w:cs="Courier New"/>
+          <w:sz w:val="22"/>
+          <w:szCs w:val="22"/>
+        </w:rPr>
+      </w:pPr>
+      <w:r>
+        <w:rPr>
+          <w:rFonts w:ascii="Courier New" w:hAnsi="Courier New" w:cs="Courier New"/>
+          <w:sz w:val="22"/>
+          <w:szCs w:val="22"/>
+        </w:rPr>
+        <w:t>Bellahs laatste jaren – hij overl</w:t>
+      </w:r>
+      <w:r>
+        <w:rPr>
+          <w:rFonts w:ascii="Courier New" w:hAnsi="Courier New" w:cs="Courier New"/>
+          <w:sz w:val="22"/>
+          <w:szCs w:val="22"/>
+        </w:rPr>
+        <w:t>ijdt</w:t>
+      </w:r>
+      <w:r>
+        <w:rPr>
+          <w:rFonts w:ascii="Courier New" w:hAnsi="Courier New" w:cs="Courier New"/>
+          <w:sz w:val="22"/>
+          <w:szCs w:val="22"/>
+        </w:rPr>
+        <w:t xml:space="preserve"> in 2013 – w</w:t>
       </w:r>
       <w:r>
         <w:rPr>
@@ -2742,96 +4159,103 @@
           <w:sz w:val="22"/>
           <w:szCs w:val="22"/>
         </w:rPr>
-        <w:t>rd</w:t>
-      </w:r>
-      <w:r>
-        <w:rPr>
-          <w:rFonts w:ascii="Courier New" w:hAnsi="Courier New" w:cs="Courier New"/>
-          <w:sz w:val="22"/>
-          <w:szCs w:val="22"/>
-        </w:rPr>
-        <w:t>t</w:t>
-      </w:r>
-      <w:r>
-        <w:rPr>
-          <w:rFonts w:ascii="Courier New" w:hAnsi="Courier New" w:cs="Courier New"/>
-          <w:sz w:val="22"/>
-          <w:szCs w:val="22"/>
-        </w:rPr>
-        <w:t xml:space="preserve"> hoe ‘goede’ sociale structuren concreet vormgegeven k</w:t>
-      </w:r>
-      <w:r>
-        <w:rPr>
-          <w:rFonts w:ascii="Courier New" w:hAnsi="Courier New" w:cs="Courier New"/>
-          <w:sz w:val="22"/>
-          <w:szCs w:val="22"/>
-        </w:rPr>
-        <w:t>unnen</w:t>
-      </w:r>
-      <w:r>
-        <w:rPr>
-          <w:rFonts w:ascii="Courier New" w:hAnsi="Courier New" w:cs="Courier New"/>
-          <w:sz w:val="22"/>
-          <w:szCs w:val="22"/>
-        </w:rPr>
-        <w:t xml:space="preserve"> worden en, vooral, welke collectieve actoren deze moeten dragen en realiseren. De gevolgen van het neoliberale beleid van Ronald Reagan en zijn Republikeinse opvolgers l</w:t>
-      </w:r>
-      <w:r>
-        <w:rPr>
-          <w:rFonts w:ascii="Courier New" w:hAnsi="Courier New" w:cs="Courier New"/>
-          <w:sz w:val="22"/>
-          <w:szCs w:val="22"/>
-        </w:rPr>
-        <w:t>ijken</w:t>
-      </w:r>
-      <w:r>
-        <w:rPr>
-          <w:rFonts w:ascii="Courier New" w:hAnsi="Courier New" w:cs="Courier New"/>
-          <w:sz w:val="22"/>
-          <w:szCs w:val="22"/>
-        </w:rPr>
-        <w:t xml:space="preserve"> te verwoestend, waardoor het steeds </w:t>
-      </w:r>
-      <w:r>
-        <w:rPr>
-          <w:rFonts w:ascii="Courier New" w:hAnsi="Courier New" w:cs="Courier New"/>
-          <w:sz w:val="22"/>
-          <w:szCs w:val="22"/>
-        </w:rPr>
-        <w:lastRenderedPageBreak/>
-        <w:t>moeilijker w</w:t>
-      </w:r>
-      <w:r>
-        <w:rPr>
-          <w:rFonts w:ascii="Courier New" w:hAnsi="Courier New" w:cs="Courier New"/>
-          <w:sz w:val="22"/>
-          <w:szCs w:val="22"/>
-        </w:rPr>
-        <w:t>ordt</w:t>
-      </w:r>
-      <w:r>
-        <w:rPr>
-          <w:rFonts w:ascii="Courier New" w:hAnsi="Courier New" w:cs="Courier New"/>
-          <w:sz w:val="22"/>
-          <w:szCs w:val="22"/>
-        </w:rPr>
-        <w:t xml:space="preserve"> overtuigende politieke alternatieven aan te wijzen. Dit weerh</w:t>
-      </w:r>
-      <w:r>
-        <w:rPr>
-          <w:rFonts w:ascii="Courier New" w:hAnsi="Courier New" w:cs="Courier New"/>
-          <w:sz w:val="22"/>
-          <w:szCs w:val="22"/>
-        </w:rPr>
-        <w:t>oudt</w:t>
-      </w:r>
-      <w:r>
-        <w:rPr>
-          <w:rFonts w:ascii="Courier New" w:hAnsi="Courier New" w:cs="Courier New"/>
-          <w:sz w:val="22"/>
-          <w:szCs w:val="22"/>
-        </w:rPr>
-        <w:t xml:space="preserve"> Bellah er echter niet van om herhaaldelijk kritiek te leveren op het Amerikaanse buitenlandbeleid, bijvoorbeeld na 9/11, en de verwoestende effecten daarvan op de Amerikaanse samenleving te benadrukken.</w:t>
+        <w:t>rden gekenmerkt door meerdere verdrietige gebeurtenissen (zo sterven zijn vrouw Melanie en zijn vriend Eisenstadt</w:t>
+      </w:r>
+      <w:r>
+        <w:rPr>
+          <w:rFonts w:ascii="Courier New" w:hAnsi="Courier New" w:cs="Courier New"/>
+          <w:sz w:val="22"/>
+          <w:szCs w:val="22"/>
+        </w:rPr>
+        <w:t>,</w:t>
+      </w:r>
+      <w:r>
+        <w:rPr>
+          <w:rFonts w:ascii="Courier New" w:hAnsi="Courier New" w:cs="Courier New"/>
+          <w:sz w:val="22"/>
+          <w:szCs w:val="22"/>
+        </w:rPr>
+        <w:t xml:space="preserve"> </w:t>
+      </w:r>
+      <w:r>
+        <w:rPr>
+          <w:rFonts w:ascii="Courier New" w:hAnsi="Courier New" w:cs="Courier New"/>
+          <w:sz w:val="22"/>
+          <w:szCs w:val="22"/>
+        </w:rPr>
+        <w:t xml:space="preserve">die de begrafenis van zijn vrouw zou leiden, </w:t>
+      </w:r>
+      <w:r>
+        <w:rPr>
+          <w:rFonts w:ascii="Courier New" w:hAnsi="Courier New" w:cs="Courier New"/>
+          <w:sz w:val="22"/>
+          <w:szCs w:val="22"/>
+        </w:rPr>
+        <w:t>op dezelfde dag), maar melancholie is zijn werk vreemd. Integendeel, de analytische kracht van Bellah, die nooit terugschr</w:t>
+      </w:r>
+      <w:r>
+        <w:rPr>
+          <w:rFonts w:ascii="Courier New" w:hAnsi="Courier New" w:cs="Courier New"/>
+          <w:sz w:val="22"/>
+          <w:szCs w:val="22"/>
+        </w:rPr>
+        <w:t>ikt</w:t>
+      </w:r>
+      <w:r>
+        <w:rPr>
+          <w:rFonts w:ascii="Courier New" w:hAnsi="Courier New" w:cs="Courier New"/>
+          <w:sz w:val="22"/>
+          <w:szCs w:val="22"/>
+        </w:rPr>
+        <w:t xml:space="preserve"> voor grote opgaven en aanzienlijke intellectuele risico’s, bl</w:t>
+      </w:r>
+      <w:r>
+        <w:rPr>
+          <w:rFonts w:ascii="Courier New" w:hAnsi="Courier New" w:cs="Courier New"/>
+          <w:sz w:val="22"/>
+          <w:szCs w:val="22"/>
+        </w:rPr>
+        <w:t>ijft</w:t>
+      </w:r>
+      <w:r>
+        <w:rPr>
+          <w:rFonts w:ascii="Courier New" w:hAnsi="Courier New" w:cs="Courier New"/>
+          <w:sz w:val="22"/>
+          <w:szCs w:val="22"/>
+        </w:rPr>
+        <w:t xml:space="preserve"> ook in deze jaren zichtbaar. Het l</w:t>
+      </w:r>
+      <w:r>
+        <w:rPr>
+          <w:rFonts w:ascii="Courier New" w:hAnsi="Courier New" w:cs="Courier New"/>
+          <w:sz w:val="22"/>
+          <w:szCs w:val="22"/>
+        </w:rPr>
+        <w:t xml:space="preserve">ijkt </w:t>
+      </w:r>
+      <w:r>
+        <w:rPr>
+          <w:rFonts w:ascii="Courier New" w:hAnsi="Courier New" w:cs="Courier New"/>
+          <w:sz w:val="22"/>
+          <w:szCs w:val="22"/>
+        </w:rPr>
+        <w:t>alsof hij zijn onderzoek naar de geschiedenis van de mensheid eindeloos</w:t>
+      </w:r>
+      <w:r>
+        <w:rPr>
+          <w:rFonts w:ascii="Courier New" w:hAnsi="Courier New" w:cs="Courier New"/>
+          <w:sz w:val="22"/>
+          <w:szCs w:val="22"/>
+        </w:rPr>
+        <w:t xml:space="preserve"> kan</w:t>
+      </w:r>
+      <w:r>
+        <w:rPr>
+          <w:rFonts w:ascii="Courier New" w:hAnsi="Courier New" w:cs="Courier New"/>
+          <w:sz w:val="22"/>
+          <w:szCs w:val="22"/>
+        </w:rPr>
+        <w:t xml:space="preserve"> en wil voortzetten, alsof er steeds nieuwe boeken van Bellah aan dit oeuvre kunnen worden toegevoegd. Dit alles wordt levendig aan de lezer gepresenteerd en Bortolini’s uitstekende biografie doet Bellah volledig recht. </w:t>
       </w:r>
     </w:p>
     <w:p>
@@ -2850,191 +4274,32 @@
           <w:sz w:val="22"/>
           <w:szCs w:val="22"/>
         </w:rPr>
-        <w:t>N</w:t>
-      </w:r>
-      <w:r>
-        <w:rPr>
-          <w:rFonts w:ascii="Courier New" w:hAnsi="Courier New" w:cs="Courier New"/>
-          <w:sz w:val="22"/>
-          <w:szCs w:val="22"/>
-        </w:rPr>
-        <w:t xml:space="preserve">a de eeuwwisseling </w:t>
-      </w:r>
-      <w:r>
-        <w:rPr>
-          <w:rFonts w:ascii="Courier New" w:hAnsi="Courier New" w:cs="Courier New"/>
-          <w:sz w:val="22"/>
-          <w:szCs w:val="22"/>
-        </w:rPr>
-        <w:t xml:space="preserve">gaat Bellah </w:t>
-      </w:r>
-      <w:r>
-        <w:rPr>
-          <w:rFonts w:ascii="Courier New" w:hAnsi="Courier New" w:cs="Courier New"/>
-          <w:sz w:val="22"/>
-          <w:szCs w:val="22"/>
-        </w:rPr>
-        <w:t>zich steeds meer verdiepen in de geschiedenis van de mensheid. In de jaren zestig had Bellah belangrijke essays geschreven over religieuze evolutie, en in de laatste decennia van zijn leven keer</w:t>
-      </w:r>
-      <w:r>
-        <w:rPr>
-          <w:rFonts w:ascii="Courier New" w:hAnsi="Courier New" w:cs="Courier New"/>
-          <w:sz w:val="22"/>
-          <w:szCs w:val="22"/>
-        </w:rPr>
-        <w:t>t</w:t>
-      </w:r>
-      <w:r>
-        <w:rPr>
-          <w:rFonts w:ascii="Courier New" w:hAnsi="Courier New" w:cs="Courier New"/>
-          <w:sz w:val="22"/>
-          <w:szCs w:val="22"/>
-        </w:rPr>
-        <w:t xml:space="preserve"> hij naar dit thema terug</w:t>
-      </w:r>
-      <w:r>
-        <w:rPr>
-          <w:rFonts w:ascii="Courier New" w:hAnsi="Courier New" w:cs="Courier New"/>
-          <w:sz w:val="22"/>
-          <w:szCs w:val="22"/>
-        </w:rPr>
-        <w:t>. R</w:t>
-      </w:r>
-      <w:r>
-        <w:rPr>
-          <w:rFonts w:ascii="Courier New" w:hAnsi="Courier New" w:cs="Courier New"/>
-          <w:sz w:val="22"/>
-          <w:szCs w:val="22"/>
-        </w:rPr>
-        <w:t>eligie beschouw</w:t>
-      </w:r>
-      <w:r>
-        <w:rPr>
-          <w:rFonts w:ascii="Courier New" w:hAnsi="Courier New" w:cs="Courier New"/>
-          <w:sz w:val="22"/>
-          <w:szCs w:val="22"/>
-        </w:rPr>
-        <w:t>t hij hierbij</w:t>
-      </w:r>
-      <w:r>
-        <w:rPr>
-          <w:rFonts w:ascii="Courier New" w:hAnsi="Courier New" w:cs="Courier New"/>
-          <w:sz w:val="22"/>
-          <w:szCs w:val="22"/>
-        </w:rPr>
-        <w:t xml:space="preserve"> als een aspect van symbolische ontwikkeling. Hij benadrukt dat geen enkele ontwikkeling uitsluitend tot het verleden behoort, maar altijd in gewijzigde vorm voortgezet </w:t>
-      </w:r>
-      <w:r>
-        <w:rPr>
-          <w:rFonts w:ascii="Courier New" w:hAnsi="Courier New" w:cs="Courier New"/>
-          <w:sz w:val="22"/>
-          <w:szCs w:val="22"/>
-        </w:rPr>
-        <w:t xml:space="preserve">worst </w:t>
-      </w:r>
-      <w:r>
-        <w:rPr>
-          <w:rFonts w:ascii="Courier New" w:hAnsi="Courier New" w:cs="Courier New"/>
-          <w:sz w:val="22"/>
-          <w:szCs w:val="22"/>
-        </w:rPr>
-        <w:t>in latere perioden</w:t>
-      </w:r>
-      <w:r>
-        <w:rPr>
-          <w:rFonts w:ascii="Courier New" w:hAnsi="Courier New" w:cs="Courier New"/>
-          <w:sz w:val="22"/>
-          <w:szCs w:val="22"/>
-        </w:rPr>
-        <w:t>,</w:t>
-      </w:r>
-      <w:r>
-        <w:rPr>
-          <w:rFonts w:ascii="Courier New" w:hAnsi="Courier New" w:cs="Courier New"/>
-          <w:sz w:val="22"/>
-          <w:szCs w:val="22"/>
-        </w:rPr>
-        <w:t xml:space="preserve"> ‘niets gaat ooit verloren’. </w:t>
-      </w:r>
-      <w:r>
-        <w:rPr>
-          <w:rFonts w:ascii="Courier New" w:hAnsi="Courier New" w:cs="Courier New"/>
-          <w:sz w:val="22"/>
-          <w:szCs w:val="22"/>
-        </w:rPr>
-        <w:t>B</w:t>
-      </w:r>
-      <w:r>
-        <w:rPr>
-          <w:rFonts w:ascii="Courier New" w:hAnsi="Courier New" w:cs="Courier New"/>
-          <w:sz w:val="22"/>
-          <w:szCs w:val="22"/>
-        </w:rPr>
-        <w:t xml:space="preserve">ellah </w:t>
-      </w:r>
-      <w:r>
-        <w:rPr>
-          <w:rFonts w:ascii="Courier New" w:hAnsi="Courier New" w:cs="Courier New"/>
-          <w:sz w:val="22"/>
-          <w:szCs w:val="22"/>
-        </w:rPr>
-        <w:t xml:space="preserve">begint </w:t>
-      </w:r>
-      <w:r>
-        <w:rPr>
-          <w:rFonts w:ascii="Courier New" w:hAnsi="Courier New" w:cs="Courier New"/>
-          <w:sz w:val="22"/>
-          <w:szCs w:val="22"/>
-        </w:rPr>
-        <w:t xml:space="preserve">aan een onderzoeksproject waarvan hij </w:t>
-      </w:r>
-      <w:r>
-        <w:rPr>
-          <w:rFonts w:ascii="Courier New" w:hAnsi="Courier New" w:cs="Courier New"/>
-          <w:sz w:val="22"/>
-          <w:szCs w:val="22"/>
-        </w:rPr>
-        <w:t>wet</w:t>
-      </w:r>
-      <w:r>
-        <w:rPr>
-          <w:rFonts w:ascii="Courier New" w:hAnsi="Courier New" w:cs="Courier New"/>
-          <w:sz w:val="22"/>
-          <w:szCs w:val="22"/>
-        </w:rPr>
-        <w:t xml:space="preserve"> dat hij het nooit volledig </w:t>
-      </w:r>
-      <w:r>
-        <w:rPr>
-          <w:rFonts w:ascii="Courier New" w:hAnsi="Courier New" w:cs="Courier New"/>
-          <w:sz w:val="22"/>
-          <w:szCs w:val="22"/>
-        </w:rPr>
-        <w:t>kan</w:t>
-      </w:r>
-      <w:r>
-        <w:rPr>
-          <w:rFonts w:ascii="Courier New" w:hAnsi="Courier New" w:cs="Courier New"/>
-          <w:sz w:val="22"/>
-          <w:szCs w:val="22"/>
-        </w:rPr>
-        <w:t xml:space="preserve"> afronden: een onderzoek naar de geschiedenis van de mens als symboolgebruikend dier. Daarbij sl</w:t>
-      </w:r>
-      <w:r>
-        <w:rPr>
-          <w:rFonts w:ascii="Courier New" w:hAnsi="Courier New" w:cs="Courier New"/>
-          <w:sz w:val="22"/>
-          <w:szCs w:val="22"/>
-        </w:rPr>
-        <w:t>uit</w:t>
-      </w:r>
-      <w:r>
-        <w:rPr>
-          <w:rFonts w:ascii="Courier New" w:hAnsi="Courier New" w:cs="Courier New"/>
-          <w:sz w:val="22"/>
-          <w:szCs w:val="22"/>
-        </w:rPr>
-        <w:t xml:space="preserve"> hij aan bij het Axiale Tijdperk-debat onder historici en historisch sociologen (dat sinds de jaren tachtig beslissend is gevormd door Shmuel Eisenstadt), maar ook bij de evolutionaire biologie en antropologische inzichten, met name die van Merlin Donald.</w:t>
+        <w:t>Men zou op sommige punten meer uitwerking kunnen wensen</w:t>
+      </w:r>
+      <w:r>
+        <w:rPr>
+          <w:rFonts w:ascii="Courier New" w:hAnsi="Courier New" w:cs="Courier New"/>
+          <w:sz w:val="22"/>
+          <w:szCs w:val="22"/>
+        </w:rPr>
+        <w:t xml:space="preserve">. Hoe ging hij met zijn studenten en met zijn dochters om en wat voor een karakter had hij. Natuurlijk denk je bij het lezen hoe zou Bellah op deze tijd hebben gereageerd. Aan Bush had hij al een hekel en hoe zou hij over deze doorgeslagen neo-liberale hebben gedacht. Een biografie over de veelzijdige Robert Bellah kan nooit volledig zijn. Wat Bortolini hier presenteert is veel meer dan je mag verwachten. </w:t>
+      </w:r>
+      <w:r>
+        <w:rPr>
+          <w:rFonts w:ascii="Courier New" w:hAnsi="Courier New" w:cs="Courier New"/>
+          <w:sz w:val="22"/>
+          <w:szCs w:val="22"/>
+        </w:rPr>
+        <w:lastRenderedPageBreak/>
+        <w:t xml:space="preserve">Alleen het lezen ervan is al een tour de force en het lukt je nauwelijks om dit in een keer in je op te nemen. Het is een boek dat je er vaker bij moet pakken en dan </w:t>
+      </w:r>
+      <w:r>
+        <w:rPr>
+          <w:rFonts w:ascii="Courier New" w:hAnsi="Courier New" w:cs="Courier New"/>
+          <w:sz w:val="22"/>
+          <w:szCs w:val="22"/>
+        </w:rPr>
+        <w:t>zelf ook enkele van zijn boek lezen.</w:t>
       </w:r>
       <w:r>
         <w:rPr>
@@ -3043,190 +4308,6 @@
           <w:szCs w:val="22"/>
         </w:rPr>
         <w:t xml:space="preserve"> </w:t>
-      </w:r>
-      <w:r>
-        <w:rPr>
-          <w:rFonts w:ascii="Courier New" w:hAnsi="Courier New" w:cs="Courier New"/>
-          <w:i/>
-          <w:iCs/>
-          <w:sz w:val="22"/>
-          <w:szCs w:val="22"/>
-        </w:rPr>
-        <w:t>Religion in Human Evolution: From the Paleolithic to the Axial Age</w:t>
-      </w:r>
-      <w:r>
-        <w:rPr>
-          <w:rFonts w:ascii="Courier New" w:hAnsi="Courier New" w:cs="Courier New"/>
-          <w:sz w:val="22"/>
-          <w:szCs w:val="22"/>
-        </w:rPr>
-        <w:t> w</w:t>
-      </w:r>
-      <w:r>
-        <w:rPr>
-          <w:rFonts w:ascii="Courier New" w:hAnsi="Courier New" w:cs="Courier New"/>
-          <w:sz w:val="22"/>
-          <w:szCs w:val="22"/>
-        </w:rPr>
-        <w:t>ordt</w:t>
-      </w:r>
-      <w:r>
-        <w:rPr>
-          <w:rFonts w:ascii="Courier New" w:hAnsi="Courier New" w:cs="Courier New"/>
-          <w:sz w:val="22"/>
-          <w:szCs w:val="22"/>
-        </w:rPr>
-        <w:t xml:space="preserve"> in 2011 gepubliceerd en w</w:t>
-      </w:r>
-      <w:r>
-        <w:rPr>
-          <w:rFonts w:ascii="Courier New" w:hAnsi="Courier New" w:cs="Courier New"/>
-          <w:sz w:val="22"/>
-          <w:szCs w:val="22"/>
-        </w:rPr>
-        <w:t>ordt</w:t>
-      </w:r>
-      <w:r>
-        <w:rPr>
-          <w:rFonts w:ascii="Courier New" w:hAnsi="Courier New" w:cs="Courier New"/>
-          <w:sz w:val="22"/>
-          <w:szCs w:val="22"/>
-        </w:rPr>
-        <w:t xml:space="preserve"> Bellahs laatste grote werk.</w:t>
-      </w:r>
-    </w:p>
-    <w:p>
-      <w:pPr>
-        <w:spacing w:line="360" w:lineRule="auto"/>
-        <w:rPr>
-          <w:rFonts w:ascii="Courier New" w:hAnsi="Courier New" w:cs="Courier New"/>
-          <w:sz w:val="22"/>
-          <w:szCs w:val="22"/>
-        </w:rPr>
-      </w:pPr>
-    </w:p>
-    <w:p>
-      <w:pPr>
-        <w:spacing w:line="360" w:lineRule="auto"/>
-        <w:rPr>
-          <w:rFonts w:ascii="Courier New" w:hAnsi="Courier New" w:cs="Courier New"/>
-          <w:sz w:val="22"/>
-          <w:szCs w:val="22"/>
-        </w:rPr>
-      </w:pPr>
-    </w:p>
-    <w:p>
-      <w:pPr>
-        <w:spacing w:line="360" w:lineRule="auto"/>
-        <w:rPr>
-          <w:rFonts w:ascii="Courier New" w:hAnsi="Courier New" w:cs="Courier New"/>
-          <w:sz w:val="22"/>
-          <w:szCs w:val="22"/>
-        </w:rPr>
-      </w:pPr>
-      <w:r>
-        <w:rPr>
-          <w:rFonts w:ascii="Courier New" w:hAnsi="Courier New" w:cs="Courier New"/>
-          <w:sz w:val="22"/>
-          <w:szCs w:val="22"/>
-        </w:rPr>
-        <w:t>Bellahs laatste jaren – hij overl</w:t>
-      </w:r>
-      <w:r>
-        <w:rPr>
-          <w:rFonts w:ascii="Courier New" w:hAnsi="Courier New" w:cs="Courier New"/>
-          <w:sz w:val="22"/>
-          <w:szCs w:val="22"/>
-        </w:rPr>
-        <w:t>ijdt</w:t>
-      </w:r>
-      <w:r>
-        <w:rPr>
-          <w:rFonts w:ascii="Courier New" w:hAnsi="Courier New" w:cs="Courier New"/>
-          <w:sz w:val="22"/>
-          <w:szCs w:val="22"/>
-        </w:rPr>
-        <w:t xml:space="preserve"> in 2013 – w</w:t>
-      </w:r>
-      <w:r>
-        <w:rPr>
-          <w:rFonts w:ascii="Courier New" w:hAnsi="Courier New" w:cs="Courier New"/>
-          <w:sz w:val="22"/>
-          <w:szCs w:val="22"/>
-        </w:rPr>
-        <w:t>o</w:t>
-      </w:r>
-      <w:r>
-        <w:rPr>
-          <w:rFonts w:ascii="Courier New" w:hAnsi="Courier New" w:cs="Courier New"/>
-          <w:sz w:val="22"/>
-          <w:szCs w:val="22"/>
-        </w:rPr>
-        <w:t>rden gekenmerkt door meerdere verdrietige gebeurtenissen (zo sterven zijn vrouw Melanie en zijn vriend Eisenstadt op dezelfde dag), maar melancholie is zijn werk vreemd. Integendeel, de analytische kracht van Bellah, die nooit terugschr</w:t>
-      </w:r>
-      <w:r>
-        <w:rPr>
-          <w:rFonts w:ascii="Courier New" w:hAnsi="Courier New" w:cs="Courier New"/>
-          <w:sz w:val="22"/>
-          <w:szCs w:val="22"/>
-        </w:rPr>
-        <w:t>ikt</w:t>
-      </w:r>
-      <w:r>
-        <w:rPr>
-          <w:rFonts w:ascii="Courier New" w:hAnsi="Courier New" w:cs="Courier New"/>
-          <w:sz w:val="22"/>
-          <w:szCs w:val="22"/>
-        </w:rPr>
-        <w:t xml:space="preserve"> voor grote opgaven en aanzienlijke intellectuele risico’s, bl</w:t>
-      </w:r>
-      <w:r>
-        <w:rPr>
-          <w:rFonts w:ascii="Courier New" w:hAnsi="Courier New" w:cs="Courier New"/>
-          <w:sz w:val="22"/>
-          <w:szCs w:val="22"/>
-        </w:rPr>
-        <w:t>ijft</w:t>
-      </w:r>
-      <w:r>
-        <w:rPr>
-          <w:rFonts w:ascii="Courier New" w:hAnsi="Courier New" w:cs="Courier New"/>
-          <w:sz w:val="22"/>
-          <w:szCs w:val="22"/>
-        </w:rPr>
-        <w:t xml:space="preserve"> ook in deze jaren zichtbaar. Het l</w:t>
-      </w:r>
-      <w:r>
-        <w:rPr>
-          <w:rFonts w:ascii="Courier New" w:hAnsi="Courier New" w:cs="Courier New"/>
-          <w:sz w:val="22"/>
-          <w:szCs w:val="22"/>
-        </w:rPr>
-        <w:t xml:space="preserve">ijkt </w:t>
-      </w:r>
-      <w:r>
-        <w:rPr>
-          <w:rFonts w:ascii="Courier New" w:hAnsi="Courier New" w:cs="Courier New"/>
-          <w:sz w:val="22"/>
-          <w:szCs w:val="22"/>
-        </w:rPr>
-        <w:t>alsof hij zijn onderzoek naar de geschiedenis van de mensheid eindeloos</w:t>
-      </w:r>
-      <w:r>
-        <w:rPr>
-          <w:rFonts w:ascii="Courier New" w:hAnsi="Courier New" w:cs="Courier New"/>
-          <w:sz w:val="22"/>
-          <w:szCs w:val="22"/>
-        </w:rPr>
-        <w:t xml:space="preserve"> kan</w:t>
-      </w:r>
-      <w:r>
-        <w:rPr>
-          <w:rFonts w:ascii="Courier New" w:hAnsi="Courier New" w:cs="Courier New"/>
-          <w:sz w:val="22"/>
-          <w:szCs w:val="22"/>
-        </w:rPr>
-        <w:t xml:space="preserve"> en wil voortzetten, alsof er steeds nieuwe boeken van Bellah aan dit oeuvre kunnen worden toegevoegd. Dit alles wordt levendig aan de lezer gepresenteerd en Bortolini’s uitstekende biografie doet Bellah volledig recht. </w:t>
       </w:r>
     </w:p>
     <w:p>
@@ -3245,16 +4326,7 @@
           <w:sz w:val="22"/>
           <w:szCs w:val="22"/>
         </w:rPr>
-        <w:t xml:space="preserve">Men zou op sommige punten meer uitwerking kunnen wensen, of meer informatie over de invloed van Tillichs denken op Bellahs </w:t>
-      </w:r>
-      <w:r>
-        <w:rPr>
-          <w:rFonts w:ascii="Courier New" w:hAnsi="Courier New" w:cs="Courier New"/>
-          <w:sz w:val="22"/>
-          <w:szCs w:val="22"/>
-        </w:rPr>
-        <w:lastRenderedPageBreak/>
-        <w:t>sociologische redeneringen; meer details over de periode waarin Bellah zich begon te distantiëren van de moderniseringstheorie, enzovoort. Tegelijkertijd moet echter worden benadrukt dat Bellahs lange leven en zijn verankering in vele discussiefora en intellectuele kringen betekenen dat een volledige intellectuele biografie vrijwel onmogelijk is. In dat opzicht moet dergelijke kritiek niet al te zwaar worden opgevat. Want het valt nauwelijks te ontkennen dat Matteo Bortolini een indrukwekkende biografie heeft geschreven over een van de belangrijkste figuren binnen de internationale sociale wetenschappen</w:t>
+        <w:t>Matteo Bortolini een indrukwekkende biografie heeft geschreven over een van de belangrijkste figuren binnen de internationale sociale wetenschappen</w:t>
       </w:r>
       <w:r>
         <w:rPr>
@@ -3369,6 +4441,126 @@
     </w:sectPr>
   </w:body>
 </w:document>
+</file>
+
+<file path=word/numbering.xml><?xml version="1.0" encoding="utf-8"?>
+<w:numbering xmlns:wpc="http://schemas.microsoft.com/office/word/2010/wordprocessingCanvas" xmlns:cx="http://schemas.microsoft.com/office/drawing/2014/chartex" xmlns:cx1="http://schemas.microsoft.com/office/drawing/2015/9/8/chartex" xmlns:cx2="http://schemas.microsoft.com/office/drawing/2015/10/21/chartex" xmlns:cx3="http://schemas.microsoft.com/office/drawing/2016/5/9/chartex" xmlns:cx4="http://schemas.microsoft.com/office/drawing/2016/5/10/chartex" xmlns:cx5="http://schemas.microsoft.com/office/drawing/2016/5/11/chartex" xmlns:cx6="http://schemas.microsoft.com/office/drawing/2016/5/12/chartex" xmlns:cx7="http://schemas.microsoft.com/office/drawing/2016/5/13/chartex" xmlns:cx8="http://schemas.microsoft.com/office/drawing/2016/5/14/chartex" xmlns:mc="http://schemas.openxmlformats.org/markup-compatibility/2006" xmlns:aink="http://schemas.microsoft.com/office/drawing/2016/ink" xmlns:am3d="http://schemas.microsoft.com/office/drawing/2017/model3d" xmlns:o="urn:schemas-microsoft-com:office:office" xmlns:oel="http://schemas.microsoft.com/office/2019/extlst" xmlns:r="http://schemas.openxmlformats.org/officeDocument/2006/relationships" xmlns:m="http://schemas.openxmlformats.org/officeDocument/2006/math" xmlns:v="urn:schemas-microsoft-com:vml" xmlns:wp14="http://schemas.microsoft.com/office/word/2010/wordprocessingDrawing" xmlns:wp="http://schemas.openxmlformats.org/drawingml/2006/wordprocessingDrawing" xmlns:w10="urn:schemas-microsoft-com:office:word" xmlns:w="http://schemas.openxmlformats.org/wordprocessingml/2006/main" xmlns:w14="http://schemas.microsoft.com/office/word/2010/wordml" xmlns:w15="http://schemas.microsoft.com/office/word/2012/wordml" xmlns:w16cex="http://schemas.microsoft.com/office/word/2018/wordml/cex" xmlns:w16cid="http://schemas.microsoft.com/office/word/2016/wordml/cid" xmlns:w16="http://schemas.microsoft.com/office/word/2018/wordml" xmlns:w16du="http://schemas.microsoft.com/office/word/2023/wordml/word16du" xmlns:w16sdtdh="http://schemas.microsoft.com/office/word/2020/wordml/sdtdatahash" xmlns:w16se="http://schemas.microsoft.com/office/word/2015/wordml/symex" xmlns:wpg="http://schemas.microsoft.com/office/word/2010/wordprocessingGroup" xmlns:wpi="http://schemas.microsoft.com/office/word/2010/wordprocessingInk" xmlns:wne="http://schemas.microsoft.com/office/word/2006/wordml" xmlns:wps="http://schemas.microsoft.com/office/word/2010/wordprocessingShape" mc:Ignorable="w14 w15 w16se w16cid w16 w16cex w16sdtdh w16du wp14">
+  <w:abstractNum w:abstractNumId="0" w15:restartNumberingAfterBreak="0">
+    <w:nsid w:val="4B2C1DD0"/>
+    <w:multiLevelType w:val="hybridMultilevel"/>
+    <w:tmpl w:val="15B64964"/>
+    <w:lvl w:ilvl="0" w:tplc="0E344212">
+      <w:numFmt w:val="bullet"/>
+      <w:lvlText w:val="-"/>
+      <w:lvlJc w:val="left"/>
+      <w:pPr>
+        <w:ind w:left="720" w:hanging="360"/>
+      </w:pPr>
+      <w:rPr>
+        <w:rFonts w:ascii="Courier New" w:eastAsiaTheme="minorHAnsi" w:hAnsi="Courier New" w:cs="Courier New" w:hint="default"/>
+      </w:rPr>
+    </w:lvl>
+    <w:lvl w:ilvl="1" w:tplc="08090003" w:tentative="1">
+      <w:start w:val="1"/>
+      <w:numFmt w:val="bullet"/>
+      <w:lvlText w:val="o"/>
+      <w:lvlJc w:val="left"/>
+      <w:pPr>
+        <w:ind w:left="1440" w:hanging="360"/>
+      </w:pPr>
+      <w:rPr>
+        <w:rFonts w:ascii="Courier New" w:hAnsi="Courier New" w:cs="Courier New" w:hint="default"/>
+      </w:rPr>
+    </w:lvl>
+    <w:lvl w:ilvl="2" w:tplc="08090005" w:tentative="1">
+      <w:start w:val="1"/>
+      <w:numFmt w:val="bullet"/>
+      <w:lvlText w:val=""/>
+      <w:lvlJc w:val="left"/>
+      <w:pPr>
+        <w:ind w:left="2160" w:hanging="360"/>
+      </w:pPr>
+      <w:rPr>
+        <w:rFonts w:ascii="Wingdings" w:hAnsi="Wingdings" w:hint="default"/>
+      </w:rPr>
+    </w:lvl>
+    <w:lvl w:ilvl="3" w:tplc="08090001" w:tentative="1">
+      <w:start w:val="1"/>
+      <w:numFmt w:val="bullet"/>
+      <w:lvlText w:val=""/>
+      <w:lvlJc w:val="left"/>
+      <w:pPr>
+        <w:ind w:left="2880" w:hanging="360"/>
+      </w:pPr>
+      <w:rPr>
+        <w:rFonts w:ascii="Symbol" w:hAnsi="Symbol" w:hint="default"/>
+      </w:rPr>
+    </w:lvl>
+    <w:lvl w:ilvl="4" w:tplc="08090003" w:tentative="1">
+      <w:start w:val="1"/>
+      <w:numFmt w:val="bullet"/>
+      <w:lvlText w:val="o"/>
+      <w:lvlJc w:val="left"/>
+      <w:pPr>
+        <w:ind w:left="3600" w:hanging="360"/>
+      </w:pPr>
+      <w:rPr>
+        <w:rFonts w:ascii="Courier New" w:hAnsi="Courier New" w:cs="Courier New" w:hint="default"/>
+      </w:rPr>
+    </w:lvl>
+    <w:lvl w:ilvl="5" w:tplc="08090005" w:tentative="1">
+      <w:start w:val="1"/>
+      <w:numFmt w:val="bullet"/>
+      <w:lvlText w:val=""/>
+      <w:lvlJc w:val="left"/>
+      <w:pPr>
+        <w:ind w:left="4320" w:hanging="360"/>
+      </w:pPr>
+      <w:rPr>
+        <w:rFonts w:ascii="Wingdings" w:hAnsi="Wingdings" w:hint="default"/>
+      </w:rPr>
+    </w:lvl>
+    <w:lvl w:ilvl="6" w:tplc="08090001" w:tentative="1">
+      <w:start w:val="1"/>
+      <w:numFmt w:val="bullet"/>
+      <w:lvlText w:val=""/>
+      <w:lvlJc w:val="left"/>
+      <w:pPr>
+        <w:ind w:left="5040" w:hanging="360"/>
+      </w:pPr>
+      <w:rPr>
+        <w:rFonts w:ascii="Symbol" w:hAnsi="Symbol" w:hint="default"/>
+      </w:rPr>
+    </w:lvl>
+    <w:lvl w:ilvl="7" w:tplc="08090003" w:tentative="1">
+      <w:start w:val="1"/>
+      <w:numFmt w:val="bullet"/>
+      <w:lvlText w:val="o"/>
+      <w:lvlJc w:val="left"/>
+      <w:pPr>
+        <w:ind w:left="5760" w:hanging="360"/>
+      </w:pPr>
+      <w:rPr>
+        <w:rFonts w:ascii="Courier New" w:hAnsi="Courier New" w:cs="Courier New" w:hint="default"/>
+      </w:rPr>
+    </w:lvl>
+    <w:lvl w:ilvl="8" w:tplc="08090005" w:tentative="1">
+      <w:start w:val="1"/>
+      <w:numFmt w:val="bullet"/>
+      <w:lvlText w:val=""/>
+      <w:lvlJc w:val="left"/>
+      <w:pPr>
+        <w:ind w:left="6480" w:hanging="360"/>
+      </w:pPr>
+      <w:rPr>
+        <w:rFonts w:ascii="Wingdings" w:hAnsi="Wingdings" w:hint="default"/>
+      </w:rPr>
+    </w:lvl>
+  </w:abstractNum>
+  <w:num w:numId="1" w16cid:durableId="1332564710">
+    <w:abstractNumId w:val="0"/>
+  </w:num>
+</w:numbering>
 </file>
 
 <file path=word/styles.xml><?xml version="1.0" encoding="utf-8"?>

</xml_diff>

<commit_message>
25-12-18, Bellah blog afgemaakt
</commit_message>
<xml_diff>
--- a/BlogsWord/DenieuweMaxWeber.docx
+++ b/BlogsWord/DenieuweMaxWeber.docx
@@ -174,7 +174,23 @@
           <w:sz w:val="22"/>
           <w:szCs w:val="22"/>
         </w:rPr>
-        <w:t xml:space="preserve">grote figuur </w:t>
+        <w:t>grote figu</w:t>
+      </w:r>
+      <w:r>
+        <w:rPr>
+          <w:rFonts w:ascii="Courier New" w:hAnsi="Courier New" w:cs="Courier New"/>
+          <w:sz w:val="22"/>
+          <w:szCs w:val="22"/>
+        </w:rPr>
+        <w:t>ren</w:t>
+      </w:r>
+      <w:r>
+        <w:rPr>
+          <w:rFonts w:ascii="Courier New" w:hAnsi="Courier New" w:cs="Courier New"/>
+          <w:sz w:val="22"/>
+          <w:szCs w:val="22"/>
+        </w:rPr>
+        <w:t xml:space="preserve"> </w:t>
       </w:r>
       <w:r>
         <w:rPr>
@@ -206,15 +222,39 @@
           <w:sz w:val="22"/>
           <w:szCs w:val="22"/>
         </w:rPr>
-        <w:t xml:space="preserve"> en</w:t>
-      </w:r>
-      <w:r>
-        <w:rPr>
-          <w:rFonts w:ascii="Courier New" w:hAnsi="Courier New" w:cs="Courier New"/>
-          <w:sz w:val="22"/>
-          <w:szCs w:val="22"/>
-        </w:rPr>
-        <w:t xml:space="preserve"> bekend tot ver buiten de grenzen van zijn discipline</w:t>
+        <w:t>. Hij is</w:t>
+      </w:r>
+      <w:r>
+        <w:rPr>
+          <w:rFonts w:ascii="Courier New" w:hAnsi="Courier New" w:cs="Courier New"/>
+          <w:sz w:val="22"/>
+          <w:szCs w:val="22"/>
+        </w:rPr>
+        <w:t xml:space="preserve"> bekend </w:t>
+      </w:r>
+      <w:r>
+        <w:rPr>
+          <w:rFonts w:ascii="Courier New" w:hAnsi="Courier New" w:cs="Courier New"/>
+          <w:sz w:val="22"/>
+          <w:szCs w:val="22"/>
+        </w:rPr>
+        <w:t xml:space="preserve">geworden </w:t>
+      </w:r>
+      <w:r>
+        <w:rPr>
+          <w:rFonts w:ascii="Courier New" w:hAnsi="Courier New" w:cs="Courier New"/>
+          <w:sz w:val="22"/>
+          <w:szCs w:val="22"/>
+        </w:rPr>
+        <w:t>tot ver buiten de grenzen van zijn discipline</w:t>
+      </w:r>
+      <w:r>
+        <w:rPr>
+          <w:rFonts w:ascii="Courier New" w:hAnsi="Courier New" w:cs="Courier New"/>
+          <w:sz w:val="22"/>
+          <w:szCs w:val="22"/>
+        </w:rPr>
+        <w:t xml:space="preserve"> sociologie en godsdienstwetenschappen</w:t>
       </w:r>
       <w:r>
         <w:rPr>
@@ -465,6 +505,14 @@
           <w:sz w:val="22"/>
           <w:szCs w:val="22"/>
         </w:rPr>
+        <w:t xml:space="preserve">en </w:t>
+      </w:r>
+      <w:r>
+        <w:rPr>
+          <w:rFonts w:ascii="Courier New" w:hAnsi="Courier New" w:cs="Courier New"/>
+          <w:sz w:val="22"/>
+          <w:szCs w:val="22"/>
+        </w:rPr>
         <w:t>h</w:t>
       </w:r>
       <w:r>
@@ -552,6 +600,16 @@
       <w:r>
         <w:rPr>
           <w:rFonts w:ascii="Courier New" w:hAnsi="Courier New" w:cs="Courier New"/>
+          <w:i/>
+          <w:iCs/>
+          <w:sz w:val="22"/>
+          <w:szCs w:val="22"/>
+        </w:rPr>
+        <w:t xml:space="preserve"> in Human Evolution</w:t>
+      </w:r>
+      <w:r>
+        <w:rPr>
+          <w:rFonts w:ascii="Courier New" w:hAnsi="Courier New" w:cs="Courier New"/>
           <w:sz w:val="22"/>
           <w:szCs w:val="22"/>
         </w:rPr>
@@ -563,7 +621,23 @@
           <w:sz w:val="22"/>
           <w:szCs w:val="22"/>
         </w:rPr>
-        <w:t xml:space="preserve">gebruikten de meeste commentatoren bijvoeglijke naamwoorden als episch, uniek, majestueus, immens, fascinerend, magistraal en monumentaal. </w:t>
+        <w:t xml:space="preserve">gebruikten de meeste commentatoren </w:t>
+      </w:r>
+      <w:r>
+        <w:rPr>
+          <w:rFonts w:ascii="Courier New" w:hAnsi="Courier New" w:cs="Courier New"/>
+          <w:sz w:val="22"/>
+          <w:szCs w:val="22"/>
+        </w:rPr>
+        <w:t xml:space="preserve">en recensenten </w:t>
+      </w:r>
+      <w:r>
+        <w:rPr>
+          <w:rFonts w:ascii="Courier New" w:hAnsi="Courier New" w:cs="Courier New"/>
+          <w:sz w:val="22"/>
+          <w:szCs w:val="22"/>
+        </w:rPr>
+        <w:t xml:space="preserve">bijvoeglijke naamwoorden als episch, uniek, majestueus, immens, fascinerend, magistraal en monumentaal. </w:t>
       </w:r>
       <w:r>
         <w:rPr>
@@ -587,15 +661,55 @@
           <w:sz w:val="22"/>
           <w:szCs w:val="22"/>
         </w:rPr>
-        <w:t>sprak een</w:t>
-      </w:r>
-      <w:r>
-        <w:rPr>
-          <w:rFonts w:ascii="Courier New" w:hAnsi="Courier New" w:cs="Courier New"/>
-          <w:sz w:val="22"/>
-          <w:szCs w:val="22"/>
-        </w:rPr>
-        <w:t xml:space="preserve"> recensent </w:t>
+        <w:t xml:space="preserve">had </w:t>
+      </w:r>
+      <w:r>
+        <w:rPr>
+          <w:rFonts w:ascii="Courier New" w:hAnsi="Courier New" w:cs="Courier New"/>
+          <w:sz w:val="22"/>
+          <w:szCs w:val="22"/>
+        </w:rPr>
+        <w:t>een</w:t>
+      </w:r>
+      <w:r>
+        <w:rPr>
+          <w:rFonts w:ascii="Courier New" w:hAnsi="Courier New" w:cs="Courier New"/>
+          <w:sz w:val="22"/>
+          <w:szCs w:val="22"/>
+        </w:rPr>
+        <w:t xml:space="preserve"> </w:t>
+      </w:r>
+      <w:r>
+        <w:rPr>
+          <w:rFonts w:ascii="Courier New" w:hAnsi="Courier New" w:cs="Courier New"/>
+          <w:sz w:val="22"/>
+          <w:szCs w:val="22"/>
+        </w:rPr>
+        <w:t xml:space="preserve">van die </w:t>
+      </w:r>
+      <w:r>
+        <w:rPr>
+          <w:rFonts w:ascii="Courier New" w:hAnsi="Courier New" w:cs="Courier New"/>
+          <w:sz w:val="22"/>
+          <w:szCs w:val="22"/>
+        </w:rPr>
+        <w:t>recensent</w:t>
+      </w:r>
+      <w:r>
+        <w:rPr>
+          <w:rFonts w:ascii="Courier New" w:hAnsi="Courier New" w:cs="Courier New"/>
+          <w:sz w:val="22"/>
+          <w:szCs w:val="22"/>
+        </w:rPr>
+        <w:t>en het</w:t>
+      </w:r>
+      <w:r>
+        <w:rPr>
+          <w:rFonts w:ascii="Courier New" w:hAnsi="Courier New" w:cs="Courier New"/>
+          <w:sz w:val="22"/>
+          <w:szCs w:val="22"/>
+        </w:rPr>
+        <w:t xml:space="preserve"> </w:t>
       </w:r>
       <w:r>
         <w:rPr>
@@ -627,7 +741,23 @@
           <w:sz w:val="22"/>
           <w:szCs w:val="22"/>
         </w:rPr>
-        <w:t xml:space="preserve"> tevens een beeld opriep van Bellah als een titaneske wetenschappelijke figuur.</w:t>
+        <w:t xml:space="preserve"> tevens een beeld opr</w:t>
+      </w:r>
+      <w:r>
+        <w:rPr>
+          <w:rFonts w:ascii="Courier New" w:hAnsi="Courier New" w:cs="Courier New"/>
+          <w:sz w:val="22"/>
+          <w:szCs w:val="22"/>
+        </w:rPr>
+        <w:t>oept</w:t>
+      </w:r>
+      <w:r>
+        <w:rPr>
+          <w:rFonts w:ascii="Courier New" w:hAnsi="Courier New" w:cs="Courier New"/>
+          <w:sz w:val="22"/>
+          <w:szCs w:val="22"/>
+        </w:rPr>
+        <w:t xml:space="preserve"> van Bellah als een titaneske wetenschappelijke figuur.</w:t>
       </w:r>
       <w:r>
         <w:rPr>
@@ -643,23 +773,57 @@
           <w:sz w:val="22"/>
           <w:szCs w:val="22"/>
         </w:rPr>
-        <w:t xml:space="preserve">Zo is het allicht niet hier, maar heel goed is deze biografie wel. </w:t>
-      </w:r>
-      <w:r>
-        <w:rPr>
-          <w:rFonts w:ascii="Courier New" w:hAnsi="Courier New" w:cs="Courier New"/>
-          <w:sz w:val="22"/>
-          <w:szCs w:val="22"/>
-        </w:rPr>
-        <w:t xml:space="preserve">Dit </w:t>
-      </w:r>
-      <w:r>
-        <w:rPr>
-          <w:rFonts w:ascii="Courier New" w:hAnsi="Courier New" w:cs="Courier New"/>
-          <w:sz w:val="22"/>
-          <w:szCs w:val="22"/>
-        </w:rPr>
-        <w:t>boek is</w:t>
+        <w:t xml:space="preserve">Misschien zijn deze woorden voor Bortolini </w:t>
+      </w:r>
+      <w:r>
+        <w:rPr>
+          <w:rFonts w:ascii="Courier New" w:hAnsi="Courier New" w:cs="Courier New"/>
+          <w:sz w:val="22"/>
+          <w:szCs w:val="22"/>
+        </w:rPr>
+        <w:t>hier</w:t>
+      </w:r>
+      <w:r>
+        <w:rPr>
+          <w:rFonts w:ascii="Courier New" w:hAnsi="Courier New" w:cs="Courier New"/>
+          <w:sz w:val="22"/>
+          <w:szCs w:val="22"/>
+        </w:rPr>
+        <w:t xml:space="preserve"> niet helemaal gepast</w:t>
+      </w:r>
+      <w:r>
+        <w:rPr>
+          <w:rFonts w:ascii="Courier New" w:hAnsi="Courier New" w:cs="Courier New"/>
+          <w:sz w:val="22"/>
+          <w:szCs w:val="22"/>
+        </w:rPr>
+        <w:t xml:space="preserve">, maar heel goed is deze biografie wel. </w:t>
+      </w:r>
+      <w:r>
+        <w:rPr>
+          <w:rFonts w:ascii="Courier New" w:hAnsi="Courier New" w:cs="Courier New"/>
+          <w:i/>
+          <w:iCs/>
+          <w:sz w:val="22"/>
+          <w:szCs w:val="22"/>
+        </w:rPr>
+        <w:t>A Joyfully Serious Man. The Life of Robert Bella</w:t>
+      </w:r>
+      <w:r>
+        <w:rPr>
+          <w:rFonts w:ascii="Courier New" w:hAnsi="Courier New" w:cs="Courier New"/>
+          <w:sz w:val="22"/>
+          <w:szCs w:val="22"/>
+        </w:rPr>
+        <w:t>h</w:t>
+      </w:r>
+      <w:r>
+        <w:rPr>
+          <w:rFonts w:ascii="Courier New" w:hAnsi="Courier New" w:cs="Courier New"/>
+          <w:sz w:val="22"/>
+          <w:szCs w:val="22"/>
+        </w:rPr>
+        <w:t xml:space="preserve"> is</w:t>
       </w:r>
       <w:r>
         <w:rPr>
@@ -675,15 +839,47 @@
           <w:sz w:val="22"/>
           <w:szCs w:val="22"/>
         </w:rPr>
-        <w:t xml:space="preserve">de </w:t>
-      </w:r>
-      <w:r>
-        <w:rPr>
-          <w:rFonts w:ascii="Courier New" w:hAnsi="Courier New" w:cs="Courier New"/>
-          <w:sz w:val="22"/>
-          <w:szCs w:val="22"/>
-        </w:rPr>
-        <w:t>best</w:t>
+        <w:t xml:space="preserve">een prachtige </w:t>
+      </w:r>
+      <w:r>
+        <w:rPr>
+          <w:rFonts w:ascii="Courier New" w:hAnsi="Courier New" w:cs="Courier New"/>
+          <w:sz w:val="22"/>
+          <w:szCs w:val="22"/>
+        </w:rPr>
+        <w:t>introductie op zijn werk</w:t>
+      </w:r>
+      <w:r>
+        <w:rPr>
+          <w:rFonts w:ascii="Courier New" w:hAnsi="Courier New" w:cs="Courier New"/>
+          <w:sz w:val="22"/>
+          <w:szCs w:val="22"/>
+        </w:rPr>
+        <w:t>. T</w:t>
+      </w:r>
+      <w:r>
+        <w:rPr>
+          <w:rFonts w:ascii="Courier New" w:hAnsi="Courier New" w:cs="Courier New"/>
+          <w:sz w:val="22"/>
+          <w:szCs w:val="22"/>
+        </w:rPr>
+        <w:t xml:space="preserve">egelijk </w:t>
+      </w:r>
+      <w:r>
+        <w:rPr>
+          <w:rFonts w:ascii="Courier New" w:hAnsi="Courier New" w:cs="Courier New"/>
+          <w:sz w:val="22"/>
+          <w:szCs w:val="22"/>
+        </w:rPr>
+        <w:t xml:space="preserve">is het </w:t>
+      </w:r>
+      <w:r>
+        <w:rPr>
+          <w:rFonts w:ascii="Courier New" w:hAnsi="Courier New" w:cs="Courier New"/>
+          <w:sz w:val="22"/>
+          <w:szCs w:val="22"/>
+        </w:rPr>
+        <w:t xml:space="preserve">een hele mooie geschiedenis van de ontwikkelingen in de sociale wetenschappen aan de belangrijke Amerikaanse universiteiten </w:t>
       </w:r>
       <w:r>
         <w:rPr>
@@ -699,15 +895,47 @@
           <w:sz w:val="22"/>
           <w:szCs w:val="22"/>
         </w:rPr>
-        <w:t xml:space="preserve"> </w:t>
-      </w:r>
-      <w:r>
-        <w:rPr>
-          <w:rFonts w:ascii="Courier New" w:hAnsi="Courier New" w:cs="Courier New"/>
-          <w:sz w:val="22"/>
-          <w:szCs w:val="22"/>
-        </w:rPr>
-        <w:t>introductie op zijn werk</w:t>
+        <w:t xml:space="preserve">n vertelt </w:t>
+      </w:r>
+      <w:r>
+        <w:rPr>
+          <w:rFonts w:ascii="Courier New" w:hAnsi="Courier New" w:cs="Courier New"/>
+          <w:sz w:val="22"/>
+          <w:szCs w:val="22"/>
+        </w:rPr>
+        <w:t xml:space="preserve">het </w:t>
+      </w:r>
+      <w:r>
+        <w:rPr>
+          <w:rFonts w:ascii="Courier New" w:hAnsi="Courier New" w:cs="Courier New"/>
+          <w:sz w:val="22"/>
+          <w:szCs w:val="22"/>
+        </w:rPr>
+        <w:t xml:space="preserve">ons ook het nodige over de </w:t>
+      </w:r>
+      <w:r>
+        <w:rPr>
+          <w:rFonts w:ascii="Courier New" w:hAnsi="Courier New" w:cs="Courier New"/>
+          <w:sz w:val="22"/>
+          <w:szCs w:val="22"/>
+        </w:rPr>
+        <w:t xml:space="preserve">naoorlogse </w:t>
+      </w:r>
+      <w:r>
+        <w:rPr>
+          <w:rFonts w:ascii="Courier New" w:hAnsi="Courier New" w:cs="Courier New"/>
+          <w:sz w:val="22"/>
+          <w:szCs w:val="22"/>
+        </w:rPr>
+        <w:t xml:space="preserve">geschiedenis </w:t>
+      </w:r>
+      <w:r>
+        <w:rPr>
+          <w:rFonts w:ascii="Courier New" w:hAnsi="Courier New" w:cs="Courier New"/>
+          <w:sz w:val="22"/>
+          <w:szCs w:val="22"/>
+        </w:rPr>
+        <w:t>in Amerika</w:t>
       </w:r>
       <w:r>
         <w:rPr>
@@ -723,94 +951,6 @@
           <w:sz w:val="22"/>
           <w:szCs w:val="22"/>
         </w:rPr>
-        <w:t xml:space="preserve">egelijk </w:t>
-      </w:r>
-      <w:r>
-        <w:rPr>
-          <w:rFonts w:ascii="Courier New" w:hAnsi="Courier New" w:cs="Courier New"/>
-          <w:sz w:val="22"/>
-          <w:szCs w:val="22"/>
-        </w:rPr>
-        <w:t xml:space="preserve">is het </w:t>
-      </w:r>
-      <w:r>
-        <w:rPr>
-          <w:rFonts w:ascii="Courier New" w:hAnsi="Courier New" w:cs="Courier New"/>
-          <w:sz w:val="22"/>
-          <w:szCs w:val="22"/>
-        </w:rPr>
-        <w:t xml:space="preserve">een hele mooie geschiedenis van de ontwikkelingen in de sociale wetenschappen aan de belangrijke Amerikaanse universiteiten </w:t>
-      </w:r>
-      <w:r>
-        <w:rPr>
-          <w:rFonts w:ascii="Courier New" w:hAnsi="Courier New" w:cs="Courier New"/>
-          <w:sz w:val="22"/>
-          <w:szCs w:val="22"/>
-        </w:rPr>
-        <w:t>n</w:t>
-      </w:r>
-      <w:r>
-        <w:rPr>
-          <w:rFonts w:ascii="Courier New" w:hAnsi="Courier New" w:cs="Courier New"/>
-          <w:sz w:val="22"/>
-          <w:szCs w:val="22"/>
-        </w:rPr>
-        <w:t xml:space="preserve">n vertelt </w:t>
-      </w:r>
-      <w:r>
-        <w:rPr>
-          <w:rFonts w:ascii="Courier New" w:hAnsi="Courier New" w:cs="Courier New"/>
-          <w:sz w:val="22"/>
-          <w:szCs w:val="22"/>
-        </w:rPr>
-        <w:t xml:space="preserve">het </w:t>
-      </w:r>
-      <w:r>
-        <w:rPr>
-          <w:rFonts w:ascii="Courier New" w:hAnsi="Courier New" w:cs="Courier New"/>
-          <w:sz w:val="22"/>
-          <w:szCs w:val="22"/>
-        </w:rPr>
-        <w:t xml:space="preserve">ons ook het nodige over de </w:t>
-      </w:r>
-      <w:r>
-        <w:rPr>
-          <w:rFonts w:ascii="Courier New" w:hAnsi="Courier New" w:cs="Courier New"/>
-          <w:sz w:val="22"/>
-          <w:szCs w:val="22"/>
-        </w:rPr>
-        <w:t xml:space="preserve">naoorlogse </w:t>
-      </w:r>
-      <w:r>
-        <w:rPr>
-          <w:rFonts w:ascii="Courier New" w:hAnsi="Courier New" w:cs="Courier New"/>
-          <w:sz w:val="22"/>
-          <w:szCs w:val="22"/>
-        </w:rPr>
-        <w:t xml:space="preserve">geschiedenis </w:t>
-      </w:r>
-      <w:r>
-        <w:rPr>
-          <w:rFonts w:ascii="Courier New" w:hAnsi="Courier New" w:cs="Courier New"/>
-          <w:sz w:val="22"/>
-          <w:szCs w:val="22"/>
-        </w:rPr>
-        <w:t>in Amerika</w:t>
-      </w:r>
-      <w:r>
-        <w:rPr>
-          <w:rFonts w:ascii="Courier New" w:hAnsi="Courier New" w:cs="Courier New"/>
-          <w:sz w:val="22"/>
-          <w:szCs w:val="22"/>
-        </w:rPr>
-        <w:t>. T</w:t>
-      </w:r>
-      <w:r>
-        <w:rPr>
-          <w:rFonts w:ascii="Courier New" w:hAnsi="Courier New" w:cs="Courier New"/>
-          <w:sz w:val="22"/>
-          <w:szCs w:val="22"/>
-        </w:rPr>
         <w:t>wintig jaar</w:t>
       </w:r>
       <w:r>
@@ -851,7 +991,47 @@
           <w:sz w:val="22"/>
           <w:szCs w:val="22"/>
         </w:rPr>
-        <w:t>gebaseerd op talrijke archiefbronnen en vele interviews</w:t>
+        <w:t xml:space="preserve">hij </w:t>
+      </w:r>
+      <w:r>
+        <w:rPr>
+          <w:rFonts w:ascii="Courier New" w:hAnsi="Courier New" w:cs="Courier New"/>
+          <w:sz w:val="22"/>
+          <w:szCs w:val="22"/>
+        </w:rPr>
+        <w:t>baseer</w:t>
+      </w:r>
+      <w:r>
+        <w:rPr>
+          <w:rFonts w:ascii="Courier New" w:hAnsi="Courier New" w:cs="Courier New"/>
+          <w:sz w:val="22"/>
+          <w:szCs w:val="22"/>
+        </w:rPr>
+        <w:t>t zijn verhaal</w:t>
+      </w:r>
+      <w:r>
+        <w:rPr>
+          <w:rFonts w:ascii="Courier New" w:hAnsi="Courier New" w:cs="Courier New"/>
+          <w:sz w:val="22"/>
+          <w:szCs w:val="22"/>
+        </w:rPr>
+        <w:t xml:space="preserve"> op talrijke archiefbronnen</w:t>
+      </w:r>
+      <w:r>
+        <w:rPr>
+          <w:rFonts w:ascii="Courier New" w:hAnsi="Courier New" w:cs="Courier New"/>
+          <w:sz w:val="22"/>
+          <w:szCs w:val="22"/>
+        </w:rPr>
+        <w:t xml:space="preserve">, talloze </w:t>
+      </w:r>
+      <w:r>
+        <w:rPr>
+          <w:rFonts w:ascii="Courier New" w:hAnsi="Courier New" w:cs="Courier New"/>
+          <w:sz w:val="22"/>
+          <w:szCs w:val="22"/>
+        </w:rPr>
+        <w:t>interviews</w:t>
       </w:r>
       <w:r>
         <w:rPr>
@@ -867,7 +1047,23 @@
           <w:sz w:val="22"/>
           <w:szCs w:val="22"/>
         </w:rPr>
-        <w:t xml:space="preserve">waaronder gesprekken met Bellah </w:t>
+        <w:t xml:space="preserve">waaronder </w:t>
+      </w:r>
+      <w:r>
+        <w:rPr>
+          <w:rFonts w:ascii="Courier New" w:hAnsi="Courier New" w:cs="Courier New"/>
+          <w:sz w:val="22"/>
+          <w:szCs w:val="22"/>
+        </w:rPr>
+        <w:t xml:space="preserve">lange </w:t>
+      </w:r>
+      <w:r>
+        <w:rPr>
+          <w:rFonts w:ascii="Courier New" w:hAnsi="Courier New" w:cs="Courier New"/>
+          <w:sz w:val="22"/>
+          <w:szCs w:val="22"/>
+        </w:rPr>
+        <w:t xml:space="preserve">gesprekken met Bellah </w:t>
       </w:r>
       <w:r>
         <w:rPr>
@@ -907,15 +1103,42 @@
           <w:sz w:val="22"/>
           <w:szCs w:val="22"/>
         </w:rPr>
-        <w:t xml:space="preserve">Verschillende vooraanstaande onderzoeksinstituten hebben hem ondersteund bij zijn werk. </w:t>
-      </w:r>
-      <w:r>
-        <w:rPr>
-          <w:rFonts w:ascii="Courier New" w:hAnsi="Courier New" w:cs="Courier New"/>
-          <w:sz w:val="22"/>
-          <w:szCs w:val="22"/>
-        </w:rPr>
-        <w:t xml:space="preserve">Het boek kwam </w:t>
+        <w:t xml:space="preserve">Verschillende vooraanstaande onderzoeksinstituten hebben hem </w:t>
+      </w:r>
+      <w:r>
+        <w:rPr>
+          <w:rFonts w:ascii="Courier New" w:hAnsi="Courier New" w:cs="Courier New"/>
+          <w:sz w:val="22"/>
+          <w:szCs w:val="22"/>
+        </w:rPr>
+        <w:lastRenderedPageBreak/>
+        <w:t xml:space="preserve">ondersteund bij zijn werk. </w:t>
+      </w:r>
+      <w:r>
+        <w:rPr>
+          <w:rFonts w:ascii="Courier New" w:hAnsi="Courier New" w:cs="Courier New"/>
+          <w:i/>
+          <w:iCs/>
+          <w:sz w:val="22"/>
+          <w:szCs w:val="22"/>
+        </w:rPr>
+        <w:t>A Joyfully Serious Man. The Life of Robert Bella</w:t>
+      </w:r>
+      <w:r>
+        <w:rPr>
+          <w:rFonts w:ascii="Courier New" w:hAnsi="Courier New" w:cs="Courier New"/>
+          <w:sz w:val="22"/>
+          <w:szCs w:val="22"/>
+        </w:rPr>
+        <w:t>h</w:t>
+      </w:r>
+      <w:r>
+        <w:rPr>
+          <w:rFonts w:ascii="Courier New" w:hAnsi="Courier New" w:cs="Courier New"/>
+          <w:sz w:val="22"/>
+          <w:szCs w:val="22"/>
+        </w:rPr>
+        <w:t xml:space="preserve"> kwam </w:t>
       </w:r>
       <w:r>
         <w:rPr>
@@ -1457,7 +1680,7 @@
           <w:sz w:val="22"/>
           <w:szCs w:val="22"/>
         </w:rPr>
-        <w:t xml:space="preserve">geïnteresseerd was in </w:t>
+        <w:t xml:space="preserve">geïnteresseerd in </w:t>
       </w:r>
       <w:r>
         <w:rPr>
@@ -1910,7 +2133,23 @@
           <w:sz w:val="22"/>
           <w:szCs w:val="22"/>
         </w:rPr>
-        <w:t xml:space="preserve"> zich daarmee een persoon van grote integriteit. </w:t>
+        <w:t xml:space="preserve"> daarmee </w:t>
+      </w:r>
+      <w:r>
+        <w:rPr>
+          <w:rFonts w:ascii="Courier New" w:hAnsi="Courier New" w:cs="Courier New"/>
+          <w:sz w:val="22"/>
+          <w:szCs w:val="22"/>
+        </w:rPr>
+        <w:t xml:space="preserve">zijn </w:t>
+      </w:r>
+      <w:r>
+        <w:rPr>
+          <w:rFonts w:ascii="Courier New" w:hAnsi="Courier New" w:cs="Courier New"/>
+          <w:sz w:val="22"/>
+          <w:szCs w:val="22"/>
+        </w:rPr>
+        <w:t xml:space="preserve">integriteit. </w:t>
       </w:r>
       <w:r>
         <w:rPr>
@@ -1990,7 +2229,23 @@
           <w:sz w:val="22"/>
           <w:szCs w:val="22"/>
         </w:rPr>
-        <w:t>een systematische weergave van maatschappelijke functies die fundamenteel zijn voor het in stand houden van het sociale leven</w:t>
+        <w:t xml:space="preserve">een systematische weergave van </w:t>
+      </w:r>
+      <w:r>
+        <w:rPr>
+          <w:rFonts w:ascii="Courier New" w:hAnsi="Courier New" w:cs="Courier New"/>
+          <w:sz w:val="22"/>
+          <w:szCs w:val="22"/>
+        </w:rPr>
+        <w:t xml:space="preserve">enkele </w:t>
+      </w:r>
+      <w:r>
+        <w:rPr>
+          <w:rFonts w:ascii="Courier New" w:hAnsi="Courier New" w:cs="Courier New"/>
+          <w:sz w:val="22"/>
+          <w:szCs w:val="22"/>
+        </w:rPr>
+        <w:t>maatschappelijke functies die fundamenteel zijn voor het in stand houden van het sociale leven</w:t>
       </w:r>
       <w:r>
         <w:rPr>
@@ -2006,7 +2261,16 @@
           <w:sz w:val="22"/>
           <w:szCs w:val="22"/>
         </w:rPr>
-        <w:t>op het werk van Paul Tillich</w:t>
+        <w:t xml:space="preserve">op het werk van </w:t>
+      </w:r>
+      <w:r>
+        <w:rPr>
+          <w:rFonts w:ascii="Courier New" w:hAnsi="Courier New" w:cs="Courier New"/>
+          <w:sz w:val="22"/>
+          <w:szCs w:val="22"/>
+        </w:rPr>
+        <w:lastRenderedPageBreak/>
+        <w:t>Paul Tillich</w:t>
       </w:r>
       <w:r>
         <w:rPr>
@@ -2113,16 +2377,7 @@
           <w:sz w:val="22"/>
           <w:szCs w:val="22"/>
         </w:rPr>
-        <w:t xml:space="preserve">vast aan de autonome rol van </w:t>
-      </w:r>
-      <w:r>
-        <w:rPr>
-          <w:rFonts w:ascii="Courier New" w:hAnsi="Courier New" w:cs="Courier New"/>
-          <w:sz w:val="22"/>
-          <w:szCs w:val="22"/>
-        </w:rPr>
-        <w:lastRenderedPageBreak/>
-        <w:t>cultuur en religie. Vanaf het begin van de jaren zestig raakt Bellah steeds meer geïnteresseerd in de eigenaardigheden van de Amerikaanse cultuur en democratie en bereid</w:t>
+        <w:t>vast aan de autonome rol van cultuur en religie. Vanaf het begin van de jaren zestig raakt Bellah steeds meer geïnteresseerd in de eigenaardigheden van de Amerikaanse cultuur en democratie en bereid</w:t>
       </w:r>
       <w:r>
         <w:rPr>
@@ -2172,7 +2427,23 @@
           <w:sz w:val="22"/>
           <w:szCs w:val="22"/>
         </w:rPr>
-        <w:t>(1967). Hoewel hij een jaar eerder tot Associate Professor aan Harvard was benoemd, verl</w:t>
+        <w:t xml:space="preserve">(1967). Hoewel hij een jaar eerder tot Associate Professor aan Harvard </w:t>
+      </w:r>
+      <w:r>
+        <w:rPr>
+          <w:rFonts w:ascii="Courier New" w:hAnsi="Courier New" w:cs="Courier New"/>
+          <w:sz w:val="22"/>
+          <w:szCs w:val="22"/>
+        </w:rPr>
+        <w:t>is</w:t>
+      </w:r>
+      <w:r>
+        <w:rPr>
+          <w:rFonts w:ascii="Courier New" w:hAnsi="Courier New" w:cs="Courier New"/>
+          <w:sz w:val="22"/>
+          <w:szCs w:val="22"/>
+        </w:rPr>
+        <w:t xml:space="preserve"> benoemd, verl</w:t>
       </w:r>
       <w:r>
         <w:rPr>
@@ -2769,7 +3040,7 @@
           <w:sz w:val="22"/>
           <w:szCs w:val="22"/>
         </w:rPr>
-        <w:t xml:space="preserve"> hij uiteindelijk uit voor zijn homoseksualiteit</w:t>
+        <w:t xml:space="preserve"> uiteindelijk uit voor zijn homoseksualiteit</w:t>
       </w:r>
       <w:r>
         <w:rPr>
@@ -2785,15 +3056,24 @@
           <w:sz w:val="22"/>
           <w:szCs w:val="22"/>
         </w:rPr>
-        <w:t xml:space="preserve"> vrouw Melanie in een open huwelijk </w:t>
-      </w:r>
-      <w:r>
-        <w:rPr>
-          <w:rFonts w:ascii="Courier New" w:hAnsi="Courier New" w:cs="Courier New"/>
-          <w:sz w:val="22"/>
-          <w:szCs w:val="22"/>
-        </w:rPr>
-        <w:t>xxx</w:t>
+        <w:t xml:space="preserve"> vrouw Melanie in een open huwelijk</w:t>
+      </w:r>
+      <w:r>
+        <w:rPr>
+          <w:rFonts w:ascii="Courier New" w:hAnsi="Courier New" w:cs="Courier New"/>
+          <w:sz w:val="22"/>
+          <w:szCs w:val="22"/>
+        </w:rPr>
+        <w:t xml:space="preserve">. De enige bi-seksuele relatie die door een manager wordt </w:t>
+      </w:r>
+      <w:r>
+        <w:rPr>
+          <w:rFonts w:ascii="Courier New" w:hAnsi="Courier New" w:cs="Courier New"/>
+          <w:sz w:val="22"/>
+          <w:szCs w:val="22"/>
+        </w:rPr>
+        <w:lastRenderedPageBreak/>
+        <w:t>geleid, merkt iemand in het boek op.</w:t>
       </w:r>
       <w:r>
         <w:rPr>
@@ -2849,16 +3129,7 @@
           <w:sz w:val="22"/>
           <w:szCs w:val="22"/>
         </w:rPr>
-        <w:t xml:space="preserve">s een van de redenen waarom Bellah, anders dan veel van zijn vrienden en </w:t>
-      </w:r>
-      <w:r>
-        <w:rPr>
-          <w:rFonts w:ascii="Courier New" w:hAnsi="Courier New" w:cs="Courier New"/>
-          <w:sz w:val="22"/>
-          <w:szCs w:val="22"/>
-        </w:rPr>
-        <w:lastRenderedPageBreak/>
-        <w:t>collega’s, weiger</w:t>
+        <w:t>s een van de redenen waarom Bellah, anders dan veel van zijn vrienden en collega’s, weiger</w:t>
       </w:r>
       <w:r>
         <w:rPr>
@@ -2967,127 +3238,7 @@
           <w:sz w:val="22"/>
           <w:szCs w:val="22"/>
         </w:rPr>
-        <w:t>), dat hij met vier anderen schrijft. Habits</w:t>
-      </w:r>
-      <w:r>
-        <w:rPr>
-          <w:rFonts w:ascii="Courier New" w:hAnsi="Courier New" w:cs="Courier New"/>
-          <w:sz w:val="22"/>
-          <w:szCs w:val="22"/>
-        </w:rPr>
-        <w:t xml:space="preserve"> </w:t>
-      </w:r>
-      <w:r>
-        <w:rPr>
-          <w:rFonts w:ascii="Courier New" w:hAnsi="Courier New" w:cs="Courier New"/>
-          <w:sz w:val="22"/>
-          <w:szCs w:val="22"/>
-        </w:rPr>
-        <w:t>wordt geschreven</w:t>
-      </w:r>
-      <w:r>
-        <w:rPr>
-          <w:rFonts w:ascii="Courier New" w:hAnsi="Courier New" w:cs="Courier New"/>
-          <w:sz w:val="22"/>
-          <w:szCs w:val="22"/>
-        </w:rPr>
-        <w:t xml:space="preserve"> in de periode waarin Bellahs voormalige mentor Parsons, met wie hij zich h</w:t>
-      </w:r>
-      <w:r>
-        <w:rPr>
-          <w:rFonts w:ascii="Courier New" w:hAnsi="Courier New" w:cs="Courier New"/>
-          <w:sz w:val="22"/>
-          <w:szCs w:val="22"/>
-        </w:rPr>
-        <w:t>eeft</w:t>
-      </w:r>
-      <w:r>
-        <w:rPr>
-          <w:rFonts w:ascii="Courier New" w:hAnsi="Courier New" w:cs="Courier New"/>
-          <w:sz w:val="22"/>
-          <w:szCs w:val="22"/>
-        </w:rPr>
-        <w:t xml:space="preserve"> verzoend, overl</w:t>
-      </w:r>
-      <w:r>
-        <w:rPr>
-          <w:rFonts w:ascii="Courier New" w:hAnsi="Courier New" w:cs="Courier New"/>
-          <w:sz w:val="22"/>
-          <w:szCs w:val="22"/>
-        </w:rPr>
-        <w:t>ij</w:t>
-      </w:r>
-      <w:r>
-        <w:rPr>
-          <w:rFonts w:ascii="Courier New" w:hAnsi="Courier New" w:cs="Courier New"/>
-          <w:sz w:val="22"/>
-          <w:szCs w:val="22"/>
-        </w:rPr>
-        <w:t>d</w:t>
-      </w:r>
-      <w:r>
-        <w:rPr>
-          <w:rFonts w:ascii="Courier New" w:hAnsi="Courier New" w:cs="Courier New"/>
-          <w:sz w:val="22"/>
-          <w:szCs w:val="22"/>
-        </w:rPr>
-        <w:t>t</w:t>
-      </w:r>
-      <w:r>
-        <w:rPr>
-          <w:rFonts w:ascii="Courier New" w:hAnsi="Courier New" w:cs="Courier New"/>
-          <w:sz w:val="22"/>
-          <w:szCs w:val="22"/>
-        </w:rPr>
-        <w:t xml:space="preserve">. </w:t>
-      </w:r>
-      <w:r>
-        <w:rPr>
-          <w:rFonts w:ascii="Courier New" w:hAnsi="Courier New" w:cs="Courier New"/>
-          <w:sz w:val="22"/>
-          <w:szCs w:val="22"/>
-        </w:rPr>
-        <w:t xml:space="preserve">Bellah </w:t>
-      </w:r>
-      <w:r>
-        <w:rPr>
-          <w:rFonts w:ascii="Courier New" w:hAnsi="Courier New" w:cs="Courier New"/>
-          <w:sz w:val="22"/>
-          <w:szCs w:val="22"/>
-        </w:rPr>
-        <w:t xml:space="preserve">wordt </w:t>
-      </w:r>
-      <w:r>
-        <w:rPr>
-          <w:rFonts w:ascii="Courier New" w:hAnsi="Courier New" w:cs="Courier New"/>
-          <w:sz w:val="22"/>
-          <w:szCs w:val="22"/>
-        </w:rPr>
-        <w:t>hoofd van de sociologie-afdeling in Berkeley</w:t>
-      </w:r>
-      <w:r>
-        <w:rPr>
-          <w:rFonts w:ascii="Courier New" w:hAnsi="Courier New" w:cs="Courier New"/>
-          <w:sz w:val="22"/>
-          <w:szCs w:val="22"/>
-        </w:rPr>
-        <w:t xml:space="preserve"> en kan daarbij met hele verschillende mensen omgaan</w:t>
-      </w:r>
-      <w:r>
-        <w:rPr>
-          <w:rFonts w:ascii="Courier New" w:hAnsi="Courier New" w:cs="Courier New"/>
-          <w:sz w:val="22"/>
-          <w:szCs w:val="22"/>
-        </w:rPr>
-        <w:t>.</w:t>
-      </w:r>
-      <w:r>
-        <w:rPr>
-          <w:rFonts w:ascii="Courier New" w:hAnsi="Courier New" w:cs="Courier New"/>
-          <w:sz w:val="22"/>
-          <w:szCs w:val="22"/>
-        </w:rPr>
-        <w:t xml:space="preserve"> </w:t>
+        <w:t xml:space="preserve">), dat hij met vier anderen schrijft. </w:t>
       </w:r>
       <w:r>
         <w:rPr>
@@ -3097,7 +3248,7 @@
           <w:sz w:val="22"/>
           <w:szCs w:val="22"/>
         </w:rPr>
-        <w:t>Habits of the Heart</w:t>
+        <w:t>Habits</w:t>
       </w:r>
       <w:r>
         <w:rPr>
@@ -3113,151 +3264,47 @@
           <w:sz w:val="22"/>
           <w:szCs w:val="22"/>
         </w:rPr>
-        <w:t>w</w:t>
-      </w:r>
-      <w:r>
-        <w:rPr>
-          <w:rFonts w:ascii="Courier New" w:hAnsi="Courier New" w:cs="Courier New"/>
-          <w:sz w:val="22"/>
-          <w:szCs w:val="22"/>
-        </w:rPr>
-        <w:t>ordt</w:t>
-      </w:r>
-      <w:r>
-        <w:rPr>
-          <w:rFonts w:ascii="Courier New" w:hAnsi="Courier New" w:cs="Courier New"/>
-          <w:sz w:val="22"/>
-          <w:szCs w:val="22"/>
-        </w:rPr>
-        <w:t xml:space="preserve"> een succes en verko</w:t>
-      </w:r>
-      <w:r>
-        <w:rPr>
-          <w:rFonts w:ascii="Courier New" w:hAnsi="Courier New" w:cs="Courier New"/>
-          <w:sz w:val="22"/>
-          <w:szCs w:val="22"/>
-        </w:rPr>
-        <w:t>opt</w:t>
-      </w:r>
-      <w:r>
-        <w:rPr>
-          <w:rFonts w:ascii="Courier New" w:hAnsi="Courier New" w:cs="Courier New"/>
-          <w:sz w:val="22"/>
-          <w:szCs w:val="22"/>
-        </w:rPr>
-        <w:t xml:space="preserve"> in de VS </w:t>
-      </w:r>
-      <w:r>
-        <w:rPr>
-          <w:rFonts w:ascii="Courier New" w:hAnsi="Courier New" w:cs="Courier New"/>
-          <w:sz w:val="22"/>
-          <w:szCs w:val="22"/>
-        </w:rPr>
-        <w:t xml:space="preserve">alleen </w:t>
-      </w:r>
-      <w:r>
-        <w:rPr>
-          <w:rFonts w:ascii="Courier New" w:hAnsi="Courier New" w:cs="Courier New"/>
-          <w:sz w:val="22"/>
-          <w:szCs w:val="22"/>
-        </w:rPr>
-        <w:t>400.000 tot 500.000 exemplaren. Bellah w</w:t>
-      </w:r>
-      <w:r>
-        <w:rPr>
-          <w:rFonts w:ascii="Courier New" w:hAnsi="Courier New" w:cs="Courier New"/>
-          <w:sz w:val="22"/>
-          <w:szCs w:val="22"/>
-        </w:rPr>
-        <w:t>ordt</w:t>
-      </w:r>
-      <w:r>
-        <w:rPr>
-          <w:rFonts w:ascii="Courier New" w:hAnsi="Courier New" w:cs="Courier New"/>
-          <w:sz w:val="22"/>
-          <w:szCs w:val="22"/>
-        </w:rPr>
-        <w:t xml:space="preserve"> een veelgevraagd spreker die aanzienlijke honoraria k</w:t>
-      </w:r>
-      <w:r>
-        <w:rPr>
-          <w:rFonts w:ascii="Courier New" w:hAnsi="Courier New" w:cs="Courier New"/>
-          <w:sz w:val="22"/>
-          <w:szCs w:val="22"/>
-        </w:rPr>
-        <w:t>an</w:t>
-      </w:r>
-      <w:r>
-        <w:rPr>
-          <w:rFonts w:ascii="Courier New" w:hAnsi="Courier New" w:cs="Courier New"/>
-          <w:sz w:val="22"/>
-          <w:szCs w:val="22"/>
-        </w:rPr>
-        <w:t xml:space="preserve"> bedingen en tr</w:t>
-      </w:r>
-      <w:r>
-        <w:rPr>
-          <w:rFonts w:ascii="Courier New" w:hAnsi="Courier New" w:cs="Courier New"/>
-          <w:sz w:val="22"/>
-          <w:szCs w:val="22"/>
-        </w:rPr>
-        <w:t>ekt</w:t>
-      </w:r>
-      <w:r>
-        <w:rPr>
-          <w:rFonts w:ascii="Courier New" w:hAnsi="Courier New" w:cs="Courier New"/>
-          <w:sz w:val="22"/>
-          <w:szCs w:val="22"/>
-        </w:rPr>
-        <w:t xml:space="preserve"> de aandacht van politici. </w:t>
-      </w:r>
-      <w:r>
-        <w:rPr>
-          <w:rFonts w:ascii="Courier New" w:hAnsi="Courier New" w:cs="Courier New"/>
-          <w:sz w:val="22"/>
-          <w:szCs w:val="22"/>
-        </w:rPr>
-        <w:t>Hij is</w:t>
-      </w:r>
-      <w:r>
-        <w:rPr>
-          <w:rFonts w:ascii="Courier New" w:hAnsi="Courier New" w:cs="Courier New"/>
-          <w:sz w:val="22"/>
-          <w:szCs w:val="22"/>
-        </w:rPr>
-        <w:t xml:space="preserve"> even teleurgesteld in president Jimmy Carter als – veel later – in Bill Clinton en diens beleid, waarbij Bellahs geschriften een toenemend pessimisme laten zien ten aanzien van de toekomst van de Amerikaanse politiek en samenleving.</w:t>
-      </w:r>
-      <w:r>
-        <w:rPr>
-          <w:rFonts w:ascii="Courier New" w:hAnsi="Courier New" w:cs="Courier New"/>
-          <w:sz w:val="22"/>
-          <w:szCs w:val="22"/>
-        </w:rPr>
-        <w:t xml:space="preserve"> In deze jaren </w:t>
-      </w:r>
-      <w:r>
-        <w:rPr>
-          <w:rFonts w:ascii="Courier New" w:hAnsi="Courier New" w:cs="Courier New"/>
-          <w:sz w:val="22"/>
-          <w:szCs w:val="22"/>
-        </w:rPr>
-        <w:t>w</w:t>
-      </w:r>
-      <w:r>
-        <w:rPr>
-          <w:rFonts w:ascii="Courier New" w:hAnsi="Courier New" w:cs="Courier New"/>
-          <w:sz w:val="22"/>
-          <w:szCs w:val="22"/>
-        </w:rPr>
-        <w:t>o</w:t>
-      </w:r>
-      <w:r>
-        <w:rPr>
-          <w:rFonts w:ascii="Courier New" w:hAnsi="Courier New" w:cs="Courier New"/>
-          <w:sz w:val="22"/>
-          <w:szCs w:val="22"/>
-        </w:rPr>
-        <w:t>rd</w:t>
+        <w:t>wordt geschreven</w:t>
+      </w:r>
+      <w:r>
+        <w:rPr>
+          <w:rFonts w:ascii="Courier New" w:hAnsi="Courier New" w:cs="Courier New"/>
+          <w:sz w:val="22"/>
+          <w:szCs w:val="22"/>
+        </w:rPr>
+        <w:t xml:space="preserve"> in de periode waarin Bellahs voormalige mentor Parsons, met wie hij zich h</w:t>
+      </w:r>
+      <w:r>
+        <w:rPr>
+          <w:rFonts w:ascii="Courier New" w:hAnsi="Courier New" w:cs="Courier New"/>
+          <w:sz w:val="22"/>
+          <w:szCs w:val="22"/>
+        </w:rPr>
+        <w:t>eeft</w:t>
+      </w:r>
+      <w:r>
+        <w:rPr>
+          <w:rFonts w:ascii="Courier New" w:hAnsi="Courier New" w:cs="Courier New"/>
+          <w:sz w:val="22"/>
+          <w:szCs w:val="22"/>
+        </w:rPr>
+        <w:t xml:space="preserve"> verzoend, overl</w:t>
+      </w:r>
+      <w:r>
+        <w:rPr>
+          <w:rFonts w:ascii="Courier New" w:hAnsi="Courier New" w:cs="Courier New"/>
+          <w:sz w:val="22"/>
+          <w:szCs w:val="22"/>
+        </w:rPr>
+        <w:t>ij</w:t>
+      </w:r>
+      <w:r>
+        <w:rPr>
+          <w:rFonts w:ascii="Courier New" w:hAnsi="Courier New" w:cs="Courier New"/>
+          <w:sz w:val="22"/>
+          <w:szCs w:val="22"/>
+        </w:rPr>
+        <w:t>d</w:t>
       </w:r>
       <w:r>
         <w:rPr>
@@ -3273,151 +3320,63 @@
           <w:sz w:val="22"/>
           <w:szCs w:val="22"/>
         </w:rPr>
-        <w:t xml:space="preserve"> Bellah sterk </w:t>
-      </w:r>
-      <w:r>
-        <w:rPr>
-          <w:rFonts w:ascii="Courier New" w:hAnsi="Courier New" w:cs="Courier New"/>
-          <w:sz w:val="22"/>
-          <w:szCs w:val="22"/>
-        </w:rPr>
-        <w:t>geïnsprieerd</w:t>
-      </w:r>
-      <w:r>
-        <w:rPr>
-          <w:rFonts w:ascii="Courier New" w:hAnsi="Courier New" w:cs="Courier New"/>
-          <w:sz w:val="22"/>
-          <w:szCs w:val="22"/>
-        </w:rPr>
-        <w:t xml:space="preserve"> door aristotelisch denkers als Alasdair MacIntyre</w:t>
-      </w:r>
-      <w:r>
-        <w:rPr>
-          <w:rFonts w:ascii="Courier New" w:hAnsi="Courier New" w:cs="Courier New"/>
-          <w:sz w:val="22"/>
-          <w:szCs w:val="22"/>
-        </w:rPr>
-        <w:t xml:space="preserve"> en </w:t>
-      </w:r>
-      <w:r>
-        <w:rPr>
-          <w:rFonts w:ascii="Courier New" w:hAnsi="Courier New" w:cs="Courier New"/>
-          <w:sz w:val="22"/>
-          <w:szCs w:val="22"/>
-        </w:rPr>
-        <w:t>Charles Taylor en w</w:t>
-      </w:r>
-      <w:r>
-        <w:rPr>
-          <w:rFonts w:ascii="Courier New" w:hAnsi="Courier New" w:cs="Courier New"/>
-          <w:sz w:val="22"/>
-          <w:szCs w:val="22"/>
-        </w:rPr>
-        <w:t>ordt</w:t>
-      </w:r>
-      <w:r>
-        <w:rPr>
-          <w:rFonts w:ascii="Courier New" w:hAnsi="Courier New" w:cs="Courier New"/>
-          <w:sz w:val="22"/>
-          <w:szCs w:val="22"/>
-        </w:rPr>
-        <w:t xml:space="preserve"> hij zich steeds meer bewust van het belang van republikeinse (en bijbelse) ideeën en idealen. Onder invloed van deze denkers verw</w:t>
-      </w:r>
-      <w:r>
-        <w:rPr>
-          <w:rFonts w:ascii="Courier New" w:hAnsi="Courier New" w:cs="Courier New"/>
-          <w:sz w:val="22"/>
-          <w:szCs w:val="22"/>
-        </w:rPr>
-        <w:t>erpt</w:t>
-      </w:r>
-      <w:r>
-        <w:rPr>
-          <w:rFonts w:ascii="Courier New" w:hAnsi="Courier New" w:cs="Courier New"/>
-          <w:sz w:val="22"/>
-          <w:szCs w:val="22"/>
-        </w:rPr>
-        <w:t xml:space="preserve"> Bellah Kants radicale dualisme van normen en verlangens, richt hij zich in plaats daarvan op deugden en praktijken en beg</w:t>
-      </w:r>
-      <w:r>
-        <w:rPr>
-          <w:rFonts w:ascii="Courier New" w:hAnsi="Courier New" w:cs="Courier New"/>
-          <w:sz w:val="22"/>
-          <w:szCs w:val="22"/>
-        </w:rPr>
-        <w:t>i</w:t>
-      </w:r>
-      <w:r>
-        <w:rPr>
-          <w:rFonts w:ascii="Courier New" w:hAnsi="Courier New" w:cs="Courier New"/>
-          <w:sz w:val="22"/>
-          <w:szCs w:val="22"/>
-        </w:rPr>
-        <w:t>n</w:t>
-      </w:r>
-      <w:r>
-        <w:rPr>
-          <w:rFonts w:ascii="Courier New" w:hAnsi="Courier New" w:cs="Courier New"/>
-          <w:sz w:val="22"/>
-          <w:szCs w:val="22"/>
-        </w:rPr>
-        <w:t>t</w:t>
-      </w:r>
-      <w:r>
-        <w:rPr>
-          <w:rFonts w:ascii="Courier New" w:hAnsi="Courier New" w:cs="Courier New"/>
-          <w:sz w:val="22"/>
-          <w:szCs w:val="22"/>
-        </w:rPr>
-        <w:t xml:space="preserve"> hij het belang van instituties voor het functioneren van het sociale weefsel te benadrukken</w:t>
-      </w:r>
-      <w:r>
-        <w:rPr>
-          <w:rFonts w:ascii="Courier New" w:hAnsi="Courier New" w:cs="Courier New"/>
-          <w:sz w:val="22"/>
-          <w:szCs w:val="22"/>
-        </w:rPr>
-        <w:t>. Dit brengt hem</w:t>
-      </w:r>
-      <w:r>
-        <w:rPr>
-          <w:rFonts w:ascii="Courier New" w:hAnsi="Courier New" w:cs="Courier New"/>
-          <w:sz w:val="22"/>
-          <w:szCs w:val="22"/>
-        </w:rPr>
-        <w:t xml:space="preserve"> ook nader tot de katholieke kerk. Bellahs pessimisme h</w:t>
-      </w:r>
-      <w:r>
-        <w:rPr>
-          <w:rFonts w:ascii="Courier New" w:hAnsi="Courier New" w:cs="Courier New"/>
-          <w:sz w:val="22"/>
-          <w:szCs w:val="22"/>
-        </w:rPr>
-        <w:t>eeft</w:t>
-      </w:r>
-      <w:r>
-        <w:rPr>
-          <w:rFonts w:ascii="Courier New" w:hAnsi="Courier New" w:cs="Courier New"/>
-          <w:sz w:val="22"/>
-          <w:szCs w:val="22"/>
-        </w:rPr>
-        <w:t xml:space="preserve"> waarschijnlijk veel te maken met het feit dat</w:t>
-      </w:r>
-      <w:r>
-        <w:rPr>
-          <w:rFonts w:ascii="Courier New" w:hAnsi="Courier New" w:cs="Courier New"/>
-          <w:sz w:val="22"/>
-          <w:szCs w:val="22"/>
-        </w:rPr>
-        <w:t xml:space="preserve">, </w:t>
-      </w:r>
-      <w:r>
-        <w:rPr>
-          <w:rFonts w:ascii="Courier New" w:hAnsi="Courier New" w:cs="Courier New"/>
-          <w:sz w:val="22"/>
-          <w:szCs w:val="22"/>
-        </w:rPr>
-        <w:t>zoals de vervolgstudie</w:t>
+        <w:t xml:space="preserve">. </w:t>
+      </w:r>
+      <w:r>
+        <w:rPr>
+          <w:rFonts w:ascii="Courier New" w:hAnsi="Courier New" w:cs="Courier New"/>
+          <w:sz w:val="22"/>
+          <w:szCs w:val="22"/>
+        </w:rPr>
+        <w:t xml:space="preserve">Bellah </w:t>
+      </w:r>
+      <w:r>
+        <w:rPr>
+          <w:rFonts w:ascii="Courier New" w:hAnsi="Courier New" w:cs="Courier New"/>
+          <w:sz w:val="22"/>
+          <w:szCs w:val="22"/>
+        </w:rPr>
+        <w:t xml:space="preserve">wordt </w:t>
+      </w:r>
+      <w:r>
+        <w:rPr>
+          <w:rFonts w:ascii="Courier New" w:hAnsi="Courier New" w:cs="Courier New"/>
+          <w:sz w:val="22"/>
+          <w:szCs w:val="22"/>
+        </w:rPr>
+        <w:t>hoofd van de sociologie-afdeling in Berkeley</w:t>
+      </w:r>
+      <w:r>
+        <w:rPr>
+          <w:rFonts w:ascii="Courier New" w:hAnsi="Courier New" w:cs="Courier New"/>
+          <w:sz w:val="22"/>
+          <w:szCs w:val="22"/>
+        </w:rPr>
+        <w:t xml:space="preserve"> en kan daarbij </w:t>
+      </w:r>
+      <w:r>
+        <w:rPr>
+          <w:rFonts w:ascii="Courier New" w:hAnsi="Courier New" w:cs="Courier New"/>
+          <w:sz w:val="22"/>
+          <w:szCs w:val="22"/>
+        </w:rPr>
+        <w:t xml:space="preserve">heel goed </w:t>
+      </w:r>
+      <w:r>
+        <w:rPr>
+          <w:rFonts w:ascii="Courier New" w:hAnsi="Courier New" w:cs="Courier New"/>
+          <w:sz w:val="22"/>
+          <w:szCs w:val="22"/>
+        </w:rPr>
+        <w:t>met hele verschillende mensen omgaan</w:t>
+      </w:r>
+      <w:r>
+        <w:rPr>
+          <w:rFonts w:ascii="Courier New" w:hAnsi="Courier New" w:cs="Courier New"/>
+          <w:sz w:val="22"/>
+          <w:szCs w:val="22"/>
+        </w:rPr>
+        <w:t>.</w:t>
       </w:r>
       <w:r>
         <w:rPr>
@@ -3435,6 +3394,376 @@
           <w:sz w:val="22"/>
           <w:szCs w:val="22"/>
         </w:rPr>
+        <w:t>Habits of the Heart</w:t>
+      </w:r>
+      <w:r>
+        <w:rPr>
+          <w:rFonts w:ascii="Courier New" w:hAnsi="Courier New" w:cs="Courier New"/>
+          <w:sz w:val="22"/>
+          <w:szCs w:val="22"/>
+        </w:rPr>
+        <w:t xml:space="preserve"> </w:t>
+      </w:r>
+      <w:r>
+        <w:rPr>
+          <w:rFonts w:ascii="Courier New" w:hAnsi="Courier New" w:cs="Courier New"/>
+          <w:sz w:val="22"/>
+          <w:szCs w:val="22"/>
+        </w:rPr>
+        <w:t>w</w:t>
+      </w:r>
+      <w:r>
+        <w:rPr>
+          <w:rFonts w:ascii="Courier New" w:hAnsi="Courier New" w:cs="Courier New"/>
+          <w:sz w:val="22"/>
+          <w:szCs w:val="22"/>
+        </w:rPr>
+        <w:t>ordt</w:t>
+      </w:r>
+      <w:r>
+        <w:rPr>
+          <w:rFonts w:ascii="Courier New" w:hAnsi="Courier New" w:cs="Courier New"/>
+          <w:sz w:val="22"/>
+          <w:szCs w:val="22"/>
+        </w:rPr>
+        <w:t xml:space="preserve"> een </w:t>
+      </w:r>
+      <w:r>
+        <w:rPr>
+          <w:rFonts w:ascii="Courier New" w:hAnsi="Courier New" w:cs="Courier New"/>
+          <w:sz w:val="22"/>
+          <w:szCs w:val="22"/>
+        </w:rPr>
+        <w:t>groot verkoopsucces</w:t>
+      </w:r>
+      <w:r>
+        <w:rPr>
+          <w:rFonts w:ascii="Courier New" w:hAnsi="Courier New" w:cs="Courier New"/>
+          <w:sz w:val="22"/>
+          <w:szCs w:val="22"/>
+        </w:rPr>
+        <w:t>. Bellah w</w:t>
+      </w:r>
+      <w:r>
+        <w:rPr>
+          <w:rFonts w:ascii="Courier New" w:hAnsi="Courier New" w:cs="Courier New"/>
+          <w:sz w:val="22"/>
+          <w:szCs w:val="22"/>
+        </w:rPr>
+        <w:t>ordt</w:t>
+      </w:r>
+      <w:r>
+        <w:rPr>
+          <w:rFonts w:ascii="Courier New" w:hAnsi="Courier New" w:cs="Courier New"/>
+          <w:sz w:val="22"/>
+          <w:szCs w:val="22"/>
+        </w:rPr>
+        <w:t xml:space="preserve"> een veelgevraagd spreker die aanzienlijke honoraria k</w:t>
+      </w:r>
+      <w:r>
+        <w:rPr>
+          <w:rFonts w:ascii="Courier New" w:hAnsi="Courier New" w:cs="Courier New"/>
+          <w:sz w:val="22"/>
+          <w:szCs w:val="22"/>
+        </w:rPr>
+        <w:t>an</w:t>
+      </w:r>
+      <w:r>
+        <w:rPr>
+          <w:rFonts w:ascii="Courier New" w:hAnsi="Courier New" w:cs="Courier New"/>
+          <w:sz w:val="22"/>
+          <w:szCs w:val="22"/>
+        </w:rPr>
+        <w:t xml:space="preserve"> bedingen en tr</w:t>
+      </w:r>
+      <w:r>
+        <w:rPr>
+          <w:rFonts w:ascii="Courier New" w:hAnsi="Courier New" w:cs="Courier New"/>
+          <w:sz w:val="22"/>
+          <w:szCs w:val="22"/>
+        </w:rPr>
+        <w:t>ekt</w:t>
+      </w:r>
+      <w:r>
+        <w:rPr>
+          <w:rFonts w:ascii="Courier New" w:hAnsi="Courier New" w:cs="Courier New"/>
+          <w:sz w:val="22"/>
+          <w:szCs w:val="22"/>
+        </w:rPr>
+        <w:t xml:space="preserve"> de aandacht van politici. </w:t>
+      </w:r>
+      <w:r>
+        <w:rPr>
+          <w:rFonts w:ascii="Courier New" w:hAnsi="Courier New" w:cs="Courier New"/>
+          <w:sz w:val="22"/>
+          <w:szCs w:val="22"/>
+        </w:rPr>
+        <w:t>Hij is</w:t>
+      </w:r>
+      <w:r>
+        <w:rPr>
+          <w:rFonts w:ascii="Courier New" w:hAnsi="Courier New" w:cs="Courier New"/>
+          <w:sz w:val="22"/>
+          <w:szCs w:val="22"/>
+        </w:rPr>
+        <w:t xml:space="preserve"> even teleurgesteld in president Jimmy Carter als – veel later – in Bill Clinton en diens beleid, waarbij Bellahs geschriften een toenemend pessimisme laten zien ten aanzien van de toekomst van de Amerikaanse politiek en samenleving.</w:t>
+      </w:r>
+      <w:r>
+        <w:rPr>
+          <w:rFonts w:ascii="Courier New" w:hAnsi="Courier New" w:cs="Courier New"/>
+          <w:sz w:val="22"/>
+          <w:szCs w:val="22"/>
+        </w:rPr>
+        <w:t xml:space="preserve"> In deze jaren </w:t>
+      </w:r>
+      <w:r>
+        <w:rPr>
+          <w:rFonts w:ascii="Courier New" w:hAnsi="Courier New" w:cs="Courier New"/>
+          <w:sz w:val="22"/>
+          <w:szCs w:val="22"/>
+        </w:rPr>
+        <w:t>w</w:t>
+      </w:r>
+      <w:r>
+        <w:rPr>
+          <w:rFonts w:ascii="Courier New" w:hAnsi="Courier New" w:cs="Courier New"/>
+          <w:sz w:val="22"/>
+          <w:szCs w:val="22"/>
+        </w:rPr>
+        <w:t>o</w:t>
+      </w:r>
+      <w:r>
+        <w:rPr>
+          <w:rFonts w:ascii="Courier New" w:hAnsi="Courier New" w:cs="Courier New"/>
+          <w:sz w:val="22"/>
+          <w:szCs w:val="22"/>
+        </w:rPr>
+        <w:t>rd</w:t>
+      </w:r>
+      <w:r>
+        <w:rPr>
+          <w:rFonts w:ascii="Courier New" w:hAnsi="Courier New" w:cs="Courier New"/>
+          <w:sz w:val="22"/>
+          <w:szCs w:val="22"/>
+        </w:rPr>
+        <w:t>t</w:t>
+      </w:r>
+      <w:r>
+        <w:rPr>
+          <w:rFonts w:ascii="Courier New" w:hAnsi="Courier New" w:cs="Courier New"/>
+          <w:sz w:val="22"/>
+          <w:szCs w:val="22"/>
+        </w:rPr>
+        <w:t xml:space="preserve"> Bellah sterk </w:t>
+      </w:r>
+      <w:r>
+        <w:rPr>
+          <w:rFonts w:ascii="Courier New" w:hAnsi="Courier New" w:cs="Courier New"/>
+          <w:sz w:val="22"/>
+          <w:szCs w:val="22"/>
+        </w:rPr>
+        <w:t>geïnsprieerd</w:t>
+      </w:r>
+      <w:r>
+        <w:rPr>
+          <w:rFonts w:ascii="Courier New" w:hAnsi="Courier New" w:cs="Courier New"/>
+          <w:sz w:val="22"/>
+          <w:szCs w:val="22"/>
+        </w:rPr>
+        <w:t xml:space="preserve"> door aristotelisch denkers als Alasdair MacIntyre</w:t>
+      </w:r>
+      <w:r>
+        <w:rPr>
+          <w:rFonts w:ascii="Courier New" w:hAnsi="Courier New" w:cs="Courier New"/>
+          <w:sz w:val="22"/>
+          <w:szCs w:val="22"/>
+        </w:rPr>
+        <w:t xml:space="preserve"> en </w:t>
+      </w:r>
+      <w:r>
+        <w:rPr>
+          <w:rFonts w:ascii="Courier New" w:hAnsi="Courier New" w:cs="Courier New"/>
+          <w:sz w:val="22"/>
+          <w:szCs w:val="22"/>
+        </w:rPr>
+        <w:t>Charles Taylor en w</w:t>
+      </w:r>
+      <w:r>
+        <w:rPr>
+          <w:rFonts w:ascii="Courier New" w:hAnsi="Courier New" w:cs="Courier New"/>
+          <w:sz w:val="22"/>
+          <w:szCs w:val="22"/>
+        </w:rPr>
+        <w:t>ordt</w:t>
+      </w:r>
+      <w:r>
+        <w:rPr>
+          <w:rFonts w:ascii="Courier New" w:hAnsi="Courier New" w:cs="Courier New"/>
+          <w:sz w:val="22"/>
+          <w:szCs w:val="22"/>
+        </w:rPr>
+        <w:t xml:space="preserve"> hij zich steeds meer bewust van het belang van republikeinse (en bijbelse) ideeën en idealen. </w:t>
+      </w:r>
+      <w:r>
+        <w:rPr>
+          <w:rFonts w:ascii="Courier New" w:hAnsi="Courier New" w:cs="Courier New"/>
+          <w:sz w:val="22"/>
+          <w:szCs w:val="22"/>
+        </w:rPr>
+        <w:t xml:space="preserve">Hij heeft veel </w:t>
+      </w:r>
+      <w:r>
+        <w:rPr>
+          <w:rFonts w:ascii="Courier New" w:hAnsi="Courier New" w:cs="Courier New"/>
+          <w:sz w:val="22"/>
+          <w:szCs w:val="22"/>
+        </w:rPr>
+        <w:t xml:space="preserve">op </w:t>
+      </w:r>
+      <w:r>
+        <w:rPr>
+          <w:rFonts w:ascii="Courier New" w:hAnsi="Courier New" w:cs="Courier New"/>
+          <w:sz w:val="22"/>
+          <w:szCs w:val="22"/>
+        </w:rPr>
+        <w:t xml:space="preserve">met </w:t>
+      </w:r>
+      <w:r>
+        <w:rPr>
+          <w:rFonts w:ascii="Courier New" w:hAnsi="Courier New" w:cs="Courier New"/>
+          <w:sz w:val="22"/>
+          <w:szCs w:val="22"/>
+        </w:rPr>
+        <w:t xml:space="preserve">deugden en </w:t>
+      </w:r>
+      <w:r>
+        <w:rPr>
+          <w:rFonts w:ascii="Courier New" w:hAnsi="Courier New" w:cs="Courier New"/>
+          <w:sz w:val="22"/>
+          <w:szCs w:val="22"/>
+        </w:rPr>
+        <w:t>gemeenschaps</w:t>
+      </w:r>
+      <w:r>
+        <w:rPr>
+          <w:rFonts w:ascii="Courier New" w:hAnsi="Courier New" w:cs="Courier New"/>
+          <w:sz w:val="22"/>
+          <w:szCs w:val="22"/>
+        </w:rPr>
+        <w:t>praktijken en beg</w:t>
+      </w:r>
+      <w:r>
+        <w:rPr>
+          <w:rFonts w:ascii="Courier New" w:hAnsi="Courier New" w:cs="Courier New"/>
+          <w:sz w:val="22"/>
+          <w:szCs w:val="22"/>
+        </w:rPr>
+        <w:t>i</w:t>
+      </w:r>
+      <w:r>
+        <w:rPr>
+          <w:rFonts w:ascii="Courier New" w:hAnsi="Courier New" w:cs="Courier New"/>
+          <w:sz w:val="22"/>
+          <w:szCs w:val="22"/>
+        </w:rPr>
+        <w:t>n</w:t>
+      </w:r>
+      <w:r>
+        <w:rPr>
+          <w:rFonts w:ascii="Courier New" w:hAnsi="Courier New" w:cs="Courier New"/>
+          <w:sz w:val="22"/>
+          <w:szCs w:val="22"/>
+        </w:rPr>
+        <w:t>t</w:t>
+      </w:r>
+      <w:r>
+        <w:rPr>
+          <w:rFonts w:ascii="Courier New" w:hAnsi="Courier New" w:cs="Courier New"/>
+          <w:sz w:val="22"/>
+          <w:szCs w:val="22"/>
+        </w:rPr>
+        <w:t xml:space="preserve"> het belang van instituties voor het functioneren van het sociale weefsel te benadrukken</w:t>
+      </w:r>
+      <w:r>
+        <w:rPr>
+          <w:rFonts w:ascii="Courier New" w:hAnsi="Courier New" w:cs="Courier New"/>
+          <w:sz w:val="22"/>
+          <w:szCs w:val="22"/>
+        </w:rPr>
+        <w:t>. Dit brengt hem</w:t>
+      </w:r>
+      <w:r>
+        <w:rPr>
+          <w:rFonts w:ascii="Courier New" w:hAnsi="Courier New" w:cs="Courier New"/>
+          <w:sz w:val="22"/>
+          <w:szCs w:val="22"/>
+        </w:rPr>
+        <w:t xml:space="preserve"> ook </w:t>
+      </w:r>
+      <w:r>
+        <w:rPr>
+          <w:rFonts w:ascii="Courier New" w:hAnsi="Courier New" w:cs="Courier New"/>
+          <w:sz w:val="22"/>
+          <w:szCs w:val="22"/>
+        </w:rPr>
+        <w:t>dichter bij</w:t>
+      </w:r>
+      <w:r>
+        <w:rPr>
+          <w:rFonts w:ascii="Courier New" w:hAnsi="Courier New" w:cs="Courier New"/>
+          <w:sz w:val="22"/>
+          <w:szCs w:val="22"/>
+        </w:rPr>
+        <w:t xml:space="preserve"> de katholieke kerk. Bellahs pessimisme h</w:t>
+      </w:r>
+      <w:r>
+        <w:rPr>
+          <w:rFonts w:ascii="Courier New" w:hAnsi="Courier New" w:cs="Courier New"/>
+          <w:sz w:val="22"/>
+          <w:szCs w:val="22"/>
+        </w:rPr>
+        <w:t>eeft</w:t>
+      </w:r>
+      <w:r>
+        <w:rPr>
+          <w:rFonts w:ascii="Courier New" w:hAnsi="Courier New" w:cs="Courier New"/>
+          <w:sz w:val="22"/>
+          <w:szCs w:val="22"/>
+        </w:rPr>
+        <w:t xml:space="preserve"> waarschijnlijk veel te maken met het feit</w:t>
+      </w:r>
+      <w:r>
+        <w:rPr>
+          <w:rFonts w:ascii="Courier New" w:hAnsi="Courier New" w:cs="Courier New"/>
+          <w:sz w:val="22"/>
+          <w:szCs w:val="22"/>
+        </w:rPr>
+        <w:t xml:space="preserve">, </w:t>
+      </w:r>
+      <w:r>
+        <w:rPr>
+          <w:rFonts w:ascii="Courier New" w:hAnsi="Courier New" w:cs="Courier New"/>
+          <w:sz w:val="22"/>
+          <w:szCs w:val="22"/>
+        </w:rPr>
+        <w:t>zoals de vervolgstudie</w:t>
+      </w:r>
+      <w:r>
+        <w:rPr>
+          <w:rFonts w:ascii="Courier New" w:hAnsi="Courier New" w:cs="Courier New"/>
+          <w:sz w:val="22"/>
+          <w:szCs w:val="22"/>
+        </w:rPr>
+        <w:t xml:space="preserve"> </w:t>
+      </w:r>
+      <w:r>
+        <w:rPr>
+          <w:rFonts w:ascii="Courier New" w:hAnsi="Courier New" w:cs="Courier New"/>
+          <w:i/>
+          <w:iCs/>
+          <w:sz w:val="22"/>
+          <w:szCs w:val="22"/>
+        </w:rPr>
         <w:t>The Good Society</w:t>
       </w:r>
       <w:r>
@@ -3483,6 +3812,14 @@
           <w:sz w:val="22"/>
           <w:szCs w:val="22"/>
         </w:rPr>
+        <w:t xml:space="preserve">dat </w:t>
+      </w:r>
+      <w:r>
+        <w:rPr>
+          <w:rFonts w:ascii="Courier New" w:hAnsi="Courier New" w:cs="Courier New"/>
+          <w:sz w:val="22"/>
+          <w:szCs w:val="22"/>
+        </w:rPr>
         <w:t>het hem en zijn mede-auteurs steeds onduidelijker w</w:t>
       </w:r>
       <w:r>
@@ -3531,7 +3868,39 @@
           <w:sz w:val="22"/>
           <w:szCs w:val="22"/>
         </w:rPr>
-        <w:t xml:space="preserve"> worden en, vooral, w</w:t>
+        <w:t xml:space="preserve"> worden</w:t>
+      </w:r>
+      <w:r>
+        <w:rPr>
+          <w:rFonts w:ascii="Courier New" w:hAnsi="Courier New" w:cs="Courier New"/>
+          <w:sz w:val="22"/>
+          <w:szCs w:val="22"/>
+        </w:rPr>
+        <w:t>. En</w:t>
+      </w:r>
+      <w:r>
+        <w:rPr>
+          <w:rFonts w:ascii="Courier New" w:hAnsi="Courier New" w:cs="Courier New"/>
+          <w:sz w:val="22"/>
+          <w:szCs w:val="22"/>
+        </w:rPr>
+        <w:t xml:space="preserve"> vooral</w:t>
+      </w:r>
+      <w:r>
+        <w:rPr>
+          <w:rFonts w:ascii="Courier New" w:hAnsi="Courier New" w:cs="Courier New"/>
+          <w:sz w:val="22"/>
+          <w:szCs w:val="22"/>
+        </w:rPr>
+        <w:t xml:space="preserve"> ook</w:t>
+      </w:r>
+      <w:r>
+        <w:rPr>
+          <w:rFonts w:ascii="Courier New" w:hAnsi="Courier New" w:cs="Courier New"/>
+          <w:sz w:val="22"/>
+          <w:szCs w:val="22"/>
+        </w:rPr>
+        <w:t>, w</w:t>
       </w:r>
       <w:r>
         <w:rPr>
@@ -3563,7 +3932,7 @@
           <w:sz w:val="22"/>
           <w:szCs w:val="22"/>
         </w:rPr>
-        <w:t xml:space="preserve"> te verwoestend</w:t>
+        <w:t xml:space="preserve"> verwoestend</w:t>
       </w:r>
       <w:r>
         <w:rPr>
@@ -3579,23 +3948,15 @@
           <w:sz w:val="22"/>
           <w:szCs w:val="22"/>
         </w:rPr>
-        <w:t xml:space="preserve">et </w:t>
-      </w:r>
-      <w:r>
-        <w:rPr>
-          <w:rFonts w:ascii="Courier New" w:hAnsi="Courier New" w:cs="Courier New"/>
-          <w:sz w:val="22"/>
-          <w:szCs w:val="22"/>
-        </w:rPr>
-        <w:t xml:space="preserve">wordt voor hem </w:t>
-      </w:r>
-      <w:r>
-        <w:rPr>
-          <w:rFonts w:ascii="Courier New" w:hAnsi="Courier New" w:cs="Courier New"/>
-          <w:sz w:val="22"/>
-          <w:szCs w:val="22"/>
-        </w:rPr>
-        <w:t>steeds moeilijker overtuigende politieke alternatieven aan te wijzen. Dit weerh</w:t>
+        <w:t>ij krijgt er moeite mee</w:t>
+      </w:r>
+      <w:r>
+        <w:rPr>
+          <w:rFonts w:ascii="Courier New" w:hAnsi="Courier New" w:cs="Courier New"/>
+          <w:sz w:val="22"/>
+          <w:szCs w:val="22"/>
+        </w:rPr>
+        <w:t xml:space="preserve"> overtuigende politieke alternatieven aan te wijzen. Dit weerh</w:t>
       </w:r>
       <w:r>
         <w:rPr>
@@ -3627,7 +3988,23 @@
           <w:sz w:val="22"/>
           <w:szCs w:val="22"/>
         </w:rPr>
-        <w:t>, en de verwoestende effecten daarvan op de Amerikaanse samenleving te benadrukken.</w:t>
+        <w:t xml:space="preserve">, en de </w:t>
+      </w:r>
+      <w:r>
+        <w:rPr>
+          <w:rFonts w:ascii="Courier New" w:hAnsi="Courier New" w:cs="Courier New"/>
+          <w:sz w:val="22"/>
+          <w:szCs w:val="22"/>
+        </w:rPr>
+        <w:t xml:space="preserve">destructieve </w:t>
+      </w:r>
+      <w:r>
+        <w:rPr>
+          <w:rFonts w:ascii="Courier New" w:hAnsi="Courier New" w:cs="Courier New"/>
+          <w:sz w:val="22"/>
+          <w:szCs w:val="22"/>
+        </w:rPr>
+        <w:t>effecten daarvan op de Amerikaanse samenleving te benadrukken.</w:t>
       </w:r>
     </w:p>
     <w:p>
@@ -3759,47 +4136,63 @@
           <w:sz w:val="22"/>
           <w:szCs w:val="22"/>
         </w:rPr>
-        <w:t>G</w:t>
-      </w:r>
-      <w:r>
-        <w:rPr>
-          <w:rFonts w:ascii="Courier New" w:hAnsi="Courier New" w:cs="Courier New"/>
-          <w:sz w:val="22"/>
-          <w:szCs w:val="22"/>
-        </w:rPr>
-        <w:t xml:space="preserve">een enkele ontwikkeling </w:t>
-      </w:r>
-      <w:r>
-        <w:rPr>
-          <w:rFonts w:ascii="Courier New" w:hAnsi="Courier New" w:cs="Courier New"/>
-          <w:sz w:val="22"/>
-          <w:szCs w:val="22"/>
-        </w:rPr>
-        <w:t xml:space="preserve">behoort voor hem </w:t>
-      </w:r>
-      <w:r>
-        <w:rPr>
-          <w:rFonts w:ascii="Courier New" w:hAnsi="Courier New" w:cs="Courier New"/>
-          <w:sz w:val="22"/>
-          <w:szCs w:val="22"/>
-        </w:rPr>
-        <w:t>uitsluitend tot het verleden behoort</w:t>
-      </w:r>
-      <w:r>
-        <w:rPr>
-          <w:rFonts w:ascii="Courier New" w:hAnsi="Courier New" w:cs="Courier New"/>
-          <w:sz w:val="22"/>
-          <w:szCs w:val="22"/>
-        </w:rPr>
-        <w:t xml:space="preserve"> en elke ontwikkeling wordt in</w:t>
-      </w:r>
-      <w:r>
-        <w:rPr>
-          <w:rFonts w:ascii="Courier New" w:hAnsi="Courier New" w:cs="Courier New"/>
-          <w:sz w:val="22"/>
-          <w:szCs w:val="22"/>
-        </w:rPr>
-        <w:t xml:space="preserve"> gewijzigde vorm voortgezet</w:t>
+        <w:t>Net als Max Weber wil hij begrijpen wat religie is, wat het doet en wat de consequenties ervan zijn voor het dagelijkse leven. Hij is de nieuwe Max Weber. In zijn onderzoek naar religie gaat hij er vanuit dat g</w:t>
+      </w:r>
+      <w:r>
+        <w:rPr>
+          <w:rFonts w:ascii="Courier New" w:hAnsi="Courier New" w:cs="Courier New"/>
+          <w:sz w:val="22"/>
+          <w:szCs w:val="22"/>
+        </w:rPr>
+        <w:t>een enkele ontwikkeling uitsluitend tot het verleden behoort</w:t>
+      </w:r>
+      <w:r>
+        <w:rPr>
+          <w:rFonts w:ascii="Courier New" w:hAnsi="Courier New" w:cs="Courier New"/>
+          <w:sz w:val="22"/>
+          <w:szCs w:val="22"/>
+        </w:rPr>
+        <w:t xml:space="preserve"> en </w:t>
+      </w:r>
+      <w:r>
+        <w:rPr>
+          <w:rFonts w:ascii="Courier New" w:hAnsi="Courier New" w:cs="Courier New"/>
+          <w:sz w:val="22"/>
+          <w:szCs w:val="22"/>
+        </w:rPr>
+        <w:t xml:space="preserve">dat </w:t>
+      </w:r>
+      <w:r>
+        <w:rPr>
+          <w:rFonts w:ascii="Courier New" w:hAnsi="Courier New" w:cs="Courier New"/>
+          <w:sz w:val="22"/>
+          <w:szCs w:val="22"/>
+        </w:rPr>
+        <w:t>elke ontwikkeling in</w:t>
+      </w:r>
+      <w:r>
+        <w:rPr>
+          <w:rFonts w:ascii="Courier New" w:hAnsi="Courier New" w:cs="Courier New"/>
+          <w:sz w:val="22"/>
+          <w:szCs w:val="22"/>
+        </w:rPr>
+        <w:t xml:space="preserve"> gewijzigde vorm </w:t>
+      </w:r>
+      <w:r>
+        <w:rPr>
+          <w:rFonts w:ascii="Courier New" w:hAnsi="Courier New" w:cs="Courier New"/>
+          <w:sz w:val="22"/>
+          <w:szCs w:val="22"/>
+        </w:rPr>
+        <w:t xml:space="preserve">wordt </w:t>
+      </w:r>
+      <w:r>
+        <w:rPr>
+          <w:rFonts w:ascii="Courier New" w:hAnsi="Courier New" w:cs="Courier New"/>
+          <w:sz w:val="22"/>
+          <w:szCs w:val="22"/>
+        </w:rPr>
+        <w:t>voortgezet</w:t>
       </w:r>
       <w:r>
         <w:rPr>
@@ -3839,6 +4232,50 @@
           <w:sz w:val="22"/>
           <w:szCs w:val="22"/>
         </w:rPr>
+        <w:t>Mensen zijn nog steeds episodisch, mimetisch en mythische creaturen en in nieuwe vormen van culturele cognitie komen de oudere vormen georganiseerd terug. Bellah werkt in zijn boek met een citaat van Castoriadis: “</w:t>
+      </w:r>
+      <w:r>
+        <w:rPr>
+          <w:rFonts w:ascii="Courier New" w:hAnsi="Courier New" w:cs="Courier New"/>
+          <w:i/>
+          <w:iCs/>
+          <w:sz w:val="22"/>
+          <w:szCs w:val="22"/>
+        </w:rPr>
+        <w:t>d</w:t>
+      </w:r>
+      <w:r>
+        <w:rPr>
+          <w:rFonts w:ascii="Courier New" w:hAnsi="Courier New" w:cs="Courier New"/>
+          <w:i/>
+          <w:iCs/>
+          <w:sz w:val="22"/>
+          <w:szCs w:val="22"/>
+        </w:rPr>
+        <w:t>e muren van het gebouw worden één voor één getoond terwijl ze worden opgetrokken, omgeven door de resten van steigers, hopen zand en stenen, allerlei losse houten stutten en vuile troffels</w:t>
+      </w:r>
+      <w:r>
+        <w:rPr>
+          <w:rFonts w:ascii="Courier New" w:hAnsi="Courier New" w:cs="Courier New"/>
+          <w:sz w:val="22"/>
+          <w:szCs w:val="22"/>
+        </w:rPr>
+        <w:t>.</w:t>
+      </w:r>
+      <w:r>
+        <w:rPr>
+          <w:rFonts w:ascii="Courier New" w:hAnsi="Courier New" w:cs="Courier New"/>
+          <w:sz w:val="22"/>
+          <w:szCs w:val="22"/>
+        </w:rPr>
+        <w:t xml:space="preserve">” </w:t>
+      </w:r>
+      <w:r>
+        <w:rPr>
+          <w:rFonts w:ascii="Courier New" w:hAnsi="Courier New" w:cs="Courier New"/>
+          <w:sz w:val="22"/>
+          <w:szCs w:val="22"/>
+        </w:rPr>
         <w:t>B</w:t>
       </w:r>
       <w:r>
@@ -3895,23 +4332,55 @@
           <w:sz w:val="22"/>
           <w:szCs w:val="22"/>
         </w:rPr>
-        <w:t xml:space="preserve"> dat hij het nooit volledig </w:t>
-      </w:r>
-      <w:r>
-        <w:rPr>
-          <w:rFonts w:ascii="Courier New" w:hAnsi="Courier New" w:cs="Courier New"/>
-          <w:sz w:val="22"/>
-          <w:szCs w:val="22"/>
-        </w:rPr>
-        <w:t>kan</w:t>
-      </w:r>
-      <w:r>
-        <w:rPr>
-          <w:rFonts w:ascii="Courier New" w:hAnsi="Courier New" w:cs="Courier New"/>
-          <w:sz w:val="22"/>
-          <w:szCs w:val="22"/>
-        </w:rPr>
-        <w:t xml:space="preserve"> afronden: een onderzoek naar de geschiedenis van de mens als symboolgebruikend dier. Daarbij sl</w:t>
+        <w:t xml:space="preserve"> dat hi</w:t>
+      </w:r>
+      <w:r>
+        <w:rPr>
+          <w:rFonts w:ascii="Courier New" w:hAnsi="Courier New" w:cs="Courier New"/>
+          <w:sz w:val="22"/>
+          <w:szCs w:val="22"/>
+        </w:rPr>
+        <w:t xml:space="preserve">j weet dat het te groot is om </w:t>
+      </w:r>
+      <w:r>
+        <w:rPr>
+          <w:rFonts w:ascii="Courier New" w:hAnsi="Courier New" w:cs="Courier New"/>
+          <w:sz w:val="22"/>
+          <w:szCs w:val="22"/>
+        </w:rPr>
+        <w:t xml:space="preserve">volledig </w:t>
+      </w:r>
+      <w:r>
+        <w:rPr>
+          <w:rFonts w:ascii="Courier New" w:hAnsi="Courier New" w:cs="Courier New"/>
+          <w:sz w:val="22"/>
+          <w:szCs w:val="22"/>
+        </w:rPr>
+        <w:t xml:space="preserve">om te </w:t>
+      </w:r>
+      <w:r>
+        <w:rPr>
+          <w:rFonts w:ascii="Courier New" w:hAnsi="Courier New" w:cs="Courier New"/>
+          <w:sz w:val="22"/>
+          <w:szCs w:val="22"/>
+        </w:rPr>
+        <w:t>afronden</w:t>
+      </w:r>
+      <w:r>
+        <w:rPr>
+          <w:rFonts w:ascii="Courier New" w:hAnsi="Courier New" w:cs="Courier New"/>
+          <w:sz w:val="22"/>
+          <w:szCs w:val="22"/>
+        </w:rPr>
+        <w:t>,</w:t>
+      </w:r>
+      <w:r>
+        <w:rPr>
+          <w:rFonts w:ascii="Courier New" w:hAnsi="Courier New" w:cs="Courier New"/>
+          <w:sz w:val="22"/>
+          <w:szCs w:val="22"/>
+        </w:rPr>
+        <w:t xml:space="preserve"> een onderzoek naar de geschiedenis van de mens als symboolgebruikend dier. Daarbij sl</w:t>
       </w:r>
       <w:r>
         <w:rPr>
@@ -3967,7 +4436,23 @@
           <w:sz w:val="22"/>
           <w:szCs w:val="22"/>
         </w:rPr>
-        <w:t xml:space="preserve"> Shmuel Eisenstadt </w:t>
+        <w:t xml:space="preserve"> Shmuel Eisenstadt</w:t>
+      </w:r>
+      <w:r>
+        <w:rPr>
+          <w:rFonts w:ascii="Courier New" w:hAnsi="Courier New" w:cs="Courier New"/>
+          <w:sz w:val="22"/>
+          <w:szCs w:val="22"/>
+        </w:rPr>
+        <w:t>, psychologen als Jerome Bruner</w:t>
+      </w:r>
+      <w:r>
+        <w:rPr>
+          <w:rFonts w:ascii="Courier New" w:hAnsi="Courier New" w:cs="Courier New"/>
+          <w:sz w:val="22"/>
+          <w:szCs w:val="22"/>
+        </w:rPr>
+        <w:t xml:space="preserve"> </w:t>
       </w:r>
       <w:r>
         <w:rPr>
@@ -4127,39 +4612,39 @@
           <w:sz w:val="22"/>
           <w:szCs w:val="22"/>
         </w:rPr>
-        <w:t>Bellahs laatste jaren – hij overl</w:t>
-      </w:r>
-      <w:r>
-        <w:rPr>
-          <w:rFonts w:ascii="Courier New" w:hAnsi="Courier New" w:cs="Courier New"/>
-          <w:sz w:val="22"/>
-          <w:szCs w:val="22"/>
-        </w:rPr>
-        <w:t>ijdt</w:t>
-      </w:r>
-      <w:r>
-        <w:rPr>
-          <w:rFonts w:ascii="Courier New" w:hAnsi="Courier New" w:cs="Courier New"/>
-          <w:sz w:val="22"/>
-          <w:szCs w:val="22"/>
-        </w:rPr>
-        <w:t xml:space="preserve"> in 2013 – w</w:t>
-      </w:r>
-      <w:r>
-        <w:rPr>
-          <w:rFonts w:ascii="Courier New" w:hAnsi="Courier New" w:cs="Courier New"/>
-          <w:sz w:val="22"/>
-          <w:szCs w:val="22"/>
-        </w:rPr>
-        <w:t>o</w:t>
-      </w:r>
-      <w:r>
-        <w:rPr>
-          <w:rFonts w:ascii="Courier New" w:hAnsi="Courier New" w:cs="Courier New"/>
-          <w:sz w:val="22"/>
-          <w:szCs w:val="22"/>
-        </w:rPr>
-        <w:t>rden gekenmerkt door meerdere verdrietige gebeurtenissen (zo sterven zijn vrouw Melanie en zijn vriend Eisenstadt</w:t>
+        <w:t>Bellah</w:t>
+      </w:r>
+      <w:r>
+        <w:rPr>
+          <w:rFonts w:ascii="Courier New" w:hAnsi="Courier New" w:cs="Courier New"/>
+          <w:sz w:val="22"/>
+          <w:szCs w:val="22"/>
+        </w:rPr>
+        <w:t xml:space="preserve"> overlijdt in 2013 aan hartfalen. Een paar jaar eerder was zijn vrouw gestorven</w:t>
+      </w:r>
+      <w:r>
+        <w:rPr>
+          <w:rFonts w:ascii="Courier New" w:hAnsi="Courier New" w:cs="Courier New"/>
+          <w:sz w:val="22"/>
+          <w:szCs w:val="22"/>
+        </w:rPr>
+        <w:t xml:space="preserve"> (</w:t>
+      </w:r>
+      <w:r>
+        <w:rPr>
+          <w:rFonts w:ascii="Courier New" w:hAnsi="Courier New" w:cs="Courier New"/>
+          <w:sz w:val="22"/>
+          <w:szCs w:val="22"/>
+        </w:rPr>
+        <w:t>op dezelfde dag dat</w:t>
+      </w:r>
+      <w:r>
+        <w:rPr>
+          <w:rFonts w:ascii="Courier New" w:hAnsi="Courier New" w:cs="Courier New"/>
+          <w:sz w:val="22"/>
+          <w:szCs w:val="22"/>
+        </w:rPr>
+        <w:t xml:space="preserve"> zijn vriend Eisenstadt</w:t>
       </w:r>
       <w:r>
         <w:rPr>
@@ -4183,47 +4668,55 @@
           <w:sz w:val="22"/>
           <w:szCs w:val="22"/>
         </w:rPr>
-        <w:t xml:space="preserve">die de begrafenis van zijn vrouw zou leiden, </w:t>
-      </w:r>
-      <w:r>
-        <w:rPr>
-          <w:rFonts w:ascii="Courier New" w:hAnsi="Courier New" w:cs="Courier New"/>
-          <w:sz w:val="22"/>
-          <w:szCs w:val="22"/>
-        </w:rPr>
-        <w:t>op dezelfde dag), maar melancholie is zijn werk vreemd. Integendeel, de analytische kracht van Bellah, die nooit terugschr</w:t>
-      </w:r>
-      <w:r>
-        <w:rPr>
-          <w:rFonts w:ascii="Courier New" w:hAnsi="Courier New" w:cs="Courier New"/>
-          <w:sz w:val="22"/>
-          <w:szCs w:val="22"/>
-        </w:rPr>
-        <w:t>ikt</w:t>
-      </w:r>
-      <w:r>
-        <w:rPr>
-          <w:rFonts w:ascii="Courier New" w:hAnsi="Courier New" w:cs="Courier New"/>
-          <w:sz w:val="22"/>
-          <w:szCs w:val="22"/>
-        </w:rPr>
-        <w:t xml:space="preserve"> voor grote opgaven en aanzienlijke intellectuele risico’s, bl</w:t>
-      </w:r>
-      <w:r>
-        <w:rPr>
-          <w:rFonts w:ascii="Courier New" w:hAnsi="Courier New" w:cs="Courier New"/>
-          <w:sz w:val="22"/>
-          <w:szCs w:val="22"/>
-        </w:rPr>
-        <w:t>ijft</w:t>
-      </w:r>
-      <w:r>
-        <w:rPr>
-          <w:rFonts w:ascii="Courier New" w:hAnsi="Courier New" w:cs="Courier New"/>
-          <w:sz w:val="22"/>
-          <w:szCs w:val="22"/>
-        </w:rPr>
-        <w:t xml:space="preserve"> ook in deze jaren zichtbaar. Het l</w:t>
+        <w:t xml:space="preserve">die de begrafenis van zijn vrouw </w:t>
+      </w:r>
+      <w:r>
+        <w:rPr>
+          <w:rFonts w:ascii="Courier New" w:hAnsi="Courier New" w:cs="Courier New"/>
+          <w:sz w:val="22"/>
+          <w:szCs w:val="22"/>
+        </w:rPr>
+        <w:t xml:space="preserve">op verzoek van haar </w:t>
+      </w:r>
+      <w:r>
+        <w:rPr>
+          <w:rFonts w:ascii="Courier New" w:hAnsi="Courier New" w:cs="Courier New"/>
+          <w:sz w:val="22"/>
+          <w:szCs w:val="22"/>
+        </w:rPr>
+        <w:t>zou leide</w:t>
+      </w:r>
+      <w:r>
+        <w:rPr>
+          <w:rFonts w:ascii="Courier New" w:hAnsi="Courier New" w:cs="Courier New"/>
+          <w:sz w:val="22"/>
+          <w:szCs w:val="22"/>
+        </w:rPr>
+        <w:t>n</w:t>
+      </w:r>
+      <w:r>
+        <w:rPr>
+          <w:rFonts w:ascii="Courier New" w:hAnsi="Courier New" w:cs="Courier New"/>
+          <w:sz w:val="22"/>
+          <w:szCs w:val="22"/>
+        </w:rPr>
+        <w:t>)</w:t>
+      </w:r>
+      <w:r>
+        <w:rPr>
+          <w:rFonts w:ascii="Courier New" w:hAnsi="Courier New" w:cs="Courier New"/>
+          <w:sz w:val="22"/>
+          <w:szCs w:val="22"/>
+        </w:rPr>
+        <w:t xml:space="preserve">. </w:t>
+      </w:r>
+      <w:r>
+        <w:rPr>
+          <w:rFonts w:ascii="Courier New" w:hAnsi="Courier New" w:cs="Courier New"/>
+          <w:sz w:val="22"/>
+          <w:szCs w:val="22"/>
+        </w:rPr>
+        <w:t>Het l</w:t>
       </w:r>
       <w:r>
         <w:rPr>
@@ -4255,7 +4748,55 @@
           <w:sz w:val="22"/>
           <w:szCs w:val="22"/>
         </w:rPr>
-        <w:t xml:space="preserve"> en wil voortzetten, alsof er steeds nieuwe boeken van Bellah aan dit oeuvre kunnen worden toegevoegd. Dit alles wordt levendig aan de lezer gepresenteerd en Bortolini’s uitstekende biografie doet Bellah volledig recht. </w:t>
+        <w:t xml:space="preserve"> en wil voortzetten</w:t>
+      </w:r>
+      <w:r>
+        <w:rPr>
+          <w:rFonts w:ascii="Courier New" w:hAnsi="Courier New" w:cs="Courier New"/>
+          <w:sz w:val="22"/>
+          <w:szCs w:val="22"/>
+        </w:rPr>
+        <w:t>. Hier is Bortolini zelf bij betrokken en ook daarom kan</w:t>
+      </w:r>
+      <w:r>
+        <w:rPr>
+          <w:rFonts w:ascii="Courier New" w:hAnsi="Courier New" w:cs="Courier New"/>
+          <w:sz w:val="22"/>
+          <w:szCs w:val="22"/>
+        </w:rPr>
+        <w:t xml:space="preserve"> </w:t>
+      </w:r>
+      <w:r>
+        <w:rPr>
+          <w:rFonts w:ascii="Courier New" w:hAnsi="Courier New" w:cs="Courier New"/>
+          <w:sz w:val="22"/>
+          <w:szCs w:val="22"/>
+        </w:rPr>
+        <w:t>het</w:t>
+      </w:r>
+      <w:r>
+        <w:rPr>
+          <w:rFonts w:ascii="Courier New" w:hAnsi="Courier New" w:cs="Courier New"/>
+          <w:sz w:val="22"/>
+          <w:szCs w:val="22"/>
+        </w:rPr>
+        <w:t xml:space="preserve"> levendig </w:t>
+      </w:r>
+      <w:r>
+        <w:rPr>
+          <w:rFonts w:ascii="Courier New" w:hAnsi="Courier New" w:cs="Courier New"/>
+          <w:sz w:val="22"/>
+          <w:szCs w:val="22"/>
+        </w:rPr>
+        <w:t>door hem worden gepresenteerd</w:t>
+      </w:r>
+      <w:r>
+        <w:rPr>
+          <w:rFonts w:ascii="Courier New" w:hAnsi="Courier New" w:cs="Courier New"/>
+          <w:sz w:val="22"/>
+          <w:szCs w:val="22"/>
+        </w:rPr>
+        <w:t xml:space="preserve">. </w:t>
       </w:r>
     </w:p>
     <w:p>
@@ -4274,15 +4815,63 @@
           <w:sz w:val="22"/>
           <w:szCs w:val="22"/>
         </w:rPr>
-        <w:t>Men zou op sommige punten meer uitwerking kunnen wensen</w:t>
-      </w:r>
-      <w:r>
-        <w:rPr>
-          <w:rFonts w:ascii="Courier New" w:hAnsi="Courier New" w:cs="Courier New"/>
-          <w:sz w:val="22"/>
-          <w:szCs w:val="22"/>
-        </w:rPr>
-        <w:t xml:space="preserve">. Hoe ging hij met zijn studenten en met zijn dochters om en wat voor een karakter had hij. Natuurlijk denk je bij het lezen hoe zou Bellah op deze tijd hebben gereageerd. Aan Bush had hij al een hekel en hoe zou hij over deze doorgeslagen neo-liberale hebben gedacht. Een biografie over de veelzijdige Robert Bellah kan nooit volledig zijn. Wat Bortolini hier presenteert is veel meer dan je mag verwachten. </w:t>
+        <w:t>O</w:t>
+      </w:r>
+      <w:r>
+        <w:rPr>
+          <w:rFonts w:ascii="Courier New" w:hAnsi="Courier New" w:cs="Courier New"/>
+          <w:sz w:val="22"/>
+          <w:szCs w:val="22"/>
+        </w:rPr>
+        <w:t xml:space="preserve">p sommige punten </w:t>
+      </w:r>
+      <w:r>
+        <w:rPr>
+          <w:rFonts w:ascii="Courier New" w:hAnsi="Courier New" w:cs="Courier New"/>
+          <w:sz w:val="22"/>
+          <w:szCs w:val="22"/>
+        </w:rPr>
+        <w:t xml:space="preserve">wens je als lezer </w:t>
+      </w:r>
+      <w:r>
+        <w:rPr>
+          <w:rFonts w:ascii="Courier New" w:hAnsi="Courier New" w:cs="Courier New"/>
+          <w:sz w:val="22"/>
+          <w:szCs w:val="22"/>
+        </w:rPr>
+        <w:t>meer uitwerking</w:t>
+      </w:r>
+      <w:r>
+        <w:rPr>
+          <w:rFonts w:ascii="Courier New" w:hAnsi="Courier New" w:cs="Courier New"/>
+          <w:sz w:val="22"/>
+          <w:szCs w:val="22"/>
+        </w:rPr>
+        <w:t>. Hoe kan het anders?</w:t>
+      </w:r>
+      <w:r>
+        <w:rPr>
+          <w:rFonts w:ascii="Courier New" w:hAnsi="Courier New" w:cs="Courier New"/>
+          <w:sz w:val="22"/>
+          <w:szCs w:val="22"/>
+        </w:rPr>
+        <w:t xml:space="preserve"> Hoe ging </w:t>
+      </w:r>
+      <w:r>
+        <w:rPr>
+          <w:rFonts w:ascii="Courier New" w:hAnsi="Courier New" w:cs="Courier New"/>
+          <w:sz w:val="22"/>
+          <w:szCs w:val="22"/>
+        </w:rPr>
+        <w:t xml:space="preserve">Bellah </w:t>
+      </w:r>
+      <w:r>
+        <w:rPr>
+          <w:rFonts w:ascii="Courier New" w:hAnsi="Courier New" w:cs="Courier New"/>
+          <w:sz w:val="22"/>
+          <w:szCs w:val="22"/>
+        </w:rPr>
+        <w:t xml:space="preserve">met zijn studenten en met zijn dochters </w:t>
       </w:r>
       <w:r>
         <w:rPr>
@@ -4291,15 +4880,95 @@
           <w:szCs w:val="22"/>
         </w:rPr>
         <w:lastRenderedPageBreak/>
-        <w:t xml:space="preserve">Alleen het lezen ervan is al een tour de force en het lukt je nauwelijks om dit in een keer in je op te nemen. Het is een boek dat je er vaker bij moet pakken en dan </w:t>
-      </w:r>
-      <w:r>
-        <w:rPr>
-          <w:rFonts w:ascii="Courier New" w:hAnsi="Courier New" w:cs="Courier New"/>
-          <w:sz w:val="22"/>
-          <w:szCs w:val="22"/>
-        </w:rPr>
-        <w:t>zelf ook enkele van zijn boek lezen.</w:t>
+        <w:t>om en wat voor een karakter had hij</w:t>
+      </w:r>
+      <w:r>
+        <w:rPr>
+          <w:rFonts w:ascii="Courier New" w:hAnsi="Courier New" w:cs="Courier New"/>
+          <w:sz w:val="22"/>
+          <w:szCs w:val="22"/>
+        </w:rPr>
+        <w:t xml:space="preserve"> eigenlijk?</w:t>
+      </w:r>
+      <w:r>
+        <w:rPr>
+          <w:rFonts w:ascii="Courier New" w:hAnsi="Courier New" w:cs="Courier New"/>
+          <w:sz w:val="22"/>
+          <w:szCs w:val="22"/>
+        </w:rPr>
+        <w:t xml:space="preserve"> Natuurlijk denk je bij het lezen hoe zou Bellah op deze tijd hebben gereageerd.</w:t>
+      </w:r>
+      <w:r>
+        <w:rPr>
+          <w:rFonts w:ascii="Courier New" w:hAnsi="Courier New" w:cs="Courier New"/>
+          <w:sz w:val="22"/>
+          <w:szCs w:val="22"/>
+        </w:rPr>
+        <w:t xml:space="preserve"> In zijn tijd had hij al weinig op met het neo-liberalisme dat geen oog had voor het goede in het individu en de gemeenschap.</w:t>
+      </w:r>
+      <w:r>
+        <w:rPr>
+          <w:rFonts w:ascii="Courier New" w:hAnsi="Courier New" w:cs="Courier New"/>
+          <w:sz w:val="22"/>
+          <w:szCs w:val="22"/>
+        </w:rPr>
+        <w:t xml:space="preserve"> Aan </w:t>
+      </w:r>
+      <w:r>
+        <w:rPr>
+          <w:rFonts w:ascii="Courier New" w:hAnsi="Courier New" w:cs="Courier New"/>
+          <w:sz w:val="22"/>
+          <w:szCs w:val="22"/>
+        </w:rPr>
+        <w:t xml:space="preserve">zoon </w:t>
+      </w:r>
+      <w:r>
+        <w:rPr>
+          <w:rFonts w:ascii="Courier New" w:hAnsi="Courier New" w:cs="Courier New"/>
+          <w:sz w:val="22"/>
+          <w:szCs w:val="22"/>
+        </w:rPr>
+        <w:t>Bush had hij al een hekel</w:t>
+      </w:r>
+      <w:r>
+        <w:rPr>
+          <w:rFonts w:ascii="Courier New" w:hAnsi="Courier New" w:cs="Courier New"/>
+          <w:sz w:val="22"/>
+          <w:szCs w:val="22"/>
+        </w:rPr>
+        <w:t xml:space="preserve">, maar </w:t>
+      </w:r>
+      <w:r>
+        <w:rPr>
+          <w:rFonts w:ascii="Courier New" w:hAnsi="Courier New" w:cs="Courier New"/>
+          <w:sz w:val="22"/>
+          <w:szCs w:val="22"/>
+        </w:rPr>
+        <w:t xml:space="preserve">hoe zou hij </w:t>
+      </w:r>
+      <w:r>
+        <w:rPr>
+          <w:rFonts w:ascii="Courier New" w:hAnsi="Courier New" w:cs="Courier New"/>
+          <w:sz w:val="22"/>
+          <w:szCs w:val="22"/>
+        </w:rPr>
+        <w:t xml:space="preserve">dan wel niet </w:t>
+      </w:r>
+      <w:r>
+        <w:rPr>
+          <w:rFonts w:ascii="Courier New" w:hAnsi="Courier New" w:cs="Courier New"/>
+          <w:sz w:val="22"/>
+          <w:szCs w:val="22"/>
+        </w:rPr>
+        <w:t>over de doorgeslagen neo-liberale hebben gedacht</w:t>
+      </w:r>
+      <w:r>
+        <w:rPr>
+          <w:rFonts w:ascii="Courier New" w:hAnsi="Courier New" w:cs="Courier New"/>
+          <w:sz w:val="22"/>
+          <w:szCs w:val="22"/>
+        </w:rPr>
+        <w:t>? Soms wist hij niet goed meer welke kant het op zou moeten. Allicht had de noodzaak hem op nieuwe, interessante ideeën gebracht.</w:t>
       </w:r>
       <w:r>
         <w:rPr>
@@ -4326,39 +4995,167 @@
           <w:sz w:val="22"/>
           <w:szCs w:val="22"/>
         </w:rPr>
-        <w:t>Matteo Bortolini een indrukwekkende biografie heeft geschreven over een van de belangrijkste figuren binnen de internationale sociale wetenschappen</w:t>
-      </w:r>
-      <w:r>
-        <w:rPr>
-          <w:rFonts w:ascii="Courier New" w:hAnsi="Courier New" w:cs="Courier New"/>
-          <w:sz w:val="22"/>
-          <w:szCs w:val="22"/>
-        </w:rPr>
-        <w:t>. H</w:t>
-      </w:r>
-      <w:r>
-        <w:rPr>
-          <w:rFonts w:ascii="Courier New" w:hAnsi="Courier New" w:cs="Courier New"/>
-          <w:sz w:val="22"/>
-          <w:szCs w:val="22"/>
-        </w:rPr>
-        <w:t xml:space="preserve">ij heeft </w:t>
-      </w:r>
-      <w:r>
-        <w:rPr>
-          <w:rFonts w:ascii="Courier New" w:hAnsi="Courier New" w:cs="Courier New"/>
-          <w:sz w:val="22"/>
-          <w:szCs w:val="22"/>
-        </w:rPr>
-        <w:t xml:space="preserve">dit </w:t>
-      </w:r>
-      <w:r>
-        <w:rPr>
-          <w:rFonts w:ascii="Courier New" w:hAnsi="Courier New" w:cs="Courier New"/>
-          <w:sz w:val="22"/>
-          <w:szCs w:val="22"/>
-        </w:rPr>
-        <w:t>gedaan op een manier die lezers ongetwijfeld doet wensen dat binnenkort biografieën van vergelijkbare kwaliteit over andere publieke intellectuelen beschikbaar zullen zijn.</w:t>
+        <w:t>Een biografie over de veelzijdige Robert Bellah kan nooit volledig zijn</w:t>
+      </w:r>
+      <w:r>
+        <w:rPr>
+          <w:rFonts w:ascii="Courier New" w:hAnsi="Courier New" w:cs="Courier New"/>
+          <w:sz w:val="22"/>
+          <w:szCs w:val="22"/>
+        </w:rPr>
+        <w:t xml:space="preserve"> omdat er zoveel kanten aanzitten</w:t>
+      </w:r>
+      <w:r>
+        <w:rPr>
+          <w:rFonts w:ascii="Courier New" w:hAnsi="Courier New" w:cs="Courier New"/>
+          <w:sz w:val="22"/>
+          <w:szCs w:val="22"/>
+        </w:rPr>
+        <w:t>.</w:t>
+      </w:r>
+      <w:r>
+        <w:rPr>
+          <w:rFonts w:ascii="Courier New" w:hAnsi="Courier New" w:cs="Courier New"/>
+          <w:sz w:val="22"/>
+          <w:szCs w:val="22"/>
+        </w:rPr>
+        <w:t xml:space="preserve"> Voor Bortolini is het de vreugdevolle ernst van Bellah die hij overal in zijn werk terugziet, die hem het meest karakteriseert. De rust van het studeren en de poëzie van het avontuur die bij elkaar horen. </w:t>
+      </w:r>
+      <w:r>
+        <w:rPr>
+          <w:rFonts w:ascii="Courier New" w:hAnsi="Courier New" w:cs="Courier New"/>
+          <w:sz w:val="22"/>
+          <w:szCs w:val="22"/>
+        </w:rPr>
+        <w:t xml:space="preserve"> Wat Bortolini hier presenteert is veel meer dan je mag verwachten. Alleen het lezen ervan is al een tour de force en het lukt je nauwelijks om dit </w:t>
+      </w:r>
+      <w:r>
+        <w:rPr>
+          <w:rFonts w:ascii="Courier New" w:hAnsi="Courier New" w:cs="Courier New"/>
+          <w:sz w:val="22"/>
+          <w:szCs w:val="22"/>
+        </w:rPr>
+        <w:t xml:space="preserve">alles </w:t>
+      </w:r>
+      <w:r>
+        <w:rPr>
+          <w:rFonts w:ascii="Courier New" w:hAnsi="Courier New" w:cs="Courier New"/>
+          <w:sz w:val="22"/>
+          <w:szCs w:val="22"/>
+        </w:rPr>
+        <w:t xml:space="preserve">in een keer in je op te nemen. Het is een boek dat je er vaker bij </w:t>
+      </w:r>
+      <w:r>
+        <w:rPr>
+          <w:rFonts w:ascii="Courier New" w:hAnsi="Courier New" w:cs="Courier New"/>
+          <w:sz w:val="22"/>
+          <w:szCs w:val="22"/>
+        </w:rPr>
+        <w:t>gaat</w:t>
+      </w:r>
+      <w:r>
+        <w:rPr>
+          <w:rFonts w:ascii="Courier New" w:hAnsi="Courier New" w:cs="Courier New"/>
+          <w:sz w:val="22"/>
+          <w:szCs w:val="22"/>
+        </w:rPr>
+        <w:t xml:space="preserve"> pakken en dan </w:t>
+      </w:r>
+      <w:r>
+        <w:rPr>
+          <w:rFonts w:ascii="Courier New" w:hAnsi="Courier New" w:cs="Courier New"/>
+          <w:sz w:val="22"/>
+          <w:szCs w:val="22"/>
+        </w:rPr>
+        <w:t xml:space="preserve">zelf ook </w:t>
+      </w:r>
+      <w:r>
+        <w:rPr>
+          <w:rFonts w:ascii="Courier New" w:hAnsi="Courier New" w:cs="Courier New"/>
+          <w:sz w:val="22"/>
+          <w:szCs w:val="22"/>
+        </w:rPr>
+        <w:t xml:space="preserve">eens </w:t>
+      </w:r>
+      <w:r>
+        <w:rPr>
+          <w:rFonts w:ascii="Courier New" w:hAnsi="Courier New" w:cs="Courier New"/>
+          <w:sz w:val="22"/>
+          <w:szCs w:val="22"/>
+        </w:rPr>
+        <w:t>enkele van zijn boek lezen.</w:t>
+      </w:r>
+      <w:r>
+        <w:rPr>
+          <w:rFonts w:ascii="Courier New" w:hAnsi="Courier New" w:cs="Courier New"/>
+          <w:sz w:val="22"/>
+          <w:szCs w:val="22"/>
+        </w:rPr>
+        <w:t xml:space="preserve"> </w:t>
+      </w:r>
+      <w:r>
+        <w:rPr>
+          <w:rFonts w:ascii="Courier New" w:hAnsi="Courier New" w:cs="Courier New"/>
+          <w:sz w:val="22"/>
+          <w:szCs w:val="22"/>
+        </w:rPr>
+        <w:t xml:space="preserve">Duidelijk is in ieder geval wel dat </w:t>
+      </w:r>
+      <w:r>
+        <w:rPr>
+          <w:rFonts w:ascii="Courier New" w:hAnsi="Courier New" w:cs="Courier New"/>
+          <w:sz w:val="22"/>
+          <w:szCs w:val="22"/>
+        </w:rPr>
+        <w:t xml:space="preserve">Matteo Bortolini een indrukwekkende biografie heeft geschreven over een </w:t>
+      </w:r>
+      <w:r>
+        <w:rPr>
+          <w:rFonts w:ascii="Courier New" w:hAnsi="Courier New" w:cs="Courier New"/>
+          <w:sz w:val="22"/>
+          <w:szCs w:val="22"/>
+        </w:rPr>
+        <w:t>belangrijk</w:t>
+      </w:r>
+      <w:r>
+        <w:rPr>
+          <w:rFonts w:ascii="Courier New" w:hAnsi="Courier New" w:cs="Courier New"/>
+          <w:sz w:val="22"/>
+          <w:szCs w:val="22"/>
+        </w:rPr>
+        <w:t xml:space="preserve"> figu</w:t>
+      </w:r>
+      <w:r>
+        <w:rPr>
+          <w:rFonts w:ascii="Courier New" w:hAnsi="Courier New" w:cs="Courier New"/>
+          <w:sz w:val="22"/>
+          <w:szCs w:val="22"/>
+        </w:rPr>
+        <w:t>ur</w:t>
+      </w:r>
+      <w:r>
+        <w:rPr>
+          <w:rFonts w:ascii="Courier New" w:hAnsi="Courier New" w:cs="Courier New"/>
+          <w:sz w:val="22"/>
+          <w:szCs w:val="22"/>
+        </w:rPr>
+        <w:t xml:space="preserve"> binnen de internationale sociale wetenschappen</w:t>
+      </w:r>
+      <w:r>
+        <w:rPr>
+          <w:rFonts w:ascii="Courier New" w:hAnsi="Courier New" w:cs="Courier New"/>
+          <w:sz w:val="22"/>
+          <w:szCs w:val="22"/>
+        </w:rPr>
+        <w:t xml:space="preserve"> en dat in het lezen de vreugde en ernst heel goed samen opgaan</w:t>
+      </w:r>
+      <w:r>
+        <w:rPr>
+          <w:rFonts w:ascii="Courier New" w:hAnsi="Courier New" w:cs="Courier New"/>
+          <w:sz w:val="22"/>
+          <w:szCs w:val="22"/>
+        </w:rPr>
+        <w:t>.</w:t>
       </w:r>
     </w:p>
     <w:p>

</xml_diff>